<commit_message>
Fix Currency selection is SavingsGoals
</commit_message>
<xml_diff>
--- a/documents/2425-KKDinev20.docx
+++ b/documents/2425-KKDinev20.docx
@@ -1,10 +1,10 @@
 
 <file path=word/document.xml><?xml version="1.0" encoding="utf-8"?>
-<w:document xmlns:wpc="http://schemas.microsoft.com/office/word/2010/wordprocessingCanvas" xmlns:cx="http://schemas.microsoft.com/office/drawing/2014/chartex" xmlns:mc="http://schemas.openxmlformats.org/markup-compatibility/2006" xmlns:o="urn:schemas-microsoft-com:office:office" xmlns:r="http://schemas.openxmlformats.org/officeDocument/2006/relationships" xmlns:m="http://schemas.openxmlformats.org/officeDocument/2006/math" xmlns:v="urn:schemas-microsoft-com:vml" xmlns:wp14="http://schemas.microsoft.com/office/word/2010/wordprocessingDrawing" xmlns:wp="http://schemas.openxmlformats.org/drawingml/2006/wordprocessingDrawing" xmlns:w10="urn:schemas-microsoft-com:office:word" xmlns:w="http://schemas.openxmlformats.org/wordprocessingml/2006/main" xmlns:w14="http://schemas.microsoft.com/office/word/2010/wordml" xmlns:w15="http://schemas.microsoft.com/office/word/2012/wordml" xmlns:w16se="http://schemas.microsoft.com/office/word/2015/wordml/symex" xmlns:wpg="http://schemas.microsoft.com/office/word/2010/wordprocessingGroup" xmlns:wpi="http://schemas.microsoft.com/office/word/2010/wordprocessingInk" xmlns:wne="http://schemas.microsoft.com/office/word/2006/wordml" xmlns:wps="http://schemas.microsoft.com/office/word/2010/wordprocessingShape" mc:Ignorable="w14 w15 w16se wp14">
+<w:document xmlns:wpc="http://schemas.microsoft.com/office/word/2010/wordprocessingCanvas" xmlns:cx="http://schemas.microsoft.com/office/drawing/2014/chartex" xmlns:cx1="http://schemas.microsoft.com/office/drawing/2015/9/8/chartex" xmlns:cx2="http://schemas.microsoft.com/office/drawing/2015/10/21/chartex" xmlns:cx3="http://schemas.microsoft.com/office/drawing/2016/5/9/chartex" xmlns:cx4="http://schemas.microsoft.com/office/drawing/2016/5/10/chartex" xmlns:cx5="http://schemas.microsoft.com/office/drawing/2016/5/11/chartex" xmlns:cx6="http://schemas.microsoft.com/office/drawing/2016/5/12/chartex" xmlns:cx7="http://schemas.microsoft.com/office/drawing/2016/5/13/chartex" xmlns:cx8="http://schemas.microsoft.com/office/drawing/2016/5/14/chartex" xmlns:mc="http://schemas.openxmlformats.org/markup-compatibility/2006" xmlns:aink="http://schemas.microsoft.com/office/drawing/2016/ink" xmlns:am3d="http://schemas.microsoft.com/office/drawing/2017/model3d" xmlns:o="urn:schemas-microsoft-com:office:office" xmlns:r="http://schemas.openxmlformats.org/officeDocument/2006/relationships" xmlns:m="http://schemas.openxmlformats.org/officeDocument/2006/math" xmlns:v="urn:schemas-microsoft-com:vml" xmlns:wp14="http://schemas.microsoft.com/office/word/2010/wordprocessingDrawing" xmlns:wp="http://schemas.openxmlformats.org/drawingml/2006/wordprocessingDrawing" xmlns:w10="urn:schemas-microsoft-com:office:word" xmlns:w="http://schemas.openxmlformats.org/wordprocessingml/2006/main" xmlns:w14="http://schemas.microsoft.com/office/word/2010/wordml" xmlns:w15="http://schemas.microsoft.com/office/word/2012/wordml" xmlns:w16cid="http://schemas.microsoft.com/office/word/2016/wordml/cid" xmlns:w16se="http://schemas.microsoft.com/office/word/2015/wordml/symex" xmlns:wpg="http://schemas.microsoft.com/office/word/2010/wordprocessingGroup" xmlns:wpi="http://schemas.microsoft.com/office/word/2010/wordprocessingInk" xmlns:wne="http://schemas.microsoft.com/office/word/2006/wordml" xmlns:wps="http://schemas.microsoft.com/office/word/2010/wordprocessingShape" mc:Ignorable="w14 w15 w16se w16cid wp14">
   <w:body>
     <w:p>
       <w:pPr>
-        <w:ind w:right="571"/>
+        <w:spacing w:after="200" w:line="360" w:lineRule="auto"/>
         <w:jc w:val="center"/>
         <w:rPr>
           <w:rFonts w:ascii="Times New Roman" w:eastAsia="Times New Roman" w:hAnsi="Times New Roman" w:cs="Times New Roman"/>
@@ -18,7 +18,7 @@
     </w:p>
     <w:p>
       <w:pPr>
-        <w:ind w:right="571"/>
+        <w:spacing w:after="200" w:line="360" w:lineRule="auto"/>
         <w:jc w:val="center"/>
         <w:rPr>
           <w:rFonts w:ascii="Times New Roman" w:eastAsia="Times New Roman" w:hAnsi="Times New Roman" w:cs="Times New Roman"/>
@@ -31,7 +31,7 @@
     </w:p>
     <w:p>
       <w:pPr>
-        <w:ind w:right="571"/>
+        <w:spacing w:after="200" w:line="360" w:lineRule="auto"/>
         <w:jc w:val="center"/>
         <w:rPr>
           <w:rFonts w:ascii="Times New Roman" w:eastAsia="Times New Roman" w:hAnsi="Times New Roman" w:cs="Times New Roman"/>
@@ -44,8 +44,7 @@
     </w:p>
     <w:p>
       <w:pPr>
-        <w:spacing w:before="240" w:after="240" w:line="360" w:lineRule="auto"/>
-        <w:ind w:right="571"/>
+        <w:spacing w:after="200" w:line="360" w:lineRule="auto"/>
         <w:jc w:val="center"/>
         <w:rPr>
           <w:rFonts w:ascii="Times New Roman" w:eastAsia="Times New Roman" w:hAnsi="Times New Roman" w:cs="Times New Roman"/>
@@ -66,8 +65,7 @@
     </w:p>
     <w:p>
       <w:pPr>
-        <w:spacing w:before="240" w:after="240" w:line="360" w:lineRule="auto"/>
-        <w:ind w:right="571"/>
+        <w:spacing w:after="200" w:line="360" w:lineRule="auto"/>
         <w:jc w:val="center"/>
         <w:rPr>
           <w:rFonts w:ascii="Times New Roman" w:eastAsia="Times New Roman" w:hAnsi="Times New Roman" w:cs="Times New Roman"/>
@@ -88,8 +86,7 @@
     </w:p>
     <w:p>
       <w:pPr>
-        <w:spacing w:before="240" w:after="240" w:line="360" w:lineRule="auto"/>
-        <w:ind w:right="571"/>
+        <w:spacing w:after="200" w:line="360" w:lineRule="auto"/>
         <w:jc w:val="center"/>
         <w:rPr>
           <w:rFonts w:ascii="Times New Roman" w:eastAsia="Times New Roman" w:hAnsi="Times New Roman" w:cs="Times New Roman"/>
@@ -103,8 +100,7 @@
     </w:p>
     <w:p>
       <w:pPr>
-        <w:spacing w:before="240" w:after="240" w:line="360" w:lineRule="auto"/>
-        <w:ind w:right="571"/>
+        <w:spacing w:after="200" w:line="360" w:lineRule="auto"/>
         <w:jc w:val="center"/>
         <w:rPr>
           <w:rFonts w:ascii="Times New Roman" w:eastAsia="Times New Roman" w:hAnsi="Times New Roman" w:cs="Times New Roman"/>
@@ -123,8 +119,7 @@
     </w:p>
     <w:p>
       <w:pPr>
-        <w:spacing w:before="240" w:after="240" w:line="360" w:lineRule="auto"/>
-        <w:ind w:right="571"/>
+        <w:spacing w:after="200" w:line="360" w:lineRule="auto"/>
         <w:jc w:val="center"/>
         <w:rPr>
           <w:rFonts w:ascii="Times New Roman" w:eastAsia="Times New Roman" w:hAnsi="Times New Roman" w:cs="Times New Roman"/>
@@ -143,8 +138,7 @@
     </w:p>
     <w:p>
       <w:pPr>
-        <w:spacing w:before="240" w:after="240" w:line="360" w:lineRule="auto"/>
-        <w:ind w:right="571"/>
+        <w:spacing w:after="200" w:line="360" w:lineRule="auto"/>
         <w:jc w:val="center"/>
         <w:rPr>
           <w:rFonts w:ascii="Times New Roman" w:eastAsia="Times New Roman" w:hAnsi="Times New Roman" w:cs="Times New Roman"/>
@@ -157,8 +151,7 @@
     </w:p>
     <w:p>
       <w:pPr>
-        <w:spacing w:before="240" w:after="240" w:line="360" w:lineRule="auto"/>
-        <w:ind w:right="571"/>
+        <w:spacing w:after="200" w:line="360" w:lineRule="auto"/>
         <w:jc w:val="center"/>
         <w:rPr>
           <w:rFonts w:ascii="Times New Roman" w:eastAsia="Times New Roman" w:hAnsi="Times New Roman" w:cs="Times New Roman"/>
@@ -177,8 +170,7 @@
     </w:p>
     <w:p>
       <w:pPr>
-        <w:spacing w:before="240" w:after="240" w:line="360" w:lineRule="auto"/>
-        <w:ind w:right="571"/>
+        <w:spacing w:after="200" w:line="360" w:lineRule="auto"/>
         <w:jc w:val="both"/>
         <w:rPr>
           <w:rFonts w:ascii="Times New Roman" w:eastAsia="Times New Roman" w:hAnsi="Times New Roman" w:cs="Times New Roman"/>
@@ -191,8 +183,7 @@
     </w:p>
     <w:p>
       <w:pPr>
-        <w:spacing w:before="240" w:after="240" w:line="360" w:lineRule="auto"/>
-        <w:ind w:right="571"/>
+        <w:spacing w:after="200" w:line="360" w:lineRule="auto"/>
         <w:jc w:val="both"/>
         <w:rPr>
           <w:rFonts w:ascii="Times New Roman" w:eastAsia="Times New Roman" w:hAnsi="Times New Roman" w:cs="Times New Roman"/>
@@ -307,7 +298,6 @@
           <w:rFonts w:ascii="Times New Roman" w:eastAsia="Times New Roman" w:hAnsi="Times New Roman" w:cs="Times New Roman"/>
           <w:sz w:val="24"/>
           <w:szCs w:val="24"/>
-          <w:lang w:val="en-US"/>
         </w:rPr>
       </w:pPr>
       <w:bookmarkStart w:id="13" w:name="_7vnuzhbred0j" w:colFirst="0" w:colLast="0"/>
@@ -318,25 +308,34 @@
           <w:sz w:val="24"/>
           <w:szCs w:val="24"/>
         </w:rPr>
-        <w:t>Даниела Пендашева</w:t>
-      </w:r>
-    </w:p>
-    <w:p>
-      <w:pPr>
-        <w:spacing w:before="240" w:after="240" w:line="360" w:lineRule="auto"/>
-        <w:ind w:right="571"/>
+        <w:t xml:space="preserve">Даниела </w:t>
+      </w:r>
+      <w:proofErr w:type="spellStart"/>
+      <w:r>
         <w:rPr>
           <w:rFonts w:ascii="Times New Roman" w:eastAsia="Times New Roman" w:hAnsi="Times New Roman" w:cs="Times New Roman"/>
           <w:sz w:val="24"/>
           <w:szCs w:val="24"/>
         </w:rPr>
-      </w:pPr>
-      <w:bookmarkStart w:id="14" w:name="_4iy965979lyy" w:colFirst="0" w:colLast="0"/>
-      <w:bookmarkEnd w:id="14"/>
-    </w:p>
-    <w:p>
-      <w:pPr>
-        <w:ind w:right="571"/>
+        <w:t>Пендашева</w:t>
+      </w:r>
+      <w:proofErr w:type="spellEnd"/>
+    </w:p>
+    <w:p>
+      <w:pPr>
+        <w:spacing w:after="200" w:line="360" w:lineRule="auto"/>
+        <w:jc w:val="both"/>
+        <w:rPr>
+          <w:rFonts w:ascii="Times New Roman" w:eastAsia="Times New Roman" w:hAnsi="Times New Roman" w:cs="Times New Roman"/>
+          <w:sz w:val="24"/>
+          <w:szCs w:val="24"/>
+          <w:lang w:val="en-US"/>
+        </w:rPr>
+      </w:pPr>
+    </w:p>
+    <w:p>
+      <w:pPr>
+        <w:spacing w:after="200"/>
         <w:jc w:val="center"/>
         <w:rPr>
           <w:rFonts w:ascii="Times New Roman" w:eastAsia="Times New Roman" w:hAnsi="Times New Roman" w:cs="Times New Roman"/>
@@ -344,6 +343,8 @@
           <w:szCs w:val="28"/>
         </w:rPr>
       </w:pPr>
+      <w:bookmarkStart w:id="14" w:name="_4iy965979lyy" w:colFirst="0" w:colLast="0"/>
+      <w:bookmarkEnd w:id="14"/>
       <w:r>
         <w:rPr>
           <w:rFonts w:ascii="Times New Roman" w:eastAsia="Times New Roman" w:hAnsi="Times New Roman" w:cs="Times New Roman"/>
@@ -382,460 +383,42 @@
         <w:t>СЪДЪРЖАНИЕ</w:t>
       </w:r>
     </w:p>
-    <w:sdt>
-      <w:sdtPr>
-        <w:rPr>
-          <w:rFonts w:ascii="Times New Roman" w:eastAsiaTheme="minorEastAsia" w:hAnsi="Times New Roman" w:cs="Times New Roman"/>
-          <w:color w:val="auto"/>
-          <w:sz w:val="20"/>
-          <w:szCs w:val="20"/>
-        </w:rPr>
-        <w:id w:val="2117007387"/>
-        <w:docPartObj>
-          <w:docPartGallery w:val="Table of Contents"/>
-          <w:docPartUnique/>
-        </w:docPartObj>
-      </w:sdtPr>
-      <w:sdtEndPr>
-        <w:rPr>
-          <w:b/>
-          <w:bCs/>
-          <w:noProof/>
-        </w:rPr>
-      </w:sdtEndPr>
-      <w:sdtContent>
-        <w:p>
-          <w:pPr>
-            <w:pStyle w:val="TOCHeading"/>
-            <w:rPr>
-              <w:rFonts w:ascii="Times New Roman" w:hAnsi="Times New Roman" w:cs="Times New Roman"/>
-            </w:rPr>
-          </w:pPr>
-          <w:r>
-            <w:rPr>
-              <w:rFonts w:ascii="Times New Roman" w:hAnsi="Times New Roman" w:cs="Times New Roman"/>
-            </w:rPr>
-            <w:t>Contents</w:t>
-          </w:r>
-        </w:p>
-        <w:p>
-          <w:pPr>
-            <w:pStyle w:val="TOC1"/>
-            <w:rPr>
-              <w:rFonts w:eastAsiaTheme="minorEastAsia"/>
-              <w:sz w:val="22"/>
-              <w:szCs w:val="22"/>
-              <w:lang w:val="en-GB" w:eastAsia="en-GB"/>
-            </w:rPr>
-          </w:pPr>
-          <w:r>
-            <w:rPr>
-              <w:rFonts w:eastAsia="Times New Roman"/>
-            </w:rPr>
-            <w:fldChar w:fldCharType="begin"/>
-          </w:r>
-          <w:r>
-            <w:instrText xml:space="preserve"> TOC \o "1-3" \h \z \u </w:instrText>
-          </w:r>
-          <w:r>
-            <w:rPr>
-              <w:rFonts w:eastAsia="Times New Roman"/>
-            </w:rPr>
-            <w:fldChar w:fldCharType="separate"/>
-          </w:r>
-          <w:hyperlink w:anchor="_Toc190196449" w:history="1">
-            <w:r>
-              <w:rPr>
-                <w:rStyle w:val="Hyperlink"/>
-                <w:b w:val="0"/>
-              </w:rPr>
-              <w:t>1.</w:t>
-            </w:r>
-            <w:r>
-              <w:rPr>
-                <w:rFonts w:eastAsiaTheme="minorEastAsia"/>
-                <w:sz w:val="22"/>
-                <w:szCs w:val="22"/>
-                <w:lang w:val="en-GB" w:eastAsia="en-GB"/>
-              </w:rPr>
-              <w:tab/>
-            </w:r>
-            <w:r>
-              <w:rPr>
-                <w:rStyle w:val="Hyperlink"/>
-                <w:b w:val="0"/>
-              </w:rPr>
-              <w:t>Увод</w:t>
-            </w:r>
-            <w:r>
-              <w:rPr>
-                <w:webHidden/>
-              </w:rPr>
-              <w:tab/>
-            </w:r>
-            <w:r>
-              <w:rPr>
-                <w:webHidden/>
-              </w:rPr>
-              <w:fldChar w:fldCharType="begin"/>
-            </w:r>
-            <w:r>
-              <w:rPr>
-                <w:webHidden/>
-              </w:rPr>
-              <w:instrText xml:space="preserve"> PAGEREF _Toc190196449 \h </w:instrText>
-            </w:r>
-            <w:r>
-              <w:rPr>
-                <w:webHidden/>
-              </w:rPr>
-            </w:r>
-            <w:r>
-              <w:rPr>
-                <w:webHidden/>
-              </w:rPr>
-              <w:fldChar w:fldCharType="separate"/>
-            </w:r>
-            <w:r>
-              <w:rPr>
-                <w:webHidden/>
-              </w:rPr>
-              <w:t>2</w:t>
-            </w:r>
-            <w:r>
-              <w:rPr>
-                <w:webHidden/>
-              </w:rPr>
-              <w:fldChar w:fldCharType="end"/>
-            </w:r>
-          </w:hyperlink>
-        </w:p>
-        <w:p>
-          <w:pPr>
-            <w:pStyle w:val="TOC1"/>
-            <w:rPr>
-              <w:rFonts w:eastAsiaTheme="minorEastAsia"/>
-              <w:sz w:val="22"/>
-              <w:szCs w:val="22"/>
-              <w:lang w:val="en-GB" w:eastAsia="en-GB"/>
-            </w:rPr>
-          </w:pPr>
-          <w:hyperlink w:anchor="_Toc190196450" w:history="1">
-            <w:r>
-              <w:rPr>
-                <w:rStyle w:val="Hyperlink"/>
-                <w:b w:val="0"/>
-              </w:rPr>
-              <w:t>2.</w:t>
-            </w:r>
-            <w:r>
-              <w:rPr>
-                <w:rFonts w:eastAsiaTheme="minorEastAsia"/>
-                <w:sz w:val="22"/>
-                <w:szCs w:val="22"/>
-                <w:lang w:val="en-GB" w:eastAsia="en-GB"/>
-              </w:rPr>
-              <w:tab/>
-            </w:r>
-            <w:r>
-              <w:rPr>
-                <w:rStyle w:val="Hyperlink"/>
-                <w:b w:val="0"/>
-              </w:rPr>
-              <w:t>Цели и обхват на софтуерното приложение</w:t>
-            </w:r>
-            <w:r>
-              <w:rPr>
-                <w:webHidden/>
-              </w:rPr>
-              <w:tab/>
-            </w:r>
-            <w:r>
-              <w:rPr>
-                <w:webHidden/>
-              </w:rPr>
-              <w:fldChar w:fldCharType="begin"/>
-            </w:r>
-            <w:r>
-              <w:rPr>
-                <w:webHidden/>
-              </w:rPr>
-              <w:instrText xml:space="preserve"> PAGEREF _Toc190196450 \h </w:instrText>
-            </w:r>
-            <w:r>
-              <w:rPr>
-                <w:webHidden/>
-              </w:rPr>
-            </w:r>
-            <w:r>
-              <w:rPr>
-                <w:webHidden/>
-              </w:rPr>
-              <w:fldChar w:fldCharType="separate"/>
-            </w:r>
-            <w:r>
-              <w:rPr>
-                <w:webHidden/>
-              </w:rPr>
-              <w:t>3</w:t>
-            </w:r>
-            <w:r>
-              <w:rPr>
-                <w:webHidden/>
-              </w:rPr>
-              <w:fldChar w:fldCharType="end"/>
-            </w:r>
-          </w:hyperlink>
-        </w:p>
-        <w:p>
-          <w:pPr>
-            <w:pStyle w:val="TOC1"/>
-            <w:rPr>
-              <w:rFonts w:eastAsiaTheme="minorEastAsia"/>
-              <w:sz w:val="22"/>
-              <w:szCs w:val="22"/>
-              <w:lang w:val="en-GB" w:eastAsia="en-GB"/>
-            </w:rPr>
-          </w:pPr>
-          <w:hyperlink w:anchor="_Toc190196451" w:history="1">
-            <w:r>
-              <w:rPr>
-                <w:rStyle w:val="Hyperlink"/>
-                <w:b w:val="0"/>
-              </w:rPr>
-              <w:t>3.</w:t>
-            </w:r>
-            <w:r>
-              <w:rPr>
-                <w:rFonts w:eastAsiaTheme="minorEastAsia"/>
-                <w:sz w:val="22"/>
-                <w:szCs w:val="22"/>
-                <w:lang w:val="en-GB" w:eastAsia="en-GB"/>
-              </w:rPr>
-              <w:tab/>
-            </w:r>
-            <w:r>
-              <w:rPr>
-                <w:rStyle w:val="Hyperlink"/>
-                <w:b w:val="0"/>
-              </w:rPr>
-              <w:t>Анализ на решението</w:t>
-            </w:r>
-            <w:r>
-              <w:rPr>
-                <w:webHidden/>
-              </w:rPr>
-              <w:tab/>
-            </w:r>
-            <w:r>
-              <w:rPr>
-                <w:webHidden/>
-              </w:rPr>
-              <w:fldChar w:fldCharType="begin"/>
-            </w:r>
-            <w:r>
-              <w:rPr>
-                <w:webHidden/>
-              </w:rPr>
-              <w:instrText xml:space="preserve"> PAGEREF _Toc190196451 \h </w:instrText>
-            </w:r>
-            <w:r>
-              <w:rPr>
-                <w:webHidden/>
-              </w:rPr>
-            </w:r>
-            <w:r>
-              <w:rPr>
-                <w:webHidden/>
-              </w:rPr>
-              <w:fldChar w:fldCharType="separate"/>
-            </w:r>
-            <w:r>
-              <w:rPr>
-                <w:webHidden/>
-              </w:rPr>
-              <w:t>4</w:t>
-            </w:r>
-            <w:r>
-              <w:rPr>
-                <w:webHidden/>
-              </w:rPr>
-              <w:fldChar w:fldCharType="end"/>
-            </w:r>
-          </w:hyperlink>
-        </w:p>
-        <w:p>
-          <w:pPr>
-            <w:pStyle w:val="TOC1"/>
-            <w:rPr>
-              <w:rFonts w:eastAsiaTheme="minorEastAsia"/>
-              <w:sz w:val="22"/>
-              <w:szCs w:val="22"/>
-              <w:lang w:val="en-GB" w:eastAsia="en-GB"/>
-            </w:rPr>
-          </w:pPr>
-          <w:hyperlink w:anchor="_Toc190196452" w:history="1">
-            <w:r>
-              <w:rPr>
-                <w:rStyle w:val="Hyperlink"/>
-                <w:b w:val="0"/>
-              </w:rPr>
-              <w:t>4.</w:t>
-            </w:r>
-            <w:r>
-              <w:rPr>
-                <w:rFonts w:eastAsiaTheme="minorEastAsia"/>
-                <w:sz w:val="22"/>
-                <w:szCs w:val="22"/>
-                <w:lang w:val="en-GB" w:eastAsia="en-GB"/>
-              </w:rPr>
-              <w:tab/>
-            </w:r>
-            <w:r>
-              <w:rPr>
-                <w:rStyle w:val="Hyperlink"/>
-                <w:b w:val="0"/>
-              </w:rPr>
-              <w:t>Дизайн</w:t>
-            </w:r>
-            <w:r>
-              <w:rPr>
-                <w:webHidden/>
-              </w:rPr>
-              <w:tab/>
-            </w:r>
-            <w:r>
-              <w:rPr>
-                <w:webHidden/>
-              </w:rPr>
-              <w:fldChar w:fldCharType="begin"/>
-            </w:r>
-            <w:r>
-              <w:rPr>
-                <w:webHidden/>
-              </w:rPr>
-              <w:instrText xml:space="preserve"> PAGEREF _Toc190196452 \h </w:instrText>
-            </w:r>
-            <w:r>
-              <w:rPr>
-                <w:webHidden/>
-              </w:rPr>
-            </w:r>
-            <w:r>
-              <w:rPr>
-                <w:webHidden/>
-              </w:rPr>
-              <w:fldChar w:fldCharType="separate"/>
-            </w:r>
-            <w:r>
-              <w:rPr>
-                <w:webHidden/>
-              </w:rPr>
-              <w:t>4</w:t>
-            </w:r>
-            <w:r>
-              <w:rPr>
-                <w:webHidden/>
-              </w:rPr>
-              <w:fldChar w:fldCharType="end"/>
-            </w:r>
-          </w:hyperlink>
-        </w:p>
-        <w:p>
-          <w:pPr>
-            <w:pStyle w:val="TOC1"/>
-            <w:rPr>
-              <w:rFonts w:eastAsiaTheme="minorEastAsia"/>
-              <w:sz w:val="22"/>
-              <w:szCs w:val="22"/>
-              <w:lang w:val="en-GB" w:eastAsia="en-GB"/>
-            </w:rPr>
-          </w:pPr>
-          <w:hyperlink w:anchor="_Toc190196453" w:history="1">
-            <w:r>
-              <w:rPr>
-                <w:rStyle w:val="Hyperlink"/>
-                <w:b w:val="0"/>
-              </w:rPr>
-              <w:t>4.1.</w:t>
-            </w:r>
-            <w:r>
-              <w:rPr>
-                <w:rFonts w:eastAsiaTheme="minorEastAsia"/>
-                <w:sz w:val="22"/>
-                <w:szCs w:val="22"/>
-                <w:lang w:val="en-GB" w:eastAsia="en-GB"/>
-              </w:rPr>
-              <w:tab/>
-            </w:r>
-            <w:r>
-              <w:rPr>
-                <w:rStyle w:val="Hyperlink"/>
-                <w:b w:val="0"/>
-              </w:rPr>
-              <w:t>Реализация на архитектурата на приложението</w:t>
-            </w:r>
-            <w:r>
-              <w:rPr>
-                <w:webHidden/>
-              </w:rPr>
-              <w:tab/>
-            </w:r>
-            <w:r>
-              <w:rPr>
-                <w:webHidden/>
-              </w:rPr>
-              <w:fldChar w:fldCharType="begin"/>
-            </w:r>
-            <w:r>
-              <w:rPr>
-                <w:webHidden/>
-              </w:rPr>
-              <w:instrText xml:space="preserve"> PAGEREF _Toc190196453 \h </w:instrText>
-            </w:r>
-            <w:r>
-              <w:rPr>
-                <w:webHidden/>
-              </w:rPr>
-            </w:r>
-            <w:r>
-              <w:rPr>
-                <w:webHidden/>
-              </w:rPr>
-              <w:fldChar w:fldCharType="separate"/>
-            </w:r>
-            <w:r>
-              <w:rPr>
-                <w:webHidden/>
-              </w:rPr>
-              <w:t>6</w:t>
-            </w:r>
-            <w:r>
-              <w:rPr>
-                <w:webHidden/>
-              </w:rPr>
-              <w:fldChar w:fldCharType="end"/>
-            </w:r>
-          </w:hyperlink>
-        </w:p>
-        <w:p>
-          <w:pPr>
-            <w:rPr>
-              <w:rFonts w:ascii="Times New Roman" w:hAnsi="Times New Roman" w:cs="Times New Roman"/>
-            </w:rPr>
-          </w:pPr>
-          <w:r>
-            <w:rPr>
-              <w:rFonts w:ascii="Times New Roman" w:hAnsi="Times New Roman" w:cs="Times New Roman"/>
-              <w:b/>
-              <w:bCs/>
-              <w:noProof/>
-            </w:rPr>
-            <w:fldChar w:fldCharType="end"/>
-          </w:r>
-        </w:p>
-      </w:sdtContent>
-    </w:sdt>
+    <w:p>
+      <w:pPr>
+        <w:spacing w:before="240" w:after="240" w:line="360" w:lineRule="auto"/>
+        <w:ind w:right="571"/>
+        <w:jc w:val="both"/>
+        <w:rPr>
+          <w:rFonts w:ascii="Times New Roman" w:eastAsia="Times New Roman" w:hAnsi="Times New Roman" w:cs="Times New Roman"/>
+          <w:sz w:val="24"/>
+          <w:szCs w:val="24"/>
+        </w:rPr>
+      </w:pPr>
+    </w:p>
+    <w:p>
+      <w:pPr>
+        <w:spacing w:before="240" w:after="240" w:line="360" w:lineRule="auto"/>
+        <w:ind w:right="571"/>
+        <w:jc w:val="both"/>
+        <w:rPr>
+          <w:rFonts w:ascii="Times New Roman" w:eastAsia="Times New Roman" w:hAnsi="Times New Roman" w:cs="Times New Roman"/>
+          <w:sz w:val="24"/>
+          <w:szCs w:val="24"/>
+        </w:rPr>
+      </w:pPr>
+    </w:p>
+    <w:p>
+      <w:pPr>
+        <w:spacing w:before="240" w:after="240" w:line="360" w:lineRule="auto"/>
+        <w:ind w:right="571"/>
+        <w:jc w:val="both"/>
+        <w:rPr>
+          <w:rFonts w:ascii="Times New Roman" w:eastAsia="Times New Roman" w:hAnsi="Times New Roman" w:cs="Times New Roman"/>
+          <w:sz w:val="24"/>
+          <w:szCs w:val="24"/>
+        </w:rPr>
+      </w:pPr>
+    </w:p>
     <w:p>
       <w:pPr>
         <w:spacing w:before="240" w:after="240" w:line="360" w:lineRule="auto"/>
@@ -1011,8 +594,8 @@
           <w:ilvl w:val="0"/>
           <w:numId w:val="2"/>
         </w:numPr>
-        <w:spacing w:before="480" w:after="240"/>
-        <w:ind w:left="425" w:hanging="425"/>
+        <w:spacing w:before="480" w:after="240" w:line="360" w:lineRule="auto"/>
+        <w:ind w:left="432" w:hanging="432"/>
         <w:rPr>
           <w:rFonts w:ascii="Times New Roman" w:eastAsia="Times New Roman" w:hAnsi="Times New Roman" w:cs="Times New Roman"/>
           <w:b/>
@@ -1034,7 +617,7 @@
     <w:p>
       <w:pPr>
         <w:spacing w:after="200" w:line="360" w:lineRule="auto"/>
-        <w:ind w:firstLine="425"/>
+        <w:ind w:firstLine="432"/>
         <w:jc w:val="both"/>
         <w:rPr>
           <w:rFonts w:ascii="Times New Roman" w:hAnsi="Times New Roman" w:cs="Times New Roman"/>
@@ -1046,13 +629,34 @@
           <w:rFonts w:ascii="Times New Roman" w:hAnsi="Times New Roman" w:cs="Times New Roman"/>
           <w:sz w:val="24"/>
         </w:rPr>
-        <w:t xml:space="preserve">В днешно време, управлението на личните финанси е от ключово значение за постигане на финансова стабилност. Много млади хора се затрудняват да проследяват своите приходи и разходи, което води до финансови затруднения. Липсата на ясна представа за това къде отивам парите им, може да доведе до ненужни разходи и невъзможност да спестим за по-важни моменти. </w:t>
+        <w:t xml:space="preserve">В днешно време, управлението на личните финанси е от ключово значение за постигане на финансова стабилност. Много млади хора се затрудняват да проследяват своите приходи и разходи, което води до финансови затруднения. </w:t>
+      </w:r>
+      <w:r>
+        <w:rPr>
+          <w:rFonts w:ascii="Times New Roman" w:hAnsi="Times New Roman" w:cs="Times New Roman"/>
+          <w:sz w:val="24"/>
+        </w:rPr>
+        <w:t xml:space="preserve">Липсата на ясна представа за разходите може да доведе до </w:t>
+      </w:r>
+      <w:r>
+        <w:rPr>
+          <w:rFonts w:ascii="Times New Roman" w:hAnsi="Times New Roman" w:cs="Times New Roman"/>
+          <w:sz w:val="24"/>
+        </w:rPr>
+        <w:t xml:space="preserve">вземането на неправилни решения, водещи до </w:t>
+      </w:r>
+      <w:r>
+        <w:rPr>
+          <w:rFonts w:ascii="Times New Roman" w:hAnsi="Times New Roman" w:cs="Times New Roman"/>
+          <w:sz w:val="24"/>
+        </w:rPr>
+        <w:t>затруднения при спестяването за важни цели.</w:t>
       </w:r>
     </w:p>
     <w:p>
       <w:pPr>
         <w:spacing w:after="200" w:line="360" w:lineRule="auto"/>
-        <w:ind w:firstLine="425"/>
+        <w:ind w:firstLine="432"/>
         <w:jc w:val="both"/>
         <w:rPr>
           <w:rFonts w:ascii="Times New Roman" w:hAnsi="Times New Roman" w:cs="Times New Roman"/>
@@ -1077,7 +681,7 @@
     <w:p>
       <w:pPr>
         <w:spacing w:after="200" w:line="360" w:lineRule="auto"/>
-        <w:ind w:firstLine="425"/>
+        <w:ind w:firstLine="432"/>
         <w:jc w:val="both"/>
         <w:rPr>
           <w:rFonts w:ascii="Times New Roman" w:hAnsi="Times New Roman" w:cs="Times New Roman"/>
@@ -1121,8 +725,8 @@
           <w:ilvl w:val="0"/>
           <w:numId w:val="2"/>
         </w:numPr>
-        <w:spacing w:before="480" w:after="240"/>
-        <w:ind w:left="425" w:hanging="425"/>
+        <w:spacing w:before="480" w:after="240" w:line="480" w:lineRule="auto"/>
+        <w:ind w:left="432" w:hanging="432"/>
         <w:jc w:val="both"/>
         <w:rPr>
           <w:rFonts w:ascii="Times New Roman" w:hAnsi="Times New Roman" w:cs="Times New Roman"/>
@@ -1144,7 +748,7 @@
     <w:p>
       <w:pPr>
         <w:spacing w:after="200" w:line="360" w:lineRule="auto"/>
-        <w:ind w:firstLine="425"/>
+        <w:ind w:firstLine="432"/>
         <w:jc w:val="both"/>
         <w:rPr>
           <w:rFonts w:ascii="Times New Roman" w:hAnsi="Times New Roman" w:cs="Times New Roman"/>
@@ -1158,7 +762,55 @@
           <w:sz w:val="24"/>
           <w:szCs w:val="24"/>
         </w:rPr>
-        <w:t>Приложението е предназначено да помага на домакинствата да планират, проследяват и анализират своите приходи и разходи. Основната му цел е да осигури контрол върху семейните финанси, като предоставя инструменти за разпределение на бюджета, анализ на разходите и известия(напомняния) за важни плащания. Основни потребители са:</w:t>
+        <w:t xml:space="preserve">Приложението е предназначено да помага на домакинствата да планират, проследяват и анализират своите </w:t>
+      </w:r>
+      <w:r>
+        <w:rPr>
+          <w:rFonts w:ascii="Times New Roman" w:hAnsi="Times New Roman" w:cs="Times New Roman"/>
+          <w:sz w:val="24"/>
+          <w:szCs w:val="24"/>
+        </w:rPr>
+        <w:t>финанси</w:t>
+      </w:r>
+      <w:r>
+        <w:rPr>
+          <w:rFonts w:ascii="Times New Roman" w:hAnsi="Times New Roman" w:cs="Times New Roman"/>
+          <w:sz w:val="24"/>
+          <w:szCs w:val="24"/>
+        </w:rPr>
+        <w:t>. Основната му цел е да осигури контрол върху семейните финанси, като предоставя инструменти за разпределение на бюджета, анализ на разходите</w:t>
+      </w:r>
+      <w:r>
+        <w:rPr>
+          <w:rFonts w:ascii="Times New Roman" w:hAnsi="Times New Roman" w:cs="Times New Roman"/>
+          <w:sz w:val="24"/>
+          <w:szCs w:val="24"/>
+        </w:rPr>
+        <w:t>, заделяне от приходите за спестовни цели</w:t>
+      </w:r>
+      <w:r>
+        <w:rPr>
+          <w:rFonts w:ascii="Times New Roman" w:hAnsi="Times New Roman" w:cs="Times New Roman"/>
+          <w:sz w:val="24"/>
+          <w:szCs w:val="24"/>
+        </w:rPr>
+        <w:t xml:space="preserve"> и известия(напомняния) за важни плащания</w:t>
+      </w:r>
+      <w:r>
+        <w:rPr>
+          <w:rFonts w:ascii="Times New Roman" w:hAnsi="Times New Roman" w:cs="Times New Roman"/>
+          <w:sz w:val="24"/>
+          <w:szCs w:val="24"/>
+        </w:rPr>
+        <w:t xml:space="preserve">  и сметки</w:t>
+      </w:r>
+      <w:r>
+        <w:rPr>
+          <w:rFonts w:ascii="Times New Roman" w:hAnsi="Times New Roman" w:cs="Times New Roman"/>
+          <w:sz w:val="24"/>
+          <w:szCs w:val="24"/>
+        </w:rPr>
+        <w:t>. Основни потребители са:</w:t>
       </w:r>
     </w:p>
     <w:p>
@@ -1169,7 +821,7 @@
           <w:numId w:val="3"/>
         </w:numPr>
         <w:spacing w:after="200" w:line="360" w:lineRule="auto"/>
-        <w:ind w:left="567" w:firstLine="425"/>
+        <w:ind w:left="792" w:firstLine="360"/>
         <w:jc w:val="both"/>
         <w:rPr>
           <w:rFonts w:ascii="Times New Roman" w:hAnsi="Times New Roman" w:cs="Times New Roman"/>
@@ -1194,7 +846,7 @@
           <w:numId w:val="3"/>
         </w:numPr>
         <w:spacing w:after="200" w:line="360" w:lineRule="auto"/>
-        <w:ind w:left="567" w:firstLine="425"/>
+        <w:ind w:left="792" w:firstLine="360"/>
         <w:jc w:val="both"/>
         <w:rPr>
           <w:rFonts w:ascii="Times New Roman" w:hAnsi="Times New Roman" w:cs="Times New Roman"/>
@@ -1219,7 +871,7 @@
           <w:numId w:val="3"/>
         </w:numPr>
         <w:spacing w:after="200" w:line="360" w:lineRule="auto"/>
-        <w:ind w:left="567" w:firstLine="425"/>
+        <w:ind w:left="792" w:firstLine="360"/>
         <w:jc w:val="both"/>
         <w:rPr>
           <w:rFonts w:ascii="Times New Roman" w:hAnsi="Times New Roman" w:cs="Times New Roman"/>
@@ -1233,7 +885,236 @@
           <w:sz w:val="24"/>
           <w:szCs w:val="24"/>
         </w:rPr>
+        <w:lastRenderedPageBreak/>
         <w:t>Малки домакинства и съкваранти, използващи го с цел прозрачно управление на общите разходи.</w:t>
+      </w:r>
+    </w:p>
+    <w:p>
+      <w:pPr>
+        <w:spacing w:after="200" w:line="360" w:lineRule="auto"/>
+        <w:ind w:firstLine="432"/>
+        <w:jc w:val="both"/>
+        <w:rPr>
+          <w:rFonts w:ascii="Times New Roman" w:hAnsi="Times New Roman" w:cs="Times New Roman"/>
+          <w:sz w:val="24"/>
+          <w:szCs w:val="24"/>
+        </w:rPr>
+      </w:pPr>
+      <w:r>
+        <w:rPr>
+          <w:rFonts w:ascii="Times New Roman" w:hAnsi="Times New Roman" w:cs="Times New Roman"/>
+          <w:sz w:val="24"/>
+          <w:szCs w:val="24"/>
+        </w:rPr>
+        <w:t>Приложението предлага следните функционалности:</w:t>
+      </w:r>
+    </w:p>
+    <w:p>
+      <w:pPr>
+        <w:pStyle w:val="ListParagraph"/>
+        <w:numPr>
+          <w:ilvl w:val="0"/>
+          <w:numId w:val="22"/>
+        </w:numPr>
+        <w:spacing w:after="200" w:line="360" w:lineRule="auto"/>
+        <w:ind w:left="1152"/>
+        <w:jc w:val="both"/>
+        <w:rPr>
+          <w:rFonts w:ascii="Times New Roman" w:hAnsi="Times New Roman" w:cs="Times New Roman"/>
+          <w:sz w:val="24"/>
+          <w:szCs w:val="24"/>
+        </w:rPr>
+      </w:pPr>
+      <w:r>
+        <w:rPr>
+          <w:rFonts w:ascii="Times New Roman" w:hAnsi="Times New Roman" w:cs="Times New Roman"/>
+          <w:sz w:val="24"/>
+          <w:szCs w:val="24"/>
+        </w:rPr>
+        <w:t>Проследяване на семейните приходи и разходи – записване и категоризиране на всички финансови операции</w:t>
+      </w:r>
+      <w:r>
+        <w:rPr>
+          <w:rFonts w:ascii="Times New Roman" w:hAnsi="Times New Roman" w:cs="Times New Roman"/>
+          <w:sz w:val="24"/>
+          <w:szCs w:val="24"/>
+        </w:rPr>
+        <w:t>, задаване на дневни и текущи разходи</w:t>
+      </w:r>
+      <w:r>
+        <w:rPr>
+          <w:rFonts w:ascii="Times New Roman" w:hAnsi="Times New Roman" w:cs="Times New Roman"/>
+          <w:sz w:val="24"/>
+          <w:szCs w:val="24"/>
+        </w:rPr>
+        <w:t>.</w:t>
+      </w:r>
+    </w:p>
+    <w:p>
+      <w:pPr>
+        <w:pStyle w:val="ListParagraph"/>
+        <w:numPr>
+          <w:ilvl w:val="0"/>
+          <w:numId w:val="22"/>
+        </w:numPr>
+        <w:spacing w:after="200" w:line="360" w:lineRule="auto"/>
+        <w:ind w:left="1152"/>
+        <w:jc w:val="both"/>
+        <w:rPr>
+          <w:rFonts w:ascii="Times New Roman" w:hAnsi="Times New Roman" w:cs="Times New Roman"/>
+          <w:sz w:val="24"/>
+          <w:szCs w:val="24"/>
+        </w:rPr>
+      </w:pPr>
+      <w:r>
+        <w:rPr>
+          <w:rFonts w:ascii="Times New Roman" w:hAnsi="Times New Roman" w:cs="Times New Roman"/>
+          <w:sz w:val="24"/>
+          <w:szCs w:val="24"/>
+        </w:rPr>
+        <w:t>Общ семеен бюджет – възможност за разпределение на средствата по категории (храна, жилищни разходи, образование и др.).</w:t>
+      </w:r>
+    </w:p>
+    <w:p>
+      <w:pPr>
+        <w:pStyle w:val="ListParagraph"/>
+        <w:numPr>
+          <w:ilvl w:val="0"/>
+          <w:numId w:val="22"/>
+        </w:numPr>
+        <w:spacing w:after="200" w:line="360" w:lineRule="auto"/>
+        <w:ind w:left="1152"/>
+        <w:jc w:val="both"/>
+        <w:rPr>
+          <w:rFonts w:ascii="Times New Roman" w:hAnsi="Times New Roman" w:cs="Times New Roman"/>
+          <w:sz w:val="24"/>
+          <w:szCs w:val="24"/>
+        </w:rPr>
+      </w:pPr>
+      <w:r>
+        <w:rPr>
+          <w:rFonts w:ascii="Times New Roman" w:hAnsi="Times New Roman" w:cs="Times New Roman"/>
+          <w:sz w:val="24"/>
+          <w:szCs w:val="24"/>
+        </w:rPr>
+        <w:t>Графики и анализ на разходите – визуализация на тенденциите в разходите и приходите</w:t>
+      </w:r>
+      <w:r>
+        <w:rPr>
+          <w:rFonts w:ascii="Times New Roman" w:hAnsi="Times New Roman" w:cs="Times New Roman"/>
+          <w:sz w:val="24"/>
+          <w:szCs w:val="24"/>
+        </w:rPr>
+        <w:t xml:space="preserve">, най-високите разходи по категории и идеи за тяхното </w:t>
+      </w:r>
+      <w:proofErr w:type="spellStart"/>
+      <w:r>
+        <w:rPr>
+          <w:rFonts w:ascii="Times New Roman" w:hAnsi="Times New Roman" w:cs="Times New Roman"/>
+          <w:sz w:val="24"/>
+          <w:szCs w:val="24"/>
+        </w:rPr>
+        <w:t>намаляне</w:t>
+      </w:r>
+      <w:proofErr w:type="spellEnd"/>
+      <w:r>
+        <w:rPr>
+          <w:rFonts w:ascii="Times New Roman" w:hAnsi="Times New Roman" w:cs="Times New Roman"/>
+          <w:sz w:val="24"/>
+          <w:szCs w:val="24"/>
+        </w:rPr>
+        <w:t>.</w:t>
+      </w:r>
+    </w:p>
+    <w:p>
+      <w:pPr>
+        <w:pStyle w:val="ListParagraph"/>
+        <w:numPr>
+          <w:ilvl w:val="0"/>
+          <w:numId w:val="22"/>
+        </w:numPr>
+        <w:spacing w:after="200" w:line="360" w:lineRule="auto"/>
+        <w:ind w:left="1152"/>
+        <w:jc w:val="both"/>
+        <w:rPr>
+          <w:rFonts w:ascii="Times New Roman" w:hAnsi="Times New Roman" w:cs="Times New Roman"/>
+          <w:sz w:val="24"/>
+          <w:szCs w:val="24"/>
+        </w:rPr>
+      </w:pPr>
+      <w:r>
+        <w:rPr>
+          <w:rFonts w:ascii="Times New Roman" w:hAnsi="Times New Roman" w:cs="Times New Roman"/>
+          <w:sz w:val="24"/>
+          <w:szCs w:val="24"/>
+        </w:rPr>
+        <w:t>Задаване на спестовни цели – заделяне на част от даден приход за съответната спестовна цел.</w:t>
+      </w:r>
+    </w:p>
+    <w:p>
+      <w:pPr>
+        <w:pStyle w:val="ListParagraph"/>
+        <w:numPr>
+          <w:ilvl w:val="0"/>
+          <w:numId w:val="22"/>
+        </w:numPr>
+        <w:spacing w:after="200" w:line="360" w:lineRule="auto"/>
+        <w:ind w:left="1152"/>
+        <w:jc w:val="both"/>
+        <w:rPr>
+          <w:rFonts w:ascii="Times New Roman" w:hAnsi="Times New Roman" w:cs="Times New Roman"/>
+          <w:sz w:val="24"/>
+          <w:szCs w:val="24"/>
+        </w:rPr>
+      </w:pPr>
+      <w:r>
+        <w:rPr>
+          <w:rFonts w:ascii="Times New Roman" w:hAnsi="Times New Roman" w:cs="Times New Roman"/>
+          <w:sz w:val="24"/>
+          <w:szCs w:val="24"/>
+        </w:rPr>
+        <w:t xml:space="preserve">Напомняния за плащания – автоматични известия за предстоящи сметки, </w:t>
+      </w:r>
+      <w:r>
+        <w:rPr>
+          <w:rFonts w:ascii="Times New Roman" w:hAnsi="Times New Roman" w:cs="Times New Roman"/>
+          <w:sz w:val="24"/>
+          <w:szCs w:val="24"/>
+        </w:rPr>
+        <w:t>надвишавания на бюджетни лимити</w:t>
+      </w:r>
+      <w:r>
+        <w:rPr>
+          <w:rFonts w:ascii="Times New Roman" w:hAnsi="Times New Roman" w:cs="Times New Roman"/>
+          <w:sz w:val="24"/>
+          <w:szCs w:val="24"/>
+        </w:rPr>
+        <w:t>.</w:t>
+      </w:r>
+    </w:p>
+    <w:p>
+      <w:pPr>
+        <w:pStyle w:val="ListParagraph"/>
+        <w:numPr>
+          <w:ilvl w:val="0"/>
+          <w:numId w:val="22"/>
+        </w:numPr>
+        <w:spacing w:after="200" w:line="360" w:lineRule="auto"/>
+        <w:ind w:left="1152"/>
+        <w:jc w:val="both"/>
+        <w:rPr>
+          <w:rFonts w:ascii="Times New Roman" w:hAnsi="Times New Roman" w:cs="Times New Roman"/>
+          <w:sz w:val="24"/>
+          <w:szCs w:val="24"/>
+        </w:rPr>
+      </w:pPr>
+      <w:r>
+        <w:rPr>
+          <w:rFonts w:ascii="Times New Roman" w:hAnsi="Times New Roman" w:cs="Times New Roman"/>
+          <w:sz w:val="24"/>
+          <w:szCs w:val="24"/>
+        </w:rPr>
+        <w:t>Оптимизация на бюджета – идентифициране на най-големите разходи и предложения за тяхното намаляване.</w:t>
       </w:r>
     </w:p>
     <w:p>
@@ -1253,146 +1134,24 @@
           <w:sz w:val="24"/>
           <w:szCs w:val="24"/>
         </w:rPr>
-        <w:t>Приложението предлага следните функционалности:</w:t>
-      </w:r>
-    </w:p>
-    <w:p>
-      <w:pPr>
-        <w:pStyle w:val="ListParagraph"/>
-        <w:numPr>
-          <w:ilvl w:val="0"/>
-          <w:numId w:val="6"/>
-        </w:numPr>
-        <w:spacing w:after="200" w:line="360" w:lineRule="auto"/>
-        <w:ind w:left="567" w:firstLine="425"/>
-        <w:jc w:val="both"/>
-        <w:rPr>
-          <w:rFonts w:ascii="Times New Roman" w:hAnsi="Times New Roman" w:cs="Times New Roman"/>
-          <w:sz w:val="24"/>
-          <w:szCs w:val="24"/>
-        </w:rPr>
-      </w:pPr>
-      <w:r>
-        <w:rPr>
-          <w:rFonts w:ascii="Times New Roman" w:hAnsi="Times New Roman" w:cs="Times New Roman"/>
-          <w:sz w:val="24"/>
-          <w:szCs w:val="24"/>
-        </w:rPr>
-        <w:lastRenderedPageBreak/>
-        <w:t>Проследяване на семейните приходи и разходи – записване и категоризиране на всички финансови операции.</w:t>
-      </w:r>
-    </w:p>
-    <w:p>
-      <w:pPr>
-        <w:pStyle w:val="ListParagraph"/>
-        <w:numPr>
-          <w:ilvl w:val="0"/>
-          <w:numId w:val="6"/>
-        </w:numPr>
-        <w:spacing w:after="200" w:line="360" w:lineRule="auto"/>
-        <w:ind w:left="567" w:firstLine="425"/>
-        <w:jc w:val="both"/>
-        <w:rPr>
-          <w:rFonts w:ascii="Times New Roman" w:hAnsi="Times New Roman" w:cs="Times New Roman"/>
-          <w:sz w:val="24"/>
-          <w:szCs w:val="24"/>
-        </w:rPr>
-      </w:pPr>
-      <w:r>
-        <w:rPr>
-          <w:rFonts w:ascii="Times New Roman" w:hAnsi="Times New Roman" w:cs="Times New Roman"/>
-          <w:sz w:val="24"/>
-          <w:szCs w:val="24"/>
-        </w:rPr>
-        <w:t>Общ семеен бюджет – възможност за разпределение на средствата по категории (храна, жилищни разходи, образование и др.).</w:t>
-      </w:r>
-    </w:p>
-    <w:p>
-      <w:pPr>
-        <w:pStyle w:val="ListParagraph"/>
-        <w:numPr>
-          <w:ilvl w:val="0"/>
-          <w:numId w:val="6"/>
-        </w:numPr>
-        <w:spacing w:after="200" w:line="360" w:lineRule="auto"/>
-        <w:ind w:left="567" w:firstLine="425"/>
-        <w:jc w:val="both"/>
-        <w:rPr>
-          <w:rFonts w:ascii="Times New Roman" w:hAnsi="Times New Roman" w:cs="Times New Roman"/>
-          <w:sz w:val="24"/>
-          <w:szCs w:val="24"/>
-        </w:rPr>
-      </w:pPr>
-      <w:r>
-        <w:rPr>
-          <w:rFonts w:ascii="Times New Roman" w:hAnsi="Times New Roman" w:cs="Times New Roman"/>
-          <w:sz w:val="24"/>
-          <w:szCs w:val="24"/>
-        </w:rPr>
-        <w:t>Графики и анализ на разходите – визуализация на тенденциите в разходите и приходите.</w:t>
-      </w:r>
-    </w:p>
-    <w:p>
-      <w:pPr>
-        <w:pStyle w:val="ListParagraph"/>
-        <w:numPr>
-          <w:ilvl w:val="0"/>
-          <w:numId w:val="6"/>
-        </w:numPr>
-        <w:spacing w:after="200" w:line="360" w:lineRule="auto"/>
-        <w:ind w:left="567" w:firstLine="425"/>
-        <w:jc w:val="both"/>
-        <w:rPr>
-          <w:rFonts w:ascii="Times New Roman" w:hAnsi="Times New Roman" w:cs="Times New Roman"/>
-          <w:sz w:val="24"/>
-          <w:szCs w:val="24"/>
-        </w:rPr>
-      </w:pPr>
-      <w:r>
-        <w:rPr>
-          <w:rFonts w:ascii="Times New Roman" w:hAnsi="Times New Roman" w:cs="Times New Roman"/>
-          <w:sz w:val="24"/>
-          <w:szCs w:val="24"/>
-        </w:rPr>
-        <w:t>Напомняния за плащания – автоматични известия за предстоящи сметки, кредити и абонаменти.</w:t>
-      </w:r>
-    </w:p>
-    <w:p>
-      <w:pPr>
-        <w:pStyle w:val="ListParagraph"/>
-        <w:numPr>
-          <w:ilvl w:val="0"/>
-          <w:numId w:val="6"/>
-        </w:numPr>
-        <w:spacing w:after="200" w:line="360" w:lineRule="auto"/>
-        <w:ind w:left="567" w:firstLine="425"/>
-        <w:jc w:val="both"/>
-        <w:rPr>
-          <w:rFonts w:ascii="Times New Roman" w:hAnsi="Times New Roman" w:cs="Times New Roman"/>
-          <w:sz w:val="24"/>
-          <w:szCs w:val="24"/>
-        </w:rPr>
-      </w:pPr>
-      <w:r>
-        <w:rPr>
-          <w:rFonts w:ascii="Times New Roman" w:hAnsi="Times New Roman" w:cs="Times New Roman"/>
-          <w:sz w:val="24"/>
-          <w:szCs w:val="24"/>
-        </w:rPr>
-        <w:t>Оптимизация на бюджета – идентифициране на най-големите разходи и предложения за тяхното намаляване.</w:t>
-      </w:r>
-    </w:p>
-    <w:p>
-      <w:pPr>
-        <w:spacing w:after="200" w:line="360" w:lineRule="auto"/>
-        <w:ind w:firstLine="425"/>
-        <w:jc w:val="both"/>
-        <w:rPr>
-          <w:rFonts w:ascii="Times New Roman" w:hAnsi="Times New Roman" w:cs="Times New Roman"/>
-          <w:sz w:val="24"/>
-          <w:szCs w:val="24"/>
-        </w:rPr>
-      </w:pPr>
+        <w:t>Домакинствата</w:t>
+      </w:r>
+      <w:r>
+        <w:rPr>
+          <w:rFonts w:ascii="Times New Roman" w:hAnsi="Times New Roman" w:cs="Times New Roman"/>
+          <w:sz w:val="24"/>
+          <w:szCs w:val="24"/>
+        </w:rPr>
+        <w:t xml:space="preserve"> ще имат ясна представа за своите спестявания и разходи, което ще им помогне да управляват финансите си по-ефективно</w:t>
+      </w:r>
+      <w:r>
+        <w:rPr>
+          <w:rFonts w:ascii="Times New Roman" w:hAnsi="Times New Roman" w:cs="Times New Roman"/>
+          <w:sz w:val="24"/>
+          <w:szCs w:val="24"/>
+        </w:rPr>
+        <w:t xml:space="preserve">. </w:t>
+      </w:r>
       <w:r>
         <w:rPr>
           <w:rFonts w:ascii="Times New Roman" w:hAnsi="Times New Roman" w:cs="Times New Roman"/>
@@ -1409,8 +1168,8 @@
           <w:ilvl w:val="0"/>
           <w:numId w:val="2"/>
         </w:numPr>
-        <w:spacing w:before="480" w:after="240"/>
-        <w:ind w:left="425" w:hanging="425"/>
+        <w:spacing w:before="480" w:after="240" w:line="360" w:lineRule="auto"/>
+        <w:ind w:left="432" w:hanging="432"/>
         <w:rPr>
           <w:rFonts w:ascii="Times New Roman" w:hAnsi="Times New Roman" w:cs="Times New Roman"/>
           <w:b/>
@@ -1435,1741 +1194,90 @@
           <w:ilvl w:val="1"/>
           <w:numId w:val="2"/>
         </w:numPr>
-        <w:spacing w:before="200" w:after="200"/>
-        <w:ind w:left="578" w:hanging="578"/>
+        <w:spacing w:before="200" w:after="200" w:line="360" w:lineRule="auto"/>
+        <w:ind w:left="432"/>
         <w:rPr>
           <w:rFonts w:ascii="Times New Roman" w:hAnsi="Times New Roman" w:cs="Times New Roman"/>
           <w:b/>
-          <w:color w:val="95B3D7" w:themeColor="accent1" w:themeTint="99"/>
+          <w:sz w:val="30"/>
+          <w:szCs w:val="30"/>
         </w:rPr>
       </w:pPr>
       <w:r>
         <w:rPr>
           <w:rFonts w:ascii="Times New Roman" w:hAnsi="Times New Roman" w:cs="Times New Roman"/>
           <w:b/>
-          <w:color w:val="95B3D7" w:themeColor="accent1" w:themeTint="99"/>
+          <w:sz w:val="30"/>
+          <w:szCs w:val="30"/>
         </w:rPr>
         <w:t>Потребителски изисквания и работен процес</w:t>
       </w:r>
     </w:p>
     <w:p>
       <w:pPr>
-        <w:spacing w:after="200" w:line="276" w:lineRule="auto"/>
-        <w:ind w:firstLine="425"/>
+        <w:pStyle w:val="ListParagraph"/>
+        <w:spacing w:after="200" w:line="360" w:lineRule="auto"/>
+        <w:ind w:left="0" w:firstLine="432"/>
         <w:jc w:val="both"/>
         <w:rPr>
           <w:rFonts w:ascii="Times New Roman" w:hAnsi="Times New Roman" w:cs="Times New Roman"/>
           <w:sz w:val="24"/>
         </w:rPr>
       </w:pPr>
+      <w:r>
+        <w:rPr>
+          <w:rFonts w:ascii="Times New Roman" w:hAnsi="Times New Roman" w:cs="Times New Roman"/>
+          <w:sz w:val="24"/>
+        </w:rPr>
+        <w:t>Приложението се използва от семейства и малки домакинства. Те използват приложението, за да могат ефективно да управляват и следят своите финанси. Потребителите в приложението могат да задават бюджети, спестовни цели и известия, както и да управляват своите приходи и разходи.</w:t>
+      </w:r>
     </w:p>
     <w:p>
       <w:pPr>
         <w:pStyle w:val="Heading1"/>
         <w:numPr>
-          <w:ilvl w:val="0"/>
+          <w:ilvl w:val="1"/>
           <w:numId w:val="2"/>
         </w:numPr>
-        <w:spacing w:before="480" w:after="240"/>
-        <w:ind w:left="425" w:hanging="425"/>
+        <w:spacing w:before="480" w:after="240" w:line="360" w:lineRule="auto"/>
+        <w:ind w:left="432"/>
         <w:rPr>
           <w:rFonts w:ascii="Times New Roman" w:hAnsi="Times New Roman" w:cs="Times New Roman"/>
           <w:b/>
-        </w:rPr>
-      </w:pPr>
-      <w:bookmarkStart w:id="21" w:name="_Toc189931186"/>
-      <w:bookmarkStart w:id="22" w:name="_Toc190196452"/>
-      <w:r>
-        <w:rPr>
-          <w:rFonts w:ascii="Times New Roman" w:hAnsi="Times New Roman" w:cs="Times New Roman"/>
-          <w:b/>
-        </w:rPr>
-        <w:t>Дизайн</w:t>
-      </w:r>
-      <w:bookmarkStart w:id="23" w:name="_GoBack"/>
-      <w:bookmarkEnd w:id="21"/>
-      <w:bookmarkEnd w:id="22"/>
-      <w:bookmarkEnd w:id="23"/>
-    </w:p>
-    <w:p>
-      <w:pPr>
-        <w:spacing w:after="200" w:line="360" w:lineRule="auto"/>
-        <w:ind w:firstLine="425"/>
-        <w:jc w:val="both"/>
-        <w:rPr>
-          <w:rFonts w:ascii="Times New Roman" w:hAnsi="Times New Roman" w:cs="Times New Roman"/>
-          <w:sz w:val="24"/>
-        </w:rPr>
-      </w:pPr>
-      <w:r>
-        <w:rPr>
-          <w:rFonts w:ascii="Times New Roman" w:hAnsi="Times New Roman" w:cs="Times New Roman"/>
-          <w:sz w:val="24"/>
-        </w:rPr>
-        <w:t xml:space="preserve">Езикът за разработка е </w:t>
-      </w:r>
-      <w:r>
-        <w:rPr>
-          <w:rFonts w:ascii="Times New Roman" w:hAnsi="Times New Roman" w:cs="Times New Roman"/>
-          <w:sz w:val="24"/>
-          <w:lang w:val="en-GB"/>
-        </w:rPr>
-        <w:t>C#</w:t>
-      </w:r>
-      <w:r>
-        <w:rPr>
-          <w:rFonts w:ascii="Times New Roman" w:hAnsi="Times New Roman" w:cs="Times New Roman"/>
-          <w:sz w:val="24"/>
-        </w:rPr>
-        <w:t xml:space="preserve"> и проектът е основан върху </w:t>
-      </w:r>
-      <w:r>
-        <w:rPr>
-          <w:rFonts w:ascii="Times New Roman" w:hAnsi="Times New Roman" w:cs="Times New Roman"/>
-          <w:sz w:val="24"/>
-          <w:lang w:val="en-GB"/>
-        </w:rPr>
-        <w:t xml:space="preserve">.NET </w:t>
-      </w:r>
-      <w:r>
-        <w:rPr>
-          <w:rFonts w:ascii="Times New Roman" w:hAnsi="Times New Roman" w:cs="Times New Roman"/>
-          <w:sz w:val="24"/>
-        </w:rPr>
-        <w:t>платформата.</w:t>
-      </w:r>
-      <w:r>
-        <w:rPr>
-          <w:rFonts w:ascii="Times New Roman" w:hAnsi="Times New Roman" w:cs="Times New Roman"/>
-          <w:sz w:val="24"/>
-        </w:rPr>
-        <w:t xml:space="preserve"> Използва се версия 8 за </w:t>
-      </w:r>
-      <w:r>
-        <w:rPr>
-          <w:rFonts w:ascii="Times New Roman" w:hAnsi="Times New Roman" w:cs="Times New Roman"/>
-          <w:sz w:val="24"/>
-          <w:lang w:val="en-GB"/>
-        </w:rPr>
-        <w:t xml:space="preserve">.NET </w:t>
-      </w:r>
-      <w:r>
-        <w:rPr>
-          <w:rFonts w:ascii="Times New Roman" w:hAnsi="Times New Roman" w:cs="Times New Roman"/>
-          <w:sz w:val="24"/>
-        </w:rPr>
-        <w:t xml:space="preserve">както и за другите библиотеки, използвани в проекта. Разделен е на 3 слоя – слой за бизнес логиката, слой за достъпа до базите данни, и презентационен слой, и 4 проекта. </w:t>
-      </w:r>
-      <w:r>
-        <w:rPr>
-          <w:rFonts w:ascii="Times New Roman" w:hAnsi="Times New Roman" w:cs="Times New Roman"/>
-          <w:sz w:val="24"/>
-        </w:rPr>
-        <w:t xml:space="preserve"> </w:t>
-      </w:r>
-    </w:p>
-    <w:p>
-      <w:pPr>
-        <w:pStyle w:val="ListParagraph"/>
-        <w:numPr>
-          <w:ilvl w:val="0"/>
-          <w:numId w:val="8"/>
-        </w:numPr>
-        <w:spacing w:after="200" w:line="360" w:lineRule="auto"/>
-        <w:ind w:left="567" w:firstLine="425"/>
-        <w:jc w:val="both"/>
-        <w:rPr>
-          <w:rFonts w:ascii="Times New Roman" w:hAnsi="Times New Roman" w:cs="Times New Roman"/>
-          <w:sz w:val="24"/>
-        </w:rPr>
-      </w:pPr>
-      <w:r>
-        <w:rPr>
-          <w:rFonts w:ascii="Times New Roman" w:hAnsi="Times New Roman" w:cs="Times New Roman"/>
-          <w:sz w:val="24"/>
-        </w:rPr>
-        <w:t>Презентационен слой – това е слоят, чрез който потребителя достъпва и работи с другите два слоя. Данните биват представяни в интерактивен и удобен за използване формат. Състои се от един главен проект:</w:t>
-      </w:r>
-    </w:p>
-    <w:p>
-      <w:pPr>
-        <w:pStyle w:val="ListParagraph"/>
-        <w:numPr>
-          <w:ilvl w:val="1"/>
-          <w:numId w:val="8"/>
-        </w:numPr>
-        <w:spacing w:after="200" w:line="360" w:lineRule="auto"/>
-        <w:jc w:val="both"/>
-        <w:rPr>
-          <w:rFonts w:ascii="Times New Roman" w:hAnsi="Times New Roman" w:cs="Times New Roman"/>
-          <w:sz w:val="24"/>
-        </w:rPr>
-      </w:pPr>
-      <w:proofErr w:type="spellStart"/>
-      <w:r>
-        <w:rPr>
-          <w:rFonts w:ascii="Times New Roman" w:hAnsi="Times New Roman" w:cs="Times New Roman"/>
-          <w:sz w:val="24"/>
-          <w:lang w:val="en-GB"/>
-        </w:rPr>
-        <w:t>Zira.Presentation</w:t>
-      </w:r>
-      <w:proofErr w:type="spellEnd"/>
-      <w:r>
-        <w:rPr>
-          <w:rFonts w:ascii="Times New Roman" w:hAnsi="Times New Roman" w:cs="Times New Roman"/>
-          <w:sz w:val="24"/>
-          <w:lang w:val="en-GB"/>
-        </w:rPr>
-        <w:t xml:space="preserve"> – </w:t>
-      </w:r>
-      <w:r>
-        <w:rPr>
-          <w:rFonts w:ascii="Times New Roman" w:hAnsi="Times New Roman" w:cs="Times New Roman"/>
-          <w:sz w:val="24"/>
-        </w:rPr>
-        <w:t xml:space="preserve">Това е основото </w:t>
-      </w:r>
-      <w:r>
-        <w:rPr>
-          <w:rFonts w:ascii="Times New Roman" w:hAnsi="Times New Roman" w:cs="Times New Roman"/>
-          <w:sz w:val="24"/>
-          <w:lang w:val="en-GB"/>
-        </w:rPr>
-        <w:t xml:space="preserve">Razor MVC </w:t>
-      </w:r>
-      <w:r>
-        <w:rPr>
-          <w:rFonts w:ascii="Times New Roman" w:hAnsi="Times New Roman" w:cs="Times New Roman"/>
-          <w:sz w:val="24"/>
-        </w:rPr>
-        <w:t xml:space="preserve">приложение, което позволява на потребителите да </w:t>
-      </w:r>
-      <w:r>
-        <w:rPr>
-          <w:rFonts w:ascii="Times New Roman" w:hAnsi="Times New Roman" w:cs="Times New Roman"/>
-          <w:sz w:val="24"/>
-        </w:rPr>
-        <w:t>добавят и обработват своите приходи и разходи.</w:t>
-      </w:r>
-    </w:p>
-    <w:p>
-      <w:pPr>
-        <w:pStyle w:val="ListParagraph"/>
-        <w:numPr>
-          <w:ilvl w:val="0"/>
-          <w:numId w:val="8"/>
-        </w:numPr>
-        <w:spacing w:after="200" w:line="360" w:lineRule="auto"/>
-        <w:ind w:left="567" w:firstLine="425"/>
-        <w:jc w:val="both"/>
-        <w:rPr>
-          <w:rFonts w:ascii="Times New Roman" w:hAnsi="Times New Roman" w:cs="Times New Roman"/>
-          <w:sz w:val="24"/>
-        </w:rPr>
-      </w:pPr>
-      <w:r>
-        <w:rPr>
-          <w:rFonts w:ascii="Times New Roman" w:hAnsi="Times New Roman" w:cs="Times New Roman"/>
-          <w:sz w:val="24"/>
-        </w:rPr>
-        <w:lastRenderedPageBreak/>
-        <w:t>Слой за бизнес логиката – това е слоят, в който се съдържа бизнес логиката в приложението. Свързан е със слоя за достъп до базите данни, за да може да работи с тях. В него има един проект:</w:t>
-      </w:r>
-    </w:p>
-    <w:p>
-      <w:pPr>
-        <w:pStyle w:val="ListParagraph"/>
-        <w:numPr>
-          <w:ilvl w:val="1"/>
-          <w:numId w:val="8"/>
-        </w:numPr>
-        <w:spacing w:after="200" w:line="360" w:lineRule="auto"/>
-        <w:jc w:val="both"/>
-        <w:rPr>
-          <w:rFonts w:ascii="Times New Roman" w:hAnsi="Times New Roman" w:cs="Times New Roman"/>
-          <w:sz w:val="24"/>
-        </w:rPr>
-      </w:pPr>
-      <w:proofErr w:type="spellStart"/>
-      <w:r>
-        <w:rPr>
-          <w:rFonts w:ascii="Times New Roman" w:hAnsi="Times New Roman" w:cs="Times New Roman"/>
-          <w:sz w:val="24"/>
-          <w:lang w:val="en-GB"/>
-        </w:rPr>
-        <w:t>Zira.Services</w:t>
-      </w:r>
-      <w:proofErr w:type="spellEnd"/>
-      <w:r>
-        <w:rPr>
-          <w:rFonts w:ascii="Times New Roman" w:hAnsi="Times New Roman" w:cs="Times New Roman"/>
-          <w:sz w:val="24"/>
-          <w:lang w:val="en-GB"/>
-        </w:rPr>
-        <w:t xml:space="preserve"> – </w:t>
-      </w:r>
-      <w:r>
-        <w:rPr>
-          <w:rFonts w:ascii="Times New Roman" w:hAnsi="Times New Roman" w:cs="Times New Roman"/>
-          <w:sz w:val="24"/>
-        </w:rPr>
-        <w:t>В него се съдържат услуги относно създаването на потребителските акаунти, създаването и разпространението на известия относно достигането и надвишаването на месечните бюджети, както и даването на месечен отчет за разходите. Използва интерфейси и услуги за взаимодействие с другите класове.</w:t>
-      </w:r>
-    </w:p>
-    <w:p>
-      <w:pPr>
-        <w:pStyle w:val="ListParagraph"/>
-        <w:numPr>
-          <w:ilvl w:val="0"/>
-          <w:numId w:val="8"/>
-        </w:numPr>
-        <w:spacing w:after="200" w:line="360" w:lineRule="auto"/>
-        <w:ind w:left="567" w:firstLine="425"/>
-        <w:jc w:val="both"/>
-        <w:rPr>
-          <w:rFonts w:ascii="Times New Roman" w:hAnsi="Times New Roman" w:cs="Times New Roman"/>
-          <w:sz w:val="24"/>
-        </w:rPr>
-      </w:pPr>
-      <w:r>
-        <w:rPr>
-          <w:rFonts w:ascii="Times New Roman" w:hAnsi="Times New Roman" w:cs="Times New Roman"/>
-          <w:sz w:val="24"/>
-        </w:rPr>
-        <w:t>Слой за данните – в слоя за данните се съдържа инициализацията на базите данни, таблиците в нея и техни взаимовръзки. Има следния слой:</w:t>
-      </w:r>
-    </w:p>
-    <w:p>
-      <w:pPr>
-        <w:pStyle w:val="ListParagraph"/>
-        <w:numPr>
-          <w:ilvl w:val="1"/>
-          <w:numId w:val="8"/>
-        </w:numPr>
-        <w:spacing w:after="200" w:line="360" w:lineRule="auto"/>
-        <w:jc w:val="both"/>
-        <w:rPr>
-          <w:rFonts w:ascii="Times New Roman" w:hAnsi="Times New Roman" w:cs="Times New Roman"/>
-          <w:sz w:val="24"/>
-        </w:rPr>
-      </w:pPr>
-      <w:proofErr w:type="spellStart"/>
-      <w:r>
-        <w:rPr>
-          <w:rFonts w:ascii="Times New Roman" w:hAnsi="Times New Roman" w:cs="Times New Roman"/>
-          <w:sz w:val="24"/>
-          <w:lang w:val="en-GB"/>
-        </w:rPr>
-        <w:t>Zira.Data</w:t>
-      </w:r>
-      <w:proofErr w:type="spellEnd"/>
-      <w:r>
-        <w:rPr>
-          <w:rFonts w:ascii="Times New Roman" w:hAnsi="Times New Roman" w:cs="Times New Roman"/>
-          <w:sz w:val="24"/>
-          <w:lang w:val="en-GB"/>
-        </w:rPr>
-        <w:t xml:space="preserve"> </w:t>
-      </w:r>
-      <w:r>
-        <w:rPr>
-          <w:rFonts w:ascii="Times New Roman" w:hAnsi="Times New Roman" w:cs="Times New Roman"/>
-          <w:sz w:val="24"/>
-          <w:lang w:val="en-GB"/>
-        </w:rPr>
-        <w:t>–</w:t>
-      </w:r>
-      <w:r>
-        <w:rPr>
-          <w:rFonts w:ascii="Times New Roman" w:hAnsi="Times New Roman" w:cs="Times New Roman"/>
-          <w:sz w:val="24"/>
-          <w:lang w:val="en-GB"/>
-        </w:rPr>
-        <w:t xml:space="preserve"> </w:t>
-      </w:r>
-      <w:r>
-        <w:rPr>
-          <w:rFonts w:ascii="Times New Roman" w:hAnsi="Times New Roman" w:cs="Times New Roman"/>
-          <w:sz w:val="24"/>
-        </w:rPr>
-        <w:t xml:space="preserve">Това е слоят за данни, където се намират моделите и контекстът на базата данни. Използва </w:t>
-      </w:r>
-      <w:r>
-        <w:rPr>
-          <w:rFonts w:ascii="Times New Roman" w:hAnsi="Times New Roman" w:cs="Times New Roman"/>
-          <w:sz w:val="24"/>
-          <w:lang w:val="en-GB"/>
-        </w:rPr>
-        <w:t xml:space="preserve">Entity Framework Core ORM </w:t>
-      </w:r>
-      <w:r>
-        <w:rPr>
-          <w:rFonts w:ascii="Times New Roman" w:hAnsi="Times New Roman" w:cs="Times New Roman"/>
-          <w:sz w:val="24"/>
-        </w:rPr>
-        <w:t xml:space="preserve">и </w:t>
-      </w:r>
-      <w:r>
-        <w:rPr>
-          <w:rFonts w:ascii="Times New Roman" w:hAnsi="Times New Roman" w:cs="Times New Roman"/>
-          <w:sz w:val="24"/>
-          <w:lang w:val="en-GB"/>
-        </w:rPr>
-        <w:t xml:space="preserve">MSSQL Server </w:t>
-      </w:r>
-      <w:r>
-        <w:rPr>
-          <w:rFonts w:ascii="Times New Roman" w:hAnsi="Times New Roman" w:cs="Times New Roman"/>
-          <w:sz w:val="24"/>
-        </w:rPr>
-        <w:t>за работа с релационна база данни.</w:t>
-      </w:r>
-    </w:p>
-    <w:p>
-      <w:pPr>
-        <w:pStyle w:val="ListParagraph"/>
-        <w:numPr>
-          <w:ilvl w:val="0"/>
-          <w:numId w:val="8"/>
-        </w:numPr>
-        <w:spacing w:after="200" w:line="360" w:lineRule="auto"/>
-        <w:ind w:left="567" w:firstLine="425"/>
-        <w:jc w:val="both"/>
-        <w:rPr>
-          <w:rFonts w:ascii="Times New Roman" w:hAnsi="Times New Roman" w:cs="Times New Roman"/>
-          <w:sz w:val="24"/>
-        </w:rPr>
-      </w:pPr>
-      <w:r>
-        <w:rPr>
-          <w:rFonts w:ascii="Times New Roman" w:hAnsi="Times New Roman" w:cs="Times New Roman"/>
-          <w:sz w:val="24"/>
-        </w:rPr>
-        <w:t>В приложението се съдържат още два проекта:</w:t>
-      </w:r>
-    </w:p>
-    <w:p>
-      <w:pPr>
-        <w:pStyle w:val="ListParagraph"/>
-        <w:numPr>
-          <w:ilvl w:val="1"/>
-          <w:numId w:val="8"/>
-        </w:numPr>
-        <w:spacing w:after="200" w:line="360" w:lineRule="auto"/>
-        <w:jc w:val="both"/>
-        <w:rPr>
-          <w:rFonts w:ascii="Times New Roman" w:hAnsi="Times New Roman" w:cs="Times New Roman"/>
-          <w:sz w:val="24"/>
-        </w:rPr>
-      </w:pPr>
-      <w:proofErr w:type="spellStart"/>
-      <w:r>
-        <w:rPr>
-          <w:rFonts w:ascii="Times New Roman" w:hAnsi="Times New Roman" w:cs="Times New Roman"/>
-          <w:sz w:val="24"/>
-          <w:lang w:val="en-GB"/>
-        </w:rPr>
-        <w:t>Zira.Common</w:t>
-      </w:r>
-      <w:proofErr w:type="spellEnd"/>
-      <w:r>
-        <w:rPr>
-          <w:rFonts w:ascii="Times New Roman" w:hAnsi="Times New Roman" w:cs="Times New Roman"/>
-          <w:sz w:val="24"/>
-          <w:lang w:val="en-GB"/>
-        </w:rPr>
-        <w:t xml:space="preserve"> – </w:t>
-      </w:r>
-      <w:r>
-        <w:rPr>
-          <w:rFonts w:ascii="Times New Roman" w:hAnsi="Times New Roman" w:cs="Times New Roman"/>
-          <w:sz w:val="24"/>
-        </w:rPr>
-        <w:t>Съхраняват се в него локализирани думи, с цел превод на сайта на български език.</w:t>
-      </w:r>
-    </w:p>
-    <w:p>
-      <w:pPr>
-        <w:pStyle w:val="ListParagraph"/>
-        <w:numPr>
-          <w:ilvl w:val="1"/>
-          <w:numId w:val="8"/>
-        </w:numPr>
-        <w:spacing w:after="200" w:line="360" w:lineRule="auto"/>
-        <w:jc w:val="both"/>
-        <w:rPr>
-          <w:rFonts w:ascii="Times New Roman" w:hAnsi="Times New Roman" w:cs="Times New Roman"/>
-          <w:sz w:val="24"/>
-        </w:rPr>
-      </w:pPr>
-      <w:proofErr w:type="spellStart"/>
-      <w:proofErr w:type="gramStart"/>
-      <w:r>
-        <w:rPr>
-          <w:rFonts w:ascii="Times New Roman" w:hAnsi="Times New Roman" w:cs="Times New Roman"/>
-          <w:sz w:val="24"/>
-          <w:lang w:val="en-GB"/>
-        </w:rPr>
-        <w:t>Zira.</w:t>
-      </w:r>
-      <w:r>
-        <w:rPr>
-          <w:rFonts w:ascii="Times New Roman" w:hAnsi="Times New Roman" w:cs="Times New Roman"/>
-          <w:sz w:val="24"/>
-          <w:lang w:val="en-GB"/>
-        </w:rPr>
-        <w:t>Services.</w:t>
-      </w:r>
-      <w:r>
-        <w:rPr>
-          <w:rFonts w:ascii="Times New Roman" w:hAnsi="Times New Roman" w:cs="Times New Roman"/>
-          <w:sz w:val="24"/>
-          <w:lang w:val="en-GB"/>
-        </w:rPr>
-        <w:t>Tests</w:t>
-      </w:r>
-      <w:proofErr w:type="spellEnd"/>
-      <w:proofErr w:type="gramEnd"/>
-      <w:r>
-        <w:rPr>
-          <w:rFonts w:ascii="Times New Roman" w:hAnsi="Times New Roman" w:cs="Times New Roman"/>
-          <w:sz w:val="24"/>
-          <w:lang w:val="en-GB"/>
-        </w:rPr>
-        <w:t xml:space="preserve"> – </w:t>
-      </w:r>
-      <w:r>
-        <w:rPr>
-          <w:rFonts w:ascii="Times New Roman" w:hAnsi="Times New Roman" w:cs="Times New Roman"/>
-          <w:sz w:val="24"/>
-        </w:rPr>
-        <w:t>Този проект отговаря за тестването на слоя за бизнес логиката.</w:t>
-      </w:r>
-    </w:p>
-    <w:p>
-      <w:pPr>
-        <w:pStyle w:val="ListParagraph"/>
-        <w:numPr>
-          <w:ilvl w:val="1"/>
-          <w:numId w:val="8"/>
-        </w:numPr>
-        <w:spacing w:after="200" w:line="360" w:lineRule="auto"/>
-        <w:jc w:val="both"/>
-        <w:rPr>
-          <w:rFonts w:ascii="Times New Roman" w:hAnsi="Times New Roman" w:cs="Times New Roman"/>
-          <w:sz w:val="24"/>
-        </w:rPr>
-      </w:pPr>
-      <w:proofErr w:type="spellStart"/>
-      <w:proofErr w:type="gramStart"/>
-      <w:r>
-        <w:rPr>
-          <w:rFonts w:ascii="Times New Roman" w:hAnsi="Times New Roman" w:cs="Times New Roman"/>
-          <w:sz w:val="24"/>
-          <w:lang w:val="en-GB"/>
-        </w:rPr>
-        <w:t>Zira.Presentation.Tests</w:t>
-      </w:r>
-      <w:proofErr w:type="spellEnd"/>
-      <w:proofErr w:type="gramEnd"/>
-      <w:r>
-        <w:rPr>
-          <w:rFonts w:ascii="Times New Roman" w:hAnsi="Times New Roman" w:cs="Times New Roman"/>
-          <w:sz w:val="24"/>
-          <w:lang w:val="en-GB"/>
-        </w:rPr>
-        <w:t xml:space="preserve"> – </w:t>
-      </w:r>
-      <w:r>
-        <w:rPr>
-          <w:rFonts w:ascii="Times New Roman" w:hAnsi="Times New Roman" w:cs="Times New Roman"/>
-          <w:sz w:val="24"/>
-        </w:rPr>
-        <w:t>Този проект отговаря за тестването на презентационния слой.</w:t>
-      </w:r>
-    </w:p>
-    <w:p>
-      <w:pPr>
-        <w:spacing w:after="200" w:line="276" w:lineRule="auto"/>
-        <w:ind w:left="425" w:firstLine="425"/>
-        <w:jc w:val="both"/>
-        <w:rPr>
-          <w:rFonts w:ascii="Times New Roman" w:hAnsi="Times New Roman" w:cs="Times New Roman"/>
-          <w:sz w:val="24"/>
-        </w:rPr>
-      </w:pPr>
-      <w:r>
-        <w:rPr>
-          <w:rFonts w:ascii="Times New Roman" w:hAnsi="Times New Roman" w:cs="Times New Roman"/>
-          <w:sz w:val="24"/>
-        </w:rPr>
-        <w:t>Приложението използва набор от зависимости(</w:t>
-      </w:r>
-      <w:r>
-        <w:rPr>
-          <w:rFonts w:ascii="Times New Roman" w:hAnsi="Times New Roman" w:cs="Times New Roman"/>
-          <w:sz w:val="24"/>
-          <w:lang w:val="en-GB"/>
-        </w:rPr>
-        <w:t xml:space="preserve">dependencies), </w:t>
-      </w:r>
-      <w:proofErr w:type="spellStart"/>
-      <w:r>
-        <w:rPr>
-          <w:rFonts w:ascii="Times New Roman" w:hAnsi="Times New Roman" w:cs="Times New Roman"/>
-          <w:sz w:val="24"/>
-          <w:lang w:val="en-GB"/>
-        </w:rPr>
-        <w:t>за</w:t>
-      </w:r>
-      <w:proofErr w:type="spellEnd"/>
-      <w:r>
-        <w:rPr>
-          <w:rFonts w:ascii="Times New Roman" w:hAnsi="Times New Roman" w:cs="Times New Roman"/>
-          <w:sz w:val="24"/>
-          <w:lang w:val="en-GB"/>
-        </w:rPr>
-        <w:t xml:space="preserve"> </w:t>
-      </w:r>
-      <w:proofErr w:type="spellStart"/>
-      <w:r>
-        <w:rPr>
-          <w:rFonts w:ascii="Times New Roman" w:hAnsi="Times New Roman" w:cs="Times New Roman"/>
-          <w:sz w:val="24"/>
-          <w:lang w:val="en-GB"/>
-        </w:rPr>
-        <w:t>да</w:t>
-      </w:r>
-      <w:proofErr w:type="spellEnd"/>
-      <w:r>
-        <w:rPr>
-          <w:rFonts w:ascii="Times New Roman" w:hAnsi="Times New Roman" w:cs="Times New Roman"/>
-          <w:sz w:val="24"/>
-          <w:lang w:val="en-GB"/>
-        </w:rPr>
-        <w:t xml:space="preserve"> </w:t>
-      </w:r>
-      <w:proofErr w:type="spellStart"/>
-      <w:r>
-        <w:rPr>
-          <w:rFonts w:ascii="Times New Roman" w:hAnsi="Times New Roman" w:cs="Times New Roman"/>
-          <w:sz w:val="24"/>
-          <w:lang w:val="en-GB"/>
-        </w:rPr>
-        <w:t>постигне</w:t>
-      </w:r>
-      <w:proofErr w:type="spellEnd"/>
-      <w:r>
-        <w:rPr>
-          <w:rFonts w:ascii="Times New Roman" w:hAnsi="Times New Roman" w:cs="Times New Roman"/>
-          <w:sz w:val="24"/>
-          <w:lang w:val="en-GB"/>
-        </w:rPr>
-        <w:t xml:space="preserve"> </w:t>
-      </w:r>
-      <w:proofErr w:type="spellStart"/>
-      <w:r>
-        <w:rPr>
-          <w:rFonts w:ascii="Times New Roman" w:hAnsi="Times New Roman" w:cs="Times New Roman"/>
-          <w:sz w:val="24"/>
-          <w:lang w:val="en-GB"/>
-        </w:rPr>
-        <w:t>своите</w:t>
-      </w:r>
-      <w:proofErr w:type="spellEnd"/>
-      <w:r>
-        <w:rPr>
-          <w:rFonts w:ascii="Times New Roman" w:hAnsi="Times New Roman" w:cs="Times New Roman"/>
-          <w:sz w:val="24"/>
-          <w:lang w:val="en-GB"/>
-        </w:rPr>
-        <w:t xml:space="preserve"> </w:t>
-      </w:r>
-      <w:proofErr w:type="spellStart"/>
-      <w:r>
-        <w:rPr>
-          <w:rFonts w:ascii="Times New Roman" w:hAnsi="Times New Roman" w:cs="Times New Roman"/>
-          <w:sz w:val="24"/>
-          <w:lang w:val="en-GB"/>
-        </w:rPr>
-        <w:t>цели</w:t>
-      </w:r>
-      <w:proofErr w:type="spellEnd"/>
-      <w:r>
-        <w:rPr>
-          <w:rFonts w:ascii="Times New Roman" w:hAnsi="Times New Roman" w:cs="Times New Roman"/>
-          <w:sz w:val="24"/>
-          <w:lang w:val="en-GB"/>
-        </w:rPr>
-        <w:t>.</w:t>
-      </w:r>
-      <w:r>
-        <w:rPr>
-          <w:rFonts w:ascii="Times New Roman" w:hAnsi="Times New Roman" w:cs="Times New Roman"/>
-          <w:sz w:val="24"/>
-        </w:rPr>
-        <w:t xml:space="preserve"> Това са:</w:t>
-      </w:r>
-    </w:p>
-    <w:p>
-      <w:pPr>
-        <w:pStyle w:val="ListParagraph"/>
-        <w:numPr>
-          <w:ilvl w:val="0"/>
-          <w:numId w:val="10"/>
-        </w:numPr>
-        <w:spacing w:after="200" w:line="360" w:lineRule="auto"/>
-        <w:ind w:left="567" w:firstLine="425"/>
-        <w:jc w:val="both"/>
-        <w:rPr>
-          <w:rFonts w:ascii="Times New Roman" w:hAnsi="Times New Roman" w:cs="Times New Roman"/>
-          <w:sz w:val="24"/>
-        </w:rPr>
-      </w:pPr>
-      <w:r>
-        <w:rPr>
-          <w:rFonts w:ascii="Times New Roman" w:hAnsi="Times New Roman" w:cs="Times New Roman"/>
-          <w:sz w:val="24"/>
-          <w:lang w:val="en-GB"/>
-        </w:rPr>
-        <w:t xml:space="preserve">Entity Framework Core 8(EF Core 8) - </w:t>
-      </w:r>
-      <w:r>
-        <w:rPr>
-          <w:rFonts w:ascii="Times New Roman" w:hAnsi="Times New Roman" w:cs="Times New Roman"/>
-          <w:sz w:val="24"/>
-        </w:rPr>
-        <w:t>Рамка, която улеснява достъпа и работата с базата данни. Проекта е направен, чрез „начин на първоначалната кодова структура“  (Code First Approach). Първо са създадени моделите, с които работи базата, а след това са преобразувани в таблици със съответните им полета, типове и връзки между тях.</w:t>
-      </w:r>
-    </w:p>
-    <w:p>
-      <w:pPr>
-        <w:pStyle w:val="ListParagraph"/>
-        <w:numPr>
-          <w:ilvl w:val="0"/>
-          <w:numId w:val="10"/>
-        </w:numPr>
-        <w:spacing w:after="200" w:line="360" w:lineRule="auto"/>
-        <w:ind w:left="567" w:firstLine="425"/>
-        <w:jc w:val="both"/>
-        <w:rPr>
-          <w:rFonts w:ascii="Times New Roman" w:hAnsi="Times New Roman" w:cs="Times New Roman"/>
-          <w:sz w:val="24"/>
-        </w:rPr>
-      </w:pPr>
-      <w:proofErr w:type="spellStart"/>
-      <w:r>
-        <w:rPr>
-          <w:rFonts w:ascii="Times New Roman" w:hAnsi="Times New Roman" w:cs="Times New Roman"/>
-          <w:sz w:val="24"/>
-          <w:lang w:val="en-US"/>
-        </w:rPr>
-        <w:t>SendGrid</w:t>
-      </w:r>
-      <w:proofErr w:type="spellEnd"/>
-      <w:r>
-        <w:rPr>
-          <w:rFonts w:ascii="Times New Roman" w:hAnsi="Times New Roman" w:cs="Times New Roman"/>
-          <w:sz w:val="24"/>
-        </w:rPr>
-        <w:t xml:space="preserve"> – Библиотека, която позволява изпращането на имейли от приложението към потребителите.</w:t>
-      </w:r>
-    </w:p>
-    <w:p>
-      <w:pPr>
-        <w:pStyle w:val="ListParagraph"/>
-        <w:numPr>
-          <w:ilvl w:val="0"/>
-          <w:numId w:val="10"/>
-        </w:numPr>
-        <w:spacing w:after="200" w:line="360" w:lineRule="auto"/>
-        <w:ind w:left="567" w:firstLine="425"/>
-        <w:jc w:val="both"/>
-        <w:rPr>
-          <w:rFonts w:ascii="Times New Roman" w:hAnsi="Times New Roman" w:cs="Times New Roman"/>
-          <w:sz w:val="24"/>
-        </w:rPr>
-      </w:pPr>
-      <w:r>
-        <w:rPr>
-          <w:rFonts w:ascii="Times New Roman" w:hAnsi="Times New Roman" w:cs="Times New Roman"/>
-          <w:sz w:val="24"/>
-        </w:rPr>
-        <w:t>xUnit – Рамката, с която е реализирано единичното тестване на слоевете за бизнес логика и достъп до базата данни.</w:t>
-      </w:r>
-    </w:p>
-    <w:p>
-      <w:pPr>
-        <w:pStyle w:val="ListParagraph"/>
-        <w:numPr>
-          <w:ilvl w:val="0"/>
-          <w:numId w:val="10"/>
-        </w:numPr>
-        <w:spacing w:after="200" w:line="360" w:lineRule="auto"/>
-        <w:ind w:left="567" w:firstLine="425"/>
-        <w:jc w:val="both"/>
-        <w:rPr>
-          <w:rFonts w:ascii="Times New Roman" w:hAnsi="Times New Roman" w:cs="Times New Roman"/>
-          <w:sz w:val="24"/>
-        </w:rPr>
-      </w:pPr>
-      <w:proofErr w:type="spellStart"/>
-      <w:r>
-        <w:rPr>
-          <w:rFonts w:ascii="Times New Roman" w:hAnsi="Times New Roman" w:cs="Times New Roman"/>
-          <w:sz w:val="24"/>
-          <w:lang w:val="en-GB"/>
-        </w:rPr>
-        <w:lastRenderedPageBreak/>
-        <w:t>Moq</w:t>
-      </w:r>
-      <w:proofErr w:type="spellEnd"/>
-      <w:r>
-        <w:rPr>
-          <w:rFonts w:ascii="Times New Roman" w:hAnsi="Times New Roman" w:cs="Times New Roman"/>
-          <w:sz w:val="24"/>
-          <w:lang w:val="en-GB"/>
-        </w:rPr>
-        <w:t xml:space="preserve"> – </w:t>
-      </w:r>
-      <w:r>
-        <w:rPr>
-          <w:rFonts w:ascii="Times New Roman" w:hAnsi="Times New Roman" w:cs="Times New Roman"/>
-          <w:sz w:val="24"/>
-        </w:rPr>
-        <w:t>Рамка, с която имитираме бизнес логиката, за да тестваме методите.</w:t>
-      </w:r>
-    </w:p>
-    <w:p>
-      <w:pPr>
-        <w:pStyle w:val="ListParagraph"/>
-        <w:numPr>
-          <w:ilvl w:val="0"/>
-          <w:numId w:val="10"/>
-        </w:numPr>
-        <w:spacing w:after="200" w:line="360" w:lineRule="auto"/>
-        <w:ind w:left="567" w:firstLine="425"/>
-        <w:jc w:val="both"/>
-        <w:rPr>
-          <w:rFonts w:ascii="Times New Roman" w:hAnsi="Times New Roman" w:cs="Times New Roman"/>
-          <w:sz w:val="24"/>
-        </w:rPr>
-      </w:pPr>
-      <w:proofErr w:type="spellStart"/>
-      <w:r>
-        <w:rPr>
-          <w:rFonts w:ascii="Times New Roman" w:hAnsi="Times New Roman" w:cs="Times New Roman"/>
-          <w:sz w:val="24"/>
-          <w:lang w:val="en-US"/>
-        </w:rPr>
-        <w:t>Stylecop</w:t>
-      </w:r>
-      <w:proofErr w:type="spellEnd"/>
-      <w:r>
-        <w:rPr>
-          <w:rFonts w:ascii="Times New Roman" w:hAnsi="Times New Roman" w:cs="Times New Roman"/>
-          <w:sz w:val="24"/>
-          <w:lang w:val="en-US"/>
-        </w:rPr>
-        <w:t xml:space="preserve"> Analyzers – </w:t>
-      </w:r>
-      <w:r>
-        <w:rPr>
-          <w:rFonts w:ascii="Times New Roman" w:hAnsi="Times New Roman" w:cs="Times New Roman"/>
-          <w:sz w:val="24"/>
-        </w:rPr>
-        <w:t xml:space="preserve">Рамка, която анализира </w:t>
-      </w:r>
-      <w:r>
-        <w:rPr>
-          <w:rFonts w:ascii="Times New Roman" w:hAnsi="Times New Roman" w:cs="Times New Roman"/>
-          <w:sz w:val="24"/>
-          <w:lang w:val="en-US"/>
-        </w:rPr>
-        <w:t>C#</w:t>
-      </w:r>
-      <w:r>
-        <w:rPr>
-          <w:rFonts w:ascii="Times New Roman" w:hAnsi="Times New Roman" w:cs="Times New Roman"/>
-          <w:sz w:val="24"/>
-        </w:rPr>
-        <w:t xml:space="preserve"> кода, за да наложи набор от правила за стил и последователност.</w:t>
-      </w:r>
-    </w:p>
-    <w:p>
-      <w:pPr>
-        <w:spacing w:after="200" w:line="276" w:lineRule="auto"/>
-        <w:ind w:firstLine="425"/>
-        <w:jc w:val="both"/>
-        <w:rPr>
-          <w:rFonts w:ascii="Times New Roman" w:hAnsi="Times New Roman" w:cs="Times New Roman"/>
-          <w:sz w:val="24"/>
-        </w:rPr>
-      </w:pPr>
-      <w:r>
-        <w:rPr>
-          <w:rFonts w:ascii="Times New Roman" w:hAnsi="Times New Roman" w:cs="Times New Roman"/>
-          <w:sz w:val="24"/>
-        </w:rPr>
-        <w:t xml:space="preserve">Приложението използва шаблони за дизайн </w:t>
-      </w:r>
-      <w:r>
-        <w:rPr>
-          <w:rFonts w:ascii="Times New Roman" w:hAnsi="Times New Roman" w:cs="Times New Roman"/>
-          <w:sz w:val="24"/>
-          <w:lang w:val="en-GB"/>
-        </w:rPr>
-        <w:t>(Design Patterns)</w:t>
-      </w:r>
-      <w:r>
-        <w:rPr>
-          <w:rFonts w:ascii="Times New Roman" w:hAnsi="Times New Roman" w:cs="Times New Roman"/>
-          <w:sz w:val="24"/>
-        </w:rPr>
-        <w:t>, които са:</w:t>
-      </w:r>
-    </w:p>
-    <w:p>
-      <w:pPr>
-        <w:pStyle w:val="ListParagraph"/>
-        <w:numPr>
-          <w:ilvl w:val="0"/>
-          <w:numId w:val="9"/>
-        </w:numPr>
-        <w:spacing w:after="200" w:line="360" w:lineRule="auto"/>
-        <w:ind w:left="567" w:firstLine="425"/>
-        <w:jc w:val="both"/>
-        <w:rPr>
-          <w:rFonts w:ascii="Times New Roman" w:hAnsi="Times New Roman" w:cs="Times New Roman"/>
-          <w:sz w:val="24"/>
-        </w:rPr>
-      </w:pPr>
-      <w:r>
-        <w:rPr>
-          <w:rFonts w:ascii="Times New Roman" w:hAnsi="Times New Roman" w:cs="Times New Roman"/>
-          <w:sz w:val="24"/>
-        </w:rPr>
-        <w:t>Разпределение на отговорностите(</w:t>
-      </w:r>
-      <w:r>
-        <w:rPr>
-          <w:rFonts w:ascii="Times New Roman" w:hAnsi="Times New Roman" w:cs="Times New Roman"/>
-          <w:sz w:val="24"/>
-          <w:lang w:val="en-GB"/>
-        </w:rPr>
-        <w:t>Separation of Concerns)</w:t>
-      </w:r>
-      <w:r>
-        <w:rPr>
-          <w:rFonts w:ascii="Times New Roman" w:hAnsi="Times New Roman" w:cs="Times New Roman"/>
-          <w:sz w:val="24"/>
-          <w:lang w:val="en-GB"/>
-        </w:rPr>
-        <w:t xml:space="preserve"> –</w:t>
-      </w:r>
-      <w:r>
-        <w:rPr>
-          <w:rFonts w:ascii="Times New Roman" w:hAnsi="Times New Roman" w:cs="Times New Roman"/>
-          <w:sz w:val="24"/>
-        </w:rPr>
-        <w:t xml:space="preserve"> този шаблон се използва, с цел</w:t>
-      </w:r>
-      <w:r>
-        <w:rPr>
-          <w:rFonts w:ascii="Times New Roman" w:hAnsi="Times New Roman" w:cs="Times New Roman"/>
-          <w:sz w:val="24"/>
-          <w:lang w:val="en-GB"/>
-        </w:rPr>
-        <w:t xml:space="preserve"> </w:t>
-      </w:r>
-      <w:r>
-        <w:rPr>
-          <w:rFonts w:ascii="Times New Roman" w:hAnsi="Times New Roman" w:cs="Times New Roman"/>
-          <w:sz w:val="24"/>
-        </w:rPr>
-        <w:t>разделяне приложението на отделни, управляеми и независими части, като всяка част е насочена към специфичен аспект или проблем на приложението.</w:t>
-      </w:r>
-    </w:p>
-    <w:p>
-      <w:pPr>
-        <w:pStyle w:val="ListParagraph"/>
-        <w:numPr>
-          <w:ilvl w:val="0"/>
-          <w:numId w:val="9"/>
-        </w:numPr>
-        <w:spacing w:after="200" w:line="360" w:lineRule="auto"/>
-        <w:ind w:left="567" w:firstLine="425"/>
-        <w:jc w:val="both"/>
-        <w:rPr>
-          <w:rFonts w:ascii="Times New Roman" w:hAnsi="Times New Roman" w:cs="Times New Roman"/>
-          <w:sz w:val="24"/>
-        </w:rPr>
-      </w:pPr>
-      <w:r>
-        <w:rPr>
-          <w:rFonts w:ascii="Times New Roman" w:hAnsi="Times New Roman" w:cs="Times New Roman"/>
-          <w:sz w:val="24"/>
-        </w:rPr>
-        <w:t xml:space="preserve">Инжектиране на зависимости / Обръщане на контрол (Dependency Injection / Inversion of control) – </w:t>
-      </w:r>
-      <w:r>
-        <w:rPr>
-          <w:rFonts w:ascii="Times New Roman" w:hAnsi="Times New Roman" w:cs="Times New Roman"/>
-          <w:sz w:val="24"/>
-        </w:rPr>
-        <w:t>изполва се</w:t>
-      </w:r>
-      <w:r>
-        <w:rPr>
-          <w:rFonts w:ascii="Times New Roman" w:hAnsi="Times New Roman" w:cs="Times New Roman"/>
-          <w:sz w:val="24"/>
-        </w:rPr>
-        <w:t xml:space="preserve"> при уеб приложението, когато трябва да се </w:t>
-      </w:r>
-      <w:r>
-        <w:rPr>
-          <w:rFonts w:ascii="Times New Roman" w:hAnsi="Times New Roman" w:cs="Times New Roman"/>
-          <w:sz w:val="24"/>
-        </w:rPr>
-        <w:t xml:space="preserve">използват </w:t>
-      </w:r>
-      <w:r>
-        <w:rPr>
-          <w:rFonts w:ascii="Times New Roman" w:hAnsi="Times New Roman" w:cs="Times New Roman"/>
-          <w:sz w:val="24"/>
-        </w:rPr>
-        <w:t xml:space="preserve"> класовете от бизнес слоя като услуги. Намира приложение и при тестването, когато трябва да се заменя</w:t>
-      </w:r>
-      <w:r>
-        <w:rPr>
-          <w:rFonts w:ascii="Times New Roman" w:hAnsi="Times New Roman" w:cs="Times New Roman"/>
-          <w:sz w:val="24"/>
-        </w:rPr>
-        <w:t>т</w:t>
-      </w:r>
-      <w:r>
-        <w:rPr>
-          <w:rFonts w:ascii="Times New Roman" w:hAnsi="Times New Roman" w:cs="Times New Roman"/>
-          <w:sz w:val="24"/>
-        </w:rPr>
-        <w:t xml:space="preserve"> </w:t>
-      </w:r>
-      <w:r>
-        <w:rPr>
-          <w:rFonts w:ascii="Times New Roman" w:hAnsi="Times New Roman" w:cs="Times New Roman"/>
-          <w:sz w:val="24"/>
-        </w:rPr>
-        <w:t>директните</w:t>
-      </w:r>
-      <w:r>
-        <w:rPr>
-          <w:rFonts w:ascii="Times New Roman" w:hAnsi="Times New Roman" w:cs="Times New Roman"/>
-          <w:sz w:val="24"/>
-        </w:rPr>
-        <w:t xml:space="preserve"> имплементации на външни методи със собствени.</w:t>
-      </w:r>
-    </w:p>
-    <w:p>
-      <w:pPr>
-        <w:spacing w:after="200" w:line="360" w:lineRule="auto"/>
-        <w:ind w:firstLine="425"/>
-        <w:rPr>
-          <w:rFonts w:ascii="Times New Roman" w:hAnsi="Times New Roman" w:cs="Times New Roman"/>
-          <w:sz w:val="24"/>
-        </w:rPr>
-      </w:pPr>
-      <w:r>
-        <w:rPr>
-          <w:rFonts w:ascii="Times New Roman" w:hAnsi="Times New Roman" w:cs="Times New Roman"/>
-          <w:sz w:val="24"/>
-        </w:rPr>
-        <w:t>На следващата страница е представена диаграма, която описва четирите проекта и техните зависимости.</w:t>
-      </w:r>
-    </w:p>
-    <w:p>
-      <w:pPr>
-        <w:pStyle w:val="Heading2"/>
-        <w:numPr>
-          <w:ilvl w:val="0"/>
-          <w:numId w:val="21"/>
-        </w:numPr>
-        <w:rPr>
-          <w:rFonts w:ascii="Times New Roman" w:hAnsi="Times New Roman" w:cs="Times New Roman"/>
-          <w:b/>
-          <w:color w:val="365F91" w:themeColor="accent1" w:themeShade="BF"/>
           <w:sz w:val="30"/>
           <w:szCs w:val="30"/>
         </w:rPr>
       </w:pPr>
-      <w:bookmarkStart w:id="24" w:name="_Toc190196453"/>
       <w:r>
         <w:rPr>
           <w:rFonts w:ascii="Times New Roman" w:hAnsi="Times New Roman" w:cs="Times New Roman"/>
           <w:b/>
-          <w:color w:val="365F91" w:themeColor="accent1" w:themeShade="BF"/>
           <w:sz w:val="30"/>
           <w:szCs w:val="30"/>
         </w:rPr>
-        <w:t>Реализация на архитектурата на приложението</w:t>
-      </w:r>
-      <w:bookmarkEnd w:id="24"/>
-    </w:p>
-    <w:p>
-      <w:pPr>
-        <w:pStyle w:val="Heading2"/>
-        <w:spacing w:before="200" w:after="200" w:line="360" w:lineRule="auto"/>
-        <w:rPr>
-          <w:rFonts w:ascii="Times New Roman" w:hAnsi="Times New Roman" w:cs="Times New Roman"/>
-          <w:b/>
-          <w:color w:val="365F91" w:themeColor="accent1" w:themeShade="BF"/>
-          <w:sz w:val="30"/>
-          <w:szCs w:val="30"/>
-        </w:rPr>
-      </w:pPr>
-      <w:r>
-        <w:rPr>
-          <w:rFonts w:ascii="Times New Roman" w:hAnsi="Times New Roman" w:cs="Times New Roman"/>
-          <w:b/>
-          <w:color w:val="365F91" w:themeColor="accent1" w:themeShade="BF"/>
-          <w:sz w:val="30"/>
-          <w:szCs w:val="30"/>
-        </w:rPr>
-        <w:t>Описание на слоевете, предназначението им, библиотеки и методи включени в съответния слой.</w:t>
+        <w:lastRenderedPageBreak/>
+        <w:t>Примерен потребителски интерфейс</w:t>
       </w:r>
     </w:p>
     <w:p>
       <w:pPr>
         <w:spacing w:after="200" w:line="276" w:lineRule="auto"/>
-        <w:ind w:firstLine="425"/>
-        <w:jc w:val="both"/>
-        <w:rPr>
-          <w:rFonts w:ascii="Times New Roman" w:hAnsi="Times New Roman" w:cs="Times New Roman"/>
-          <w:sz w:val="24"/>
-        </w:rPr>
-      </w:pPr>
-      <w:r>
-        <w:rPr>
-          <w:rFonts w:ascii="Times New Roman" w:hAnsi="Times New Roman" w:cs="Times New Roman"/>
-          <w:sz w:val="24"/>
-        </w:rPr>
-        <w:t>Приложението е изградено от няколко слоя:</w:t>
-      </w:r>
-    </w:p>
-    <w:p>
-      <w:pPr>
-        <w:pStyle w:val="Heading3"/>
-        <w:spacing w:after="200"/>
-        <w:rPr>
-          <w:rFonts w:ascii="Times New Roman" w:hAnsi="Times New Roman" w:cs="Times New Roman"/>
-          <w:b/>
-          <w:sz w:val="28"/>
-        </w:rPr>
-      </w:pPr>
-      <w:r>
-        <w:rPr>
-          <w:rFonts w:ascii="Times New Roman" w:hAnsi="Times New Roman" w:cs="Times New Roman"/>
-          <w:b/>
-          <w:sz w:val="28"/>
-        </w:rPr>
-        <w:t>Слой за достъп до данните</w:t>
-      </w:r>
-    </w:p>
-    <w:p>
-      <w:pPr>
-        <w:spacing w:after="200" w:line="360" w:lineRule="auto"/>
-        <w:ind w:firstLine="425"/>
-        <w:jc w:val="both"/>
-        <w:rPr>
-          <w:rFonts w:ascii="Times New Roman" w:hAnsi="Times New Roman" w:cs="Times New Roman"/>
-          <w:sz w:val="24"/>
-          <w:lang w:val="en-GB"/>
-        </w:rPr>
-      </w:pPr>
-      <w:r>
-        <w:rPr>
-          <w:rFonts w:ascii="Times New Roman" w:hAnsi="Times New Roman" w:cs="Times New Roman"/>
-          <w:sz w:val="24"/>
-        </w:rPr>
-        <w:t xml:space="preserve">Този слой е представен от проекта </w:t>
-      </w:r>
-      <w:proofErr w:type="spellStart"/>
-      <w:r>
-        <w:rPr>
-          <w:rFonts w:ascii="Times New Roman" w:hAnsi="Times New Roman" w:cs="Times New Roman"/>
-          <w:sz w:val="24"/>
-          <w:lang w:val="en-GB"/>
-        </w:rPr>
-        <w:t>Zira.Data</w:t>
-      </w:r>
-      <w:proofErr w:type="spellEnd"/>
-      <w:r>
-        <w:rPr>
-          <w:rFonts w:ascii="Times New Roman" w:hAnsi="Times New Roman" w:cs="Times New Roman"/>
-          <w:sz w:val="24"/>
-        </w:rPr>
-        <w:t xml:space="preserve">. В него се съхраняват самите модели, с които работи приложението, както и класът за контекста на базата данни, с които работи </w:t>
-      </w:r>
-      <w:r>
-        <w:rPr>
-          <w:rFonts w:ascii="Times New Roman" w:hAnsi="Times New Roman" w:cs="Times New Roman"/>
-          <w:sz w:val="24"/>
-          <w:lang w:val="en-GB"/>
-        </w:rPr>
-        <w:t>Entity Framework Core.</w:t>
-      </w:r>
-      <w:r>
-        <w:rPr>
-          <w:rFonts w:ascii="Times New Roman" w:hAnsi="Times New Roman" w:cs="Times New Roman"/>
-          <w:sz w:val="24"/>
-        </w:rPr>
-        <w:t xml:space="preserve"> Освен това и всички класове, имплементиращи модела на хранилището и единица работа като начин за разработка на код.</w:t>
-      </w:r>
-      <w:r>
-        <w:rPr>
-          <w:rFonts w:ascii="Times New Roman" w:hAnsi="Times New Roman" w:cs="Times New Roman"/>
-          <w:sz w:val="24"/>
-          <w:lang w:val="en-GB"/>
-        </w:rPr>
-        <w:t xml:space="preserve"> </w:t>
-      </w:r>
-      <w:r>
-        <w:rPr>
-          <w:rFonts w:ascii="Times New Roman" w:hAnsi="Times New Roman" w:cs="Times New Roman"/>
-          <w:sz w:val="24"/>
-        </w:rPr>
-        <w:t>Разделен е на няколко имеви пространства или папки.</w:t>
-      </w:r>
-    </w:p>
-    <w:p>
-      <w:pPr>
-        <w:pStyle w:val="ListParagraph"/>
-        <w:numPr>
-          <w:ilvl w:val="0"/>
-          <w:numId w:val="16"/>
-        </w:numPr>
-        <w:spacing w:after="200" w:line="360" w:lineRule="auto"/>
-        <w:jc w:val="both"/>
-        <w:rPr>
-          <w:rFonts w:ascii="Times New Roman" w:hAnsi="Times New Roman" w:cs="Times New Roman"/>
-          <w:sz w:val="24"/>
-        </w:rPr>
-      </w:pPr>
-      <w:proofErr w:type="spellStart"/>
-      <w:r>
-        <w:rPr>
-          <w:rFonts w:ascii="Times New Roman" w:hAnsi="Times New Roman" w:cs="Times New Roman"/>
-          <w:sz w:val="24"/>
-          <w:lang w:val="en-GB"/>
-        </w:rPr>
-        <w:t>Enums</w:t>
-      </w:r>
-      <w:proofErr w:type="spellEnd"/>
-      <w:r>
-        <w:rPr>
-          <w:rFonts w:ascii="Times New Roman" w:hAnsi="Times New Roman" w:cs="Times New Roman"/>
-          <w:sz w:val="24"/>
-          <w:lang w:val="en-GB"/>
-        </w:rPr>
-        <w:t xml:space="preserve"> – </w:t>
-      </w:r>
-      <w:r>
-        <w:rPr>
-          <w:rFonts w:ascii="Times New Roman" w:hAnsi="Times New Roman" w:cs="Times New Roman"/>
-          <w:sz w:val="24"/>
-        </w:rPr>
-        <w:t>В това именно пространство(</w:t>
-      </w:r>
-      <w:r>
-        <w:rPr>
-          <w:rFonts w:ascii="Times New Roman" w:hAnsi="Times New Roman" w:cs="Times New Roman"/>
-          <w:sz w:val="24"/>
-          <w:lang w:val="en-GB"/>
-        </w:rPr>
-        <w:t>namespace</w:t>
-      </w:r>
-      <w:r>
-        <w:rPr>
-          <w:rFonts w:ascii="Times New Roman" w:hAnsi="Times New Roman" w:cs="Times New Roman"/>
-          <w:sz w:val="24"/>
-        </w:rPr>
-        <w:t xml:space="preserve">) се </w:t>
-      </w:r>
-      <w:r>
-        <w:rPr>
-          <w:rFonts w:ascii="Times New Roman" w:hAnsi="Times New Roman" w:cs="Times New Roman"/>
-          <w:sz w:val="24"/>
-        </w:rPr>
-        <w:t>съхраняват</w:t>
-      </w:r>
-      <w:r>
-        <w:rPr>
-          <w:rFonts w:ascii="Times New Roman" w:hAnsi="Times New Roman" w:cs="Times New Roman"/>
-          <w:sz w:val="24"/>
-        </w:rPr>
-        <w:t xml:space="preserve"> енумераторите за приходите, разходите и бюджетите.</w:t>
-      </w:r>
-    </w:p>
-    <w:p>
-      <w:pPr>
-        <w:pStyle w:val="ListParagraph"/>
-        <w:numPr>
-          <w:ilvl w:val="1"/>
-          <w:numId w:val="16"/>
-        </w:numPr>
-        <w:spacing w:after="200" w:line="360" w:lineRule="auto"/>
-        <w:jc w:val="both"/>
-        <w:rPr>
-          <w:rFonts w:ascii="Times New Roman" w:hAnsi="Times New Roman" w:cs="Times New Roman"/>
-          <w:sz w:val="24"/>
-        </w:rPr>
-      </w:pPr>
-      <w:r>
-        <w:rPr>
-          <w:rFonts w:ascii="Times New Roman" w:hAnsi="Times New Roman" w:cs="Times New Roman"/>
-          <w:sz w:val="24"/>
-          <w:lang w:val="en-GB"/>
-        </w:rPr>
-        <w:t xml:space="preserve">Categories – </w:t>
-      </w:r>
-      <w:r>
-        <w:rPr>
-          <w:rFonts w:ascii="Times New Roman" w:hAnsi="Times New Roman" w:cs="Times New Roman"/>
-          <w:sz w:val="24"/>
-        </w:rPr>
-        <w:t>категории на даден разход или бюджет</w:t>
-      </w:r>
-    </w:p>
-    <w:p>
-      <w:pPr>
-        <w:pStyle w:val="ListParagraph"/>
-        <w:numPr>
-          <w:ilvl w:val="1"/>
-          <w:numId w:val="16"/>
-        </w:numPr>
-        <w:spacing w:after="200" w:line="360" w:lineRule="auto"/>
-        <w:jc w:val="both"/>
-        <w:rPr>
-          <w:rFonts w:ascii="Times New Roman" w:hAnsi="Times New Roman" w:cs="Times New Roman"/>
-          <w:sz w:val="24"/>
-        </w:rPr>
-      </w:pPr>
-      <w:r>
-        <w:rPr>
-          <w:rFonts w:ascii="Times New Roman" w:hAnsi="Times New Roman" w:cs="Times New Roman"/>
-          <w:sz w:val="24"/>
-          <w:lang w:val="en-GB"/>
-        </w:rPr>
-        <w:t xml:space="preserve">Sources – </w:t>
-      </w:r>
-      <w:r>
-        <w:rPr>
-          <w:rFonts w:ascii="Times New Roman" w:hAnsi="Times New Roman" w:cs="Times New Roman"/>
-          <w:sz w:val="24"/>
-        </w:rPr>
-        <w:t>източник на приход</w:t>
-      </w:r>
-    </w:p>
-    <w:p>
-      <w:pPr>
-        <w:pStyle w:val="ListParagraph"/>
-        <w:numPr>
-          <w:ilvl w:val="0"/>
-          <w:numId w:val="16"/>
-        </w:numPr>
-        <w:spacing w:after="200" w:line="360" w:lineRule="auto"/>
-        <w:jc w:val="both"/>
-        <w:rPr>
-          <w:rFonts w:ascii="Times New Roman" w:hAnsi="Times New Roman" w:cs="Times New Roman"/>
-          <w:sz w:val="24"/>
-        </w:rPr>
-      </w:pPr>
-      <w:r>
-        <w:rPr>
-          <w:rFonts w:ascii="Times New Roman" w:hAnsi="Times New Roman" w:cs="Times New Roman"/>
-          <w:sz w:val="24"/>
-          <w:lang w:val="en-GB"/>
-        </w:rPr>
-        <w:lastRenderedPageBreak/>
-        <w:t xml:space="preserve">Models – </w:t>
-      </w:r>
-      <w:r>
-        <w:rPr>
-          <w:rFonts w:ascii="Times New Roman" w:hAnsi="Times New Roman" w:cs="Times New Roman"/>
-          <w:sz w:val="24"/>
-        </w:rPr>
-        <w:t>В това именно пространство се съхраняват моделите, свързани с приложението.</w:t>
-      </w:r>
-    </w:p>
-    <w:p>
-      <w:pPr>
-        <w:pStyle w:val="ListParagraph"/>
-        <w:numPr>
-          <w:ilvl w:val="1"/>
-          <w:numId w:val="16"/>
-        </w:numPr>
-        <w:spacing w:after="200" w:line="360" w:lineRule="auto"/>
-        <w:jc w:val="both"/>
-        <w:rPr>
-          <w:rFonts w:ascii="Times New Roman" w:hAnsi="Times New Roman" w:cs="Times New Roman"/>
-          <w:sz w:val="24"/>
-        </w:rPr>
-      </w:pPr>
-      <w:proofErr w:type="spellStart"/>
-      <w:r>
-        <w:rPr>
-          <w:rFonts w:ascii="Times New Roman" w:hAnsi="Times New Roman" w:cs="Times New Roman"/>
-          <w:sz w:val="24"/>
-          <w:lang w:val="en-GB"/>
-        </w:rPr>
-        <w:t>ApplicationUser</w:t>
-      </w:r>
-      <w:proofErr w:type="spellEnd"/>
-      <w:r>
-        <w:rPr>
-          <w:rFonts w:ascii="Times New Roman" w:hAnsi="Times New Roman" w:cs="Times New Roman"/>
-          <w:sz w:val="24"/>
-        </w:rPr>
-        <w:t xml:space="preserve"> – Модел, използван при създаването на потребителски акаунт.</w:t>
-      </w:r>
-    </w:p>
-    <w:p>
-      <w:pPr>
-        <w:pStyle w:val="ListParagraph"/>
-        <w:numPr>
-          <w:ilvl w:val="1"/>
-          <w:numId w:val="16"/>
-        </w:numPr>
-        <w:spacing w:after="200" w:line="360" w:lineRule="auto"/>
-        <w:jc w:val="both"/>
-        <w:rPr>
-          <w:rFonts w:ascii="Times New Roman" w:hAnsi="Times New Roman" w:cs="Times New Roman"/>
-          <w:sz w:val="24"/>
-        </w:rPr>
-      </w:pPr>
-      <w:r>
-        <w:rPr>
-          <w:rFonts w:ascii="Times New Roman" w:hAnsi="Times New Roman" w:cs="Times New Roman"/>
-          <w:sz w:val="24"/>
-          <w:lang w:val="en-GB"/>
-        </w:rPr>
-        <w:t>Budget</w:t>
-      </w:r>
-      <w:r>
-        <w:rPr>
-          <w:rFonts w:ascii="Times New Roman" w:hAnsi="Times New Roman" w:cs="Times New Roman"/>
-          <w:sz w:val="24"/>
-        </w:rPr>
-        <w:t xml:space="preserve"> – Създадените бюджети на потребител.</w:t>
-      </w:r>
-    </w:p>
-    <w:p>
-      <w:pPr>
-        <w:pStyle w:val="ListParagraph"/>
-        <w:numPr>
-          <w:ilvl w:val="1"/>
-          <w:numId w:val="16"/>
-        </w:numPr>
-        <w:spacing w:after="200" w:line="360" w:lineRule="auto"/>
-        <w:jc w:val="both"/>
-        <w:rPr>
-          <w:rFonts w:ascii="Times New Roman" w:hAnsi="Times New Roman" w:cs="Times New Roman"/>
-          <w:sz w:val="24"/>
-        </w:rPr>
-      </w:pPr>
-      <w:r>
-        <w:rPr>
-          <w:rFonts w:ascii="Times New Roman" w:hAnsi="Times New Roman" w:cs="Times New Roman"/>
-          <w:sz w:val="24"/>
-          <w:lang w:val="en-GB"/>
-        </w:rPr>
-        <w:t>Transaction –</w:t>
-      </w:r>
-      <w:r>
-        <w:rPr>
-          <w:rFonts w:ascii="Times New Roman" w:hAnsi="Times New Roman" w:cs="Times New Roman"/>
-          <w:sz w:val="24"/>
-        </w:rPr>
-        <w:t xml:space="preserve"> Финанси на потребител</w:t>
-      </w:r>
-    </w:p>
-    <w:p>
-      <w:pPr>
-        <w:pStyle w:val="ListParagraph"/>
-        <w:numPr>
-          <w:ilvl w:val="1"/>
-          <w:numId w:val="16"/>
-        </w:numPr>
-        <w:spacing w:after="200" w:line="360" w:lineRule="auto"/>
-        <w:jc w:val="both"/>
-        <w:rPr>
-          <w:rFonts w:ascii="Times New Roman" w:hAnsi="Times New Roman" w:cs="Times New Roman"/>
-          <w:sz w:val="24"/>
-        </w:rPr>
-      </w:pPr>
-      <w:r>
-        <w:rPr>
-          <w:rFonts w:ascii="Times New Roman" w:hAnsi="Times New Roman" w:cs="Times New Roman"/>
-          <w:sz w:val="24"/>
-          <w:lang w:val="en-GB"/>
-        </w:rPr>
-        <w:t>Reminder</w:t>
-      </w:r>
-      <w:r>
-        <w:rPr>
-          <w:rFonts w:ascii="Times New Roman" w:hAnsi="Times New Roman" w:cs="Times New Roman"/>
-          <w:sz w:val="24"/>
-        </w:rPr>
-        <w:t xml:space="preserve"> – Напомняния за плащания, надвишаване на бюджет, др.</w:t>
-      </w:r>
-    </w:p>
-    <w:p>
-      <w:pPr>
-        <w:pStyle w:val="ListParagraph"/>
-        <w:numPr>
-          <w:ilvl w:val="1"/>
-          <w:numId w:val="16"/>
-        </w:numPr>
-        <w:spacing w:after="200" w:line="360" w:lineRule="auto"/>
-        <w:jc w:val="both"/>
-        <w:rPr>
-          <w:rFonts w:ascii="Times New Roman" w:hAnsi="Times New Roman" w:cs="Times New Roman"/>
-          <w:sz w:val="24"/>
-        </w:rPr>
-      </w:pPr>
-      <w:r>
-        <w:rPr>
-          <w:rFonts w:ascii="Times New Roman" w:hAnsi="Times New Roman" w:cs="Times New Roman"/>
-          <w:sz w:val="24"/>
-          <w:lang w:val="en-GB"/>
-        </w:rPr>
-        <w:t>User</w:t>
-      </w:r>
-      <w:r>
-        <w:rPr>
-          <w:rFonts w:ascii="Times New Roman" w:hAnsi="Times New Roman" w:cs="Times New Roman"/>
-          <w:sz w:val="24"/>
-        </w:rPr>
-        <w:t xml:space="preserve"> – Допълнителни данни за потребител</w:t>
-      </w:r>
-    </w:p>
-    <w:p>
-      <w:pPr>
-        <w:pStyle w:val="ListParagraph"/>
-        <w:numPr>
-          <w:ilvl w:val="0"/>
-          <w:numId w:val="16"/>
-        </w:numPr>
-        <w:spacing w:after="200" w:line="360" w:lineRule="auto"/>
-        <w:jc w:val="both"/>
-        <w:rPr>
-          <w:rFonts w:ascii="Times New Roman" w:hAnsi="Times New Roman" w:cs="Times New Roman"/>
-          <w:sz w:val="24"/>
-        </w:rPr>
-      </w:pPr>
-      <w:r>
-        <w:rPr>
-          <w:rFonts w:ascii="Times New Roman" w:hAnsi="Times New Roman" w:cs="Times New Roman"/>
-          <w:sz w:val="24"/>
-          <w:lang w:val="en-GB"/>
-        </w:rPr>
-        <w:t xml:space="preserve">Data – </w:t>
-      </w:r>
-      <w:r>
-        <w:rPr>
-          <w:rFonts w:ascii="Times New Roman" w:hAnsi="Times New Roman" w:cs="Times New Roman"/>
-          <w:sz w:val="24"/>
-        </w:rPr>
-        <w:t>В това именно пространство се съхраняват моделите, свързани с потребителя.</w:t>
-      </w:r>
-    </w:p>
-    <w:p>
-      <w:pPr>
-        <w:pStyle w:val="ListParagraph"/>
-        <w:numPr>
-          <w:ilvl w:val="1"/>
-          <w:numId w:val="16"/>
-        </w:numPr>
-        <w:spacing w:after="200" w:line="360" w:lineRule="auto"/>
-        <w:jc w:val="both"/>
-        <w:rPr>
-          <w:rFonts w:ascii="Times New Roman" w:hAnsi="Times New Roman" w:cs="Times New Roman"/>
-          <w:sz w:val="24"/>
-        </w:rPr>
-      </w:pPr>
-      <w:proofErr w:type="spellStart"/>
-      <w:r>
-        <w:rPr>
-          <w:rFonts w:ascii="Times New Roman" w:hAnsi="Times New Roman" w:cs="Times New Roman"/>
-          <w:sz w:val="24"/>
-          <w:lang w:val="en-GB"/>
-        </w:rPr>
-        <w:t>ApplicationRole</w:t>
-      </w:r>
-      <w:proofErr w:type="spellEnd"/>
-    </w:p>
-    <w:p>
-      <w:pPr>
-        <w:pStyle w:val="ListParagraph"/>
-        <w:numPr>
-          <w:ilvl w:val="1"/>
-          <w:numId w:val="16"/>
-        </w:numPr>
-        <w:rPr>
-          <w:rFonts w:ascii="Times New Roman" w:hAnsi="Times New Roman" w:cs="Times New Roman"/>
-          <w:sz w:val="24"/>
-        </w:rPr>
-      </w:pPr>
-      <w:proofErr w:type="spellStart"/>
-      <w:r>
-        <w:rPr>
-          <w:rFonts w:ascii="Times New Roman" w:hAnsi="Times New Roman" w:cs="Times New Roman"/>
-          <w:sz w:val="24"/>
-          <w:lang w:val="en-GB"/>
-        </w:rPr>
-        <w:t>DependencyInjection</w:t>
-      </w:r>
-      <w:proofErr w:type="spellEnd"/>
-      <w:r>
-        <w:rPr>
-          <w:rFonts w:ascii="Times New Roman" w:hAnsi="Times New Roman" w:cs="Times New Roman"/>
-          <w:sz w:val="24"/>
-          <w:lang w:val="en-GB"/>
-        </w:rPr>
-        <w:t xml:space="preserve"> – </w:t>
-      </w:r>
-      <w:r>
-        <w:rPr>
-          <w:rFonts w:ascii="Times New Roman" w:hAnsi="Times New Roman" w:cs="Times New Roman"/>
-          <w:sz w:val="24"/>
-        </w:rPr>
-        <w:t>Клас, който реализира инжектиране на зависимости от този слой към останалите.</w:t>
-      </w:r>
-    </w:p>
-    <w:p>
-      <w:pPr>
-        <w:pStyle w:val="ListParagraph"/>
-        <w:numPr>
-          <w:ilvl w:val="1"/>
-          <w:numId w:val="16"/>
-        </w:numPr>
-        <w:spacing w:after="200" w:line="360" w:lineRule="auto"/>
-        <w:jc w:val="both"/>
-        <w:rPr>
-          <w:rFonts w:ascii="Times New Roman" w:hAnsi="Times New Roman" w:cs="Times New Roman"/>
-          <w:sz w:val="24"/>
-        </w:rPr>
-      </w:pPr>
-      <w:proofErr w:type="spellStart"/>
-      <w:r>
-        <w:rPr>
-          <w:rFonts w:ascii="Times New Roman" w:hAnsi="Times New Roman" w:cs="Times New Roman"/>
-          <w:sz w:val="24"/>
-          <w:lang w:val="en-GB"/>
-        </w:rPr>
-        <w:t>EntityContext</w:t>
-      </w:r>
-      <w:proofErr w:type="spellEnd"/>
-      <w:r>
-        <w:rPr>
-          <w:rFonts w:ascii="Times New Roman" w:hAnsi="Times New Roman" w:cs="Times New Roman"/>
-          <w:sz w:val="24"/>
-          <w:lang w:val="en-GB"/>
-        </w:rPr>
-        <w:t xml:space="preserve"> </w:t>
-      </w:r>
-      <w:r>
-        <w:rPr>
-          <w:rFonts w:ascii="Times New Roman" w:hAnsi="Times New Roman" w:cs="Times New Roman"/>
-          <w:sz w:val="24"/>
-          <w:lang w:val="en-GB"/>
-        </w:rPr>
-        <w:t>–</w:t>
-      </w:r>
-      <w:r>
-        <w:rPr>
-          <w:rFonts w:ascii="Times New Roman" w:hAnsi="Times New Roman" w:cs="Times New Roman"/>
-          <w:sz w:val="24"/>
-          <w:lang w:val="en-GB"/>
-        </w:rPr>
-        <w:t xml:space="preserve"> </w:t>
-      </w:r>
-      <w:r>
-        <w:rPr>
-          <w:rFonts w:ascii="Times New Roman" w:hAnsi="Times New Roman" w:cs="Times New Roman"/>
-          <w:sz w:val="24"/>
-        </w:rPr>
-        <w:t>Класът за контекста на базата данни.</w:t>
-      </w:r>
-    </w:p>
-    <w:p>
-      <w:pPr>
-        <w:pStyle w:val="ListParagraph"/>
-        <w:numPr>
-          <w:ilvl w:val="0"/>
-          <w:numId w:val="16"/>
-        </w:numPr>
-        <w:rPr>
-          <w:rFonts w:ascii="Times New Roman" w:hAnsi="Times New Roman" w:cs="Times New Roman"/>
-          <w:sz w:val="24"/>
-        </w:rPr>
-      </w:pPr>
-    </w:p>
-    <w:p>
-      <w:pPr>
-        <w:pStyle w:val="ListParagraph"/>
-        <w:numPr>
-          <w:ilvl w:val="0"/>
-          <w:numId w:val="16"/>
-        </w:numPr>
-        <w:rPr>
-          <w:rFonts w:ascii="Times New Roman" w:hAnsi="Times New Roman" w:cs="Times New Roman"/>
-          <w:sz w:val="24"/>
-        </w:rPr>
-      </w:pPr>
-      <w:r>
-        <w:rPr>
-          <w:rFonts w:ascii="Times New Roman" w:hAnsi="Times New Roman" w:cs="Times New Roman"/>
-          <w:sz w:val="24"/>
-          <w:lang w:val="en-GB"/>
-        </w:rPr>
-        <w:t xml:space="preserve">Migrations – </w:t>
-      </w:r>
-      <w:r>
-        <w:rPr>
-          <w:rFonts w:ascii="Times New Roman" w:hAnsi="Times New Roman" w:cs="Times New Roman"/>
-          <w:sz w:val="24"/>
-        </w:rPr>
-        <w:t>В това имено пространство се съхраняват миграциите на EF Core 8.</w:t>
-      </w:r>
-    </w:p>
-    <w:p>
-      <w:pPr>
-        <w:spacing w:after="200" w:line="360" w:lineRule="auto"/>
-        <w:jc w:val="both"/>
-        <w:rPr>
-          <w:rFonts w:ascii="Times New Roman" w:hAnsi="Times New Roman" w:cs="Times New Roman"/>
-          <w:sz w:val="24"/>
-        </w:rPr>
-      </w:pPr>
-      <w:r>
-        <w:rPr>
+        <w:ind w:firstLine="432"/>
+        <w:jc w:val="center"/>
+        <w:rPr>
+          <w:i/>
+        </w:rPr>
+      </w:pPr>
+      <w:r>
+        <w:rPr>
+          <w:i/>
           <w:noProof/>
-          <w:lang w:val="en-GB" w:eastAsia="en-GB"/>
         </w:rPr>
         <w:drawing>
-          <wp:anchor distT="0" distB="0" distL="114300" distR="114300" simplePos="0" relativeHeight="251660288" behindDoc="0" locked="0" layoutInCell="1" allowOverlap="1" wp14:anchorId="49A0E9C7" wp14:editId="3D356178">
-            <wp:simplePos x="0" y="0"/>
-            <wp:positionH relativeFrom="margin">
-              <wp:align>center</wp:align>
-            </wp:positionH>
-            <wp:positionV relativeFrom="paragraph">
-              <wp:posOffset>431800</wp:posOffset>
-            </wp:positionV>
-            <wp:extent cx="6250940" cy="2217420"/>
-            <wp:effectExtent l="0" t="0" r="0" b="0"/>
-            <wp:wrapTopAndBottom/>
-            <wp:docPr id="1" name="Picture 1" descr="C:\Users\NITRO 5\Documents\Zira.Data diagram.png"/>
+          <wp:inline distT="0" distB="0" distL="0" distR="0" wp14:anchorId="4D99CBBF" wp14:editId="4F0BD8A4">
+            <wp:extent cx="5689600" cy="3200400"/>
+            <wp:effectExtent l="0" t="0" r="6350" b="0"/>
+            <wp:docPr id="1" name="Picture 1"/>
             <wp:cNvGraphicFramePr>
               <a:graphicFrameLocks xmlns:a="http://schemas.openxmlformats.org/drawingml/2006/main" noChangeAspect="1"/>
             </wp:cNvGraphicFramePr>
@@ -3177,1136 +1285,164 @@
               <a:graphicData uri="http://schemas.openxmlformats.org/drawingml/2006/picture">
                 <pic:pic xmlns:pic="http://schemas.openxmlformats.org/drawingml/2006/picture">
                   <pic:nvPicPr>
-                    <pic:cNvPr id="0" name="Picture 1" descr="C:\Users\NITRO 5\Documents\Zira.Data diagram.png"/>
-                    <pic:cNvPicPr>
-                      <a:picLocks noChangeAspect="1" noChangeArrowheads="1"/>
-                    </pic:cNvPicPr>
+                    <pic:cNvPr id="1" name=""/>
+                    <pic:cNvPicPr/>
                   </pic:nvPicPr>
-                  <pic:blipFill rotWithShape="1">
-                    <a:blip r:embed="rId8" cstate="print">
-                      <a:extLst>
-                        <a:ext uri="{28A0092B-C50C-407E-A947-70E740481C1C}">
-                          <a14:useLocalDpi xmlns:a14="http://schemas.microsoft.com/office/drawing/2010/main" val="0"/>
-                        </a:ext>
-                      </a:extLst>
-                    </a:blip>
-                    <a:srcRect b="22999"/>
-                    <a:stretch/>
+                  <pic:blipFill>
+                    <a:blip r:embed="rId8"/>
+                    <a:stretch>
+                      <a:fillRect/>
+                    </a:stretch>
                   </pic:blipFill>
-                  <pic:spPr bwMode="auto">
+                  <pic:spPr>
                     <a:xfrm>
                       <a:off x="0" y="0"/>
-                      <a:ext cx="6250940" cy="2217420"/>
+                      <a:ext cx="5689600" cy="3200400"/>
                     </a:xfrm>
                     <a:prstGeom prst="rect">
                       <a:avLst/>
                     </a:prstGeom>
-                    <a:noFill/>
-                    <a:ln>
-                      <a:noFill/>
-                    </a:ln>
-                    <a:extLst>
-                      <a:ext uri="{53640926-AAD7-44D8-BBD7-CCE9431645EC}">
-                        <a14:shadowObscured xmlns:a14="http://schemas.microsoft.com/office/drawing/2010/main"/>
-                      </a:ext>
-                    </a:extLst>
                   </pic:spPr>
                 </pic:pic>
               </a:graphicData>
             </a:graphic>
-            <wp14:sizeRelH relativeFrom="margin">
-              <wp14:pctWidth>0</wp14:pctWidth>
-            </wp14:sizeRelH>
-            <wp14:sizeRelV relativeFrom="margin">
-              <wp14:pctHeight>0</wp14:pctHeight>
-            </wp14:sizeRelV>
-          </wp:anchor>
+          </wp:inline>
         </w:drawing>
       </w:r>
-      <w:r>
-        <w:rPr>
-          <w:rFonts w:ascii="Times New Roman" w:hAnsi="Times New Roman" w:cs="Times New Roman"/>
-          <w:sz w:val="24"/>
-        </w:rPr>
-        <w:br w:type="page"/>
-      </w:r>
-    </w:p>
-    <w:p>
-      <w:pPr>
-        <w:pStyle w:val="Heading3"/>
-        <w:spacing w:before="0" w:after="200"/>
-        <w:rPr>
-          <w:rFonts w:ascii="Times New Roman" w:hAnsi="Times New Roman" w:cs="Times New Roman"/>
-          <w:b/>
-          <w:sz w:val="28"/>
-        </w:rPr>
-      </w:pPr>
-      <w:r>
-        <w:rPr>
-          <w:rFonts w:ascii="Times New Roman" w:hAnsi="Times New Roman" w:cs="Times New Roman"/>
-          <w:b/>
-          <w:sz w:val="28"/>
-        </w:rPr>
-        <w:lastRenderedPageBreak/>
-        <w:t>Слой за бизнес логиката</w:t>
-      </w:r>
     </w:p>
     <w:p>
       <w:pPr>
         <w:spacing w:after="200" w:line="360" w:lineRule="auto"/>
-        <w:ind w:firstLine="425"/>
-        <w:rPr>
-          <w:rFonts w:ascii="Times New Roman" w:hAnsi="Times New Roman" w:cs="Times New Roman"/>
-          <w:sz w:val="24"/>
-        </w:rPr>
-      </w:pPr>
-      <w:r>
-        <w:rPr>
-          <w:rFonts w:ascii="Times New Roman" w:hAnsi="Times New Roman" w:cs="Times New Roman"/>
-          <w:sz w:val="24"/>
-        </w:rPr>
-        <w:t xml:space="preserve">Този слой е представен от </w:t>
-      </w:r>
-      <w:r>
-        <w:rPr>
-          <w:rFonts w:ascii="Times New Roman" w:hAnsi="Times New Roman" w:cs="Times New Roman"/>
-          <w:sz w:val="24"/>
-        </w:rPr>
-        <w:t xml:space="preserve">проекта </w:t>
-      </w:r>
-      <w:proofErr w:type="spellStart"/>
-      <w:r>
-        <w:rPr>
-          <w:rFonts w:ascii="Times New Roman" w:hAnsi="Times New Roman" w:cs="Times New Roman"/>
-          <w:sz w:val="24"/>
-          <w:lang w:val="en-GB"/>
-        </w:rPr>
-        <w:t>Zira.Services</w:t>
-      </w:r>
-      <w:proofErr w:type="spellEnd"/>
-      <w:r>
-        <w:rPr>
-          <w:rFonts w:ascii="Times New Roman" w:hAnsi="Times New Roman" w:cs="Times New Roman"/>
-          <w:sz w:val="24"/>
-        </w:rPr>
-        <w:t xml:space="preserve">. Той съдържа основните бизнес функционалности </w:t>
-      </w:r>
-      <w:r>
-        <w:rPr>
-          <w:rFonts w:ascii="Times New Roman" w:hAnsi="Times New Roman" w:cs="Times New Roman"/>
-          <w:sz w:val="24"/>
-        </w:rPr>
-        <w:t>на потребителя</w:t>
-      </w:r>
-      <w:r>
-        <w:rPr>
-          <w:rFonts w:ascii="Times New Roman" w:hAnsi="Times New Roman" w:cs="Times New Roman"/>
-          <w:sz w:val="24"/>
-        </w:rPr>
-        <w:t>. Разделен е на няколко имеви пространства или папки.</w:t>
-      </w:r>
-    </w:p>
-    <w:p>
-      <w:pPr>
-        <w:pStyle w:val="ListParagraph"/>
-        <w:numPr>
-          <w:ilvl w:val="0"/>
-          <w:numId w:val="18"/>
-        </w:numPr>
+        <w:ind w:firstLine="432"/>
+        <w:jc w:val="center"/>
+        <w:rPr>
+          <w:rFonts w:ascii="Times New Roman" w:hAnsi="Times New Roman" w:cs="Times New Roman"/>
+          <w:i/>
+          <w:color w:val="244061" w:themeColor="accent1" w:themeShade="80"/>
+          <w:sz w:val="24"/>
+        </w:rPr>
+      </w:pPr>
+      <w:r>
+        <w:rPr>
+          <w:rFonts w:ascii="Times New Roman" w:hAnsi="Times New Roman" w:cs="Times New Roman"/>
+          <w:i/>
+          <w:color w:val="244061" w:themeColor="accent1" w:themeShade="80"/>
+          <w:sz w:val="24"/>
+        </w:rPr>
+        <w:t>Фигура 1</w:t>
+      </w:r>
+      <w:r>
+        <w:rPr>
+          <w:rFonts w:ascii="Times New Roman" w:hAnsi="Times New Roman" w:cs="Times New Roman"/>
+          <w:i/>
+          <w:color w:val="244061" w:themeColor="accent1" w:themeShade="80"/>
+          <w:sz w:val="24"/>
+        </w:rPr>
+        <w:t>:</w:t>
+      </w:r>
+      <w:r>
+        <w:rPr>
+          <w:rFonts w:ascii="Times New Roman" w:hAnsi="Times New Roman" w:cs="Times New Roman"/>
+          <w:i/>
+          <w:color w:val="244061" w:themeColor="accent1" w:themeShade="80"/>
+          <w:sz w:val="24"/>
+        </w:rPr>
+        <w:t xml:space="preserve"> Страница, на която потребителят може да види в обобщен вид информация за своите финанси.</w:t>
+      </w:r>
+    </w:p>
+    <w:p>
+      <w:pPr>
         <w:spacing w:after="200" w:line="360" w:lineRule="auto"/>
-        <w:rPr>
-          <w:rFonts w:ascii="Times New Roman" w:hAnsi="Times New Roman" w:cs="Times New Roman"/>
-          <w:sz w:val="24"/>
-        </w:rPr>
-      </w:pPr>
-      <w:r>
-        <w:rPr>
-          <w:rFonts w:ascii="Times New Roman" w:hAnsi="Times New Roman" w:cs="Times New Roman"/>
-          <w:sz w:val="24"/>
-          <w:lang w:val="en-GB"/>
-        </w:rPr>
-        <w:t>Constants</w:t>
-      </w:r>
-      <w:r>
-        <w:rPr>
-          <w:rFonts w:ascii="Times New Roman" w:hAnsi="Times New Roman" w:cs="Times New Roman"/>
-          <w:sz w:val="24"/>
-        </w:rPr>
-        <w:t xml:space="preserve"> – В това именно пространство са константи, използвани в презентационния слой.</w:t>
-      </w:r>
-    </w:p>
-    <w:p>
-      <w:pPr>
-        <w:pStyle w:val="ListParagraph"/>
-        <w:numPr>
-          <w:ilvl w:val="1"/>
-          <w:numId w:val="18"/>
-        </w:numPr>
+        <w:ind w:firstLine="432"/>
+        <w:rPr>
+          <w:rFonts w:ascii="Times New Roman" w:hAnsi="Times New Roman" w:cs="Times New Roman"/>
+          <w:color w:val="244061" w:themeColor="accent1" w:themeShade="80"/>
+          <w:sz w:val="24"/>
+        </w:rPr>
+      </w:pPr>
+      <w:r>
+        <w:rPr>
+          <w:noProof/>
+        </w:rPr>
+        <w:drawing>
+          <wp:inline distT="0" distB="0" distL="0" distR="0" wp14:anchorId="13B04924" wp14:editId="259AB8ED">
+            <wp:extent cx="5689600" cy="3200400"/>
+            <wp:effectExtent l="0" t="0" r="6350" b="0"/>
+            <wp:docPr id="6" name="Picture 6"/>
+            <wp:cNvGraphicFramePr>
+              <a:graphicFrameLocks xmlns:a="http://schemas.openxmlformats.org/drawingml/2006/main" noChangeAspect="1"/>
+            </wp:cNvGraphicFramePr>
+            <a:graphic xmlns:a="http://schemas.openxmlformats.org/drawingml/2006/main">
+              <a:graphicData uri="http://schemas.openxmlformats.org/drawingml/2006/picture">
+                <pic:pic xmlns:pic="http://schemas.openxmlformats.org/drawingml/2006/picture">
+                  <pic:nvPicPr>
+                    <pic:cNvPr id="1" name=""/>
+                    <pic:cNvPicPr/>
+                  </pic:nvPicPr>
+                  <pic:blipFill>
+                    <a:blip r:embed="rId9"/>
+                    <a:stretch>
+                      <a:fillRect/>
+                    </a:stretch>
+                  </pic:blipFill>
+                  <pic:spPr>
+                    <a:xfrm>
+                      <a:off x="0" y="0"/>
+                      <a:ext cx="5689600" cy="3200400"/>
+                    </a:xfrm>
+                    <a:prstGeom prst="rect">
+                      <a:avLst/>
+                    </a:prstGeom>
+                  </pic:spPr>
+                </pic:pic>
+              </a:graphicData>
+            </a:graphic>
+          </wp:inline>
+        </w:drawing>
+      </w:r>
+    </w:p>
+    <w:p>
+      <w:pPr>
         <w:spacing w:after="200" w:line="360" w:lineRule="auto"/>
-        <w:rPr>
-          <w:rFonts w:ascii="Times New Roman" w:hAnsi="Times New Roman" w:cs="Times New Roman"/>
-          <w:sz w:val="24"/>
-        </w:rPr>
-      </w:pPr>
-      <w:r>
-        <w:rPr>
-          <w:rFonts w:ascii="Times New Roman" w:hAnsi="Times New Roman" w:cs="Times New Roman"/>
-          <w:sz w:val="24"/>
-          <w:lang w:val="en-GB"/>
-        </w:rPr>
-        <w:t>Policies</w:t>
-      </w:r>
-    </w:p>
-    <w:p>
-      <w:pPr>
-        <w:pStyle w:val="ListParagraph"/>
-        <w:numPr>
-          <w:ilvl w:val="0"/>
-          <w:numId w:val="18"/>
-        </w:numPr>
+        <w:ind w:firstLine="432"/>
+        <w:jc w:val="center"/>
+        <w:rPr>
+          <w:rFonts w:ascii="Times New Roman" w:hAnsi="Times New Roman" w:cs="Times New Roman"/>
+          <w:i/>
+          <w:color w:val="244061" w:themeColor="accent1" w:themeShade="80"/>
+          <w:sz w:val="24"/>
+        </w:rPr>
+      </w:pPr>
+      <w:r>
+        <w:rPr>
+          <w:rFonts w:ascii="Times New Roman" w:hAnsi="Times New Roman" w:cs="Times New Roman"/>
+          <w:i/>
+          <w:color w:val="244061" w:themeColor="accent1" w:themeShade="80"/>
+          <w:sz w:val="24"/>
+        </w:rPr>
+        <w:t>Фигура 2: Страница, на която потребителят може да види транзакциите си.</w:t>
+      </w:r>
+    </w:p>
+    <w:p>
+      <w:pPr>
         <w:spacing w:after="200" w:line="360" w:lineRule="auto"/>
-        <w:rPr>
-          <w:rFonts w:ascii="Times New Roman" w:hAnsi="Times New Roman" w:cs="Times New Roman"/>
-          <w:sz w:val="24"/>
-        </w:rPr>
-      </w:pPr>
-      <w:r>
-        <w:rPr>
-          <w:rFonts w:ascii="Times New Roman" w:hAnsi="Times New Roman" w:cs="Times New Roman"/>
-          <w:sz w:val="24"/>
-          <w:lang w:val="en-GB"/>
-        </w:rPr>
-        <w:t xml:space="preserve">Contracts </w:t>
-      </w:r>
-      <w:r>
-        <w:rPr>
-          <w:rFonts w:ascii="Times New Roman" w:hAnsi="Times New Roman" w:cs="Times New Roman"/>
-          <w:sz w:val="24"/>
-          <w:lang w:val="en-GB"/>
-        </w:rPr>
-        <w:t>–</w:t>
-      </w:r>
-      <w:r>
-        <w:rPr>
-          <w:rFonts w:ascii="Times New Roman" w:hAnsi="Times New Roman" w:cs="Times New Roman"/>
-          <w:sz w:val="24"/>
-          <w:lang w:val="en-GB"/>
-        </w:rPr>
-        <w:t xml:space="preserve"> </w:t>
-      </w:r>
-      <w:r>
-        <w:rPr>
-          <w:rFonts w:ascii="Times New Roman" w:hAnsi="Times New Roman" w:cs="Times New Roman"/>
-          <w:sz w:val="24"/>
-        </w:rPr>
-        <w:t>В това именно пространство са интерфейси на различни услуги, представени от слоя за използване от презентационния слой.</w:t>
-      </w:r>
-    </w:p>
-    <w:p>
-      <w:pPr>
-        <w:pStyle w:val="ListParagraph"/>
-        <w:numPr>
-          <w:ilvl w:val="1"/>
-          <w:numId w:val="18"/>
-        </w:numPr>
-        <w:spacing w:after="200" w:line="360" w:lineRule="auto"/>
-        <w:rPr>
-          <w:rFonts w:ascii="Times New Roman" w:hAnsi="Times New Roman" w:cs="Times New Roman"/>
-          <w:sz w:val="24"/>
-        </w:rPr>
-      </w:pPr>
-      <w:proofErr w:type="spellStart"/>
-      <w:r>
-        <w:rPr>
-          <w:rFonts w:ascii="Times New Roman" w:hAnsi="Times New Roman" w:cs="Times New Roman"/>
-          <w:sz w:val="24"/>
-          <w:lang w:val="en-GB"/>
-        </w:rPr>
-        <w:t>IAccountService</w:t>
-      </w:r>
-      <w:proofErr w:type="spellEnd"/>
-    </w:p>
-    <w:p>
-      <w:pPr>
-        <w:pStyle w:val="ListParagraph"/>
-        <w:numPr>
-          <w:ilvl w:val="1"/>
-          <w:numId w:val="18"/>
-        </w:numPr>
-        <w:spacing w:after="200" w:line="360" w:lineRule="auto"/>
-        <w:rPr>
-          <w:rFonts w:ascii="Times New Roman" w:hAnsi="Times New Roman" w:cs="Times New Roman"/>
-          <w:sz w:val="24"/>
-        </w:rPr>
-      </w:pPr>
-      <w:proofErr w:type="spellStart"/>
-      <w:r>
-        <w:rPr>
-          <w:rFonts w:ascii="Times New Roman" w:hAnsi="Times New Roman" w:cs="Times New Roman"/>
-          <w:sz w:val="24"/>
-          <w:lang w:val="en-GB"/>
-        </w:rPr>
-        <w:t>IAnalyticsService</w:t>
-      </w:r>
-      <w:proofErr w:type="spellEnd"/>
-    </w:p>
-    <w:p>
-      <w:pPr>
-        <w:pStyle w:val="ListParagraph"/>
-        <w:numPr>
-          <w:ilvl w:val="1"/>
-          <w:numId w:val="18"/>
-        </w:numPr>
-        <w:spacing w:after="200" w:line="360" w:lineRule="auto"/>
-        <w:rPr>
-          <w:rFonts w:ascii="Times New Roman" w:hAnsi="Times New Roman" w:cs="Times New Roman"/>
-          <w:sz w:val="24"/>
-        </w:rPr>
-      </w:pPr>
-      <w:proofErr w:type="spellStart"/>
-      <w:r>
-        <w:rPr>
-          <w:rFonts w:ascii="Times New Roman" w:hAnsi="Times New Roman" w:cs="Times New Roman"/>
-          <w:sz w:val="24"/>
-          <w:lang w:val="en-GB"/>
-        </w:rPr>
-        <w:t>IBudgetService</w:t>
-      </w:r>
-      <w:proofErr w:type="spellEnd"/>
-    </w:p>
-    <w:p>
-      <w:pPr>
-        <w:pStyle w:val="ListParagraph"/>
-        <w:numPr>
-          <w:ilvl w:val="1"/>
-          <w:numId w:val="18"/>
-        </w:numPr>
-        <w:spacing w:after="200" w:line="360" w:lineRule="auto"/>
-        <w:rPr>
-          <w:rFonts w:ascii="Times New Roman" w:hAnsi="Times New Roman" w:cs="Times New Roman"/>
-          <w:sz w:val="24"/>
-        </w:rPr>
-      </w:pPr>
-      <w:proofErr w:type="spellStart"/>
-      <w:r>
-        <w:rPr>
-          <w:rFonts w:ascii="Times New Roman" w:hAnsi="Times New Roman" w:cs="Times New Roman"/>
-          <w:sz w:val="24"/>
-          <w:lang w:val="en-GB"/>
-        </w:rPr>
-        <w:t>ICurrentUser</w:t>
-      </w:r>
-      <w:proofErr w:type="spellEnd"/>
-    </w:p>
-    <w:p>
-      <w:pPr>
-        <w:pStyle w:val="ListParagraph"/>
-        <w:numPr>
-          <w:ilvl w:val="1"/>
-          <w:numId w:val="18"/>
-        </w:numPr>
-        <w:spacing w:after="200" w:line="360" w:lineRule="auto"/>
-        <w:rPr>
-          <w:rFonts w:ascii="Times New Roman" w:hAnsi="Times New Roman" w:cs="Times New Roman"/>
-          <w:sz w:val="24"/>
-        </w:rPr>
-      </w:pPr>
-      <w:proofErr w:type="spellStart"/>
-      <w:r>
-        <w:rPr>
-          <w:rFonts w:ascii="Times New Roman" w:hAnsi="Times New Roman" w:cs="Times New Roman"/>
-          <w:sz w:val="24"/>
-          <w:lang w:val="en-GB"/>
-        </w:rPr>
-        <w:t>ICurrencyConverter</w:t>
-      </w:r>
-      <w:proofErr w:type="spellEnd"/>
-    </w:p>
-    <w:p>
-      <w:pPr>
-        <w:pStyle w:val="ListParagraph"/>
-        <w:numPr>
-          <w:ilvl w:val="1"/>
-          <w:numId w:val="18"/>
-        </w:numPr>
-        <w:spacing w:after="200" w:line="360" w:lineRule="auto"/>
-        <w:rPr>
-          <w:rFonts w:ascii="Times New Roman" w:hAnsi="Times New Roman" w:cs="Times New Roman"/>
-          <w:sz w:val="24"/>
-        </w:rPr>
-      </w:pPr>
-      <w:proofErr w:type="spellStart"/>
-      <w:r>
-        <w:rPr>
-          <w:rFonts w:ascii="Times New Roman" w:hAnsi="Times New Roman" w:cs="Times New Roman"/>
-          <w:sz w:val="24"/>
-          <w:lang w:val="en-GB"/>
-        </w:rPr>
-        <w:t>ISavingsGoalService</w:t>
-      </w:r>
-      <w:proofErr w:type="spellEnd"/>
-    </w:p>
-    <w:p>
-      <w:pPr>
-        <w:pStyle w:val="ListParagraph"/>
-        <w:numPr>
-          <w:ilvl w:val="1"/>
-          <w:numId w:val="18"/>
-        </w:numPr>
-        <w:spacing w:after="200" w:line="360" w:lineRule="auto"/>
-        <w:rPr>
-          <w:rFonts w:ascii="Times New Roman" w:hAnsi="Times New Roman" w:cs="Times New Roman"/>
-          <w:sz w:val="24"/>
-        </w:rPr>
-      </w:pPr>
-      <w:proofErr w:type="spellStart"/>
-      <w:r>
-        <w:rPr>
-          <w:rFonts w:ascii="Times New Roman" w:hAnsi="Times New Roman" w:cs="Times New Roman"/>
-          <w:sz w:val="24"/>
-          <w:lang w:val="en-GB"/>
-        </w:rPr>
-        <w:t>ITransactionService</w:t>
-      </w:r>
-      <w:proofErr w:type="spellEnd"/>
-    </w:p>
-    <w:p>
-      <w:pPr>
-        <w:pStyle w:val="ListParagraph"/>
-        <w:numPr>
-          <w:ilvl w:val="1"/>
-          <w:numId w:val="18"/>
-        </w:numPr>
-        <w:spacing w:after="200" w:line="360" w:lineRule="auto"/>
-        <w:rPr>
-          <w:rFonts w:ascii="Times New Roman" w:hAnsi="Times New Roman" w:cs="Times New Roman"/>
-          <w:sz w:val="24"/>
-        </w:rPr>
-      </w:pPr>
-      <w:proofErr w:type="spellStart"/>
-      <w:r>
-        <w:rPr>
-          <w:rFonts w:ascii="Times New Roman" w:hAnsi="Times New Roman" w:cs="Times New Roman"/>
-          <w:sz w:val="24"/>
-          <w:lang w:val="en-GB"/>
-        </w:rPr>
-        <w:t>IReminderService</w:t>
-      </w:r>
-      <w:proofErr w:type="spellEnd"/>
-    </w:p>
-    <w:p>
-      <w:pPr>
-        <w:pStyle w:val="ListParagraph"/>
-        <w:numPr>
-          <w:ilvl w:val="0"/>
-          <w:numId w:val="18"/>
-        </w:numPr>
-        <w:spacing w:after="200" w:line="360" w:lineRule="auto"/>
-        <w:rPr>
-          <w:rFonts w:ascii="Times New Roman" w:hAnsi="Times New Roman" w:cs="Times New Roman"/>
-          <w:sz w:val="24"/>
-        </w:rPr>
-      </w:pPr>
-      <w:r>
-        <w:rPr>
-          <w:rFonts w:ascii="Times New Roman" w:hAnsi="Times New Roman" w:cs="Times New Roman"/>
-          <w:sz w:val="24"/>
-          <w:lang w:val="en-GB"/>
-        </w:rPr>
-        <w:t>Extensions</w:t>
-      </w:r>
-      <w:r>
-        <w:rPr>
-          <w:rFonts w:ascii="Times New Roman" w:hAnsi="Times New Roman" w:cs="Times New Roman"/>
-          <w:sz w:val="24"/>
-          <w:lang w:val="en-GB"/>
-        </w:rPr>
-        <w:t xml:space="preserve"> – </w:t>
-      </w:r>
-      <w:r>
-        <w:rPr>
-          <w:rFonts w:ascii="Times New Roman" w:hAnsi="Times New Roman" w:cs="Times New Roman"/>
-          <w:sz w:val="24"/>
-        </w:rPr>
-        <w:t xml:space="preserve">В това именно пространство сa </w:t>
-      </w:r>
-      <w:proofErr w:type="spellStart"/>
-      <w:r>
-        <w:rPr>
-          <w:rFonts w:ascii="Times New Roman" w:hAnsi="Times New Roman" w:cs="Times New Roman"/>
-          <w:sz w:val="24"/>
-          <w:lang w:val="en-GB"/>
-        </w:rPr>
-        <w:t>допълнения</w:t>
-      </w:r>
-      <w:proofErr w:type="spellEnd"/>
-      <w:r>
-        <w:rPr>
-          <w:rFonts w:ascii="Times New Roman" w:hAnsi="Times New Roman" w:cs="Times New Roman"/>
-          <w:sz w:val="24"/>
-          <w:lang w:val="en-GB"/>
-        </w:rPr>
-        <w:t>(extensions</w:t>
-      </w:r>
-      <w:r>
-        <w:rPr>
-          <w:rFonts w:ascii="Times New Roman" w:hAnsi="Times New Roman" w:cs="Times New Roman"/>
-          <w:sz w:val="24"/>
-        </w:rPr>
-        <w:t>), използвани от презентационния слой</w:t>
-      </w:r>
-    </w:p>
-    <w:p>
-      <w:pPr>
-        <w:pStyle w:val="ListParagraph"/>
-        <w:numPr>
-          <w:ilvl w:val="1"/>
-          <w:numId w:val="18"/>
-        </w:numPr>
-        <w:spacing w:after="200" w:line="360" w:lineRule="auto"/>
-        <w:rPr>
-          <w:rFonts w:ascii="Times New Roman" w:hAnsi="Times New Roman" w:cs="Times New Roman"/>
-          <w:sz w:val="24"/>
-        </w:rPr>
-      </w:pPr>
-      <w:proofErr w:type="spellStart"/>
-      <w:r>
-        <w:rPr>
-          <w:rFonts w:ascii="Times New Roman" w:hAnsi="Times New Roman" w:cs="Times New Roman"/>
-          <w:sz w:val="24"/>
-          <w:lang w:val="en-GB"/>
-        </w:rPr>
-        <w:t>EmailServiceExtensions</w:t>
-      </w:r>
-      <w:proofErr w:type="spellEnd"/>
-    </w:p>
-    <w:p>
-      <w:pPr>
-        <w:pStyle w:val="ListParagraph"/>
-        <w:numPr>
-          <w:ilvl w:val="1"/>
-          <w:numId w:val="18"/>
-        </w:numPr>
-        <w:spacing w:after="200" w:line="360" w:lineRule="auto"/>
-        <w:rPr>
-          <w:rFonts w:ascii="Times New Roman" w:hAnsi="Times New Roman" w:cs="Times New Roman"/>
-          <w:sz w:val="24"/>
-        </w:rPr>
-      </w:pPr>
-      <w:proofErr w:type="spellStart"/>
-      <w:r>
-        <w:rPr>
-          <w:rFonts w:ascii="Times New Roman" w:hAnsi="Times New Roman" w:cs="Times New Roman"/>
-          <w:sz w:val="24"/>
-          <w:lang w:val="en-GB"/>
-        </w:rPr>
-        <w:t>UserExtensions</w:t>
-      </w:r>
-      <w:proofErr w:type="spellEnd"/>
-    </w:p>
-    <w:p>
-      <w:pPr>
-        <w:numPr>
-          <w:ilvl w:val="0"/>
-          <w:numId w:val="19"/>
-        </w:numPr>
-        <w:spacing w:after="200" w:line="320" w:lineRule="exact"/>
-        <w:contextualSpacing/>
-        <w:jc w:val="both"/>
-        <w:rPr>
-          <w:rFonts w:ascii="Times New Roman" w:eastAsia="Calibri" w:hAnsi="Times New Roman" w:cs="Times New Roman"/>
-          <w:sz w:val="24"/>
-          <w:szCs w:val="22"/>
-          <w:lang w:eastAsia="bg-BG"/>
-        </w:rPr>
-      </w:pPr>
-      <w:r>
-        <w:rPr>
-          <w:rFonts w:ascii="Times New Roman" w:hAnsi="Times New Roman" w:cs="Times New Roman"/>
-          <w:sz w:val="24"/>
-          <w:lang w:val="en-GB"/>
-        </w:rPr>
-        <w:t>Internals</w:t>
-      </w:r>
-      <w:r>
-        <w:rPr>
-          <w:rFonts w:ascii="Times New Roman" w:hAnsi="Times New Roman" w:cs="Times New Roman"/>
-          <w:sz w:val="24"/>
-          <w:lang w:val="en-GB"/>
-        </w:rPr>
-        <w:t xml:space="preserve"> - </w:t>
-      </w:r>
-      <w:r>
-        <w:rPr>
-          <w:rFonts w:ascii="Times New Roman" w:eastAsia="Calibri" w:hAnsi="Times New Roman" w:cs="Times New Roman"/>
-          <w:sz w:val="24"/>
-          <w:szCs w:val="22"/>
-          <w:lang w:eastAsia="bg-BG"/>
-        </w:rPr>
-        <w:t>В това имено пространство са имплементациите на горе-посочените интерфейси.</w:t>
-      </w:r>
-    </w:p>
-    <w:p>
-      <w:pPr>
-        <w:numPr>
-          <w:ilvl w:val="1"/>
-          <w:numId w:val="19"/>
-        </w:numPr>
-        <w:spacing w:after="200" w:line="320" w:lineRule="exact"/>
-        <w:contextualSpacing/>
-        <w:jc w:val="both"/>
-        <w:rPr>
-          <w:rFonts w:ascii="Times New Roman" w:eastAsia="Calibri" w:hAnsi="Times New Roman" w:cs="Times New Roman"/>
-          <w:sz w:val="24"/>
-          <w:szCs w:val="22"/>
-          <w:lang w:eastAsia="bg-BG"/>
-        </w:rPr>
-      </w:pPr>
-      <w:proofErr w:type="spellStart"/>
-      <w:r>
-        <w:rPr>
-          <w:rFonts w:ascii="Times New Roman" w:eastAsia="Calibri" w:hAnsi="Times New Roman" w:cs="Times New Roman"/>
-          <w:sz w:val="24"/>
-          <w:szCs w:val="22"/>
-          <w:lang w:val="en-GB" w:eastAsia="bg-BG"/>
-        </w:rPr>
-        <w:t>AccountService</w:t>
-      </w:r>
-      <w:proofErr w:type="spellEnd"/>
-    </w:p>
-    <w:p>
-      <w:pPr>
-        <w:numPr>
-          <w:ilvl w:val="1"/>
-          <w:numId w:val="19"/>
-        </w:numPr>
-        <w:spacing w:after="200" w:line="320" w:lineRule="exact"/>
-        <w:contextualSpacing/>
-        <w:jc w:val="both"/>
-        <w:rPr>
-          <w:rFonts w:ascii="Times New Roman" w:eastAsia="Calibri" w:hAnsi="Times New Roman" w:cs="Times New Roman"/>
-          <w:sz w:val="24"/>
-          <w:szCs w:val="22"/>
-          <w:lang w:eastAsia="bg-BG"/>
-        </w:rPr>
-      </w:pPr>
-      <w:proofErr w:type="spellStart"/>
-      <w:r>
-        <w:rPr>
-          <w:rFonts w:ascii="Times New Roman" w:eastAsia="Calibri" w:hAnsi="Times New Roman" w:cs="Times New Roman"/>
-          <w:sz w:val="24"/>
-          <w:szCs w:val="22"/>
-          <w:lang w:val="en-GB" w:eastAsia="bg-BG"/>
-        </w:rPr>
-        <w:t>AnalyticsService</w:t>
-      </w:r>
-      <w:proofErr w:type="spellEnd"/>
-    </w:p>
-    <w:p>
-      <w:pPr>
-        <w:numPr>
-          <w:ilvl w:val="1"/>
-          <w:numId w:val="19"/>
-        </w:numPr>
-        <w:spacing w:after="200" w:line="320" w:lineRule="exact"/>
-        <w:contextualSpacing/>
-        <w:jc w:val="both"/>
-        <w:rPr>
-          <w:rFonts w:ascii="Times New Roman" w:eastAsia="Calibri" w:hAnsi="Times New Roman" w:cs="Times New Roman"/>
-          <w:sz w:val="24"/>
-          <w:szCs w:val="22"/>
-          <w:lang w:eastAsia="bg-BG"/>
-        </w:rPr>
-      </w:pPr>
-      <w:proofErr w:type="spellStart"/>
-      <w:r>
-        <w:rPr>
-          <w:rFonts w:ascii="Times New Roman" w:eastAsia="Calibri" w:hAnsi="Times New Roman" w:cs="Times New Roman"/>
-          <w:sz w:val="24"/>
-          <w:szCs w:val="22"/>
-          <w:lang w:val="en-GB" w:eastAsia="bg-BG"/>
-        </w:rPr>
-        <w:t>BudgetService</w:t>
-      </w:r>
-      <w:proofErr w:type="spellEnd"/>
-    </w:p>
-    <w:p>
-      <w:pPr>
-        <w:numPr>
-          <w:ilvl w:val="1"/>
-          <w:numId w:val="19"/>
-        </w:numPr>
-        <w:spacing w:after="200" w:line="320" w:lineRule="exact"/>
-        <w:contextualSpacing/>
-        <w:jc w:val="both"/>
-        <w:rPr>
-          <w:rFonts w:ascii="Times New Roman" w:eastAsia="Calibri" w:hAnsi="Times New Roman" w:cs="Times New Roman"/>
-          <w:sz w:val="24"/>
-          <w:szCs w:val="22"/>
-          <w:lang w:eastAsia="bg-BG"/>
-        </w:rPr>
-      </w:pPr>
-      <w:proofErr w:type="spellStart"/>
-      <w:r>
-        <w:rPr>
-          <w:rFonts w:ascii="Times New Roman" w:eastAsia="Calibri" w:hAnsi="Times New Roman" w:cs="Times New Roman"/>
-          <w:sz w:val="24"/>
-          <w:szCs w:val="22"/>
-          <w:lang w:val="en-GB" w:eastAsia="bg-BG"/>
-        </w:rPr>
-        <w:t>CurrentUserService</w:t>
-      </w:r>
-      <w:proofErr w:type="spellEnd"/>
-    </w:p>
-    <w:p>
-      <w:pPr>
-        <w:numPr>
-          <w:ilvl w:val="1"/>
-          <w:numId w:val="19"/>
-        </w:numPr>
-        <w:spacing w:after="200" w:line="320" w:lineRule="exact"/>
-        <w:contextualSpacing/>
-        <w:jc w:val="both"/>
-        <w:rPr>
-          <w:rFonts w:ascii="Times New Roman" w:eastAsia="Calibri" w:hAnsi="Times New Roman" w:cs="Times New Roman"/>
-          <w:sz w:val="24"/>
-          <w:szCs w:val="22"/>
-          <w:lang w:eastAsia="bg-BG"/>
-        </w:rPr>
-      </w:pPr>
-      <w:proofErr w:type="spellStart"/>
-      <w:r>
-        <w:rPr>
-          <w:rFonts w:ascii="Times New Roman" w:eastAsia="Calibri" w:hAnsi="Times New Roman" w:cs="Times New Roman"/>
-          <w:sz w:val="24"/>
-          <w:szCs w:val="22"/>
-          <w:lang w:val="en-GB" w:eastAsia="bg-BG"/>
-        </w:rPr>
-        <w:t>CurrencyConverter</w:t>
-      </w:r>
-      <w:proofErr w:type="spellEnd"/>
-    </w:p>
-    <w:p>
-      <w:pPr>
-        <w:numPr>
-          <w:ilvl w:val="1"/>
-          <w:numId w:val="19"/>
-        </w:numPr>
-        <w:spacing w:after="200" w:line="320" w:lineRule="exact"/>
-        <w:contextualSpacing/>
-        <w:jc w:val="both"/>
-        <w:rPr>
-          <w:rFonts w:ascii="Times New Roman" w:eastAsia="Calibri" w:hAnsi="Times New Roman" w:cs="Times New Roman"/>
-          <w:sz w:val="24"/>
-          <w:szCs w:val="22"/>
-          <w:lang w:eastAsia="bg-BG"/>
-        </w:rPr>
-      </w:pPr>
-      <w:proofErr w:type="spellStart"/>
-      <w:r>
-        <w:rPr>
-          <w:rFonts w:ascii="Times New Roman" w:eastAsia="Calibri" w:hAnsi="Times New Roman" w:cs="Times New Roman"/>
-          <w:sz w:val="24"/>
-          <w:szCs w:val="22"/>
-          <w:lang w:val="en-GB" w:eastAsia="bg-BG"/>
-        </w:rPr>
-        <w:t>EmailService</w:t>
-      </w:r>
-      <w:proofErr w:type="spellEnd"/>
-    </w:p>
-    <w:p>
-      <w:pPr>
-        <w:numPr>
-          <w:ilvl w:val="1"/>
-          <w:numId w:val="19"/>
-        </w:numPr>
-        <w:spacing w:after="200" w:line="320" w:lineRule="exact"/>
-        <w:contextualSpacing/>
-        <w:jc w:val="both"/>
-        <w:rPr>
-          <w:rFonts w:ascii="Times New Roman" w:eastAsia="Calibri" w:hAnsi="Times New Roman" w:cs="Times New Roman"/>
-          <w:sz w:val="24"/>
-          <w:szCs w:val="22"/>
-          <w:lang w:eastAsia="bg-BG"/>
-        </w:rPr>
-      </w:pPr>
-      <w:proofErr w:type="spellStart"/>
-      <w:r>
-        <w:rPr>
-          <w:rFonts w:ascii="Times New Roman" w:eastAsia="Calibri" w:hAnsi="Times New Roman" w:cs="Times New Roman"/>
-          <w:sz w:val="24"/>
-          <w:szCs w:val="22"/>
-          <w:lang w:val="en-GB" w:eastAsia="bg-BG"/>
-        </w:rPr>
-        <w:t>SavingsGoalService</w:t>
-      </w:r>
-      <w:proofErr w:type="spellEnd"/>
-    </w:p>
-    <w:p>
-      <w:pPr>
-        <w:numPr>
-          <w:ilvl w:val="1"/>
-          <w:numId w:val="19"/>
-        </w:numPr>
-        <w:spacing w:after="200" w:line="320" w:lineRule="exact"/>
-        <w:contextualSpacing/>
-        <w:jc w:val="both"/>
-        <w:rPr>
-          <w:rFonts w:ascii="Times New Roman" w:eastAsia="Calibri" w:hAnsi="Times New Roman" w:cs="Times New Roman"/>
-          <w:sz w:val="24"/>
-          <w:szCs w:val="22"/>
-          <w:lang w:eastAsia="bg-BG"/>
-        </w:rPr>
-      </w:pPr>
-      <w:proofErr w:type="spellStart"/>
-      <w:r>
-        <w:rPr>
-          <w:rFonts w:ascii="Times New Roman" w:eastAsia="Calibri" w:hAnsi="Times New Roman" w:cs="Times New Roman"/>
-          <w:sz w:val="24"/>
-          <w:szCs w:val="22"/>
-          <w:lang w:val="en-GB" w:eastAsia="bg-BG"/>
-        </w:rPr>
-        <w:t>TransactionService</w:t>
-      </w:r>
-      <w:proofErr w:type="spellEnd"/>
-    </w:p>
-    <w:p>
-      <w:pPr>
-        <w:numPr>
-          <w:ilvl w:val="1"/>
-          <w:numId w:val="19"/>
-        </w:numPr>
-        <w:spacing w:after="200" w:line="320" w:lineRule="exact"/>
-        <w:contextualSpacing/>
-        <w:jc w:val="both"/>
-        <w:rPr>
-          <w:rFonts w:ascii="Times New Roman" w:eastAsia="Calibri" w:hAnsi="Times New Roman" w:cs="Times New Roman"/>
-          <w:sz w:val="24"/>
-          <w:szCs w:val="22"/>
-          <w:lang w:eastAsia="bg-BG"/>
-        </w:rPr>
-      </w:pPr>
-      <w:proofErr w:type="spellStart"/>
-      <w:r>
-        <w:rPr>
-          <w:rFonts w:ascii="Times New Roman" w:eastAsia="Calibri" w:hAnsi="Times New Roman" w:cs="Times New Roman"/>
-          <w:sz w:val="24"/>
-          <w:szCs w:val="22"/>
-          <w:lang w:val="en-GB" w:eastAsia="bg-BG"/>
-        </w:rPr>
-        <w:t>ReminderService</w:t>
-      </w:r>
-      <w:proofErr w:type="spellEnd"/>
-    </w:p>
-    <w:p>
-      <w:pPr>
-        <w:pStyle w:val="ListParagraph"/>
-        <w:numPr>
-          <w:ilvl w:val="0"/>
-          <w:numId w:val="18"/>
-        </w:numPr>
-        <w:spacing w:after="200" w:line="360" w:lineRule="auto"/>
-        <w:rPr>
-          <w:rFonts w:ascii="Times New Roman" w:hAnsi="Times New Roman" w:cs="Times New Roman"/>
-          <w:sz w:val="24"/>
-        </w:rPr>
-      </w:pPr>
-      <w:r>
-        <w:rPr>
-          <w:rFonts w:ascii="Times New Roman" w:hAnsi="Times New Roman" w:cs="Times New Roman"/>
-          <w:sz w:val="24"/>
-          <w:lang w:val="en-GB"/>
-        </w:rPr>
-        <w:lastRenderedPageBreak/>
-        <w:t>Models</w:t>
-      </w:r>
-      <w:r>
-        <w:rPr>
-          <w:rFonts w:ascii="Times New Roman" w:hAnsi="Times New Roman" w:cs="Times New Roman"/>
-          <w:sz w:val="24"/>
-          <w:lang w:val="en-GB"/>
-        </w:rPr>
-        <w:t xml:space="preserve"> – </w:t>
-      </w:r>
-      <w:r>
-        <w:rPr>
-          <w:rFonts w:ascii="Times New Roman" w:hAnsi="Times New Roman" w:cs="Times New Roman"/>
-          <w:sz w:val="24"/>
-        </w:rPr>
-        <w:t>В това именно пространство са имплементирани модели за работа в слоя за бизнес.</w:t>
-      </w:r>
-    </w:p>
-    <w:p>
-      <w:pPr>
-        <w:pStyle w:val="ListParagraph"/>
-        <w:numPr>
-          <w:ilvl w:val="1"/>
-          <w:numId w:val="18"/>
-        </w:numPr>
-        <w:spacing w:after="200" w:line="360" w:lineRule="auto"/>
-        <w:rPr>
-          <w:rFonts w:ascii="Times New Roman" w:hAnsi="Times New Roman" w:cs="Times New Roman"/>
-          <w:sz w:val="24"/>
-        </w:rPr>
-      </w:pPr>
-      <w:proofErr w:type="spellStart"/>
-      <w:r>
-        <w:rPr>
-          <w:rFonts w:ascii="Times New Roman" w:hAnsi="Times New Roman" w:cs="Times New Roman"/>
-          <w:sz w:val="24"/>
-          <w:lang w:val="en-GB"/>
-        </w:rPr>
-        <w:t>EmailModel</w:t>
-      </w:r>
-      <w:proofErr w:type="spellEnd"/>
-    </w:p>
-    <w:p>
-      <w:pPr>
-        <w:pStyle w:val="ListParagraph"/>
-        <w:numPr>
-          <w:ilvl w:val="1"/>
-          <w:numId w:val="18"/>
-        </w:numPr>
-        <w:spacing w:after="200" w:line="360" w:lineRule="auto"/>
-        <w:rPr>
-          <w:rFonts w:ascii="Times New Roman" w:hAnsi="Times New Roman" w:cs="Times New Roman"/>
-          <w:sz w:val="24"/>
-        </w:rPr>
-      </w:pPr>
-      <w:r>
-        <w:rPr>
-          <w:rFonts w:ascii="Times New Roman" w:hAnsi="Times New Roman" w:cs="Times New Roman"/>
-          <w:sz w:val="24"/>
-        </w:rPr>
-        <w:t>CategoryComparisonModel</w:t>
-      </w:r>
-    </w:p>
-    <w:p>
-      <w:pPr>
-        <w:pStyle w:val="ListParagraph"/>
-        <w:numPr>
-          <w:ilvl w:val="1"/>
-          <w:numId w:val="18"/>
-        </w:numPr>
-        <w:spacing w:after="200" w:line="360" w:lineRule="auto"/>
-        <w:rPr>
-          <w:rFonts w:ascii="Times New Roman" w:hAnsi="Times New Roman" w:cs="Times New Roman"/>
-          <w:sz w:val="24"/>
-        </w:rPr>
-      </w:pPr>
-      <w:r>
-        <w:rPr>
-          <w:rFonts w:ascii="Times New Roman" w:hAnsi="Times New Roman" w:cs="Times New Roman"/>
-          <w:sz w:val="24"/>
-        </w:rPr>
-        <w:t>ExpenseComparisonModel</w:t>
-      </w:r>
-    </w:p>
-    <w:p>
-      <w:pPr>
-        <w:pStyle w:val="ListParagraph"/>
-        <w:numPr>
-          <w:ilvl w:val="1"/>
-          <w:numId w:val="18"/>
-        </w:numPr>
-        <w:spacing w:after="200" w:line="360" w:lineRule="auto"/>
-        <w:rPr>
-          <w:rFonts w:ascii="Times New Roman" w:hAnsi="Times New Roman" w:cs="Times New Roman"/>
-          <w:sz w:val="24"/>
-        </w:rPr>
-      </w:pPr>
-      <w:proofErr w:type="spellStart"/>
-      <w:r>
-        <w:rPr>
-          <w:rFonts w:ascii="Times New Roman" w:hAnsi="Times New Roman" w:cs="Times New Roman"/>
-          <w:sz w:val="24"/>
-          <w:lang w:val="en-GB"/>
-        </w:rPr>
-        <w:t>FinancialSummaryModel</w:t>
-      </w:r>
-      <w:proofErr w:type="spellEnd"/>
-    </w:p>
-    <w:p>
-      <w:pPr>
-        <w:pStyle w:val="ListParagraph"/>
-        <w:numPr>
-          <w:ilvl w:val="1"/>
-          <w:numId w:val="18"/>
-        </w:numPr>
-        <w:spacing w:after="200" w:line="360" w:lineRule="auto"/>
-        <w:rPr>
-          <w:rFonts w:ascii="Times New Roman" w:hAnsi="Times New Roman" w:cs="Times New Roman"/>
-          <w:sz w:val="24"/>
-        </w:rPr>
-      </w:pPr>
-      <w:proofErr w:type="spellStart"/>
-      <w:r>
-        <w:rPr>
-          <w:rFonts w:ascii="Times New Roman" w:hAnsi="Times New Roman" w:cs="Times New Roman"/>
-          <w:sz w:val="24"/>
-          <w:lang w:val="en-GB"/>
-        </w:rPr>
-        <w:t>MonthlyComparisonModel</w:t>
-      </w:r>
-      <w:proofErr w:type="spellEnd"/>
-    </w:p>
-    <w:p>
-      <w:pPr>
-        <w:pStyle w:val="ListParagraph"/>
-        <w:numPr>
-          <w:ilvl w:val="1"/>
-          <w:numId w:val="18"/>
-        </w:numPr>
-        <w:spacing w:after="200" w:line="360" w:lineRule="auto"/>
-        <w:rPr>
-          <w:rFonts w:ascii="Times New Roman" w:hAnsi="Times New Roman" w:cs="Times New Roman"/>
-          <w:sz w:val="24"/>
-        </w:rPr>
-      </w:pPr>
-      <w:proofErr w:type="spellStart"/>
-      <w:r>
-        <w:rPr>
-          <w:rFonts w:ascii="Times New Roman" w:hAnsi="Times New Roman" w:cs="Times New Roman"/>
-          <w:sz w:val="24"/>
-          <w:lang w:val="en-GB"/>
-        </w:rPr>
-        <w:t>Monthly</w:t>
-      </w:r>
-      <w:r>
-        <w:rPr>
-          <w:rFonts w:ascii="Times New Roman" w:hAnsi="Times New Roman" w:cs="Times New Roman"/>
-          <w:sz w:val="24"/>
-          <w:lang w:val="en-GB"/>
-        </w:rPr>
-        <w:t>ExpenseSummary</w:t>
-      </w:r>
-      <w:proofErr w:type="spellEnd"/>
-    </w:p>
-    <w:p>
-      <w:pPr>
-        <w:pStyle w:val="ListParagraph"/>
-        <w:numPr>
-          <w:ilvl w:val="1"/>
-          <w:numId w:val="18"/>
-        </w:numPr>
-        <w:spacing w:after="200" w:line="360" w:lineRule="auto"/>
-        <w:rPr>
-          <w:rFonts w:ascii="Times New Roman" w:hAnsi="Times New Roman" w:cs="Times New Roman"/>
-          <w:sz w:val="24"/>
-        </w:rPr>
-      </w:pPr>
-      <w:proofErr w:type="spellStart"/>
-      <w:r>
-        <w:rPr>
-          <w:rFonts w:ascii="Times New Roman" w:hAnsi="Times New Roman" w:cs="Times New Roman"/>
-          <w:sz w:val="24"/>
-          <w:lang w:val="en-GB"/>
-        </w:rPr>
-        <w:t>Monthly</w:t>
-      </w:r>
-      <w:r>
-        <w:rPr>
-          <w:rFonts w:ascii="Times New Roman" w:hAnsi="Times New Roman" w:cs="Times New Roman"/>
-          <w:sz w:val="24"/>
-          <w:lang w:val="en-GB"/>
-        </w:rPr>
-        <w:t>SavingsRateModel</w:t>
-      </w:r>
-      <w:proofErr w:type="spellEnd"/>
-    </w:p>
-    <w:p>
-      <w:pPr>
-        <w:pStyle w:val="ListParagraph"/>
-        <w:numPr>
-          <w:ilvl w:val="1"/>
-          <w:numId w:val="18"/>
-        </w:numPr>
-        <w:spacing w:after="200" w:line="360" w:lineRule="auto"/>
-        <w:rPr>
-          <w:rFonts w:ascii="Times New Roman" w:hAnsi="Times New Roman" w:cs="Times New Roman"/>
-          <w:sz w:val="24"/>
-        </w:rPr>
-      </w:pPr>
-      <w:proofErr w:type="spellStart"/>
-      <w:r>
-        <w:rPr>
-          <w:rFonts w:ascii="Times New Roman" w:hAnsi="Times New Roman" w:cs="Times New Roman"/>
-          <w:sz w:val="24"/>
-          <w:lang w:val="en-GB"/>
-        </w:rPr>
-        <w:t>NetWorthTrendModel</w:t>
-      </w:r>
-      <w:proofErr w:type="spellEnd"/>
-    </w:p>
-    <w:p>
-      <w:pPr>
-        <w:pStyle w:val="ListParagraph"/>
-        <w:numPr>
-          <w:ilvl w:val="1"/>
-          <w:numId w:val="18"/>
-        </w:numPr>
-        <w:spacing w:after="200" w:line="360" w:lineRule="auto"/>
-        <w:rPr>
-          <w:rFonts w:ascii="Times New Roman" w:hAnsi="Times New Roman" w:cs="Times New Roman"/>
-          <w:sz w:val="24"/>
-        </w:rPr>
-      </w:pPr>
-      <w:proofErr w:type="spellStart"/>
-      <w:r>
-        <w:rPr>
-          <w:rFonts w:ascii="Times New Roman" w:hAnsi="Times New Roman" w:cs="Times New Roman"/>
-          <w:sz w:val="24"/>
-          <w:lang w:val="en-GB"/>
-        </w:rPr>
-        <w:t>SavingsGoalProgressModel</w:t>
-      </w:r>
-      <w:proofErr w:type="spellEnd"/>
-    </w:p>
-    <w:p>
-      <w:pPr>
-        <w:pStyle w:val="ListParagraph"/>
-        <w:numPr>
-          <w:ilvl w:val="0"/>
-          <w:numId w:val="18"/>
-        </w:numPr>
-        <w:rPr>
-          <w:rFonts w:ascii="Times New Roman" w:hAnsi="Times New Roman" w:cs="Times New Roman"/>
-          <w:sz w:val="24"/>
-          <w:lang w:val="en-GB"/>
-        </w:rPr>
-      </w:pPr>
-      <w:proofErr w:type="spellStart"/>
-      <w:r>
-        <w:rPr>
-          <w:rFonts w:ascii="Times New Roman" w:hAnsi="Times New Roman" w:cs="Times New Roman"/>
-          <w:sz w:val="24"/>
-          <w:lang w:val="en-GB"/>
-        </w:rPr>
-        <w:t>DependencyInjection</w:t>
-      </w:r>
-      <w:proofErr w:type="spellEnd"/>
-      <w:r>
-        <w:rPr>
-          <w:rFonts w:ascii="Times New Roman" w:hAnsi="Times New Roman" w:cs="Times New Roman"/>
-          <w:sz w:val="24"/>
-          <w:lang w:val="en-GB"/>
-        </w:rPr>
-        <w:t xml:space="preserve"> - </w:t>
-      </w:r>
-      <w:r>
-        <w:rPr>
-          <w:rFonts w:ascii="Times New Roman" w:eastAsia="Calibri" w:hAnsi="Times New Roman" w:cs="Times New Roman"/>
-          <w:sz w:val="24"/>
-          <w:szCs w:val="22"/>
-          <w:lang w:eastAsia="bg-BG"/>
-        </w:rPr>
-        <w:t>Клас, който реализира инжектиране на зависимости от този слой към останалите.</w:t>
-      </w:r>
+        <w:ind w:firstLine="432"/>
+        <w:jc w:val="center"/>
+        <w:rPr>
+          <w:rFonts w:ascii="Times New Roman" w:hAnsi="Times New Roman" w:cs="Times New Roman"/>
+          <w:i/>
+          <w:color w:val="244061" w:themeColor="accent1" w:themeShade="80"/>
+          <w:sz w:val="24"/>
+          <w:lang w:val="en-US"/>
+        </w:rPr>
+      </w:pPr>
+      <w:bookmarkStart w:id="21" w:name="_GoBack"/>
+      <w:bookmarkEnd w:id="21"/>
     </w:p>
     <w:sectPr>
-      <w:headerReference w:type="default" r:id="rId9"/>
-      <w:footerReference w:type="default" r:id="rId10"/>
-      <w:footerReference w:type="first" r:id="rId11"/>
+      <w:headerReference w:type="default" r:id="rId10"/>
+      <w:footerReference w:type="default" r:id="rId11"/>
+      <w:footerReference w:type="first" r:id="rId12"/>
       <w:pgSz w:w="12240" w:h="15840"/>
       <w:pgMar w:top="1440" w:right="1440" w:bottom="1440" w:left="1440" w:header="720" w:footer="720" w:gutter="0"/>
       <w:pgNumType w:start="1"/>
@@ -4318,7 +1454,7 @@
 </file>
 
 <file path=word/endnotes.xml><?xml version="1.0" encoding="utf-8"?>
-<w:endnotes xmlns:wpc="http://schemas.microsoft.com/office/word/2010/wordprocessingCanvas" xmlns:cx="http://schemas.microsoft.com/office/drawing/2014/chartex" xmlns:mc="http://schemas.openxmlformats.org/markup-compatibility/2006" xmlns:o="urn:schemas-microsoft-com:office:office" xmlns:r="http://schemas.openxmlformats.org/officeDocument/2006/relationships" xmlns:m="http://schemas.openxmlformats.org/officeDocument/2006/math" xmlns:v="urn:schemas-microsoft-com:vml" xmlns:wp14="http://schemas.microsoft.com/office/word/2010/wordprocessingDrawing" xmlns:wp="http://schemas.openxmlformats.org/drawingml/2006/wordprocessingDrawing" xmlns:w10="urn:schemas-microsoft-com:office:word" xmlns:w="http://schemas.openxmlformats.org/wordprocessingml/2006/main" xmlns:w14="http://schemas.microsoft.com/office/word/2010/wordml" xmlns:w15="http://schemas.microsoft.com/office/word/2012/wordml" xmlns:w16se="http://schemas.microsoft.com/office/word/2015/wordml/symex" xmlns:wpg="http://schemas.microsoft.com/office/word/2010/wordprocessingGroup" xmlns:wpi="http://schemas.microsoft.com/office/word/2010/wordprocessingInk" xmlns:wne="http://schemas.microsoft.com/office/word/2006/wordml" xmlns:wps="http://schemas.microsoft.com/office/word/2010/wordprocessingShape" mc:Ignorable="w14 w15 w16se wp14">
+<w:endnotes xmlns:wpc="http://schemas.microsoft.com/office/word/2010/wordprocessingCanvas" xmlns:cx="http://schemas.microsoft.com/office/drawing/2014/chartex" xmlns:cx1="http://schemas.microsoft.com/office/drawing/2015/9/8/chartex" xmlns:cx2="http://schemas.microsoft.com/office/drawing/2015/10/21/chartex" xmlns:cx3="http://schemas.microsoft.com/office/drawing/2016/5/9/chartex" xmlns:cx4="http://schemas.microsoft.com/office/drawing/2016/5/10/chartex" xmlns:cx5="http://schemas.microsoft.com/office/drawing/2016/5/11/chartex" xmlns:cx6="http://schemas.microsoft.com/office/drawing/2016/5/12/chartex" xmlns:cx7="http://schemas.microsoft.com/office/drawing/2016/5/13/chartex" xmlns:cx8="http://schemas.microsoft.com/office/drawing/2016/5/14/chartex" xmlns:mc="http://schemas.openxmlformats.org/markup-compatibility/2006" xmlns:aink="http://schemas.microsoft.com/office/drawing/2016/ink" xmlns:am3d="http://schemas.microsoft.com/office/drawing/2017/model3d" xmlns:o="urn:schemas-microsoft-com:office:office" xmlns:r="http://schemas.openxmlformats.org/officeDocument/2006/relationships" xmlns:m="http://schemas.openxmlformats.org/officeDocument/2006/math" xmlns:v="urn:schemas-microsoft-com:vml" xmlns:wp14="http://schemas.microsoft.com/office/word/2010/wordprocessingDrawing" xmlns:wp="http://schemas.openxmlformats.org/drawingml/2006/wordprocessingDrawing" xmlns:w10="urn:schemas-microsoft-com:office:word" xmlns:w="http://schemas.openxmlformats.org/wordprocessingml/2006/main" xmlns:w14="http://schemas.microsoft.com/office/word/2010/wordml" xmlns:w15="http://schemas.microsoft.com/office/word/2012/wordml" xmlns:w16cid="http://schemas.microsoft.com/office/word/2016/wordml/cid" xmlns:w16se="http://schemas.microsoft.com/office/word/2015/wordml/symex" xmlns:wpg="http://schemas.microsoft.com/office/word/2010/wordprocessingGroup" xmlns:wpi="http://schemas.microsoft.com/office/word/2010/wordprocessingInk" xmlns:wne="http://schemas.microsoft.com/office/word/2006/wordml" xmlns:wps="http://schemas.microsoft.com/office/word/2010/wordprocessingShape" mc:Ignorable="w14 w15 w16se w16cid wp14">
   <w:endnote w:type="separator" w:id="-1">
     <w:p>
       <w:pPr>
@@ -4343,7 +1479,7 @@
 </file>
 
 <file path=word/footer1.xml><?xml version="1.0" encoding="utf-8"?>
-<w:ftr xmlns:wpc="http://schemas.microsoft.com/office/word/2010/wordprocessingCanvas" xmlns:cx="http://schemas.microsoft.com/office/drawing/2014/chartex" xmlns:mc="http://schemas.openxmlformats.org/markup-compatibility/2006" xmlns:o="urn:schemas-microsoft-com:office:office" xmlns:r="http://schemas.openxmlformats.org/officeDocument/2006/relationships" xmlns:m="http://schemas.openxmlformats.org/officeDocument/2006/math" xmlns:v="urn:schemas-microsoft-com:vml" xmlns:wp14="http://schemas.microsoft.com/office/word/2010/wordprocessingDrawing" xmlns:wp="http://schemas.openxmlformats.org/drawingml/2006/wordprocessingDrawing" xmlns:w10="urn:schemas-microsoft-com:office:word" xmlns:w="http://schemas.openxmlformats.org/wordprocessingml/2006/main" xmlns:w14="http://schemas.microsoft.com/office/word/2010/wordml" xmlns:w15="http://schemas.microsoft.com/office/word/2012/wordml" xmlns:w16se="http://schemas.microsoft.com/office/word/2015/wordml/symex" xmlns:wpg="http://schemas.microsoft.com/office/word/2010/wordprocessingGroup" xmlns:wpi="http://schemas.microsoft.com/office/word/2010/wordprocessingInk" xmlns:wne="http://schemas.microsoft.com/office/word/2006/wordml" xmlns:wps="http://schemas.microsoft.com/office/word/2010/wordprocessingShape" mc:Ignorable="w14 w15 w16se wp14">
+<w:ftr xmlns:wpc="http://schemas.microsoft.com/office/word/2010/wordprocessingCanvas" xmlns:cx="http://schemas.microsoft.com/office/drawing/2014/chartex" xmlns:cx1="http://schemas.microsoft.com/office/drawing/2015/9/8/chartex" xmlns:cx2="http://schemas.microsoft.com/office/drawing/2015/10/21/chartex" xmlns:cx3="http://schemas.microsoft.com/office/drawing/2016/5/9/chartex" xmlns:cx4="http://schemas.microsoft.com/office/drawing/2016/5/10/chartex" xmlns:cx5="http://schemas.microsoft.com/office/drawing/2016/5/11/chartex" xmlns:cx6="http://schemas.microsoft.com/office/drawing/2016/5/12/chartex" xmlns:cx7="http://schemas.microsoft.com/office/drawing/2016/5/13/chartex" xmlns:cx8="http://schemas.microsoft.com/office/drawing/2016/5/14/chartex" xmlns:mc="http://schemas.openxmlformats.org/markup-compatibility/2006" xmlns:aink="http://schemas.microsoft.com/office/drawing/2016/ink" xmlns:am3d="http://schemas.microsoft.com/office/drawing/2017/model3d" xmlns:o="urn:schemas-microsoft-com:office:office" xmlns:r="http://schemas.openxmlformats.org/officeDocument/2006/relationships" xmlns:m="http://schemas.openxmlformats.org/officeDocument/2006/math" xmlns:v="urn:schemas-microsoft-com:vml" xmlns:wp14="http://schemas.microsoft.com/office/word/2010/wordprocessingDrawing" xmlns:wp="http://schemas.openxmlformats.org/drawingml/2006/wordprocessingDrawing" xmlns:w10="urn:schemas-microsoft-com:office:word" xmlns:w="http://schemas.openxmlformats.org/wordprocessingml/2006/main" xmlns:w14="http://schemas.microsoft.com/office/word/2010/wordml" xmlns:w15="http://schemas.microsoft.com/office/word/2012/wordml" xmlns:w16cid="http://schemas.microsoft.com/office/word/2016/wordml/cid" xmlns:w16se="http://schemas.microsoft.com/office/word/2015/wordml/symex" xmlns:wpg="http://schemas.microsoft.com/office/word/2010/wordprocessingGroup" xmlns:wpi="http://schemas.microsoft.com/office/word/2010/wordprocessingInk" xmlns:wne="http://schemas.microsoft.com/office/word/2006/wordml" xmlns:wps="http://schemas.microsoft.com/office/word/2010/wordprocessingShape" mc:Ignorable="w14 w15 w16se w16cid wp14">
   <w:sdt>
     <w:sdtPr>
       <w:id w:val="266742815"/>
@@ -4396,7 +1532,7 @@
 </file>
 
 <file path=word/footer2.xml><?xml version="1.0" encoding="utf-8"?>
-<w:ftr xmlns:wpc="http://schemas.microsoft.com/office/word/2010/wordprocessingCanvas" xmlns:cx="http://schemas.microsoft.com/office/drawing/2014/chartex" xmlns:mc="http://schemas.openxmlformats.org/markup-compatibility/2006" xmlns:o="urn:schemas-microsoft-com:office:office" xmlns:r="http://schemas.openxmlformats.org/officeDocument/2006/relationships" xmlns:m="http://schemas.openxmlformats.org/officeDocument/2006/math" xmlns:v="urn:schemas-microsoft-com:vml" xmlns:wp14="http://schemas.microsoft.com/office/word/2010/wordprocessingDrawing" xmlns:wp="http://schemas.openxmlformats.org/drawingml/2006/wordprocessingDrawing" xmlns:w10="urn:schemas-microsoft-com:office:word" xmlns:w="http://schemas.openxmlformats.org/wordprocessingml/2006/main" xmlns:w14="http://schemas.microsoft.com/office/word/2010/wordml" xmlns:w15="http://schemas.microsoft.com/office/word/2012/wordml" xmlns:w16se="http://schemas.microsoft.com/office/word/2015/wordml/symex" xmlns:wpg="http://schemas.microsoft.com/office/word/2010/wordprocessingGroup" xmlns:wpi="http://schemas.microsoft.com/office/word/2010/wordprocessingInk" xmlns:wne="http://schemas.microsoft.com/office/word/2006/wordml" xmlns:wps="http://schemas.microsoft.com/office/word/2010/wordprocessingShape" mc:Ignorable="w14 w15 w16se wp14">
+<w:ftr xmlns:wpc="http://schemas.microsoft.com/office/word/2010/wordprocessingCanvas" xmlns:cx="http://schemas.microsoft.com/office/drawing/2014/chartex" xmlns:cx1="http://schemas.microsoft.com/office/drawing/2015/9/8/chartex" xmlns:cx2="http://schemas.microsoft.com/office/drawing/2015/10/21/chartex" xmlns:cx3="http://schemas.microsoft.com/office/drawing/2016/5/9/chartex" xmlns:cx4="http://schemas.microsoft.com/office/drawing/2016/5/10/chartex" xmlns:cx5="http://schemas.microsoft.com/office/drawing/2016/5/11/chartex" xmlns:cx6="http://schemas.microsoft.com/office/drawing/2016/5/12/chartex" xmlns:cx7="http://schemas.microsoft.com/office/drawing/2016/5/13/chartex" xmlns:cx8="http://schemas.microsoft.com/office/drawing/2016/5/14/chartex" xmlns:mc="http://schemas.openxmlformats.org/markup-compatibility/2006" xmlns:aink="http://schemas.microsoft.com/office/drawing/2016/ink" xmlns:am3d="http://schemas.microsoft.com/office/drawing/2017/model3d" xmlns:o="urn:schemas-microsoft-com:office:office" xmlns:r="http://schemas.openxmlformats.org/officeDocument/2006/relationships" xmlns:m="http://schemas.openxmlformats.org/officeDocument/2006/math" xmlns:v="urn:schemas-microsoft-com:vml" xmlns:wp14="http://schemas.microsoft.com/office/word/2010/wordprocessingDrawing" xmlns:wp="http://schemas.openxmlformats.org/drawingml/2006/wordprocessingDrawing" xmlns:w10="urn:schemas-microsoft-com:office:word" xmlns:w="http://schemas.openxmlformats.org/wordprocessingml/2006/main" xmlns:w14="http://schemas.microsoft.com/office/word/2010/wordml" xmlns:w15="http://schemas.microsoft.com/office/word/2012/wordml" xmlns:w16cid="http://schemas.microsoft.com/office/word/2016/wordml/cid" xmlns:w16se="http://schemas.microsoft.com/office/word/2015/wordml/symex" xmlns:wpg="http://schemas.microsoft.com/office/word/2010/wordprocessingGroup" xmlns:wpi="http://schemas.microsoft.com/office/word/2010/wordprocessingInk" xmlns:wne="http://schemas.microsoft.com/office/word/2006/wordml" xmlns:wps="http://schemas.microsoft.com/office/word/2010/wordprocessingShape" mc:Ignorable="w14 w15 w16se w16cid wp14">
   <w:sdt>
     <w:sdtPr>
       <w:id w:val="-568189030"/>
@@ -4449,7 +1585,7 @@
 </file>
 
 <file path=word/footnotes.xml><?xml version="1.0" encoding="utf-8"?>
-<w:footnotes xmlns:wpc="http://schemas.microsoft.com/office/word/2010/wordprocessingCanvas" xmlns:cx="http://schemas.microsoft.com/office/drawing/2014/chartex" xmlns:mc="http://schemas.openxmlformats.org/markup-compatibility/2006" xmlns:o="urn:schemas-microsoft-com:office:office" xmlns:r="http://schemas.openxmlformats.org/officeDocument/2006/relationships" xmlns:m="http://schemas.openxmlformats.org/officeDocument/2006/math" xmlns:v="urn:schemas-microsoft-com:vml" xmlns:wp14="http://schemas.microsoft.com/office/word/2010/wordprocessingDrawing" xmlns:wp="http://schemas.openxmlformats.org/drawingml/2006/wordprocessingDrawing" xmlns:w10="urn:schemas-microsoft-com:office:word" xmlns:w="http://schemas.openxmlformats.org/wordprocessingml/2006/main" xmlns:w14="http://schemas.microsoft.com/office/word/2010/wordml" xmlns:w15="http://schemas.microsoft.com/office/word/2012/wordml" xmlns:w16se="http://schemas.microsoft.com/office/word/2015/wordml/symex" xmlns:wpg="http://schemas.microsoft.com/office/word/2010/wordprocessingGroup" xmlns:wpi="http://schemas.microsoft.com/office/word/2010/wordprocessingInk" xmlns:wne="http://schemas.microsoft.com/office/word/2006/wordml" xmlns:wps="http://schemas.microsoft.com/office/word/2010/wordprocessingShape" mc:Ignorable="w14 w15 w16se wp14">
+<w:footnotes xmlns:wpc="http://schemas.microsoft.com/office/word/2010/wordprocessingCanvas" xmlns:cx="http://schemas.microsoft.com/office/drawing/2014/chartex" xmlns:cx1="http://schemas.microsoft.com/office/drawing/2015/9/8/chartex" xmlns:cx2="http://schemas.microsoft.com/office/drawing/2015/10/21/chartex" xmlns:cx3="http://schemas.microsoft.com/office/drawing/2016/5/9/chartex" xmlns:cx4="http://schemas.microsoft.com/office/drawing/2016/5/10/chartex" xmlns:cx5="http://schemas.microsoft.com/office/drawing/2016/5/11/chartex" xmlns:cx6="http://schemas.microsoft.com/office/drawing/2016/5/12/chartex" xmlns:cx7="http://schemas.microsoft.com/office/drawing/2016/5/13/chartex" xmlns:cx8="http://schemas.microsoft.com/office/drawing/2016/5/14/chartex" xmlns:mc="http://schemas.openxmlformats.org/markup-compatibility/2006" xmlns:aink="http://schemas.microsoft.com/office/drawing/2016/ink" xmlns:am3d="http://schemas.microsoft.com/office/drawing/2017/model3d" xmlns:o="urn:schemas-microsoft-com:office:office" xmlns:r="http://schemas.openxmlformats.org/officeDocument/2006/relationships" xmlns:m="http://schemas.openxmlformats.org/officeDocument/2006/math" xmlns:v="urn:schemas-microsoft-com:vml" xmlns:wp14="http://schemas.microsoft.com/office/word/2010/wordprocessingDrawing" xmlns:wp="http://schemas.openxmlformats.org/drawingml/2006/wordprocessingDrawing" xmlns:w10="urn:schemas-microsoft-com:office:word" xmlns:w="http://schemas.openxmlformats.org/wordprocessingml/2006/main" xmlns:w14="http://schemas.microsoft.com/office/word/2010/wordml" xmlns:w15="http://schemas.microsoft.com/office/word/2012/wordml" xmlns:w16cid="http://schemas.microsoft.com/office/word/2016/wordml/cid" xmlns:w16se="http://schemas.microsoft.com/office/word/2015/wordml/symex" xmlns:wpg="http://schemas.microsoft.com/office/word/2010/wordprocessingGroup" xmlns:wpi="http://schemas.microsoft.com/office/word/2010/wordprocessingInk" xmlns:wne="http://schemas.microsoft.com/office/word/2006/wordml" xmlns:wps="http://schemas.microsoft.com/office/word/2010/wordprocessingShape" mc:Ignorable="w14 w15 w16se w16cid wp14">
   <w:footnote w:type="separator" w:id="-1">
     <w:p>
       <w:pPr>
@@ -4474,7 +1610,7 @@
 </file>
 
 <file path=word/header1.xml><?xml version="1.0" encoding="utf-8"?>
-<w:hdr xmlns:wpc="http://schemas.microsoft.com/office/word/2010/wordprocessingCanvas" xmlns:cx="http://schemas.microsoft.com/office/drawing/2014/chartex" xmlns:mc="http://schemas.openxmlformats.org/markup-compatibility/2006" xmlns:o="urn:schemas-microsoft-com:office:office" xmlns:r="http://schemas.openxmlformats.org/officeDocument/2006/relationships" xmlns:m="http://schemas.openxmlformats.org/officeDocument/2006/math" xmlns:v="urn:schemas-microsoft-com:vml" xmlns:wp14="http://schemas.microsoft.com/office/word/2010/wordprocessingDrawing" xmlns:wp="http://schemas.openxmlformats.org/drawingml/2006/wordprocessingDrawing" xmlns:w10="urn:schemas-microsoft-com:office:word" xmlns:w="http://schemas.openxmlformats.org/wordprocessingml/2006/main" xmlns:w14="http://schemas.microsoft.com/office/word/2010/wordml" xmlns:w15="http://schemas.microsoft.com/office/word/2012/wordml" xmlns:w16se="http://schemas.microsoft.com/office/word/2015/wordml/symex" xmlns:wpg="http://schemas.microsoft.com/office/word/2010/wordprocessingGroup" xmlns:wpi="http://schemas.microsoft.com/office/word/2010/wordprocessingInk" xmlns:wne="http://schemas.microsoft.com/office/word/2006/wordml" xmlns:wps="http://schemas.microsoft.com/office/word/2010/wordprocessingShape" mc:Ignorable="w14 w15 w16se wp14">
+<w:hdr xmlns:wpc="http://schemas.microsoft.com/office/word/2010/wordprocessingCanvas" xmlns:cx="http://schemas.microsoft.com/office/drawing/2014/chartex" xmlns:cx1="http://schemas.microsoft.com/office/drawing/2015/9/8/chartex" xmlns:cx2="http://schemas.microsoft.com/office/drawing/2015/10/21/chartex" xmlns:cx3="http://schemas.microsoft.com/office/drawing/2016/5/9/chartex" xmlns:cx4="http://schemas.microsoft.com/office/drawing/2016/5/10/chartex" xmlns:cx5="http://schemas.microsoft.com/office/drawing/2016/5/11/chartex" xmlns:cx6="http://schemas.microsoft.com/office/drawing/2016/5/12/chartex" xmlns:cx7="http://schemas.microsoft.com/office/drawing/2016/5/13/chartex" xmlns:cx8="http://schemas.microsoft.com/office/drawing/2016/5/14/chartex" xmlns:mc="http://schemas.openxmlformats.org/markup-compatibility/2006" xmlns:aink="http://schemas.microsoft.com/office/drawing/2016/ink" xmlns:am3d="http://schemas.microsoft.com/office/drawing/2017/model3d" xmlns:o="urn:schemas-microsoft-com:office:office" xmlns:r="http://schemas.openxmlformats.org/officeDocument/2006/relationships" xmlns:m="http://schemas.openxmlformats.org/officeDocument/2006/math" xmlns:v="urn:schemas-microsoft-com:vml" xmlns:wp14="http://schemas.microsoft.com/office/word/2010/wordprocessingDrawing" xmlns:wp="http://schemas.openxmlformats.org/drawingml/2006/wordprocessingDrawing" xmlns:w10="urn:schemas-microsoft-com:office:word" xmlns:w="http://schemas.openxmlformats.org/wordprocessingml/2006/main" xmlns:w14="http://schemas.microsoft.com/office/word/2010/wordml" xmlns:w15="http://schemas.microsoft.com/office/word/2012/wordml" xmlns:w16cid="http://schemas.microsoft.com/office/word/2016/wordml/cid" xmlns:w16se="http://schemas.microsoft.com/office/word/2015/wordml/symex" xmlns:wpg="http://schemas.microsoft.com/office/word/2010/wordprocessingGroup" xmlns:wpi="http://schemas.microsoft.com/office/word/2010/wordprocessingInk" xmlns:wne="http://schemas.microsoft.com/office/word/2006/wordml" xmlns:wps="http://schemas.microsoft.com/office/word/2010/wordprocessingShape" mc:Ignorable="w14 w15 w16se w16cid wp14">
   <w:p>
     <w:pPr>
       <w:pStyle w:val="NoSpacing"/>
@@ -4486,6 +1622,8 @@
         <w:szCs w:val="21"/>
       </w:rPr>
     </w:pPr>
+    <w:bookmarkStart w:id="22" w:name="_Hlk193447874"/>
+    <w:bookmarkStart w:id="23" w:name="_Hlk193447875"/>
     <w:r>
       <w:rPr>
         <w:b/>
@@ -4519,7 +1657,7 @@
               <wp:lineTo x="7069" y="0"/>
             </wp:wrapPolygon>
           </wp:wrapTight>
-          <wp:docPr id="20" name="Picture 20"/>
+          <wp:docPr id="5" name="Picture 5"/>
           <wp:cNvGraphicFramePr>
             <a:graphicFrameLocks xmlns:a="http://schemas.openxmlformats.org/drawingml/2006/main" noChangeAspect="1"/>
           </wp:cNvGraphicFramePr>
@@ -4606,12 +1744,14 @@
       </w:rPr>
       <w:t>, codingburgas.bg</w:t>
     </w:r>
+    <w:bookmarkEnd w:id="22"/>
+    <w:bookmarkEnd w:id="23"/>
   </w:p>
 </w:hdr>
 </file>
 
 <file path=word/numbering.xml><?xml version="1.0" encoding="utf-8"?>
-<w:numbering xmlns:wpc="http://schemas.microsoft.com/office/word/2010/wordprocessingCanvas" xmlns:cx="http://schemas.microsoft.com/office/drawing/2014/chartex" xmlns:mc="http://schemas.openxmlformats.org/markup-compatibility/2006" xmlns:o="urn:schemas-microsoft-com:office:office" xmlns:r="http://schemas.openxmlformats.org/officeDocument/2006/relationships" xmlns:m="http://schemas.openxmlformats.org/officeDocument/2006/math" xmlns:v="urn:schemas-microsoft-com:vml" xmlns:wp14="http://schemas.microsoft.com/office/word/2010/wordprocessingDrawing" xmlns:wp="http://schemas.openxmlformats.org/drawingml/2006/wordprocessingDrawing" xmlns:w10="urn:schemas-microsoft-com:office:word" xmlns:w="http://schemas.openxmlformats.org/wordprocessingml/2006/main" xmlns:w14="http://schemas.microsoft.com/office/word/2010/wordml" xmlns:w15="http://schemas.microsoft.com/office/word/2012/wordml" xmlns:w16se="http://schemas.microsoft.com/office/word/2015/wordml/symex" xmlns:wpg="http://schemas.microsoft.com/office/word/2010/wordprocessingGroup" xmlns:wpi="http://schemas.microsoft.com/office/word/2010/wordprocessingInk" xmlns:wne="http://schemas.microsoft.com/office/word/2006/wordml" xmlns:wps="http://schemas.microsoft.com/office/word/2010/wordprocessingShape" mc:Ignorable="w14 w15 w16se wp14">
+<w:numbering xmlns:wpc="http://schemas.microsoft.com/office/word/2010/wordprocessingCanvas" xmlns:cx="http://schemas.microsoft.com/office/drawing/2014/chartex" xmlns:cx1="http://schemas.microsoft.com/office/drawing/2015/9/8/chartex" xmlns:cx2="http://schemas.microsoft.com/office/drawing/2015/10/21/chartex" xmlns:cx3="http://schemas.microsoft.com/office/drawing/2016/5/9/chartex" xmlns:cx4="http://schemas.microsoft.com/office/drawing/2016/5/10/chartex" xmlns:cx5="http://schemas.microsoft.com/office/drawing/2016/5/11/chartex" xmlns:cx6="http://schemas.microsoft.com/office/drawing/2016/5/12/chartex" xmlns:cx7="http://schemas.microsoft.com/office/drawing/2016/5/13/chartex" xmlns:cx8="http://schemas.microsoft.com/office/drawing/2016/5/14/chartex" xmlns:mc="http://schemas.openxmlformats.org/markup-compatibility/2006" xmlns:aink="http://schemas.microsoft.com/office/drawing/2016/ink" xmlns:am3d="http://schemas.microsoft.com/office/drawing/2017/model3d" xmlns:o="urn:schemas-microsoft-com:office:office" xmlns:r="http://schemas.openxmlformats.org/officeDocument/2006/relationships" xmlns:m="http://schemas.openxmlformats.org/officeDocument/2006/math" xmlns:v="urn:schemas-microsoft-com:vml" xmlns:wp14="http://schemas.microsoft.com/office/word/2010/wordprocessingDrawing" xmlns:wp="http://schemas.openxmlformats.org/drawingml/2006/wordprocessingDrawing" xmlns:w10="urn:schemas-microsoft-com:office:word" xmlns:w="http://schemas.openxmlformats.org/wordprocessingml/2006/main" xmlns:w14="http://schemas.microsoft.com/office/word/2010/wordml" xmlns:w15="http://schemas.microsoft.com/office/word/2012/wordml" xmlns:w16cid="http://schemas.microsoft.com/office/word/2016/wordml/cid" xmlns:w16se="http://schemas.microsoft.com/office/word/2015/wordml/symex" xmlns:wpg="http://schemas.microsoft.com/office/word/2010/wordprocessingGroup" xmlns:wpi="http://schemas.microsoft.com/office/word/2010/wordprocessingInk" xmlns:wne="http://schemas.microsoft.com/office/word/2006/wordml" xmlns:wps="http://schemas.microsoft.com/office/word/2010/wordprocessingShape" mc:Ignorable="w14 w15 w16se w16cid wp14">
   <w:abstractNum w:abstractNumId="0" w15:restartNumberingAfterBreak="0">
     <w:nsid w:val="033822F7"/>
     <w:multiLevelType w:val="hybridMultilevel"/>
@@ -5249,9 +2389,98 @@
     </w:lvl>
   </w:abstractNum>
   <w:abstractNum w:abstractNumId="6" w15:restartNumberingAfterBreak="0">
+    <w:nsid w:val="38B8377B"/>
+    <w:multiLevelType w:val="hybridMultilevel"/>
+    <w:tmpl w:val="4434156C"/>
+    <w:lvl w:ilvl="0" w:tplc="04090001">
+      <w:start w:val="1"/>
+      <w:numFmt w:val="bullet"/>
+      <w:lvlText w:val=""/>
+      <w:lvlJc w:val="left"/>
+      <w:pPr>
+        <w:ind w:left="1200" w:hanging="360"/>
+      </w:pPr>
+      <w:rPr>
+        <w:rFonts w:ascii="Symbol" w:hAnsi="Symbol" w:hint="default"/>
+      </w:rPr>
+    </w:lvl>
+    <w:lvl w:ilvl="1" w:tplc="08090019" w:tentative="1">
+      <w:start w:val="1"/>
+      <w:numFmt w:val="lowerLetter"/>
+      <w:lvlText w:val="%2."/>
+      <w:lvlJc w:val="left"/>
+      <w:pPr>
+        <w:ind w:left="1920" w:hanging="360"/>
+      </w:pPr>
+    </w:lvl>
+    <w:lvl w:ilvl="2" w:tplc="0809001B" w:tentative="1">
+      <w:start w:val="1"/>
+      <w:numFmt w:val="lowerRoman"/>
+      <w:lvlText w:val="%3."/>
+      <w:lvlJc w:val="right"/>
+      <w:pPr>
+        <w:ind w:left="2640" w:hanging="180"/>
+      </w:pPr>
+    </w:lvl>
+    <w:lvl w:ilvl="3" w:tplc="0809000F" w:tentative="1">
+      <w:start w:val="1"/>
+      <w:numFmt w:val="decimal"/>
+      <w:lvlText w:val="%4."/>
+      <w:lvlJc w:val="left"/>
+      <w:pPr>
+        <w:ind w:left="3360" w:hanging="360"/>
+      </w:pPr>
+    </w:lvl>
+    <w:lvl w:ilvl="4" w:tplc="08090019" w:tentative="1">
+      <w:start w:val="1"/>
+      <w:numFmt w:val="lowerLetter"/>
+      <w:lvlText w:val="%5."/>
+      <w:lvlJc w:val="left"/>
+      <w:pPr>
+        <w:ind w:left="4080" w:hanging="360"/>
+      </w:pPr>
+    </w:lvl>
+    <w:lvl w:ilvl="5" w:tplc="0809001B" w:tentative="1">
+      <w:start w:val="1"/>
+      <w:numFmt w:val="lowerRoman"/>
+      <w:lvlText w:val="%6."/>
+      <w:lvlJc w:val="right"/>
+      <w:pPr>
+        <w:ind w:left="4800" w:hanging="180"/>
+      </w:pPr>
+    </w:lvl>
+    <w:lvl w:ilvl="6" w:tplc="0809000F" w:tentative="1">
+      <w:start w:val="1"/>
+      <w:numFmt w:val="decimal"/>
+      <w:lvlText w:val="%7."/>
+      <w:lvlJc w:val="left"/>
+      <w:pPr>
+        <w:ind w:left="5520" w:hanging="360"/>
+      </w:pPr>
+    </w:lvl>
+    <w:lvl w:ilvl="7" w:tplc="08090019" w:tentative="1">
+      <w:start w:val="1"/>
+      <w:numFmt w:val="lowerLetter"/>
+      <w:lvlText w:val="%8."/>
+      <w:lvlJc w:val="left"/>
+      <w:pPr>
+        <w:ind w:left="6240" w:hanging="360"/>
+      </w:pPr>
+    </w:lvl>
+    <w:lvl w:ilvl="8" w:tplc="0809001B" w:tentative="1">
+      <w:start w:val="1"/>
+      <w:numFmt w:val="lowerRoman"/>
+      <w:lvlText w:val="%9."/>
+      <w:lvlJc w:val="right"/>
+      <w:pPr>
+        <w:ind w:left="6960" w:hanging="180"/>
+      </w:pPr>
+    </w:lvl>
+  </w:abstractNum>
+  <w:abstractNum w:abstractNumId="7" w15:restartNumberingAfterBreak="0">
     <w:nsid w:val="413D7987"/>
     <w:multiLevelType w:val="multilevel"/>
-    <w:tmpl w:val="E9DA1566"/>
+    <w:tmpl w:val="8272B594"/>
     <w:lvl w:ilvl="0">
       <w:start w:val="1"/>
       <w:numFmt w:val="decimal"/>
@@ -5274,7 +2503,9 @@
         <w:ind w:left="792" w:hanging="432"/>
       </w:pPr>
       <w:rPr>
+        <w:rFonts w:ascii="Times New Roman" w:hAnsi="Times New Roman" w:cs="Times New Roman" w:hint="default"/>
         <w:b/>
+        <w:color w:val="365F91" w:themeColor="accent1" w:themeShade="BF"/>
         <w:sz w:val="30"/>
         <w:szCs w:val="30"/>
       </w:rPr>
@@ -5343,7 +2574,7 @@
       </w:pPr>
     </w:lvl>
   </w:abstractNum>
-  <w:abstractNum w:abstractNumId="7" w15:restartNumberingAfterBreak="0">
+  <w:abstractNum w:abstractNumId="8" w15:restartNumberingAfterBreak="0">
     <w:nsid w:val="475B1FB7"/>
     <w:multiLevelType w:val="hybridMultilevel"/>
     <w:tmpl w:val="BC0CB9EE"/>
@@ -5429,7 +2660,7 @@
       </w:pPr>
     </w:lvl>
   </w:abstractNum>
-  <w:abstractNum w:abstractNumId="8" w15:restartNumberingAfterBreak="0">
+  <w:abstractNum w:abstractNumId="9" w15:restartNumberingAfterBreak="0">
     <w:nsid w:val="552E0507"/>
     <w:multiLevelType w:val="hybridMultilevel"/>
     <w:tmpl w:val="3EE2DB5E"/>
@@ -5515,7 +2746,7 @@
       </w:pPr>
     </w:lvl>
   </w:abstractNum>
-  <w:abstractNum w:abstractNumId="9" w15:restartNumberingAfterBreak="0">
+  <w:abstractNum w:abstractNumId="10" w15:restartNumberingAfterBreak="0">
     <w:nsid w:val="5A815AE2"/>
     <w:multiLevelType w:val="hybridMultilevel"/>
     <w:tmpl w:val="A0BA6762"/>
@@ -5628,7 +2859,7 @@
       </w:rPr>
     </w:lvl>
   </w:abstractNum>
-  <w:abstractNum w:abstractNumId="10" w15:restartNumberingAfterBreak="0">
+  <w:abstractNum w:abstractNumId="11" w15:restartNumberingAfterBreak="0">
     <w:nsid w:val="5C6566D9"/>
     <w:multiLevelType w:val="hybridMultilevel"/>
     <w:tmpl w:val="BFCA3DD8"/>
@@ -5714,7 +2945,7 @@
       </w:pPr>
     </w:lvl>
   </w:abstractNum>
-  <w:abstractNum w:abstractNumId="11" w15:restartNumberingAfterBreak="0">
+  <w:abstractNum w:abstractNumId="12" w15:restartNumberingAfterBreak="0">
     <w:nsid w:val="5D3D431E"/>
     <w:multiLevelType w:val="hybridMultilevel"/>
     <w:tmpl w:val="3566EE30"/>
@@ -5827,7 +3058,7 @@
       </w:rPr>
     </w:lvl>
   </w:abstractNum>
-  <w:abstractNum w:abstractNumId="12" w15:restartNumberingAfterBreak="0">
+  <w:abstractNum w:abstractNumId="13" w15:restartNumberingAfterBreak="0">
     <w:nsid w:val="63D12775"/>
     <w:multiLevelType w:val="hybridMultilevel"/>
     <w:tmpl w:val="449EC4CE"/>
@@ -5913,7 +3144,7 @@
       </w:pPr>
     </w:lvl>
   </w:abstractNum>
-  <w:abstractNum w:abstractNumId="13" w15:restartNumberingAfterBreak="0">
+  <w:abstractNum w:abstractNumId="14" w15:restartNumberingAfterBreak="0">
     <w:nsid w:val="66A46CEE"/>
     <w:multiLevelType w:val="hybridMultilevel"/>
     <w:tmpl w:val="471EA830"/>
@@ -6026,7 +3257,7 @@
       </w:rPr>
     </w:lvl>
   </w:abstractNum>
-  <w:abstractNum w:abstractNumId="14" w15:restartNumberingAfterBreak="0">
+  <w:abstractNum w:abstractNumId="15" w15:restartNumberingAfterBreak="0">
     <w:nsid w:val="6C250BD1"/>
     <w:multiLevelType w:val="hybridMultilevel"/>
     <w:tmpl w:val="FC68A3B8"/>
@@ -6139,7 +3370,7 @@
       </w:rPr>
     </w:lvl>
   </w:abstractNum>
-  <w:abstractNum w:abstractNumId="15" w15:restartNumberingAfterBreak="0">
+  <w:abstractNum w:abstractNumId="16" w15:restartNumberingAfterBreak="0">
     <w:nsid w:val="6E741E21"/>
     <w:multiLevelType w:val="multilevel"/>
     <w:tmpl w:val="E9DA1566"/>
@@ -6234,7 +3465,7 @@
       </w:pPr>
     </w:lvl>
   </w:abstractNum>
-  <w:abstractNum w:abstractNumId="16" w15:restartNumberingAfterBreak="0">
+  <w:abstractNum w:abstractNumId="17" w15:restartNumberingAfterBreak="0">
     <w:nsid w:val="72E0596D"/>
     <w:multiLevelType w:val="multilevel"/>
     <w:tmpl w:val="0809001F"/>
@@ -6320,7 +3551,7 @@
       </w:pPr>
     </w:lvl>
   </w:abstractNum>
-  <w:abstractNum w:abstractNumId="17" w15:restartNumberingAfterBreak="0">
+  <w:abstractNum w:abstractNumId="18" w15:restartNumberingAfterBreak="0">
     <w:nsid w:val="735C61F9"/>
     <w:multiLevelType w:val="multilevel"/>
     <w:tmpl w:val="0809001F"/>
@@ -6406,7 +3637,7 @@
       </w:pPr>
     </w:lvl>
   </w:abstractNum>
-  <w:abstractNum w:abstractNumId="18" w15:restartNumberingAfterBreak="0">
+  <w:abstractNum w:abstractNumId="19" w15:restartNumberingAfterBreak="0">
     <w:nsid w:val="79C007B9"/>
     <w:multiLevelType w:val="hybridMultilevel"/>
     <w:tmpl w:val="0B028F0A"/>
@@ -6519,7 +3750,7 @@
       </w:rPr>
     </w:lvl>
   </w:abstractNum>
-  <w:abstractNum w:abstractNumId="19" w15:restartNumberingAfterBreak="0">
+  <w:abstractNum w:abstractNumId="20" w15:restartNumberingAfterBreak="0">
     <w:nsid w:val="7AEE45EC"/>
     <w:multiLevelType w:val="multilevel"/>
     <w:tmpl w:val="0809001F"/>
@@ -6605,7 +3836,7 @@
       </w:pPr>
     </w:lvl>
   </w:abstractNum>
-  <w:abstractNum w:abstractNumId="20" w15:restartNumberingAfterBreak="0">
+  <w:abstractNum w:abstractNumId="21" w15:restartNumberingAfterBreak="0">
     <w:nsid w:val="7F4420C8"/>
     <w:multiLevelType w:val="hybridMultilevel"/>
     <w:tmpl w:val="BC1C31C4"/>
@@ -6722,46 +3953,46 @@
     <w:abstractNumId w:val="2"/>
   </w:num>
   <w:num w:numId="2">
-    <w:abstractNumId w:val="6"/>
+    <w:abstractNumId w:val="7"/>
   </w:num>
   <w:num w:numId="3">
     <w:abstractNumId w:val="4"/>
   </w:num>
   <w:num w:numId="4">
-    <w:abstractNumId w:val="20"/>
+    <w:abstractNumId w:val="21"/>
   </w:num>
   <w:num w:numId="5">
-    <w:abstractNumId w:val="18"/>
+    <w:abstractNumId w:val="19"/>
   </w:num>
   <w:num w:numId="6">
-    <w:abstractNumId w:val="12"/>
+    <w:abstractNumId w:val="13"/>
   </w:num>
   <w:num w:numId="7">
-    <w:abstractNumId w:val="10"/>
+    <w:abstractNumId w:val="11"/>
   </w:num>
   <w:num w:numId="8">
     <w:abstractNumId w:val="3"/>
   </w:num>
   <w:num w:numId="9">
+    <w:abstractNumId w:val="15"/>
+  </w:num>
+  <w:num w:numId="10">
     <w:abstractNumId w:val="14"/>
   </w:num>
-  <w:num w:numId="10">
-    <w:abstractNumId w:val="13"/>
+  <w:num w:numId="11">
+    <w:abstractNumId w:val="10"/>
   </w:num>
-  <w:num w:numId="11">
+  <w:num w:numId="12">
     <w:abstractNumId w:val="9"/>
   </w:num>
-  <w:num w:numId="12">
-    <w:abstractNumId w:val="8"/>
-  </w:num>
   <w:num w:numId="13">
-    <w:abstractNumId w:val="17"/>
+    <w:abstractNumId w:val="18"/>
   </w:num>
   <w:num w:numId="14">
-    <w:abstractNumId w:val="15"/>
+    <w:abstractNumId w:val="16"/>
   </w:num>
   <w:num w:numId="15">
-    <w:abstractNumId w:val="16"/>
+    <w:abstractNumId w:val="17"/>
   </w:num>
   <w:num w:numId="16">
     <w:abstractNumId w:val="0"/>
@@ -6770,22 +4001,25 @@
     <w:abstractNumId w:val="5"/>
   </w:num>
   <w:num w:numId="18">
-    <w:abstractNumId w:val="11"/>
+    <w:abstractNumId w:val="12"/>
   </w:num>
   <w:num w:numId="19">
     <w:abstractNumId w:val="1"/>
   </w:num>
   <w:num w:numId="20">
-    <w:abstractNumId w:val="7"/>
+    <w:abstractNumId w:val="8"/>
   </w:num>
   <w:num w:numId="21">
-    <w:abstractNumId w:val="19"/>
+    <w:abstractNumId w:val="20"/>
+  </w:num>
+  <w:num w:numId="22">
+    <w:abstractNumId w:val="6"/>
   </w:num>
 </w:numbering>
 </file>
 
 <file path=word/styles.xml><?xml version="1.0" encoding="utf-8"?>
-<w:styles xmlns:mc="http://schemas.openxmlformats.org/markup-compatibility/2006" xmlns:r="http://schemas.openxmlformats.org/officeDocument/2006/relationships" xmlns:w="http://schemas.openxmlformats.org/wordprocessingml/2006/main" xmlns:w14="http://schemas.microsoft.com/office/word/2010/wordml" xmlns:w15="http://schemas.microsoft.com/office/word/2012/wordml" xmlns:w16se="http://schemas.microsoft.com/office/word/2015/wordml/symex" mc:Ignorable="w14 w15 w16se">
+<w:styles xmlns:mc="http://schemas.openxmlformats.org/markup-compatibility/2006" xmlns:r="http://schemas.openxmlformats.org/officeDocument/2006/relationships" xmlns:w="http://schemas.openxmlformats.org/wordprocessingml/2006/main" xmlns:w14="http://schemas.microsoft.com/office/word/2010/wordml" xmlns:w15="http://schemas.microsoft.com/office/word/2012/wordml" xmlns:w16cid="http://schemas.microsoft.com/office/word/2016/wordml/cid" xmlns:w16se="http://schemas.microsoft.com/office/word/2015/wordml/symex" mc:Ignorable="w14 w15 w16se w16cid">
   <w:docDefaults>
     <w:rPrDefault>
       <w:rPr>
@@ -6799,7 +4033,7 @@
       </w:pPr>
     </w:pPrDefault>
   </w:docDefaults>
-  <w:latentStyles w:defLockedState="0" w:defUIPriority="99" w:defSemiHidden="0" w:defUnhideWhenUsed="0" w:defQFormat="0" w:count="371">
+  <w:latentStyles w:defLockedState="0" w:defUIPriority="99" w:defSemiHidden="0" w:defUnhideWhenUsed="0" w:defQFormat="0" w:count="375">
     <w:lsdException w:name="Normal" w:uiPriority="0" w:qFormat="1"/>
     <w:lsdException w:name="heading 1" w:uiPriority="9" w:qFormat="1"/>
     <w:lsdException w:name="heading 2" w:semiHidden="1" w:uiPriority="9" w:unhideWhenUsed="1" w:qFormat="1"/>
@@ -7171,6 +4405,10 @@
     <w:lsdException w:name="List Table 5 Dark Accent 6" w:uiPriority="50"/>
     <w:lsdException w:name="List Table 6 Colorful Accent 6" w:uiPriority="51"/>
     <w:lsdException w:name="List Table 7 Colorful Accent 6" w:uiPriority="52"/>
+    <w:lsdException w:name="Mention" w:semiHidden="1" w:unhideWhenUsed="1"/>
+    <w:lsdException w:name="Smart Hyperlink" w:semiHidden="1" w:unhideWhenUsed="1"/>
+    <w:lsdException w:name="Hashtag" w:semiHidden="1" w:unhideWhenUsed="1"/>
+    <w:lsdException w:name="Unresolved Mention" w:semiHidden="1" w:unhideWhenUsed="1"/>
   </w:latentStyles>
   <w:style w:type="paragraph" w:default="1" w:styleId="Normal">
     <w:name w:val="Normal"/>
@@ -8317,7 +5555,7 @@
 </file>
 
 <file path=customXml/itemProps1.xml><?xml version="1.0" encoding="utf-8"?>
-<ds:datastoreItem xmlns:ds="http://schemas.openxmlformats.org/officeDocument/2006/customXml" ds:itemID="{743547A3-329F-4E8F-BC6A-A365BA3FA9C6}">
+<ds:datastoreItem xmlns:ds="http://schemas.openxmlformats.org/officeDocument/2006/customXml" ds:itemID="{C47E34A2-DD8C-43D8-8D87-96168B1B517A}">
   <ds:schemaRefs>
     <ds:schemaRef ds:uri="http://schemas.openxmlformats.org/officeDocument/2006/bibliography"/>
   </ds:schemaRefs>

</xml_diff>

<commit_message>
Implement PDF export of finances
</commit_message>
<xml_diff>
--- a/documents/2425-KKDinev20.docx
+++ b/documents/2425-KKDinev20.docx
@@ -1,10 +1,10 @@
 
 <file path=word/document.xml><?xml version="1.0" encoding="utf-8"?>
-<w:document xmlns:wpc="http://schemas.microsoft.com/office/word/2010/wordprocessingCanvas" xmlns:cx="http://schemas.microsoft.com/office/drawing/2014/chartex" xmlns:cx1="http://schemas.microsoft.com/office/drawing/2015/9/8/chartex" xmlns:cx2="http://schemas.microsoft.com/office/drawing/2015/10/21/chartex" xmlns:cx3="http://schemas.microsoft.com/office/drawing/2016/5/9/chartex" xmlns:cx4="http://schemas.microsoft.com/office/drawing/2016/5/10/chartex" xmlns:cx5="http://schemas.microsoft.com/office/drawing/2016/5/11/chartex" xmlns:cx6="http://schemas.microsoft.com/office/drawing/2016/5/12/chartex" xmlns:cx7="http://schemas.microsoft.com/office/drawing/2016/5/13/chartex" xmlns:cx8="http://schemas.microsoft.com/office/drawing/2016/5/14/chartex" xmlns:mc="http://schemas.openxmlformats.org/markup-compatibility/2006" xmlns:aink="http://schemas.microsoft.com/office/drawing/2016/ink" xmlns:am3d="http://schemas.microsoft.com/office/drawing/2017/model3d" xmlns:o="urn:schemas-microsoft-com:office:office" xmlns:r="http://schemas.openxmlformats.org/officeDocument/2006/relationships" xmlns:m="http://schemas.openxmlformats.org/officeDocument/2006/math" xmlns:v="urn:schemas-microsoft-com:vml" xmlns:wp14="http://schemas.microsoft.com/office/word/2010/wordprocessingDrawing" xmlns:wp="http://schemas.openxmlformats.org/drawingml/2006/wordprocessingDrawing" xmlns:w10="urn:schemas-microsoft-com:office:word" xmlns:w="http://schemas.openxmlformats.org/wordprocessingml/2006/main" xmlns:w14="http://schemas.microsoft.com/office/word/2010/wordml" xmlns:w15="http://schemas.microsoft.com/office/word/2012/wordml" xmlns:w16cid="http://schemas.microsoft.com/office/word/2016/wordml/cid" xmlns:w16se="http://schemas.microsoft.com/office/word/2015/wordml/symex" xmlns:wpg="http://schemas.microsoft.com/office/word/2010/wordprocessingGroup" xmlns:wpi="http://schemas.microsoft.com/office/word/2010/wordprocessingInk" xmlns:wne="http://schemas.microsoft.com/office/word/2006/wordml" xmlns:wps="http://schemas.microsoft.com/office/word/2010/wordprocessingShape" mc:Ignorable="w14 w15 w16se w16cid wp14">
+<w:document xmlns:wpc="http://schemas.microsoft.com/office/word/2010/wordprocessingCanvas" xmlns:cx="http://schemas.microsoft.com/office/drawing/2014/chartex" xmlns:mc="http://schemas.openxmlformats.org/markup-compatibility/2006" xmlns:o="urn:schemas-microsoft-com:office:office" xmlns:r="http://schemas.openxmlformats.org/officeDocument/2006/relationships" xmlns:m="http://schemas.openxmlformats.org/officeDocument/2006/math" xmlns:v="urn:schemas-microsoft-com:vml" xmlns:wp14="http://schemas.microsoft.com/office/word/2010/wordprocessingDrawing" xmlns:wp="http://schemas.openxmlformats.org/drawingml/2006/wordprocessingDrawing" xmlns:w10="urn:schemas-microsoft-com:office:word" xmlns:w="http://schemas.openxmlformats.org/wordprocessingml/2006/main" xmlns:w14="http://schemas.microsoft.com/office/word/2010/wordml" xmlns:w15="http://schemas.microsoft.com/office/word/2012/wordml" xmlns:w16se="http://schemas.microsoft.com/office/word/2015/wordml/symex" xmlns:wpg="http://schemas.microsoft.com/office/word/2010/wordprocessingGroup" xmlns:wpi="http://schemas.microsoft.com/office/word/2010/wordprocessingInk" xmlns:wne="http://schemas.microsoft.com/office/word/2006/wordml" xmlns:wps="http://schemas.microsoft.com/office/word/2010/wordprocessingShape" mc:Ignorable="w14 w15 w16se wp14">
   <w:body>
     <w:p>
       <w:pPr>
-        <w:spacing w:after="200" w:line="360" w:lineRule="auto"/>
+        <w:ind w:right="571"/>
         <w:jc w:val="center"/>
         <w:rPr>
           <w:rFonts w:ascii="Times New Roman" w:eastAsia="Times New Roman" w:hAnsi="Times New Roman" w:cs="Times New Roman"/>
@@ -18,7 +18,7 @@
     </w:p>
     <w:p>
       <w:pPr>
-        <w:spacing w:after="200" w:line="360" w:lineRule="auto"/>
+        <w:ind w:right="571"/>
         <w:jc w:val="center"/>
         <w:rPr>
           <w:rFonts w:ascii="Times New Roman" w:eastAsia="Times New Roman" w:hAnsi="Times New Roman" w:cs="Times New Roman"/>
@@ -31,7 +31,7 @@
     </w:p>
     <w:p>
       <w:pPr>
-        <w:spacing w:after="200" w:line="360" w:lineRule="auto"/>
+        <w:ind w:right="571"/>
         <w:jc w:val="center"/>
         <w:rPr>
           <w:rFonts w:ascii="Times New Roman" w:eastAsia="Times New Roman" w:hAnsi="Times New Roman" w:cs="Times New Roman"/>
@@ -44,7 +44,8 @@
     </w:p>
     <w:p>
       <w:pPr>
-        <w:spacing w:after="200" w:line="360" w:lineRule="auto"/>
+        <w:spacing w:before="240" w:after="240" w:line="360" w:lineRule="auto"/>
+        <w:ind w:right="571"/>
         <w:jc w:val="center"/>
         <w:rPr>
           <w:rFonts w:ascii="Times New Roman" w:eastAsia="Times New Roman" w:hAnsi="Times New Roman" w:cs="Times New Roman"/>
@@ -65,7 +66,8 @@
     </w:p>
     <w:p>
       <w:pPr>
-        <w:spacing w:after="200" w:line="360" w:lineRule="auto"/>
+        <w:spacing w:before="240" w:after="240" w:line="360" w:lineRule="auto"/>
+        <w:ind w:right="571"/>
         <w:jc w:val="center"/>
         <w:rPr>
           <w:rFonts w:ascii="Times New Roman" w:eastAsia="Times New Roman" w:hAnsi="Times New Roman" w:cs="Times New Roman"/>
@@ -86,7 +88,8 @@
     </w:p>
     <w:p>
       <w:pPr>
-        <w:spacing w:after="200" w:line="360" w:lineRule="auto"/>
+        <w:spacing w:before="240" w:after="240" w:line="360" w:lineRule="auto"/>
+        <w:ind w:right="571"/>
         <w:jc w:val="center"/>
         <w:rPr>
           <w:rFonts w:ascii="Times New Roman" w:eastAsia="Times New Roman" w:hAnsi="Times New Roman" w:cs="Times New Roman"/>
@@ -100,7 +103,8 @@
     </w:p>
     <w:p>
       <w:pPr>
-        <w:spacing w:after="200" w:line="360" w:lineRule="auto"/>
+        <w:spacing w:before="240" w:after="240" w:line="360" w:lineRule="auto"/>
+        <w:ind w:right="571"/>
         <w:jc w:val="center"/>
         <w:rPr>
           <w:rFonts w:ascii="Times New Roman" w:eastAsia="Times New Roman" w:hAnsi="Times New Roman" w:cs="Times New Roman"/>
@@ -119,7 +123,8 @@
     </w:p>
     <w:p>
       <w:pPr>
-        <w:spacing w:after="200" w:line="360" w:lineRule="auto"/>
+        <w:spacing w:before="240" w:after="240" w:line="360" w:lineRule="auto"/>
+        <w:ind w:right="571"/>
         <w:jc w:val="center"/>
         <w:rPr>
           <w:rFonts w:ascii="Times New Roman" w:eastAsia="Times New Roman" w:hAnsi="Times New Roman" w:cs="Times New Roman"/>
@@ -138,7 +143,8 @@
     </w:p>
     <w:p>
       <w:pPr>
-        <w:spacing w:after="200" w:line="360" w:lineRule="auto"/>
+        <w:spacing w:before="240" w:after="240" w:line="360" w:lineRule="auto"/>
+        <w:ind w:right="571"/>
         <w:jc w:val="center"/>
         <w:rPr>
           <w:rFonts w:ascii="Times New Roman" w:eastAsia="Times New Roman" w:hAnsi="Times New Roman" w:cs="Times New Roman"/>
@@ -151,7 +157,8 @@
     </w:p>
     <w:p>
       <w:pPr>
-        <w:spacing w:after="200" w:line="360" w:lineRule="auto"/>
+        <w:spacing w:before="240" w:after="240" w:line="360" w:lineRule="auto"/>
+        <w:ind w:right="571"/>
         <w:jc w:val="center"/>
         <w:rPr>
           <w:rFonts w:ascii="Times New Roman" w:eastAsia="Times New Roman" w:hAnsi="Times New Roman" w:cs="Times New Roman"/>
@@ -170,7 +177,8 @@
     </w:p>
     <w:p>
       <w:pPr>
-        <w:spacing w:after="200" w:line="360" w:lineRule="auto"/>
+        <w:spacing w:before="240" w:after="240" w:line="360" w:lineRule="auto"/>
+        <w:ind w:right="571"/>
         <w:jc w:val="both"/>
         <w:rPr>
           <w:rFonts w:ascii="Times New Roman" w:eastAsia="Times New Roman" w:hAnsi="Times New Roman" w:cs="Times New Roman"/>
@@ -183,7 +191,8 @@
     </w:p>
     <w:p>
       <w:pPr>
-        <w:spacing w:after="200" w:line="360" w:lineRule="auto"/>
+        <w:spacing w:before="240" w:after="240" w:line="360" w:lineRule="auto"/>
+        <w:ind w:right="571"/>
         <w:jc w:val="both"/>
         <w:rPr>
           <w:rFonts w:ascii="Times New Roman" w:eastAsia="Times New Roman" w:hAnsi="Times New Roman" w:cs="Times New Roman"/>
@@ -298,6 +307,7 @@
           <w:rFonts w:ascii="Times New Roman" w:eastAsia="Times New Roman" w:hAnsi="Times New Roman" w:cs="Times New Roman"/>
           <w:sz w:val="24"/>
           <w:szCs w:val="24"/>
+          <w:lang w:val="en-US"/>
         </w:rPr>
       </w:pPr>
       <w:bookmarkStart w:id="13" w:name="_7vnuzhbred0j" w:colFirst="0" w:colLast="0"/>
@@ -308,34 +318,25 @@
           <w:sz w:val="24"/>
           <w:szCs w:val="24"/>
         </w:rPr>
-        <w:t xml:space="preserve">Даниела </w:t>
-      </w:r>
-      <w:proofErr w:type="spellStart"/>
-      <w:r>
+        <w:t>Даниела Пендашева</w:t>
+      </w:r>
+    </w:p>
+    <w:p>
+      <w:pPr>
+        <w:spacing w:before="240" w:after="240" w:line="360" w:lineRule="auto"/>
+        <w:ind w:right="571"/>
         <w:rPr>
           <w:rFonts w:ascii="Times New Roman" w:eastAsia="Times New Roman" w:hAnsi="Times New Roman" w:cs="Times New Roman"/>
           <w:sz w:val="24"/>
           <w:szCs w:val="24"/>
         </w:rPr>
-        <w:t>Пендашева</w:t>
-      </w:r>
-      <w:proofErr w:type="spellEnd"/>
-    </w:p>
-    <w:p>
-      <w:pPr>
-        <w:spacing w:after="200" w:line="360" w:lineRule="auto"/>
-        <w:jc w:val="both"/>
-        <w:rPr>
-          <w:rFonts w:ascii="Times New Roman" w:eastAsia="Times New Roman" w:hAnsi="Times New Roman" w:cs="Times New Roman"/>
-          <w:sz w:val="24"/>
-          <w:szCs w:val="24"/>
-          <w:lang w:val="en-US"/>
-        </w:rPr>
-      </w:pPr>
-    </w:p>
-    <w:p>
-      <w:pPr>
-        <w:spacing w:after="200"/>
+      </w:pPr>
+      <w:bookmarkStart w:id="14" w:name="_4iy965979lyy" w:colFirst="0" w:colLast="0"/>
+      <w:bookmarkEnd w:id="14"/>
+    </w:p>
+    <w:p>
+      <w:pPr>
+        <w:ind w:right="571"/>
         <w:jc w:val="center"/>
         <w:rPr>
           <w:rFonts w:ascii="Times New Roman" w:eastAsia="Times New Roman" w:hAnsi="Times New Roman" w:cs="Times New Roman"/>
@@ -343,8 +344,6 @@
           <w:szCs w:val="28"/>
         </w:rPr>
       </w:pPr>
-      <w:bookmarkStart w:id="14" w:name="_4iy965979lyy" w:colFirst="0" w:colLast="0"/>
-      <w:bookmarkEnd w:id="14"/>
       <w:r>
         <w:rPr>
           <w:rFonts w:ascii="Times New Roman" w:eastAsia="Times New Roman" w:hAnsi="Times New Roman" w:cs="Times New Roman"/>
@@ -383,42 +382,460 @@
         <w:t>СЪДЪРЖАНИЕ</w:t>
       </w:r>
     </w:p>
-    <w:p>
-      <w:pPr>
-        <w:spacing w:before="240" w:after="240" w:line="360" w:lineRule="auto"/>
-        <w:ind w:right="571"/>
-        <w:jc w:val="both"/>
-        <w:rPr>
-          <w:rFonts w:ascii="Times New Roman" w:eastAsia="Times New Roman" w:hAnsi="Times New Roman" w:cs="Times New Roman"/>
-          <w:sz w:val="24"/>
-          <w:szCs w:val="24"/>
-        </w:rPr>
-      </w:pPr>
-    </w:p>
-    <w:p>
-      <w:pPr>
-        <w:spacing w:before="240" w:after="240" w:line="360" w:lineRule="auto"/>
-        <w:ind w:right="571"/>
-        <w:jc w:val="both"/>
-        <w:rPr>
-          <w:rFonts w:ascii="Times New Roman" w:eastAsia="Times New Roman" w:hAnsi="Times New Roman" w:cs="Times New Roman"/>
-          <w:sz w:val="24"/>
-          <w:szCs w:val="24"/>
-        </w:rPr>
-      </w:pPr>
-    </w:p>
-    <w:p>
-      <w:pPr>
-        <w:spacing w:before="240" w:after="240" w:line="360" w:lineRule="auto"/>
-        <w:ind w:right="571"/>
-        <w:jc w:val="both"/>
-        <w:rPr>
-          <w:rFonts w:ascii="Times New Roman" w:eastAsia="Times New Roman" w:hAnsi="Times New Roman" w:cs="Times New Roman"/>
-          <w:sz w:val="24"/>
-          <w:szCs w:val="24"/>
-        </w:rPr>
-      </w:pPr>
-    </w:p>
+    <w:sdt>
+      <w:sdtPr>
+        <w:rPr>
+          <w:rFonts w:ascii="Times New Roman" w:eastAsiaTheme="minorEastAsia" w:hAnsi="Times New Roman" w:cs="Times New Roman"/>
+          <w:color w:val="auto"/>
+          <w:sz w:val="20"/>
+          <w:szCs w:val="20"/>
+        </w:rPr>
+        <w:id w:val="2117007387"/>
+        <w:docPartObj>
+          <w:docPartGallery w:val="Table of Contents"/>
+          <w:docPartUnique/>
+        </w:docPartObj>
+      </w:sdtPr>
+      <w:sdtEndPr>
+        <w:rPr>
+          <w:b/>
+          <w:bCs/>
+          <w:noProof/>
+        </w:rPr>
+      </w:sdtEndPr>
+      <w:sdtContent>
+        <w:p>
+          <w:pPr>
+            <w:pStyle w:val="TOCHeading"/>
+            <w:rPr>
+              <w:rFonts w:ascii="Times New Roman" w:hAnsi="Times New Roman" w:cs="Times New Roman"/>
+            </w:rPr>
+          </w:pPr>
+          <w:r>
+            <w:rPr>
+              <w:rFonts w:ascii="Times New Roman" w:hAnsi="Times New Roman" w:cs="Times New Roman"/>
+            </w:rPr>
+            <w:t>Contents</w:t>
+          </w:r>
+        </w:p>
+        <w:p>
+          <w:pPr>
+            <w:pStyle w:val="TOC1"/>
+            <w:rPr>
+              <w:rFonts w:eastAsiaTheme="minorEastAsia"/>
+              <w:sz w:val="22"/>
+              <w:szCs w:val="22"/>
+              <w:lang w:val="en-GB" w:eastAsia="en-GB"/>
+            </w:rPr>
+          </w:pPr>
+          <w:r>
+            <w:rPr>
+              <w:rFonts w:eastAsia="Times New Roman"/>
+            </w:rPr>
+            <w:fldChar w:fldCharType="begin"/>
+          </w:r>
+          <w:r>
+            <w:instrText xml:space="preserve"> TOC \o "1-3" \h \z \u </w:instrText>
+          </w:r>
+          <w:r>
+            <w:rPr>
+              <w:rFonts w:eastAsia="Times New Roman"/>
+            </w:rPr>
+            <w:fldChar w:fldCharType="separate"/>
+          </w:r>
+          <w:hyperlink w:anchor="_Toc190196449" w:history="1">
+            <w:r>
+              <w:rPr>
+                <w:rStyle w:val="Hyperlink"/>
+                <w:b w:val="0"/>
+              </w:rPr>
+              <w:t>1.</w:t>
+            </w:r>
+            <w:r>
+              <w:rPr>
+                <w:rFonts w:eastAsiaTheme="minorEastAsia"/>
+                <w:sz w:val="22"/>
+                <w:szCs w:val="22"/>
+                <w:lang w:val="en-GB" w:eastAsia="en-GB"/>
+              </w:rPr>
+              <w:tab/>
+            </w:r>
+            <w:r>
+              <w:rPr>
+                <w:rStyle w:val="Hyperlink"/>
+                <w:b w:val="0"/>
+              </w:rPr>
+              <w:t>Увод</w:t>
+            </w:r>
+            <w:r>
+              <w:rPr>
+                <w:webHidden/>
+              </w:rPr>
+              <w:tab/>
+            </w:r>
+            <w:r>
+              <w:rPr>
+                <w:webHidden/>
+              </w:rPr>
+              <w:fldChar w:fldCharType="begin"/>
+            </w:r>
+            <w:r>
+              <w:rPr>
+                <w:webHidden/>
+              </w:rPr>
+              <w:instrText xml:space="preserve"> PAGEREF _Toc190196449 \h </w:instrText>
+            </w:r>
+            <w:r>
+              <w:rPr>
+                <w:webHidden/>
+              </w:rPr>
+            </w:r>
+            <w:r>
+              <w:rPr>
+                <w:webHidden/>
+              </w:rPr>
+              <w:fldChar w:fldCharType="separate"/>
+            </w:r>
+            <w:r>
+              <w:rPr>
+                <w:webHidden/>
+              </w:rPr>
+              <w:t>2</w:t>
+            </w:r>
+            <w:r>
+              <w:rPr>
+                <w:webHidden/>
+              </w:rPr>
+              <w:fldChar w:fldCharType="end"/>
+            </w:r>
+          </w:hyperlink>
+        </w:p>
+        <w:p>
+          <w:pPr>
+            <w:pStyle w:val="TOC1"/>
+            <w:rPr>
+              <w:rFonts w:eastAsiaTheme="minorEastAsia"/>
+              <w:sz w:val="22"/>
+              <w:szCs w:val="22"/>
+              <w:lang w:val="en-GB" w:eastAsia="en-GB"/>
+            </w:rPr>
+          </w:pPr>
+          <w:hyperlink w:anchor="_Toc190196450" w:history="1">
+            <w:r>
+              <w:rPr>
+                <w:rStyle w:val="Hyperlink"/>
+                <w:b w:val="0"/>
+              </w:rPr>
+              <w:t>2.</w:t>
+            </w:r>
+            <w:r>
+              <w:rPr>
+                <w:rFonts w:eastAsiaTheme="minorEastAsia"/>
+                <w:sz w:val="22"/>
+                <w:szCs w:val="22"/>
+                <w:lang w:val="en-GB" w:eastAsia="en-GB"/>
+              </w:rPr>
+              <w:tab/>
+            </w:r>
+            <w:r>
+              <w:rPr>
+                <w:rStyle w:val="Hyperlink"/>
+                <w:b w:val="0"/>
+              </w:rPr>
+              <w:t>Цели и обхват на софтуерното приложение</w:t>
+            </w:r>
+            <w:r>
+              <w:rPr>
+                <w:webHidden/>
+              </w:rPr>
+              <w:tab/>
+            </w:r>
+            <w:r>
+              <w:rPr>
+                <w:webHidden/>
+              </w:rPr>
+              <w:fldChar w:fldCharType="begin"/>
+            </w:r>
+            <w:r>
+              <w:rPr>
+                <w:webHidden/>
+              </w:rPr>
+              <w:instrText xml:space="preserve"> PAGEREF _Toc190196450 \h </w:instrText>
+            </w:r>
+            <w:r>
+              <w:rPr>
+                <w:webHidden/>
+              </w:rPr>
+            </w:r>
+            <w:r>
+              <w:rPr>
+                <w:webHidden/>
+              </w:rPr>
+              <w:fldChar w:fldCharType="separate"/>
+            </w:r>
+            <w:r>
+              <w:rPr>
+                <w:webHidden/>
+              </w:rPr>
+              <w:t>3</w:t>
+            </w:r>
+            <w:r>
+              <w:rPr>
+                <w:webHidden/>
+              </w:rPr>
+              <w:fldChar w:fldCharType="end"/>
+            </w:r>
+          </w:hyperlink>
+        </w:p>
+        <w:p>
+          <w:pPr>
+            <w:pStyle w:val="TOC1"/>
+            <w:rPr>
+              <w:rFonts w:eastAsiaTheme="minorEastAsia"/>
+              <w:sz w:val="22"/>
+              <w:szCs w:val="22"/>
+              <w:lang w:val="en-GB" w:eastAsia="en-GB"/>
+            </w:rPr>
+          </w:pPr>
+          <w:hyperlink w:anchor="_Toc190196451" w:history="1">
+            <w:r>
+              <w:rPr>
+                <w:rStyle w:val="Hyperlink"/>
+                <w:b w:val="0"/>
+              </w:rPr>
+              <w:t>3.</w:t>
+            </w:r>
+            <w:r>
+              <w:rPr>
+                <w:rFonts w:eastAsiaTheme="minorEastAsia"/>
+                <w:sz w:val="22"/>
+                <w:szCs w:val="22"/>
+                <w:lang w:val="en-GB" w:eastAsia="en-GB"/>
+              </w:rPr>
+              <w:tab/>
+            </w:r>
+            <w:r>
+              <w:rPr>
+                <w:rStyle w:val="Hyperlink"/>
+                <w:b w:val="0"/>
+              </w:rPr>
+              <w:t>Анализ на решението</w:t>
+            </w:r>
+            <w:r>
+              <w:rPr>
+                <w:webHidden/>
+              </w:rPr>
+              <w:tab/>
+            </w:r>
+            <w:r>
+              <w:rPr>
+                <w:webHidden/>
+              </w:rPr>
+              <w:fldChar w:fldCharType="begin"/>
+            </w:r>
+            <w:r>
+              <w:rPr>
+                <w:webHidden/>
+              </w:rPr>
+              <w:instrText xml:space="preserve"> PAGEREF _Toc190196451 \h </w:instrText>
+            </w:r>
+            <w:r>
+              <w:rPr>
+                <w:webHidden/>
+              </w:rPr>
+            </w:r>
+            <w:r>
+              <w:rPr>
+                <w:webHidden/>
+              </w:rPr>
+              <w:fldChar w:fldCharType="separate"/>
+            </w:r>
+            <w:r>
+              <w:rPr>
+                <w:webHidden/>
+              </w:rPr>
+              <w:t>4</w:t>
+            </w:r>
+            <w:r>
+              <w:rPr>
+                <w:webHidden/>
+              </w:rPr>
+              <w:fldChar w:fldCharType="end"/>
+            </w:r>
+          </w:hyperlink>
+        </w:p>
+        <w:p>
+          <w:pPr>
+            <w:pStyle w:val="TOC1"/>
+            <w:rPr>
+              <w:rFonts w:eastAsiaTheme="minorEastAsia"/>
+              <w:sz w:val="22"/>
+              <w:szCs w:val="22"/>
+              <w:lang w:val="en-GB" w:eastAsia="en-GB"/>
+            </w:rPr>
+          </w:pPr>
+          <w:hyperlink w:anchor="_Toc190196452" w:history="1">
+            <w:r>
+              <w:rPr>
+                <w:rStyle w:val="Hyperlink"/>
+                <w:b w:val="0"/>
+              </w:rPr>
+              <w:t>4.</w:t>
+            </w:r>
+            <w:r>
+              <w:rPr>
+                <w:rFonts w:eastAsiaTheme="minorEastAsia"/>
+                <w:sz w:val="22"/>
+                <w:szCs w:val="22"/>
+                <w:lang w:val="en-GB" w:eastAsia="en-GB"/>
+              </w:rPr>
+              <w:tab/>
+            </w:r>
+            <w:r>
+              <w:rPr>
+                <w:rStyle w:val="Hyperlink"/>
+                <w:b w:val="0"/>
+              </w:rPr>
+              <w:t>Дизайн</w:t>
+            </w:r>
+            <w:r>
+              <w:rPr>
+                <w:webHidden/>
+              </w:rPr>
+              <w:tab/>
+            </w:r>
+            <w:r>
+              <w:rPr>
+                <w:webHidden/>
+              </w:rPr>
+              <w:fldChar w:fldCharType="begin"/>
+            </w:r>
+            <w:r>
+              <w:rPr>
+                <w:webHidden/>
+              </w:rPr>
+              <w:instrText xml:space="preserve"> PAGEREF _Toc190196452 \h </w:instrText>
+            </w:r>
+            <w:r>
+              <w:rPr>
+                <w:webHidden/>
+              </w:rPr>
+            </w:r>
+            <w:r>
+              <w:rPr>
+                <w:webHidden/>
+              </w:rPr>
+              <w:fldChar w:fldCharType="separate"/>
+            </w:r>
+            <w:r>
+              <w:rPr>
+                <w:webHidden/>
+              </w:rPr>
+              <w:t>4</w:t>
+            </w:r>
+            <w:r>
+              <w:rPr>
+                <w:webHidden/>
+              </w:rPr>
+              <w:fldChar w:fldCharType="end"/>
+            </w:r>
+          </w:hyperlink>
+        </w:p>
+        <w:p>
+          <w:pPr>
+            <w:pStyle w:val="TOC1"/>
+            <w:rPr>
+              <w:rFonts w:eastAsiaTheme="minorEastAsia"/>
+              <w:sz w:val="22"/>
+              <w:szCs w:val="22"/>
+              <w:lang w:val="en-GB" w:eastAsia="en-GB"/>
+            </w:rPr>
+          </w:pPr>
+          <w:hyperlink w:anchor="_Toc190196453" w:history="1">
+            <w:r>
+              <w:rPr>
+                <w:rStyle w:val="Hyperlink"/>
+                <w:b w:val="0"/>
+              </w:rPr>
+              <w:t>4.1.</w:t>
+            </w:r>
+            <w:r>
+              <w:rPr>
+                <w:rFonts w:eastAsiaTheme="minorEastAsia"/>
+                <w:sz w:val="22"/>
+                <w:szCs w:val="22"/>
+                <w:lang w:val="en-GB" w:eastAsia="en-GB"/>
+              </w:rPr>
+              <w:tab/>
+            </w:r>
+            <w:r>
+              <w:rPr>
+                <w:rStyle w:val="Hyperlink"/>
+                <w:b w:val="0"/>
+              </w:rPr>
+              <w:t>Реализация на архитектурата на приложението</w:t>
+            </w:r>
+            <w:r>
+              <w:rPr>
+                <w:webHidden/>
+              </w:rPr>
+              <w:tab/>
+            </w:r>
+            <w:r>
+              <w:rPr>
+                <w:webHidden/>
+              </w:rPr>
+              <w:fldChar w:fldCharType="begin"/>
+            </w:r>
+            <w:r>
+              <w:rPr>
+                <w:webHidden/>
+              </w:rPr>
+              <w:instrText xml:space="preserve"> PAGEREF _Toc190196453 \h </w:instrText>
+            </w:r>
+            <w:r>
+              <w:rPr>
+                <w:webHidden/>
+              </w:rPr>
+            </w:r>
+            <w:r>
+              <w:rPr>
+                <w:webHidden/>
+              </w:rPr>
+              <w:fldChar w:fldCharType="separate"/>
+            </w:r>
+            <w:r>
+              <w:rPr>
+                <w:webHidden/>
+              </w:rPr>
+              <w:t>6</w:t>
+            </w:r>
+            <w:r>
+              <w:rPr>
+                <w:webHidden/>
+              </w:rPr>
+              <w:fldChar w:fldCharType="end"/>
+            </w:r>
+          </w:hyperlink>
+        </w:p>
+        <w:p>
+          <w:pPr>
+            <w:rPr>
+              <w:rFonts w:ascii="Times New Roman" w:hAnsi="Times New Roman" w:cs="Times New Roman"/>
+            </w:rPr>
+          </w:pPr>
+          <w:r>
+            <w:rPr>
+              <w:rFonts w:ascii="Times New Roman" w:hAnsi="Times New Roman" w:cs="Times New Roman"/>
+              <w:b/>
+              <w:bCs/>
+              <w:noProof/>
+            </w:rPr>
+            <w:fldChar w:fldCharType="end"/>
+          </w:r>
+        </w:p>
+      </w:sdtContent>
+    </w:sdt>
     <w:p>
       <w:pPr>
         <w:spacing w:before="240" w:after="240" w:line="360" w:lineRule="auto"/>
@@ -594,8 +1011,8 @@
           <w:ilvl w:val="0"/>
           <w:numId w:val="2"/>
         </w:numPr>
-        <w:spacing w:before="480" w:after="240" w:line="360" w:lineRule="auto"/>
-        <w:ind w:left="432" w:hanging="432"/>
+        <w:spacing w:before="480" w:after="240"/>
+        <w:ind w:left="425" w:hanging="425"/>
         <w:rPr>
           <w:rFonts w:ascii="Times New Roman" w:eastAsia="Times New Roman" w:hAnsi="Times New Roman" w:cs="Times New Roman"/>
           <w:b/>
@@ -617,7 +1034,7 @@
     <w:p>
       <w:pPr>
         <w:spacing w:after="200" w:line="360" w:lineRule="auto"/>
-        <w:ind w:firstLine="432"/>
+        <w:ind w:firstLine="425"/>
         <w:jc w:val="both"/>
         <w:rPr>
           <w:rFonts w:ascii="Times New Roman" w:hAnsi="Times New Roman" w:cs="Times New Roman"/>
@@ -629,34 +1046,13 @@
           <w:rFonts w:ascii="Times New Roman" w:hAnsi="Times New Roman" w:cs="Times New Roman"/>
           <w:sz w:val="24"/>
         </w:rPr>
-        <w:t xml:space="preserve">В днешно време, управлението на личните финанси е от ключово значение за постигане на финансова стабилност. Много млади хора се затрудняват да проследяват своите приходи и разходи, което води до финансови затруднения. </w:t>
-      </w:r>
-      <w:r>
-        <w:rPr>
-          <w:rFonts w:ascii="Times New Roman" w:hAnsi="Times New Roman" w:cs="Times New Roman"/>
-          <w:sz w:val="24"/>
-        </w:rPr>
-        <w:t xml:space="preserve">Липсата на ясна представа за разходите може да доведе до </w:t>
-      </w:r>
-      <w:r>
-        <w:rPr>
-          <w:rFonts w:ascii="Times New Roman" w:hAnsi="Times New Roman" w:cs="Times New Roman"/>
-          <w:sz w:val="24"/>
-        </w:rPr>
-        <w:t xml:space="preserve">вземането на неправилни решения, водещи до </w:t>
-      </w:r>
-      <w:r>
-        <w:rPr>
-          <w:rFonts w:ascii="Times New Roman" w:hAnsi="Times New Roman" w:cs="Times New Roman"/>
-          <w:sz w:val="24"/>
-        </w:rPr>
-        <w:t>затруднения при спестяването за важни цели.</w:t>
+        <w:t xml:space="preserve">В днешно време, управлението на личните финанси е от ключово значение за постигане на финансова стабилност. Много млади хора се затрудняват да проследяват своите приходи и разходи, което води до финансови затруднения. Липсата на ясна представа за това къде отивам парите им, може да доведе до ненужни разходи и невъзможност да спестим за по-важни моменти. </w:t>
       </w:r>
     </w:p>
     <w:p>
       <w:pPr>
         <w:spacing w:after="200" w:line="360" w:lineRule="auto"/>
-        <w:ind w:firstLine="432"/>
+        <w:ind w:firstLine="425"/>
         <w:jc w:val="both"/>
         <w:rPr>
           <w:rFonts w:ascii="Times New Roman" w:hAnsi="Times New Roman" w:cs="Times New Roman"/>
@@ -681,7 +1077,7 @@
     <w:p>
       <w:pPr>
         <w:spacing w:after="200" w:line="360" w:lineRule="auto"/>
-        <w:ind w:firstLine="432"/>
+        <w:ind w:firstLine="425"/>
         <w:jc w:val="both"/>
         <w:rPr>
           <w:rFonts w:ascii="Times New Roman" w:hAnsi="Times New Roman" w:cs="Times New Roman"/>
@@ -725,8 +1121,8 @@
           <w:ilvl w:val="0"/>
           <w:numId w:val="2"/>
         </w:numPr>
-        <w:spacing w:before="480" w:after="240" w:line="480" w:lineRule="auto"/>
-        <w:ind w:left="432" w:hanging="432"/>
+        <w:spacing w:before="480" w:after="240"/>
+        <w:ind w:left="425" w:hanging="425"/>
         <w:jc w:val="both"/>
         <w:rPr>
           <w:rFonts w:ascii="Times New Roman" w:hAnsi="Times New Roman" w:cs="Times New Roman"/>
@@ -748,7 +1144,7 @@
     <w:p>
       <w:pPr>
         <w:spacing w:after="200" w:line="360" w:lineRule="auto"/>
-        <w:ind w:firstLine="432"/>
+        <w:ind w:firstLine="425"/>
         <w:jc w:val="both"/>
         <w:rPr>
           <w:rFonts w:ascii="Times New Roman" w:hAnsi="Times New Roman" w:cs="Times New Roman"/>
@@ -762,55 +1158,7 @@
           <w:sz w:val="24"/>
           <w:szCs w:val="24"/>
         </w:rPr>
-        <w:t xml:space="preserve">Приложението е предназначено да помага на домакинствата да планират, проследяват и анализират своите </w:t>
-      </w:r>
-      <w:r>
-        <w:rPr>
-          <w:rFonts w:ascii="Times New Roman" w:hAnsi="Times New Roman" w:cs="Times New Roman"/>
-          <w:sz w:val="24"/>
-          <w:szCs w:val="24"/>
-        </w:rPr>
-        <w:t>финанси</w:t>
-      </w:r>
-      <w:r>
-        <w:rPr>
-          <w:rFonts w:ascii="Times New Roman" w:hAnsi="Times New Roman" w:cs="Times New Roman"/>
-          <w:sz w:val="24"/>
-          <w:szCs w:val="24"/>
-        </w:rPr>
-        <w:t>. Основната му цел е да осигури контрол върху семейните финанси, като предоставя инструменти за разпределение на бюджета, анализ на разходите</w:t>
-      </w:r>
-      <w:r>
-        <w:rPr>
-          <w:rFonts w:ascii="Times New Roman" w:hAnsi="Times New Roman" w:cs="Times New Roman"/>
-          <w:sz w:val="24"/>
-          <w:szCs w:val="24"/>
-        </w:rPr>
-        <w:t>, заделяне от приходите за спестовни цели</w:t>
-      </w:r>
-      <w:r>
-        <w:rPr>
-          <w:rFonts w:ascii="Times New Roman" w:hAnsi="Times New Roman" w:cs="Times New Roman"/>
-          <w:sz w:val="24"/>
-          <w:szCs w:val="24"/>
-        </w:rPr>
-        <w:t xml:space="preserve"> и известия(напомняния) за важни плащания</w:t>
-      </w:r>
-      <w:r>
-        <w:rPr>
-          <w:rFonts w:ascii="Times New Roman" w:hAnsi="Times New Roman" w:cs="Times New Roman"/>
-          <w:sz w:val="24"/>
-          <w:szCs w:val="24"/>
-        </w:rPr>
-        <w:t xml:space="preserve">  и сметки</w:t>
-      </w:r>
-      <w:r>
-        <w:rPr>
-          <w:rFonts w:ascii="Times New Roman" w:hAnsi="Times New Roman" w:cs="Times New Roman"/>
-          <w:sz w:val="24"/>
-          <w:szCs w:val="24"/>
-        </w:rPr>
-        <w:t>. Основни потребители са:</w:t>
+        <w:t>Приложението е предназначено да помага на домакинствата да планират, проследяват и анализират своите приходи и разходи. Основната му цел е да осигури контрол върху семейните финанси, като предоставя инструменти за разпределение на бюджета, анализ на разходите и известия(напомняния) за важни плащания. Основни потребители са:</w:t>
       </w:r>
     </w:p>
     <w:p>
@@ -821,7 +1169,7 @@
           <w:numId w:val="3"/>
         </w:numPr>
         <w:spacing w:after="200" w:line="360" w:lineRule="auto"/>
-        <w:ind w:left="792" w:firstLine="360"/>
+        <w:ind w:left="567" w:firstLine="425"/>
         <w:jc w:val="both"/>
         <w:rPr>
           <w:rFonts w:ascii="Times New Roman" w:hAnsi="Times New Roman" w:cs="Times New Roman"/>
@@ -846,7 +1194,7 @@
           <w:numId w:val="3"/>
         </w:numPr>
         <w:spacing w:after="200" w:line="360" w:lineRule="auto"/>
-        <w:ind w:left="792" w:firstLine="360"/>
+        <w:ind w:left="567" w:firstLine="425"/>
         <w:jc w:val="both"/>
         <w:rPr>
           <w:rFonts w:ascii="Times New Roman" w:hAnsi="Times New Roman" w:cs="Times New Roman"/>
@@ -871,7 +1219,7 @@
           <w:numId w:val="3"/>
         </w:numPr>
         <w:spacing w:after="200" w:line="360" w:lineRule="auto"/>
-        <w:ind w:left="792" w:firstLine="360"/>
+        <w:ind w:left="567" w:firstLine="425"/>
         <w:jc w:val="both"/>
         <w:rPr>
           <w:rFonts w:ascii="Times New Roman" w:hAnsi="Times New Roman" w:cs="Times New Roman"/>
@@ -885,14 +1233,13 @@
           <w:sz w:val="24"/>
           <w:szCs w:val="24"/>
         </w:rPr>
-        <w:lastRenderedPageBreak/>
         <w:t>Малки домакинства и съкваранти, използващи го с цел прозрачно управление на общите разходи.</w:t>
       </w:r>
     </w:p>
     <w:p>
       <w:pPr>
         <w:spacing w:after="200" w:line="360" w:lineRule="auto"/>
-        <w:ind w:firstLine="432"/>
+        <w:ind w:firstLine="425"/>
         <w:jc w:val="both"/>
         <w:rPr>
           <w:rFonts w:ascii="Times New Roman" w:hAnsi="Times New Roman" w:cs="Times New Roman"/>
@@ -914,10 +1261,10 @@
         <w:pStyle w:val="ListParagraph"/>
         <w:numPr>
           <w:ilvl w:val="0"/>
-          <w:numId w:val="22"/>
+          <w:numId w:val="6"/>
         </w:numPr>
         <w:spacing w:after="200" w:line="360" w:lineRule="auto"/>
-        <w:ind w:left="1152"/>
+        <w:ind w:left="567" w:firstLine="425"/>
         <w:jc w:val="both"/>
         <w:rPr>
           <w:rFonts w:ascii="Times New Roman" w:hAnsi="Times New Roman" w:cs="Times New Roman"/>
@@ -931,23 +1278,8 @@
           <w:sz w:val="24"/>
           <w:szCs w:val="24"/>
         </w:rPr>
-        <w:t>Проследяване на семейните приходи и разходи – записване и категоризиране на всички финансови операции</w:t>
-      </w:r>
-      <w:r>
-        <w:rPr>
-          <w:rFonts w:ascii="Times New Roman" w:hAnsi="Times New Roman" w:cs="Times New Roman"/>
-          <w:sz w:val="24"/>
-          <w:szCs w:val="24"/>
-        </w:rPr>
-        <w:t>, задаване на дневни и текущи разходи</w:t>
-      </w:r>
-      <w:r>
-        <w:rPr>
-          <w:rFonts w:ascii="Times New Roman" w:hAnsi="Times New Roman" w:cs="Times New Roman"/>
-          <w:sz w:val="24"/>
-          <w:szCs w:val="24"/>
-        </w:rPr>
-        <w:t>.</w:t>
+        <w:lastRenderedPageBreak/>
+        <w:t>Проследяване на семейните приходи и разходи – записване и категоризиране на всички финансови операции.</w:t>
       </w:r>
     </w:p>
     <w:p>
@@ -955,10 +1287,10 @@
         <w:pStyle w:val="ListParagraph"/>
         <w:numPr>
           <w:ilvl w:val="0"/>
-          <w:numId w:val="22"/>
+          <w:numId w:val="6"/>
         </w:numPr>
         <w:spacing w:after="200" w:line="360" w:lineRule="auto"/>
-        <w:ind w:left="1152"/>
+        <w:ind w:left="567" w:firstLine="425"/>
         <w:jc w:val="both"/>
         <w:rPr>
           <w:rFonts w:ascii="Times New Roman" w:hAnsi="Times New Roman" w:cs="Times New Roman"/>
@@ -980,10 +1312,10 @@
         <w:pStyle w:val="ListParagraph"/>
         <w:numPr>
           <w:ilvl w:val="0"/>
-          <w:numId w:val="22"/>
+          <w:numId w:val="6"/>
         </w:numPr>
         <w:spacing w:after="200" w:line="360" w:lineRule="auto"/>
-        <w:ind w:left="1152"/>
+        <w:ind w:left="567" w:firstLine="425"/>
         <w:jc w:val="both"/>
         <w:rPr>
           <w:rFonts w:ascii="Times New Roman" w:hAnsi="Times New Roman" w:cs="Times New Roman"/>
@@ -997,33 +1329,7 @@
           <w:sz w:val="24"/>
           <w:szCs w:val="24"/>
         </w:rPr>
-        <w:t>Графики и анализ на разходите – визуализация на тенденциите в разходите и приходите</w:t>
-      </w:r>
-      <w:r>
-        <w:rPr>
-          <w:rFonts w:ascii="Times New Roman" w:hAnsi="Times New Roman" w:cs="Times New Roman"/>
-          <w:sz w:val="24"/>
-          <w:szCs w:val="24"/>
-        </w:rPr>
-        <w:t xml:space="preserve">, най-високите разходи по категории и идеи за тяхното </w:t>
-      </w:r>
-      <w:proofErr w:type="spellStart"/>
-      <w:r>
-        <w:rPr>
-          <w:rFonts w:ascii="Times New Roman" w:hAnsi="Times New Roman" w:cs="Times New Roman"/>
-          <w:sz w:val="24"/>
-          <w:szCs w:val="24"/>
-        </w:rPr>
-        <w:t>намаляне</w:t>
-      </w:r>
-      <w:proofErr w:type="spellEnd"/>
-      <w:r>
-        <w:rPr>
-          <w:rFonts w:ascii="Times New Roman" w:hAnsi="Times New Roman" w:cs="Times New Roman"/>
-          <w:sz w:val="24"/>
-          <w:szCs w:val="24"/>
-        </w:rPr>
-        <w:t>.</w:t>
+        <w:t>Графики и анализ на разходите – визуализация на тенденциите в разходите и приходите.</w:t>
       </w:r>
     </w:p>
     <w:p>
@@ -1031,10 +1337,10 @@
         <w:pStyle w:val="ListParagraph"/>
         <w:numPr>
           <w:ilvl w:val="0"/>
-          <w:numId w:val="22"/>
+          <w:numId w:val="6"/>
         </w:numPr>
         <w:spacing w:after="200" w:line="360" w:lineRule="auto"/>
-        <w:ind w:left="1152"/>
+        <w:ind w:left="567" w:firstLine="425"/>
         <w:jc w:val="both"/>
         <w:rPr>
           <w:rFonts w:ascii="Times New Roman" w:hAnsi="Times New Roman" w:cs="Times New Roman"/>
@@ -1048,7 +1354,7 @@
           <w:sz w:val="24"/>
           <w:szCs w:val="24"/>
         </w:rPr>
-        <w:t>Задаване на спестовни цели – заделяне на част от даден приход за съответната спестовна цел.</w:t>
+        <w:t>Напомняния за плащания – автоматични известия за предстоящи сметки, кредити и абонаменти.</w:t>
       </w:r>
     </w:p>
     <w:p>
@@ -1056,51 +1362,10 @@
         <w:pStyle w:val="ListParagraph"/>
         <w:numPr>
           <w:ilvl w:val="0"/>
-          <w:numId w:val="22"/>
+          <w:numId w:val="6"/>
         </w:numPr>
         <w:spacing w:after="200" w:line="360" w:lineRule="auto"/>
-        <w:ind w:left="1152"/>
-        <w:jc w:val="both"/>
-        <w:rPr>
-          <w:rFonts w:ascii="Times New Roman" w:hAnsi="Times New Roman" w:cs="Times New Roman"/>
-          <w:sz w:val="24"/>
-          <w:szCs w:val="24"/>
-        </w:rPr>
-      </w:pPr>
-      <w:r>
-        <w:rPr>
-          <w:rFonts w:ascii="Times New Roman" w:hAnsi="Times New Roman" w:cs="Times New Roman"/>
-          <w:sz w:val="24"/>
-          <w:szCs w:val="24"/>
-        </w:rPr>
-        <w:t xml:space="preserve">Напомняния за плащания – автоматични известия за предстоящи сметки, </w:t>
-      </w:r>
-      <w:r>
-        <w:rPr>
-          <w:rFonts w:ascii="Times New Roman" w:hAnsi="Times New Roman" w:cs="Times New Roman"/>
-          <w:sz w:val="24"/>
-          <w:szCs w:val="24"/>
-        </w:rPr>
-        <w:t>надвишавания на бюджетни лимити</w:t>
-      </w:r>
-      <w:r>
-        <w:rPr>
-          <w:rFonts w:ascii="Times New Roman" w:hAnsi="Times New Roman" w:cs="Times New Roman"/>
-          <w:sz w:val="24"/>
-          <w:szCs w:val="24"/>
-        </w:rPr>
-        <w:t>.</w:t>
-      </w:r>
-    </w:p>
-    <w:p>
-      <w:pPr>
-        <w:pStyle w:val="ListParagraph"/>
-        <w:numPr>
-          <w:ilvl w:val="0"/>
-          <w:numId w:val="22"/>
-        </w:numPr>
-        <w:spacing w:after="200" w:line="360" w:lineRule="auto"/>
-        <w:ind w:left="1152"/>
+        <w:ind w:left="567" w:firstLine="425"/>
         <w:jc w:val="both"/>
         <w:rPr>
           <w:rFonts w:ascii="Times New Roman" w:hAnsi="Times New Roman" w:cs="Times New Roman"/>
@@ -1128,30 +1393,6 @@
           <w:szCs w:val="24"/>
         </w:rPr>
       </w:pPr>
-      <w:r>
-        <w:rPr>
-          <w:rFonts w:ascii="Times New Roman" w:hAnsi="Times New Roman" w:cs="Times New Roman"/>
-          <w:sz w:val="24"/>
-          <w:szCs w:val="24"/>
-        </w:rPr>
-        <w:t>Домакинствата</w:t>
-      </w:r>
-      <w:r>
-        <w:rPr>
-          <w:rFonts w:ascii="Times New Roman" w:hAnsi="Times New Roman" w:cs="Times New Roman"/>
-          <w:sz w:val="24"/>
-          <w:szCs w:val="24"/>
-        </w:rPr>
-        <w:t xml:space="preserve"> ще имат ясна представа за своите спестявания и разходи, което ще им помогне да управляват финансите си по-ефективно</w:t>
-      </w:r>
-      <w:r>
-        <w:rPr>
-          <w:rFonts w:ascii="Times New Roman" w:hAnsi="Times New Roman" w:cs="Times New Roman"/>
-          <w:sz w:val="24"/>
-          <w:szCs w:val="24"/>
-        </w:rPr>
-        <w:t xml:space="preserve">. </w:t>
-      </w:r>
       <w:r>
         <w:rPr>
           <w:rFonts w:ascii="Times New Roman" w:hAnsi="Times New Roman" w:cs="Times New Roman"/>
@@ -1168,8 +1409,8 @@
           <w:ilvl w:val="0"/>
           <w:numId w:val="2"/>
         </w:numPr>
-        <w:spacing w:before="480" w:after="240" w:line="360" w:lineRule="auto"/>
-        <w:ind w:left="432" w:hanging="432"/>
+        <w:spacing w:before="480" w:after="240"/>
+        <w:ind w:left="425" w:hanging="425"/>
         <w:rPr>
           <w:rFonts w:ascii="Times New Roman" w:hAnsi="Times New Roman" w:cs="Times New Roman"/>
           <w:b/>
@@ -1194,90 +1435,1741 @@
           <w:ilvl w:val="1"/>
           <w:numId w:val="2"/>
         </w:numPr>
-        <w:spacing w:before="200" w:after="200" w:line="360" w:lineRule="auto"/>
-        <w:ind w:left="432"/>
+        <w:spacing w:before="200" w:after="200"/>
+        <w:ind w:left="578" w:hanging="578"/>
         <w:rPr>
           <w:rFonts w:ascii="Times New Roman" w:hAnsi="Times New Roman" w:cs="Times New Roman"/>
           <w:b/>
+          <w:color w:val="95B3D7" w:themeColor="accent1" w:themeTint="99"/>
+        </w:rPr>
+      </w:pPr>
+      <w:r>
+        <w:rPr>
+          <w:rFonts w:ascii="Times New Roman" w:hAnsi="Times New Roman" w:cs="Times New Roman"/>
+          <w:b/>
+          <w:color w:val="95B3D7" w:themeColor="accent1" w:themeTint="99"/>
+        </w:rPr>
+        <w:t>Потребителски изисквания и работен процес</w:t>
+      </w:r>
+    </w:p>
+    <w:p>
+      <w:pPr>
+        <w:spacing w:after="200" w:line="276" w:lineRule="auto"/>
+        <w:ind w:firstLine="425"/>
+        <w:jc w:val="both"/>
+        <w:rPr>
+          <w:rFonts w:ascii="Times New Roman" w:hAnsi="Times New Roman" w:cs="Times New Roman"/>
+          <w:sz w:val="24"/>
+        </w:rPr>
+      </w:pPr>
+    </w:p>
+    <w:p>
+      <w:pPr>
+        <w:pStyle w:val="Heading1"/>
+        <w:numPr>
+          <w:ilvl w:val="0"/>
+          <w:numId w:val="2"/>
+        </w:numPr>
+        <w:spacing w:before="480" w:after="240"/>
+        <w:ind w:left="425" w:hanging="425"/>
+        <w:rPr>
+          <w:rFonts w:ascii="Times New Roman" w:hAnsi="Times New Roman" w:cs="Times New Roman"/>
+          <w:b/>
+        </w:rPr>
+      </w:pPr>
+      <w:bookmarkStart w:id="21" w:name="_Toc189931186"/>
+      <w:bookmarkStart w:id="22" w:name="_Toc190196452"/>
+      <w:r>
+        <w:rPr>
+          <w:rFonts w:ascii="Times New Roman" w:hAnsi="Times New Roman" w:cs="Times New Roman"/>
+          <w:b/>
+        </w:rPr>
+        <w:t>Дизайн</w:t>
+      </w:r>
+      <w:bookmarkStart w:id="23" w:name="_GoBack"/>
+      <w:bookmarkEnd w:id="21"/>
+      <w:bookmarkEnd w:id="22"/>
+      <w:bookmarkEnd w:id="23"/>
+    </w:p>
+    <w:p>
+      <w:pPr>
+        <w:spacing w:after="200" w:line="360" w:lineRule="auto"/>
+        <w:ind w:firstLine="425"/>
+        <w:jc w:val="both"/>
+        <w:rPr>
+          <w:rFonts w:ascii="Times New Roman" w:hAnsi="Times New Roman" w:cs="Times New Roman"/>
+          <w:sz w:val="24"/>
+        </w:rPr>
+      </w:pPr>
+      <w:r>
+        <w:rPr>
+          <w:rFonts w:ascii="Times New Roman" w:hAnsi="Times New Roman" w:cs="Times New Roman"/>
+          <w:sz w:val="24"/>
+        </w:rPr>
+        <w:t xml:space="preserve">Езикът за разработка е </w:t>
+      </w:r>
+      <w:r>
+        <w:rPr>
+          <w:rFonts w:ascii="Times New Roman" w:hAnsi="Times New Roman" w:cs="Times New Roman"/>
+          <w:sz w:val="24"/>
+          <w:lang w:val="en-GB"/>
+        </w:rPr>
+        <w:t>C#</w:t>
+      </w:r>
+      <w:r>
+        <w:rPr>
+          <w:rFonts w:ascii="Times New Roman" w:hAnsi="Times New Roman" w:cs="Times New Roman"/>
+          <w:sz w:val="24"/>
+        </w:rPr>
+        <w:t xml:space="preserve"> и проектът е основан върху </w:t>
+      </w:r>
+      <w:r>
+        <w:rPr>
+          <w:rFonts w:ascii="Times New Roman" w:hAnsi="Times New Roman" w:cs="Times New Roman"/>
+          <w:sz w:val="24"/>
+          <w:lang w:val="en-GB"/>
+        </w:rPr>
+        <w:t xml:space="preserve">.NET </w:t>
+      </w:r>
+      <w:r>
+        <w:rPr>
+          <w:rFonts w:ascii="Times New Roman" w:hAnsi="Times New Roman" w:cs="Times New Roman"/>
+          <w:sz w:val="24"/>
+        </w:rPr>
+        <w:t>платформата.</w:t>
+      </w:r>
+      <w:r>
+        <w:rPr>
+          <w:rFonts w:ascii="Times New Roman" w:hAnsi="Times New Roman" w:cs="Times New Roman"/>
+          <w:sz w:val="24"/>
+        </w:rPr>
+        <w:t xml:space="preserve"> Използва се версия 8 за </w:t>
+      </w:r>
+      <w:r>
+        <w:rPr>
+          <w:rFonts w:ascii="Times New Roman" w:hAnsi="Times New Roman" w:cs="Times New Roman"/>
+          <w:sz w:val="24"/>
+          <w:lang w:val="en-GB"/>
+        </w:rPr>
+        <w:t xml:space="preserve">.NET </w:t>
+      </w:r>
+      <w:r>
+        <w:rPr>
+          <w:rFonts w:ascii="Times New Roman" w:hAnsi="Times New Roman" w:cs="Times New Roman"/>
+          <w:sz w:val="24"/>
+        </w:rPr>
+        <w:t xml:space="preserve">както и за другите библиотеки, използвани в проекта. Разделен е на 3 слоя – слой за бизнес логиката, слой за достъпа до базите данни, и презентационен слой, и 4 проекта. </w:t>
+      </w:r>
+      <w:r>
+        <w:rPr>
+          <w:rFonts w:ascii="Times New Roman" w:hAnsi="Times New Roman" w:cs="Times New Roman"/>
+          <w:sz w:val="24"/>
+        </w:rPr>
+        <w:t xml:space="preserve"> </w:t>
+      </w:r>
+    </w:p>
+    <w:p>
+      <w:pPr>
+        <w:pStyle w:val="ListParagraph"/>
+        <w:numPr>
+          <w:ilvl w:val="0"/>
+          <w:numId w:val="8"/>
+        </w:numPr>
+        <w:spacing w:after="200" w:line="360" w:lineRule="auto"/>
+        <w:ind w:left="567" w:firstLine="425"/>
+        <w:jc w:val="both"/>
+        <w:rPr>
+          <w:rFonts w:ascii="Times New Roman" w:hAnsi="Times New Roman" w:cs="Times New Roman"/>
+          <w:sz w:val="24"/>
+        </w:rPr>
+      </w:pPr>
+      <w:r>
+        <w:rPr>
+          <w:rFonts w:ascii="Times New Roman" w:hAnsi="Times New Roman" w:cs="Times New Roman"/>
+          <w:sz w:val="24"/>
+        </w:rPr>
+        <w:t>Презентационен слой – това е слоят, чрез който потребителя достъпва и работи с другите два слоя. Данните биват представяни в интерактивен и удобен за използване формат. Състои се от един главен проект:</w:t>
+      </w:r>
+    </w:p>
+    <w:p>
+      <w:pPr>
+        <w:pStyle w:val="ListParagraph"/>
+        <w:numPr>
+          <w:ilvl w:val="1"/>
+          <w:numId w:val="8"/>
+        </w:numPr>
+        <w:spacing w:after="200" w:line="360" w:lineRule="auto"/>
+        <w:jc w:val="both"/>
+        <w:rPr>
+          <w:rFonts w:ascii="Times New Roman" w:hAnsi="Times New Roman" w:cs="Times New Roman"/>
+          <w:sz w:val="24"/>
+        </w:rPr>
+      </w:pPr>
+      <w:proofErr w:type="spellStart"/>
+      <w:r>
+        <w:rPr>
+          <w:rFonts w:ascii="Times New Roman" w:hAnsi="Times New Roman" w:cs="Times New Roman"/>
+          <w:sz w:val="24"/>
+          <w:lang w:val="en-GB"/>
+        </w:rPr>
+        <w:t>Zira.Presentation</w:t>
+      </w:r>
+      <w:proofErr w:type="spellEnd"/>
+      <w:r>
+        <w:rPr>
+          <w:rFonts w:ascii="Times New Roman" w:hAnsi="Times New Roman" w:cs="Times New Roman"/>
+          <w:sz w:val="24"/>
+          <w:lang w:val="en-GB"/>
+        </w:rPr>
+        <w:t xml:space="preserve"> – </w:t>
+      </w:r>
+      <w:r>
+        <w:rPr>
+          <w:rFonts w:ascii="Times New Roman" w:hAnsi="Times New Roman" w:cs="Times New Roman"/>
+          <w:sz w:val="24"/>
+        </w:rPr>
+        <w:t xml:space="preserve">Това е основото </w:t>
+      </w:r>
+      <w:r>
+        <w:rPr>
+          <w:rFonts w:ascii="Times New Roman" w:hAnsi="Times New Roman" w:cs="Times New Roman"/>
+          <w:sz w:val="24"/>
+          <w:lang w:val="en-GB"/>
+        </w:rPr>
+        <w:t xml:space="preserve">Razor MVC </w:t>
+      </w:r>
+      <w:r>
+        <w:rPr>
+          <w:rFonts w:ascii="Times New Roman" w:hAnsi="Times New Roman" w:cs="Times New Roman"/>
+          <w:sz w:val="24"/>
+        </w:rPr>
+        <w:t xml:space="preserve">приложение, което позволява на потребителите да </w:t>
+      </w:r>
+      <w:r>
+        <w:rPr>
+          <w:rFonts w:ascii="Times New Roman" w:hAnsi="Times New Roman" w:cs="Times New Roman"/>
+          <w:sz w:val="24"/>
+        </w:rPr>
+        <w:t>добавят и обработват своите приходи и разходи.</w:t>
+      </w:r>
+    </w:p>
+    <w:p>
+      <w:pPr>
+        <w:pStyle w:val="ListParagraph"/>
+        <w:numPr>
+          <w:ilvl w:val="0"/>
+          <w:numId w:val="8"/>
+        </w:numPr>
+        <w:spacing w:after="200" w:line="360" w:lineRule="auto"/>
+        <w:ind w:left="567" w:firstLine="425"/>
+        <w:jc w:val="both"/>
+        <w:rPr>
+          <w:rFonts w:ascii="Times New Roman" w:hAnsi="Times New Roman" w:cs="Times New Roman"/>
+          <w:sz w:val="24"/>
+        </w:rPr>
+      </w:pPr>
+      <w:r>
+        <w:rPr>
+          <w:rFonts w:ascii="Times New Roman" w:hAnsi="Times New Roman" w:cs="Times New Roman"/>
+          <w:sz w:val="24"/>
+        </w:rPr>
+        <w:lastRenderedPageBreak/>
+        <w:t>Слой за бизнес логиката – това е слоят, в който се съдържа бизнес логиката в приложението. Свързан е със слоя за достъп до базите данни, за да може да работи с тях. В него има един проект:</w:t>
+      </w:r>
+    </w:p>
+    <w:p>
+      <w:pPr>
+        <w:pStyle w:val="ListParagraph"/>
+        <w:numPr>
+          <w:ilvl w:val="1"/>
+          <w:numId w:val="8"/>
+        </w:numPr>
+        <w:spacing w:after="200" w:line="360" w:lineRule="auto"/>
+        <w:jc w:val="both"/>
+        <w:rPr>
+          <w:rFonts w:ascii="Times New Roman" w:hAnsi="Times New Roman" w:cs="Times New Roman"/>
+          <w:sz w:val="24"/>
+        </w:rPr>
+      </w:pPr>
+      <w:proofErr w:type="spellStart"/>
+      <w:r>
+        <w:rPr>
+          <w:rFonts w:ascii="Times New Roman" w:hAnsi="Times New Roman" w:cs="Times New Roman"/>
+          <w:sz w:val="24"/>
+          <w:lang w:val="en-GB"/>
+        </w:rPr>
+        <w:t>Zira.Services</w:t>
+      </w:r>
+      <w:proofErr w:type="spellEnd"/>
+      <w:r>
+        <w:rPr>
+          <w:rFonts w:ascii="Times New Roman" w:hAnsi="Times New Roman" w:cs="Times New Roman"/>
+          <w:sz w:val="24"/>
+          <w:lang w:val="en-GB"/>
+        </w:rPr>
+        <w:t xml:space="preserve"> – </w:t>
+      </w:r>
+      <w:r>
+        <w:rPr>
+          <w:rFonts w:ascii="Times New Roman" w:hAnsi="Times New Roman" w:cs="Times New Roman"/>
+          <w:sz w:val="24"/>
+        </w:rPr>
+        <w:t>В него се съдържат услуги относно създаването на потребителските акаунти, създаването и разпространението на известия относно достигането и надвишаването на месечните бюджети, както и даването на месечен отчет за разходите. Използва интерфейси и услуги за взаимодействие с другите класове.</w:t>
+      </w:r>
+    </w:p>
+    <w:p>
+      <w:pPr>
+        <w:pStyle w:val="ListParagraph"/>
+        <w:numPr>
+          <w:ilvl w:val="0"/>
+          <w:numId w:val="8"/>
+        </w:numPr>
+        <w:spacing w:after="200" w:line="360" w:lineRule="auto"/>
+        <w:ind w:left="567" w:firstLine="425"/>
+        <w:jc w:val="both"/>
+        <w:rPr>
+          <w:rFonts w:ascii="Times New Roman" w:hAnsi="Times New Roman" w:cs="Times New Roman"/>
+          <w:sz w:val="24"/>
+        </w:rPr>
+      </w:pPr>
+      <w:r>
+        <w:rPr>
+          <w:rFonts w:ascii="Times New Roman" w:hAnsi="Times New Roman" w:cs="Times New Roman"/>
+          <w:sz w:val="24"/>
+        </w:rPr>
+        <w:t>Слой за данните – в слоя за данните се съдържа инициализацията на базите данни, таблиците в нея и техни взаимовръзки. Има следния слой:</w:t>
+      </w:r>
+    </w:p>
+    <w:p>
+      <w:pPr>
+        <w:pStyle w:val="ListParagraph"/>
+        <w:numPr>
+          <w:ilvl w:val="1"/>
+          <w:numId w:val="8"/>
+        </w:numPr>
+        <w:spacing w:after="200" w:line="360" w:lineRule="auto"/>
+        <w:jc w:val="both"/>
+        <w:rPr>
+          <w:rFonts w:ascii="Times New Roman" w:hAnsi="Times New Roman" w:cs="Times New Roman"/>
+          <w:sz w:val="24"/>
+        </w:rPr>
+      </w:pPr>
+      <w:proofErr w:type="spellStart"/>
+      <w:r>
+        <w:rPr>
+          <w:rFonts w:ascii="Times New Roman" w:hAnsi="Times New Roman" w:cs="Times New Roman"/>
+          <w:sz w:val="24"/>
+          <w:lang w:val="en-GB"/>
+        </w:rPr>
+        <w:t>Zira.Data</w:t>
+      </w:r>
+      <w:proofErr w:type="spellEnd"/>
+      <w:r>
+        <w:rPr>
+          <w:rFonts w:ascii="Times New Roman" w:hAnsi="Times New Roman" w:cs="Times New Roman"/>
+          <w:sz w:val="24"/>
+          <w:lang w:val="en-GB"/>
+        </w:rPr>
+        <w:t xml:space="preserve"> </w:t>
+      </w:r>
+      <w:r>
+        <w:rPr>
+          <w:rFonts w:ascii="Times New Roman" w:hAnsi="Times New Roman" w:cs="Times New Roman"/>
+          <w:sz w:val="24"/>
+          <w:lang w:val="en-GB"/>
+        </w:rPr>
+        <w:t>–</w:t>
+      </w:r>
+      <w:r>
+        <w:rPr>
+          <w:rFonts w:ascii="Times New Roman" w:hAnsi="Times New Roman" w:cs="Times New Roman"/>
+          <w:sz w:val="24"/>
+          <w:lang w:val="en-GB"/>
+        </w:rPr>
+        <w:t xml:space="preserve"> </w:t>
+      </w:r>
+      <w:r>
+        <w:rPr>
+          <w:rFonts w:ascii="Times New Roman" w:hAnsi="Times New Roman" w:cs="Times New Roman"/>
+          <w:sz w:val="24"/>
+        </w:rPr>
+        <w:t xml:space="preserve">Това е слоят за данни, където се намират моделите и контекстът на базата данни. Използва </w:t>
+      </w:r>
+      <w:r>
+        <w:rPr>
+          <w:rFonts w:ascii="Times New Roman" w:hAnsi="Times New Roman" w:cs="Times New Roman"/>
+          <w:sz w:val="24"/>
+          <w:lang w:val="en-GB"/>
+        </w:rPr>
+        <w:t xml:space="preserve">Entity Framework Core ORM </w:t>
+      </w:r>
+      <w:r>
+        <w:rPr>
+          <w:rFonts w:ascii="Times New Roman" w:hAnsi="Times New Roman" w:cs="Times New Roman"/>
+          <w:sz w:val="24"/>
+        </w:rPr>
+        <w:t xml:space="preserve">и </w:t>
+      </w:r>
+      <w:r>
+        <w:rPr>
+          <w:rFonts w:ascii="Times New Roman" w:hAnsi="Times New Roman" w:cs="Times New Roman"/>
+          <w:sz w:val="24"/>
+          <w:lang w:val="en-GB"/>
+        </w:rPr>
+        <w:t xml:space="preserve">MSSQL Server </w:t>
+      </w:r>
+      <w:r>
+        <w:rPr>
+          <w:rFonts w:ascii="Times New Roman" w:hAnsi="Times New Roman" w:cs="Times New Roman"/>
+          <w:sz w:val="24"/>
+        </w:rPr>
+        <w:t>за работа с релационна база данни.</w:t>
+      </w:r>
+    </w:p>
+    <w:p>
+      <w:pPr>
+        <w:pStyle w:val="ListParagraph"/>
+        <w:numPr>
+          <w:ilvl w:val="0"/>
+          <w:numId w:val="8"/>
+        </w:numPr>
+        <w:spacing w:after="200" w:line="360" w:lineRule="auto"/>
+        <w:ind w:left="567" w:firstLine="425"/>
+        <w:jc w:val="both"/>
+        <w:rPr>
+          <w:rFonts w:ascii="Times New Roman" w:hAnsi="Times New Roman" w:cs="Times New Roman"/>
+          <w:sz w:val="24"/>
+        </w:rPr>
+      </w:pPr>
+      <w:r>
+        <w:rPr>
+          <w:rFonts w:ascii="Times New Roman" w:hAnsi="Times New Roman" w:cs="Times New Roman"/>
+          <w:sz w:val="24"/>
+        </w:rPr>
+        <w:t>В приложението се съдържат още два проекта:</w:t>
+      </w:r>
+    </w:p>
+    <w:p>
+      <w:pPr>
+        <w:pStyle w:val="ListParagraph"/>
+        <w:numPr>
+          <w:ilvl w:val="1"/>
+          <w:numId w:val="8"/>
+        </w:numPr>
+        <w:spacing w:after="200" w:line="360" w:lineRule="auto"/>
+        <w:jc w:val="both"/>
+        <w:rPr>
+          <w:rFonts w:ascii="Times New Roman" w:hAnsi="Times New Roman" w:cs="Times New Roman"/>
+          <w:sz w:val="24"/>
+        </w:rPr>
+      </w:pPr>
+      <w:proofErr w:type="spellStart"/>
+      <w:r>
+        <w:rPr>
+          <w:rFonts w:ascii="Times New Roman" w:hAnsi="Times New Roman" w:cs="Times New Roman"/>
+          <w:sz w:val="24"/>
+          <w:lang w:val="en-GB"/>
+        </w:rPr>
+        <w:t>Zira.Common</w:t>
+      </w:r>
+      <w:proofErr w:type="spellEnd"/>
+      <w:r>
+        <w:rPr>
+          <w:rFonts w:ascii="Times New Roman" w:hAnsi="Times New Roman" w:cs="Times New Roman"/>
+          <w:sz w:val="24"/>
+          <w:lang w:val="en-GB"/>
+        </w:rPr>
+        <w:t xml:space="preserve"> – </w:t>
+      </w:r>
+      <w:r>
+        <w:rPr>
+          <w:rFonts w:ascii="Times New Roman" w:hAnsi="Times New Roman" w:cs="Times New Roman"/>
+          <w:sz w:val="24"/>
+        </w:rPr>
+        <w:t>Съхраняват се в него локализирани думи, с цел превод на сайта на български език.</w:t>
+      </w:r>
+    </w:p>
+    <w:p>
+      <w:pPr>
+        <w:pStyle w:val="ListParagraph"/>
+        <w:numPr>
+          <w:ilvl w:val="1"/>
+          <w:numId w:val="8"/>
+        </w:numPr>
+        <w:spacing w:after="200" w:line="360" w:lineRule="auto"/>
+        <w:jc w:val="both"/>
+        <w:rPr>
+          <w:rFonts w:ascii="Times New Roman" w:hAnsi="Times New Roman" w:cs="Times New Roman"/>
+          <w:sz w:val="24"/>
+        </w:rPr>
+      </w:pPr>
+      <w:proofErr w:type="spellStart"/>
+      <w:proofErr w:type="gramStart"/>
+      <w:r>
+        <w:rPr>
+          <w:rFonts w:ascii="Times New Roman" w:hAnsi="Times New Roman" w:cs="Times New Roman"/>
+          <w:sz w:val="24"/>
+          <w:lang w:val="en-GB"/>
+        </w:rPr>
+        <w:t>Zira.</w:t>
+      </w:r>
+      <w:r>
+        <w:rPr>
+          <w:rFonts w:ascii="Times New Roman" w:hAnsi="Times New Roman" w:cs="Times New Roman"/>
+          <w:sz w:val="24"/>
+          <w:lang w:val="en-GB"/>
+        </w:rPr>
+        <w:t>Services.</w:t>
+      </w:r>
+      <w:r>
+        <w:rPr>
+          <w:rFonts w:ascii="Times New Roman" w:hAnsi="Times New Roman" w:cs="Times New Roman"/>
+          <w:sz w:val="24"/>
+          <w:lang w:val="en-GB"/>
+        </w:rPr>
+        <w:t>Tests</w:t>
+      </w:r>
+      <w:proofErr w:type="spellEnd"/>
+      <w:proofErr w:type="gramEnd"/>
+      <w:r>
+        <w:rPr>
+          <w:rFonts w:ascii="Times New Roman" w:hAnsi="Times New Roman" w:cs="Times New Roman"/>
+          <w:sz w:val="24"/>
+          <w:lang w:val="en-GB"/>
+        </w:rPr>
+        <w:t xml:space="preserve"> – </w:t>
+      </w:r>
+      <w:r>
+        <w:rPr>
+          <w:rFonts w:ascii="Times New Roman" w:hAnsi="Times New Roman" w:cs="Times New Roman"/>
+          <w:sz w:val="24"/>
+        </w:rPr>
+        <w:t>Този проект отговаря за тестването на слоя за бизнес логиката.</w:t>
+      </w:r>
+    </w:p>
+    <w:p>
+      <w:pPr>
+        <w:pStyle w:val="ListParagraph"/>
+        <w:numPr>
+          <w:ilvl w:val="1"/>
+          <w:numId w:val="8"/>
+        </w:numPr>
+        <w:spacing w:after="200" w:line="360" w:lineRule="auto"/>
+        <w:jc w:val="both"/>
+        <w:rPr>
+          <w:rFonts w:ascii="Times New Roman" w:hAnsi="Times New Roman" w:cs="Times New Roman"/>
+          <w:sz w:val="24"/>
+        </w:rPr>
+      </w:pPr>
+      <w:proofErr w:type="spellStart"/>
+      <w:proofErr w:type="gramStart"/>
+      <w:r>
+        <w:rPr>
+          <w:rFonts w:ascii="Times New Roman" w:hAnsi="Times New Roman" w:cs="Times New Roman"/>
+          <w:sz w:val="24"/>
+          <w:lang w:val="en-GB"/>
+        </w:rPr>
+        <w:t>Zira.Presentation.Tests</w:t>
+      </w:r>
+      <w:proofErr w:type="spellEnd"/>
+      <w:proofErr w:type="gramEnd"/>
+      <w:r>
+        <w:rPr>
+          <w:rFonts w:ascii="Times New Roman" w:hAnsi="Times New Roman" w:cs="Times New Roman"/>
+          <w:sz w:val="24"/>
+          <w:lang w:val="en-GB"/>
+        </w:rPr>
+        <w:t xml:space="preserve"> – </w:t>
+      </w:r>
+      <w:r>
+        <w:rPr>
+          <w:rFonts w:ascii="Times New Roman" w:hAnsi="Times New Roman" w:cs="Times New Roman"/>
+          <w:sz w:val="24"/>
+        </w:rPr>
+        <w:t>Този проект отговаря за тестването на презентационния слой.</w:t>
+      </w:r>
+    </w:p>
+    <w:p>
+      <w:pPr>
+        <w:spacing w:after="200" w:line="276" w:lineRule="auto"/>
+        <w:ind w:left="425" w:firstLine="425"/>
+        <w:jc w:val="both"/>
+        <w:rPr>
+          <w:rFonts w:ascii="Times New Roman" w:hAnsi="Times New Roman" w:cs="Times New Roman"/>
+          <w:sz w:val="24"/>
+        </w:rPr>
+      </w:pPr>
+      <w:r>
+        <w:rPr>
+          <w:rFonts w:ascii="Times New Roman" w:hAnsi="Times New Roman" w:cs="Times New Roman"/>
+          <w:sz w:val="24"/>
+        </w:rPr>
+        <w:t>Приложението използва набор от зависимости(</w:t>
+      </w:r>
+      <w:r>
+        <w:rPr>
+          <w:rFonts w:ascii="Times New Roman" w:hAnsi="Times New Roman" w:cs="Times New Roman"/>
+          <w:sz w:val="24"/>
+          <w:lang w:val="en-GB"/>
+        </w:rPr>
+        <w:t xml:space="preserve">dependencies), </w:t>
+      </w:r>
+      <w:proofErr w:type="spellStart"/>
+      <w:r>
+        <w:rPr>
+          <w:rFonts w:ascii="Times New Roman" w:hAnsi="Times New Roman" w:cs="Times New Roman"/>
+          <w:sz w:val="24"/>
+          <w:lang w:val="en-GB"/>
+        </w:rPr>
+        <w:t>за</w:t>
+      </w:r>
+      <w:proofErr w:type="spellEnd"/>
+      <w:r>
+        <w:rPr>
+          <w:rFonts w:ascii="Times New Roman" w:hAnsi="Times New Roman" w:cs="Times New Roman"/>
+          <w:sz w:val="24"/>
+          <w:lang w:val="en-GB"/>
+        </w:rPr>
+        <w:t xml:space="preserve"> </w:t>
+      </w:r>
+      <w:proofErr w:type="spellStart"/>
+      <w:r>
+        <w:rPr>
+          <w:rFonts w:ascii="Times New Roman" w:hAnsi="Times New Roman" w:cs="Times New Roman"/>
+          <w:sz w:val="24"/>
+          <w:lang w:val="en-GB"/>
+        </w:rPr>
+        <w:t>да</w:t>
+      </w:r>
+      <w:proofErr w:type="spellEnd"/>
+      <w:r>
+        <w:rPr>
+          <w:rFonts w:ascii="Times New Roman" w:hAnsi="Times New Roman" w:cs="Times New Roman"/>
+          <w:sz w:val="24"/>
+          <w:lang w:val="en-GB"/>
+        </w:rPr>
+        <w:t xml:space="preserve"> </w:t>
+      </w:r>
+      <w:proofErr w:type="spellStart"/>
+      <w:r>
+        <w:rPr>
+          <w:rFonts w:ascii="Times New Roman" w:hAnsi="Times New Roman" w:cs="Times New Roman"/>
+          <w:sz w:val="24"/>
+          <w:lang w:val="en-GB"/>
+        </w:rPr>
+        <w:t>постигне</w:t>
+      </w:r>
+      <w:proofErr w:type="spellEnd"/>
+      <w:r>
+        <w:rPr>
+          <w:rFonts w:ascii="Times New Roman" w:hAnsi="Times New Roman" w:cs="Times New Roman"/>
+          <w:sz w:val="24"/>
+          <w:lang w:val="en-GB"/>
+        </w:rPr>
+        <w:t xml:space="preserve"> </w:t>
+      </w:r>
+      <w:proofErr w:type="spellStart"/>
+      <w:r>
+        <w:rPr>
+          <w:rFonts w:ascii="Times New Roman" w:hAnsi="Times New Roman" w:cs="Times New Roman"/>
+          <w:sz w:val="24"/>
+          <w:lang w:val="en-GB"/>
+        </w:rPr>
+        <w:t>своите</w:t>
+      </w:r>
+      <w:proofErr w:type="spellEnd"/>
+      <w:r>
+        <w:rPr>
+          <w:rFonts w:ascii="Times New Roman" w:hAnsi="Times New Roman" w:cs="Times New Roman"/>
+          <w:sz w:val="24"/>
+          <w:lang w:val="en-GB"/>
+        </w:rPr>
+        <w:t xml:space="preserve"> </w:t>
+      </w:r>
+      <w:proofErr w:type="spellStart"/>
+      <w:r>
+        <w:rPr>
+          <w:rFonts w:ascii="Times New Roman" w:hAnsi="Times New Roman" w:cs="Times New Roman"/>
+          <w:sz w:val="24"/>
+          <w:lang w:val="en-GB"/>
+        </w:rPr>
+        <w:t>цели</w:t>
+      </w:r>
+      <w:proofErr w:type="spellEnd"/>
+      <w:r>
+        <w:rPr>
+          <w:rFonts w:ascii="Times New Roman" w:hAnsi="Times New Roman" w:cs="Times New Roman"/>
+          <w:sz w:val="24"/>
+          <w:lang w:val="en-GB"/>
+        </w:rPr>
+        <w:t>.</w:t>
+      </w:r>
+      <w:r>
+        <w:rPr>
+          <w:rFonts w:ascii="Times New Roman" w:hAnsi="Times New Roman" w:cs="Times New Roman"/>
+          <w:sz w:val="24"/>
+        </w:rPr>
+        <w:t xml:space="preserve"> Това са:</w:t>
+      </w:r>
+    </w:p>
+    <w:p>
+      <w:pPr>
+        <w:pStyle w:val="ListParagraph"/>
+        <w:numPr>
+          <w:ilvl w:val="0"/>
+          <w:numId w:val="10"/>
+        </w:numPr>
+        <w:spacing w:after="200" w:line="360" w:lineRule="auto"/>
+        <w:ind w:left="567" w:firstLine="425"/>
+        <w:jc w:val="both"/>
+        <w:rPr>
+          <w:rFonts w:ascii="Times New Roman" w:hAnsi="Times New Roman" w:cs="Times New Roman"/>
+          <w:sz w:val="24"/>
+        </w:rPr>
+      </w:pPr>
+      <w:r>
+        <w:rPr>
+          <w:rFonts w:ascii="Times New Roman" w:hAnsi="Times New Roman" w:cs="Times New Roman"/>
+          <w:sz w:val="24"/>
+          <w:lang w:val="en-GB"/>
+        </w:rPr>
+        <w:t xml:space="preserve">Entity Framework Core 8(EF Core 8) - </w:t>
+      </w:r>
+      <w:r>
+        <w:rPr>
+          <w:rFonts w:ascii="Times New Roman" w:hAnsi="Times New Roman" w:cs="Times New Roman"/>
+          <w:sz w:val="24"/>
+        </w:rPr>
+        <w:t>Рамка, която улеснява достъпа и работата с базата данни. Проекта е направен, чрез „начин на първоначалната кодова структура“  (Code First Approach). Първо са създадени моделите, с които работи базата, а след това са преобразувани в таблици със съответните им полета, типове и връзки между тях.</w:t>
+      </w:r>
+    </w:p>
+    <w:p>
+      <w:pPr>
+        <w:pStyle w:val="ListParagraph"/>
+        <w:numPr>
+          <w:ilvl w:val="0"/>
+          <w:numId w:val="10"/>
+        </w:numPr>
+        <w:spacing w:after="200" w:line="360" w:lineRule="auto"/>
+        <w:ind w:left="567" w:firstLine="425"/>
+        <w:jc w:val="both"/>
+        <w:rPr>
+          <w:rFonts w:ascii="Times New Roman" w:hAnsi="Times New Roman" w:cs="Times New Roman"/>
+          <w:sz w:val="24"/>
+        </w:rPr>
+      </w:pPr>
+      <w:proofErr w:type="spellStart"/>
+      <w:r>
+        <w:rPr>
+          <w:rFonts w:ascii="Times New Roman" w:hAnsi="Times New Roman" w:cs="Times New Roman"/>
+          <w:sz w:val="24"/>
+          <w:lang w:val="en-US"/>
+        </w:rPr>
+        <w:t>SendGrid</w:t>
+      </w:r>
+      <w:proofErr w:type="spellEnd"/>
+      <w:r>
+        <w:rPr>
+          <w:rFonts w:ascii="Times New Roman" w:hAnsi="Times New Roman" w:cs="Times New Roman"/>
+          <w:sz w:val="24"/>
+        </w:rPr>
+        <w:t xml:space="preserve"> – Библиотека, която позволява изпращането на имейли от приложението към потребителите.</w:t>
+      </w:r>
+    </w:p>
+    <w:p>
+      <w:pPr>
+        <w:pStyle w:val="ListParagraph"/>
+        <w:numPr>
+          <w:ilvl w:val="0"/>
+          <w:numId w:val="10"/>
+        </w:numPr>
+        <w:spacing w:after="200" w:line="360" w:lineRule="auto"/>
+        <w:ind w:left="567" w:firstLine="425"/>
+        <w:jc w:val="both"/>
+        <w:rPr>
+          <w:rFonts w:ascii="Times New Roman" w:hAnsi="Times New Roman" w:cs="Times New Roman"/>
+          <w:sz w:val="24"/>
+        </w:rPr>
+      </w:pPr>
+      <w:r>
+        <w:rPr>
+          <w:rFonts w:ascii="Times New Roman" w:hAnsi="Times New Roman" w:cs="Times New Roman"/>
+          <w:sz w:val="24"/>
+        </w:rPr>
+        <w:t>xUnit – Рамката, с която е реализирано единичното тестване на слоевете за бизнес логика и достъп до базата данни.</w:t>
+      </w:r>
+    </w:p>
+    <w:p>
+      <w:pPr>
+        <w:pStyle w:val="ListParagraph"/>
+        <w:numPr>
+          <w:ilvl w:val="0"/>
+          <w:numId w:val="10"/>
+        </w:numPr>
+        <w:spacing w:after="200" w:line="360" w:lineRule="auto"/>
+        <w:ind w:left="567" w:firstLine="425"/>
+        <w:jc w:val="both"/>
+        <w:rPr>
+          <w:rFonts w:ascii="Times New Roman" w:hAnsi="Times New Roman" w:cs="Times New Roman"/>
+          <w:sz w:val="24"/>
+        </w:rPr>
+      </w:pPr>
+      <w:proofErr w:type="spellStart"/>
+      <w:r>
+        <w:rPr>
+          <w:rFonts w:ascii="Times New Roman" w:hAnsi="Times New Roman" w:cs="Times New Roman"/>
+          <w:sz w:val="24"/>
+          <w:lang w:val="en-GB"/>
+        </w:rPr>
+        <w:lastRenderedPageBreak/>
+        <w:t>Moq</w:t>
+      </w:r>
+      <w:proofErr w:type="spellEnd"/>
+      <w:r>
+        <w:rPr>
+          <w:rFonts w:ascii="Times New Roman" w:hAnsi="Times New Roman" w:cs="Times New Roman"/>
+          <w:sz w:val="24"/>
+          <w:lang w:val="en-GB"/>
+        </w:rPr>
+        <w:t xml:space="preserve"> – </w:t>
+      </w:r>
+      <w:r>
+        <w:rPr>
+          <w:rFonts w:ascii="Times New Roman" w:hAnsi="Times New Roman" w:cs="Times New Roman"/>
+          <w:sz w:val="24"/>
+        </w:rPr>
+        <w:t>Рамка, с която имитираме бизнес логиката, за да тестваме методите.</w:t>
+      </w:r>
+    </w:p>
+    <w:p>
+      <w:pPr>
+        <w:pStyle w:val="ListParagraph"/>
+        <w:numPr>
+          <w:ilvl w:val="0"/>
+          <w:numId w:val="10"/>
+        </w:numPr>
+        <w:spacing w:after="200" w:line="360" w:lineRule="auto"/>
+        <w:ind w:left="567" w:firstLine="425"/>
+        <w:jc w:val="both"/>
+        <w:rPr>
+          <w:rFonts w:ascii="Times New Roman" w:hAnsi="Times New Roman" w:cs="Times New Roman"/>
+          <w:sz w:val="24"/>
+        </w:rPr>
+      </w:pPr>
+      <w:proofErr w:type="spellStart"/>
+      <w:r>
+        <w:rPr>
+          <w:rFonts w:ascii="Times New Roman" w:hAnsi="Times New Roman" w:cs="Times New Roman"/>
+          <w:sz w:val="24"/>
+          <w:lang w:val="en-US"/>
+        </w:rPr>
+        <w:t>Stylecop</w:t>
+      </w:r>
+      <w:proofErr w:type="spellEnd"/>
+      <w:r>
+        <w:rPr>
+          <w:rFonts w:ascii="Times New Roman" w:hAnsi="Times New Roman" w:cs="Times New Roman"/>
+          <w:sz w:val="24"/>
+          <w:lang w:val="en-US"/>
+        </w:rPr>
+        <w:t xml:space="preserve"> Analyzers – </w:t>
+      </w:r>
+      <w:r>
+        <w:rPr>
+          <w:rFonts w:ascii="Times New Roman" w:hAnsi="Times New Roman" w:cs="Times New Roman"/>
+          <w:sz w:val="24"/>
+        </w:rPr>
+        <w:t xml:space="preserve">Рамка, която анализира </w:t>
+      </w:r>
+      <w:r>
+        <w:rPr>
+          <w:rFonts w:ascii="Times New Roman" w:hAnsi="Times New Roman" w:cs="Times New Roman"/>
+          <w:sz w:val="24"/>
+          <w:lang w:val="en-US"/>
+        </w:rPr>
+        <w:t>C#</w:t>
+      </w:r>
+      <w:r>
+        <w:rPr>
+          <w:rFonts w:ascii="Times New Roman" w:hAnsi="Times New Roman" w:cs="Times New Roman"/>
+          <w:sz w:val="24"/>
+        </w:rPr>
+        <w:t xml:space="preserve"> кода, за да наложи набор от правила за стил и последователност.</w:t>
+      </w:r>
+    </w:p>
+    <w:p>
+      <w:pPr>
+        <w:spacing w:after="200" w:line="276" w:lineRule="auto"/>
+        <w:ind w:firstLine="425"/>
+        <w:jc w:val="both"/>
+        <w:rPr>
+          <w:rFonts w:ascii="Times New Roman" w:hAnsi="Times New Roman" w:cs="Times New Roman"/>
+          <w:sz w:val="24"/>
+        </w:rPr>
+      </w:pPr>
+      <w:r>
+        <w:rPr>
+          <w:rFonts w:ascii="Times New Roman" w:hAnsi="Times New Roman" w:cs="Times New Roman"/>
+          <w:sz w:val="24"/>
+        </w:rPr>
+        <w:t xml:space="preserve">Приложението използва шаблони за дизайн </w:t>
+      </w:r>
+      <w:r>
+        <w:rPr>
+          <w:rFonts w:ascii="Times New Roman" w:hAnsi="Times New Roman" w:cs="Times New Roman"/>
+          <w:sz w:val="24"/>
+          <w:lang w:val="en-GB"/>
+        </w:rPr>
+        <w:t>(Design Patterns)</w:t>
+      </w:r>
+      <w:r>
+        <w:rPr>
+          <w:rFonts w:ascii="Times New Roman" w:hAnsi="Times New Roman" w:cs="Times New Roman"/>
+          <w:sz w:val="24"/>
+        </w:rPr>
+        <w:t>, които са:</w:t>
+      </w:r>
+    </w:p>
+    <w:p>
+      <w:pPr>
+        <w:pStyle w:val="ListParagraph"/>
+        <w:numPr>
+          <w:ilvl w:val="0"/>
+          <w:numId w:val="9"/>
+        </w:numPr>
+        <w:spacing w:after="200" w:line="360" w:lineRule="auto"/>
+        <w:ind w:left="567" w:firstLine="425"/>
+        <w:jc w:val="both"/>
+        <w:rPr>
+          <w:rFonts w:ascii="Times New Roman" w:hAnsi="Times New Roman" w:cs="Times New Roman"/>
+          <w:sz w:val="24"/>
+        </w:rPr>
+      </w:pPr>
+      <w:r>
+        <w:rPr>
+          <w:rFonts w:ascii="Times New Roman" w:hAnsi="Times New Roman" w:cs="Times New Roman"/>
+          <w:sz w:val="24"/>
+        </w:rPr>
+        <w:t>Разпределение на отговорностите(</w:t>
+      </w:r>
+      <w:r>
+        <w:rPr>
+          <w:rFonts w:ascii="Times New Roman" w:hAnsi="Times New Roman" w:cs="Times New Roman"/>
+          <w:sz w:val="24"/>
+          <w:lang w:val="en-GB"/>
+        </w:rPr>
+        <w:t>Separation of Concerns)</w:t>
+      </w:r>
+      <w:r>
+        <w:rPr>
+          <w:rFonts w:ascii="Times New Roman" w:hAnsi="Times New Roman" w:cs="Times New Roman"/>
+          <w:sz w:val="24"/>
+          <w:lang w:val="en-GB"/>
+        </w:rPr>
+        <w:t xml:space="preserve"> –</w:t>
+      </w:r>
+      <w:r>
+        <w:rPr>
+          <w:rFonts w:ascii="Times New Roman" w:hAnsi="Times New Roman" w:cs="Times New Roman"/>
+          <w:sz w:val="24"/>
+        </w:rPr>
+        <w:t xml:space="preserve"> този шаблон се използва, с цел</w:t>
+      </w:r>
+      <w:r>
+        <w:rPr>
+          <w:rFonts w:ascii="Times New Roman" w:hAnsi="Times New Roman" w:cs="Times New Roman"/>
+          <w:sz w:val="24"/>
+          <w:lang w:val="en-GB"/>
+        </w:rPr>
+        <w:t xml:space="preserve"> </w:t>
+      </w:r>
+      <w:r>
+        <w:rPr>
+          <w:rFonts w:ascii="Times New Roman" w:hAnsi="Times New Roman" w:cs="Times New Roman"/>
+          <w:sz w:val="24"/>
+        </w:rPr>
+        <w:t>разделяне приложението на отделни, управляеми и независими части, като всяка част е насочена към специфичен аспект или проблем на приложението.</w:t>
+      </w:r>
+    </w:p>
+    <w:p>
+      <w:pPr>
+        <w:pStyle w:val="ListParagraph"/>
+        <w:numPr>
+          <w:ilvl w:val="0"/>
+          <w:numId w:val="9"/>
+        </w:numPr>
+        <w:spacing w:after="200" w:line="360" w:lineRule="auto"/>
+        <w:ind w:left="567" w:firstLine="425"/>
+        <w:jc w:val="both"/>
+        <w:rPr>
+          <w:rFonts w:ascii="Times New Roman" w:hAnsi="Times New Roman" w:cs="Times New Roman"/>
+          <w:sz w:val="24"/>
+        </w:rPr>
+      </w:pPr>
+      <w:r>
+        <w:rPr>
+          <w:rFonts w:ascii="Times New Roman" w:hAnsi="Times New Roman" w:cs="Times New Roman"/>
+          <w:sz w:val="24"/>
+        </w:rPr>
+        <w:t xml:space="preserve">Инжектиране на зависимости / Обръщане на контрол (Dependency Injection / Inversion of control) – </w:t>
+      </w:r>
+      <w:r>
+        <w:rPr>
+          <w:rFonts w:ascii="Times New Roman" w:hAnsi="Times New Roman" w:cs="Times New Roman"/>
+          <w:sz w:val="24"/>
+        </w:rPr>
+        <w:t>изполва се</w:t>
+      </w:r>
+      <w:r>
+        <w:rPr>
+          <w:rFonts w:ascii="Times New Roman" w:hAnsi="Times New Roman" w:cs="Times New Roman"/>
+          <w:sz w:val="24"/>
+        </w:rPr>
+        <w:t xml:space="preserve"> при уеб приложението, когато трябва да се </w:t>
+      </w:r>
+      <w:r>
+        <w:rPr>
+          <w:rFonts w:ascii="Times New Roman" w:hAnsi="Times New Roman" w:cs="Times New Roman"/>
+          <w:sz w:val="24"/>
+        </w:rPr>
+        <w:t xml:space="preserve">използват </w:t>
+      </w:r>
+      <w:r>
+        <w:rPr>
+          <w:rFonts w:ascii="Times New Roman" w:hAnsi="Times New Roman" w:cs="Times New Roman"/>
+          <w:sz w:val="24"/>
+        </w:rPr>
+        <w:t xml:space="preserve"> класовете от бизнес слоя като услуги. Намира приложение и при тестването, когато трябва да се заменя</w:t>
+      </w:r>
+      <w:r>
+        <w:rPr>
+          <w:rFonts w:ascii="Times New Roman" w:hAnsi="Times New Roman" w:cs="Times New Roman"/>
+          <w:sz w:val="24"/>
+        </w:rPr>
+        <w:t>т</w:t>
+      </w:r>
+      <w:r>
+        <w:rPr>
+          <w:rFonts w:ascii="Times New Roman" w:hAnsi="Times New Roman" w:cs="Times New Roman"/>
+          <w:sz w:val="24"/>
+        </w:rPr>
+        <w:t xml:space="preserve"> </w:t>
+      </w:r>
+      <w:r>
+        <w:rPr>
+          <w:rFonts w:ascii="Times New Roman" w:hAnsi="Times New Roman" w:cs="Times New Roman"/>
+          <w:sz w:val="24"/>
+        </w:rPr>
+        <w:t>директните</w:t>
+      </w:r>
+      <w:r>
+        <w:rPr>
+          <w:rFonts w:ascii="Times New Roman" w:hAnsi="Times New Roman" w:cs="Times New Roman"/>
+          <w:sz w:val="24"/>
+        </w:rPr>
+        <w:t xml:space="preserve"> имплементации на външни методи със собствени.</w:t>
+      </w:r>
+    </w:p>
+    <w:p>
+      <w:pPr>
+        <w:spacing w:after="200" w:line="360" w:lineRule="auto"/>
+        <w:ind w:firstLine="425"/>
+        <w:rPr>
+          <w:rFonts w:ascii="Times New Roman" w:hAnsi="Times New Roman" w:cs="Times New Roman"/>
+          <w:sz w:val="24"/>
+        </w:rPr>
+      </w:pPr>
+      <w:r>
+        <w:rPr>
+          <w:rFonts w:ascii="Times New Roman" w:hAnsi="Times New Roman" w:cs="Times New Roman"/>
+          <w:sz w:val="24"/>
+        </w:rPr>
+        <w:t>На следващата страница е представена диаграма, която описва четирите проекта и техните зависимости.</w:t>
+      </w:r>
+    </w:p>
+    <w:p>
+      <w:pPr>
+        <w:pStyle w:val="Heading2"/>
+        <w:numPr>
+          <w:ilvl w:val="0"/>
+          <w:numId w:val="21"/>
+        </w:numPr>
+        <w:rPr>
+          <w:rFonts w:ascii="Times New Roman" w:hAnsi="Times New Roman" w:cs="Times New Roman"/>
+          <w:b/>
+          <w:color w:val="365F91" w:themeColor="accent1" w:themeShade="BF"/>
           <w:sz w:val="30"/>
           <w:szCs w:val="30"/>
         </w:rPr>
       </w:pPr>
+      <w:bookmarkStart w:id="24" w:name="_Toc190196453"/>
       <w:r>
         <w:rPr>
           <w:rFonts w:ascii="Times New Roman" w:hAnsi="Times New Roman" w:cs="Times New Roman"/>
           <w:b/>
+          <w:color w:val="365F91" w:themeColor="accent1" w:themeShade="BF"/>
           <w:sz w:val="30"/>
           <w:szCs w:val="30"/>
         </w:rPr>
-        <w:t>Потребителски изисквания и работен процес</w:t>
+        <w:t>Реализация на архитектурата на приложението</w:t>
+      </w:r>
+      <w:bookmarkEnd w:id="24"/>
+    </w:p>
+    <w:p>
+      <w:pPr>
+        <w:pStyle w:val="Heading2"/>
+        <w:spacing w:before="200" w:after="200" w:line="360" w:lineRule="auto"/>
+        <w:rPr>
+          <w:rFonts w:ascii="Times New Roman" w:hAnsi="Times New Roman" w:cs="Times New Roman"/>
+          <w:b/>
+          <w:color w:val="365F91" w:themeColor="accent1" w:themeShade="BF"/>
+          <w:sz w:val="30"/>
+          <w:szCs w:val="30"/>
+        </w:rPr>
+      </w:pPr>
+      <w:r>
+        <w:rPr>
+          <w:rFonts w:ascii="Times New Roman" w:hAnsi="Times New Roman" w:cs="Times New Roman"/>
+          <w:b/>
+          <w:color w:val="365F91" w:themeColor="accent1" w:themeShade="BF"/>
+          <w:sz w:val="30"/>
+          <w:szCs w:val="30"/>
+        </w:rPr>
+        <w:t>Описание на слоевете, предназначението им, библиотеки и методи включени в съответния слой.</w:t>
+      </w:r>
+    </w:p>
+    <w:p>
+      <w:pPr>
+        <w:spacing w:after="200" w:line="276" w:lineRule="auto"/>
+        <w:ind w:firstLine="425"/>
+        <w:jc w:val="both"/>
+        <w:rPr>
+          <w:rFonts w:ascii="Times New Roman" w:hAnsi="Times New Roman" w:cs="Times New Roman"/>
+          <w:sz w:val="24"/>
+        </w:rPr>
+      </w:pPr>
+      <w:r>
+        <w:rPr>
+          <w:rFonts w:ascii="Times New Roman" w:hAnsi="Times New Roman" w:cs="Times New Roman"/>
+          <w:sz w:val="24"/>
+        </w:rPr>
+        <w:t>Приложението е изградено от няколко слоя:</w:t>
+      </w:r>
+    </w:p>
+    <w:p>
+      <w:pPr>
+        <w:pStyle w:val="Heading3"/>
+        <w:spacing w:after="200"/>
+        <w:rPr>
+          <w:rFonts w:ascii="Times New Roman" w:hAnsi="Times New Roman" w:cs="Times New Roman"/>
+          <w:b/>
+          <w:sz w:val="28"/>
+        </w:rPr>
+      </w:pPr>
+      <w:r>
+        <w:rPr>
+          <w:rFonts w:ascii="Times New Roman" w:hAnsi="Times New Roman" w:cs="Times New Roman"/>
+          <w:b/>
+          <w:sz w:val="28"/>
+        </w:rPr>
+        <w:t>Слой за достъп до данните</w:t>
+      </w:r>
+    </w:p>
+    <w:p>
+      <w:pPr>
+        <w:spacing w:after="200" w:line="360" w:lineRule="auto"/>
+        <w:ind w:firstLine="425"/>
+        <w:jc w:val="both"/>
+        <w:rPr>
+          <w:rFonts w:ascii="Times New Roman" w:hAnsi="Times New Roman" w:cs="Times New Roman"/>
+          <w:sz w:val="24"/>
+          <w:lang w:val="en-GB"/>
+        </w:rPr>
+      </w:pPr>
+      <w:r>
+        <w:rPr>
+          <w:rFonts w:ascii="Times New Roman" w:hAnsi="Times New Roman" w:cs="Times New Roman"/>
+          <w:sz w:val="24"/>
+        </w:rPr>
+        <w:t xml:space="preserve">Този слой е представен от проекта </w:t>
+      </w:r>
+      <w:proofErr w:type="spellStart"/>
+      <w:r>
+        <w:rPr>
+          <w:rFonts w:ascii="Times New Roman" w:hAnsi="Times New Roman" w:cs="Times New Roman"/>
+          <w:sz w:val="24"/>
+          <w:lang w:val="en-GB"/>
+        </w:rPr>
+        <w:t>Zira.Data</w:t>
+      </w:r>
+      <w:proofErr w:type="spellEnd"/>
+      <w:r>
+        <w:rPr>
+          <w:rFonts w:ascii="Times New Roman" w:hAnsi="Times New Roman" w:cs="Times New Roman"/>
+          <w:sz w:val="24"/>
+        </w:rPr>
+        <w:t xml:space="preserve">. В него се съхраняват самите модели, с които работи приложението, както и класът за контекста на базата данни, с които работи </w:t>
+      </w:r>
+      <w:r>
+        <w:rPr>
+          <w:rFonts w:ascii="Times New Roman" w:hAnsi="Times New Roman" w:cs="Times New Roman"/>
+          <w:sz w:val="24"/>
+          <w:lang w:val="en-GB"/>
+        </w:rPr>
+        <w:t>Entity Framework Core.</w:t>
+      </w:r>
+      <w:r>
+        <w:rPr>
+          <w:rFonts w:ascii="Times New Roman" w:hAnsi="Times New Roman" w:cs="Times New Roman"/>
+          <w:sz w:val="24"/>
+        </w:rPr>
+        <w:t xml:space="preserve"> Освен това и всички класове, имплементиращи модела на хранилището и единица работа като начин за разработка на код.</w:t>
+      </w:r>
+      <w:r>
+        <w:rPr>
+          <w:rFonts w:ascii="Times New Roman" w:hAnsi="Times New Roman" w:cs="Times New Roman"/>
+          <w:sz w:val="24"/>
+          <w:lang w:val="en-GB"/>
+        </w:rPr>
+        <w:t xml:space="preserve"> </w:t>
+      </w:r>
+      <w:r>
+        <w:rPr>
+          <w:rFonts w:ascii="Times New Roman" w:hAnsi="Times New Roman" w:cs="Times New Roman"/>
+          <w:sz w:val="24"/>
+        </w:rPr>
+        <w:t>Разделен е на няколко имеви пространства или папки.</w:t>
       </w:r>
     </w:p>
     <w:p>
       <w:pPr>
         <w:pStyle w:val="ListParagraph"/>
+        <w:numPr>
+          <w:ilvl w:val="0"/>
+          <w:numId w:val="16"/>
+        </w:numPr>
         <w:spacing w:after="200" w:line="360" w:lineRule="auto"/>
-        <w:ind w:left="0" w:firstLine="432"/>
         <w:jc w:val="both"/>
         <w:rPr>
           <w:rFonts w:ascii="Times New Roman" w:hAnsi="Times New Roman" w:cs="Times New Roman"/>
           <w:sz w:val="24"/>
         </w:rPr>
       </w:pPr>
-      <w:r>
-        <w:rPr>
-          <w:rFonts w:ascii="Times New Roman" w:hAnsi="Times New Roman" w:cs="Times New Roman"/>
-          <w:sz w:val="24"/>
-        </w:rPr>
-        <w:t>Приложението се използва от семейства и малки домакинства. Те използват приложението, за да могат ефективно да управляват и следят своите финанси. Потребителите в приложението могат да задават бюджети, спестовни цели и известия, както и да управляват своите приходи и разходи.</w:t>
-      </w:r>
-    </w:p>
-    <w:p>
-      <w:pPr>
-        <w:pStyle w:val="Heading1"/>
+      <w:proofErr w:type="spellStart"/>
+      <w:r>
+        <w:rPr>
+          <w:rFonts w:ascii="Times New Roman" w:hAnsi="Times New Roman" w:cs="Times New Roman"/>
+          <w:sz w:val="24"/>
+          <w:lang w:val="en-GB"/>
+        </w:rPr>
+        <w:t>Enums</w:t>
+      </w:r>
+      <w:proofErr w:type="spellEnd"/>
+      <w:r>
+        <w:rPr>
+          <w:rFonts w:ascii="Times New Roman" w:hAnsi="Times New Roman" w:cs="Times New Roman"/>
+          <w:sz w:val="24"/>
+          <w:lang w:val="en-GB"/>
+        </w:rPr>
+        <w:t xml:space="preserve"> – </w:t>
+      </w:r>
+      <w:r>
+        <w:rPr>
+          <w:rFonts w:ascii="Times New Roman" w:hAnsi="Times New Roman" w:cs="Times New Roman"/>
+          <w:sz w:val="24"/>
+        </w:rPr>
+        <w:t>В това именно пространство(</w:t>
+      </w:r>
+      <w:r>
+        <w:rPr>
+          <w:rFonts w:ascii="Times New Roman" w:hAnsi="Times New Roman" w:cs="Times New Roman"/>
+          <w:sz w:val="24"/>
+          <w:lang w:val="en-GB"/>
+        </w:rPr>
+        <w:t>namespace</w:t>
+      </w:r>
+      <w:r>
+        <w:rPr>
+          <w:rFonts w:ascii="Times New Roman" w:hAnsi="Times New Roman" w:cs="Times New Roman"/>
+          <w:sz w:val="24"/>
+        </w:rPr>
+        <w:t xml:space="preserve">) се </w:t>
+      </w:r>
+      <w:r>
+        <w:rPr>
+          <w:rFonts w:ascii="Times New Roman" w:hAnsi="Times New Roman" w:cs="Times New Roman"/>
+          <w:sz w:val="24"/>
+        </w:rPr>
+        <w:t>съхраняват</w:t>
+      </w:r>
+      <w:r>
+        <w:rPr>
+          <w:rFonts w:ascii="Times New Roman" w:hAnsi="Times New Roman" w:cs="Times New Roman"/>
+          <w:sz w:val="24"/>
+        </w:rPr>
+        <w:t xml:space="preserve"> енумераторите за приходите, разходите и бюджетите.</w:t>
+      </w:r>
+    </w:p>
+    <w:p>
+      <w:pPr>
+        <w:pStyle w:val="ListParagraph"/>
         <w:numPr>
           <w:ilvl w:val="1"/>
-          <w:numId w:val="2"/>
+          <w:numId w:val="16"/>
         </w:numPr>
-        <w:spacing w:before="480" w:after="240" w:line="360" w:lineRule="auto"/>
-        <w:ind w:left="432"/>
-        <w:rPr>
-          <w:rFonts w:ascii="Times New Roman" w:hAnsi="Times New Roman" w:cs="Times New Roman"/>
-          <w:b/>
-          <w:sz w:val="30"/>
-          <w:szCs w:val="30"/>
-        </w:rPr>
-      </w:pPr>
-      <w:r>
-        <w:rPr>
-          <w:rFonts w:ascii="Times New Roman" w:hAnsi="Times New Roman" w:cs="Times New Roman"/>
-          <w:b/>
-          <w:sz w:val="30"/>
-          <w:szCs w:val="30"/>
+        <w:spacing w:after="200" w:line="360" w:lineRule="auto"/>
+        <w:jc w:val="both"/>
+        <w:rPr>
+          <w:rFonts w:ascii="Times New Roman" w:hAnsi="Times New Roman" w:cs="Times New Roman"/>
+          <w:sz w:val="24"/>
+        </w:rPr>
+      </w:pPr>
+      <w:r>
+        <w:rPr>
+          <w:rFonts w:ascii="Times New Roman" w:hAnsi="Times New Roman" w:cs="Times New Roman"/>
+          <w:sz w:val="24"/>
+          <w:lang w:val="en-GB"/>
+        </w:rPr>
+        <w:t xml:space="preserve">Categories – </w:t>
+      </w:r>
+      <w:r>
+        <w:rPr>
+          <w:rFonts w:ascii="Times New Roman" w:hAnsi="Times New Roman" w:cs="Times New Roman"/>
+          <w:sz w:val="24"/>
+        </w:rPr>
+        <w:t>категории на даден разход или бюджет</w:t>
+      </w:r>
+    </w:p>
+    <w:p>
+      <w:pPr>
+        <w:pStyle w:val="ListParagraph"/>
+        <w:numPr>
+          <w:ilvl w:val="1"/>
+          <w:numId w:val="16"/>
+        </w:numPr>
+        <w:spacing w:after="200" w:line="360" w:lineRule="auto"/>
+        <w:jc w:val="both"/>
+        <w:rPr>
+          <w:rFonts w:ascii="Times New Roman" w:hAnsi="Times New Roman" w:cs="Times New Roman"/>
+          <w:sz w:val="24"/>
+        </w:rPr>
+      </w:pPr>
+      <w:r>
+        <w:rPr>
+          <w:rFonts w:ascii="Times New Roman" w:hAnsi="Times New Roman" w:cs="Times New Roman"/>
+          <w:sz w:val="24"/>
+          <w:lang w:val="en-GB"/>
+        </w:rPr>
+        <w:t xml:space="preserve">Sources – </w:t>
+      </w:r>
+      <w:r>
+        <w:rPr>
+          <w:rFonts w:ascii="Times New Roman" w:hAnsi="Times New Roman" w:cs="Times New Roman"/>
+          <w:sz w:val="24"/>
+        </w:rPr>
+        <w:t>източник на приход</w:t>
+      </w:r>
+    </w:p>
+    <w:p>
+      <w:pPr>
+        <w:pStyle w:val="ListParagraph"/>
+        <w:numPr>
+          <w:ilvl w:val="0"/>
+          <w:numId w:val="16"/>
+        </w:numPr>
+        <w:spacing w:after="200" w:line="360" w:lineRule="auto"/>
+        <w:jc w:val="both"/>
+        <w:rPr>
+          <w:rFonts w:ascii="Times New Roman" w:hAnsi="Times New Roman" w:cs="Times New Roman"/>
+          <w:sz w:val="24"/>
+        </w:rPr>
+      </w:pPr>
+      <w:r>
+        <w:rPr>
+          <w:rFonts w:ascii="Times New Roman" w:hAnsi="Times New Roman" w:cs="Times New Roman"/>
+          <w:sz w:val="24"/>
+          <w:lang w:val="en-GB"/>
         </w:rPr>
         <w:lastRenderedPageBreak/>
-        <w:t>Примерен потребителски интерфейс</w:t>
-      </w:r>
-    </w:p>
-    <w:p>
-      <w:pPr>
-        <w:spacing w:after="200" w:line="276" w:lineRule="auto"/>
-        <w:ind w:firstLine="432"/>
-        <w:jc w:val="center"/>
-        <w:rPr>
-          <w:i/>
-        </w:rPr>
-      </w:pPr>
-      <w:r>
-        <w:rPr>
-          <w:i/>
+        <w:t xml:space="preserve">Models – </w:t>
+      </w:r>
+      <w:r>
+        <w:rPr>
+          <w:rFonts w:ascii="Times New Roman" w:hAnsi="Times New Roman" w:cs="Times New Roman"/>
+          <w:sz w:val="24"/>
+        </w:rPr>
+        <w:t>В това именно пространство се съхраняват моделите, свързани с приложението.</w:t>
+      </w:r>
+    </w:p>
+    <w:p>
+      <w:pPr>
+        <w:pStyle w:val="ListParagraph"/>
+        <w:numPr>
+          <w:ilvl w:val="1"/>
+          <w:numId w:val="16"/>
+        </w:numPr>
+        <w:spacing w:after="200" w:line="360" w:lineRule="auto"/>
+        <w:jc w:val="both"/>
+        <w:rPr>
+          <w:rFonts w:ascii="Times New Roman" w:hAnsi="Times New Roman" w:cs="Times New Roman"/>
+          <w:sz w:val="24"/>
+        </w:rPr>
+      </w:pPr>
+      <w:proofErr w:type="spellStart"/>
+      <w:r>
+        <w:rPr>
+          <w:rFonts w:ascii="Times New Roman" w:hAnsi="Times New Roman" w:cs="Times New Roman"/>
+          <w:sz w:val="24"/>
+          <w:lang w:val="en-GB"/>
+        </w:rPr>
+        <w:t>ApplicationUser</w:t>
+      </w:r>
+      <w:proofErr w:type="spellEnd"/>
+      <w:r>
+        <w:rPr>
+          <w:rFonts w:ascii="Times New Roman" w:hAnsi="Times New Roman" w:cs="Times New Roman"/>
+          <w:sz w:val="24"/>
+        </w:rPr>
+        <w:t xml:space="preserve"> – Модел, използван при създаването на потребителски акаунт.</w:t>
+      </w:r>
+    </w:p>
+    <w:p>
+      <w:pPr>
+        <w:pStyle w:val="ListParagraph"/>
+        <w:numPr>
+          <w:ilvl w:val="1"/>
+          <w:numId w:val="16"/>
+        </w:numPr>
+        <w:spacing w:after="200" w:line="360" w:lineRule="auto"/>
+        <w:jc w:val="both"/>
+        <w:rPr>
+          <w:rFonts w:ascii="Times New Roman" w:hAnsi="Times New Roman" w:cs="Times New Roman"/>
+          <w:sz w:val="24"/>
+        </w:rPr>
+      </w:pPr>
+      <w:r>
+        <w:rPr>
+          <w:rFonts w:ascii="Times New Roman" w:hAnsi="Times New Roman" w:cs="Times New Roman"/>
+          <w:sz w:val="24"/>
+          <w:lang w:val="en-GB"/>
+        </w:rPr>
+        <w:t>Budget</w:t>
+      </w:r>
+      <w:r>
+        <w:rPr>
+          <w:rFonts w:ascii="Times New Roman" w:hAnsi="Times New Roman" w:cs="Times New Roman"/>
+          <w:sz w:val="24"/>
+        </w:rPr>
+        <w:t xml:space="preserve"> – Създадените бюджети на потребител.</w:t>
+      </w:r>
+    </w:p>
+    <w:p>
+      <w:pPr>
+        <w:pStyle w:val="ListParagraph"/>
+        <w:numPr>
+          <w:ilvl w:val="1"/>
+          <w:numId w:val="16"/>
+        </w:numPr>
+        <w:spacing w:after="200" w:line="360" w:lineRule="auto"/>
+        <w:jc w:val="both"/>
+        <w:rPr>
+          <w:rFonts w:ascii="Times New Roman" w:hAnsi="Times New Roman" w:cs="Times New Roman"/>
+          <w:sz w:val="24"/>
+        </w:rPr>
+      </w:pPr>
+      <w:r>
+        <w:rPr>
+          <w:rFonts w:ascii="Times New Roman" w:hAnsi="Times New Roman" w:cs="Times New Roman"/>
+          <w:sz w:val="24"/>
+          <w:lang w:val="en-GB"/>
+        </w:rPr>
+        <w:t>Transaction –</w:t>
+      </w:r>
+      <w:r>
+        <w:rPr>
+          <w:rFonts w:ascii="Times New Roman" w:hAnsi="Times New Roman" w:cs="Times New Roman"/>
+          <w:sz w:val="24"/>
+        </w:rPr>
+        <w:t xml:space="preserve"> Финанси на потребител</w:t>
+      </w:r>
+    </w:p>
+    <w:p>
+      <w:pPr>
+        <w:pStyle w:val="ListParagraph"/>
+        <w:numPr>
+          <w:ilvl w:val="1"/>
+          <w:numId w:val="16"/>
+        </w:numPr>
+        <w:spacing w:after="200" w:line="360" w:lineRule="auto"/>
+        <w:jc w:val="both"/>
+        <w:rPr>
+          <w:rFonts w:ascii="Times New Roman" w:hAnsi="Times New Roman" w:cs="Times New Roman"/>
+          <w:sz w:val="24"/>
+        </w:rPr>
+      </w:pPr>
+      <w:r>
+        <w:rPr>
+          <w:rFonts w:ascii="Times New Roman" w:hAnsi="Times New Roman" w:cs="Times New Roman"/>
+          <w:sz w:val="24"/>
+          <w:lang w:val="en-GB"/>
+        </w:rPr>
+        <w:t>Reminder</w:t>
+      </w:r>
+      <w:r>
+        <w:rPr>
+          <w:rFonts w:ascii="Times New Roman" w:hAnsi="Times New Roman" w:cs="Times New Roman"/>
+          <w:sz w:val="24"/>
+        </w:rPr>
+        <w:t xml:space="preserve"> – Напомняния за плащания, надвишаване на бюджет, др.</w:t>
+      </w:r>
+    </w:p>
+    <w:p>
+      <w:pPr>
+        <w:pStyle w:val="ListParagraph"/>
+        <w:numPr>
+          <w:ilvl w:val="1"/>
+          <w:numId w:val="16"/>
+        </w:numPr>
+        <w:spacing w:after="200" w:line="360" w:lineRule="auto"/>
+        <w:jc w:val="both"/>
+        <w:rPr>
+          <w:rFonts w:ascii="Times New Roman" w:hAnsi="Times New Roman" w:cs="Times New Roman"/>
+          <w:sz w:val="24"/>
+        </w:rPr>
+      </w:pPr>
+      <w:r>
+        <w:rPr>
+          <w:rFonts w:ascii="Times New Roman" w:hAnsi="Times New Roman" w:cs="Times New Roman"/>
+          <w:sz w:val="24"/>
+          <w:lang w:val="en-GB"/>
+        </w:rPr>
+        <w:t>User</w:t>
+      </w:r>
+      <w:r>
+        <w:rPr>
+          <w:rFonts w:ascii="Times New Roman" w:hAnsi="Times New Roman" w:cs="Times New Roman"/>
+          <w:sz w:val="24"/>
+        </w:rPr>
+        <w:t xml:space="preserve"> – Допълнителни данни за потребител</w:t>
+      </w:r>
+    </w:p>
+    <w:p>
+      <w:pPr>
+        <w:pStyle w:val="ListParagraph"/>
+        <w:numPr>
+          <w:ilvl w:val="0"/>
+          <w:numId w:val="16"/>
+        </w:numPr>
+        <w:spacing w:after="200" w:line="360" w:lineRule="auto"/>
+        <w:jc w:val="both"/>
+        <w:rPr>
+          <w:rFonts w:ascii="Times New Roman" w:hAnsi="Times New Roman" w:cs="Times New Roman"/>
+          <w:sz w:val="24"/>
+        </w:rPr>
+      </w:pPr>
+      <w:r>
+        <w:rPr>
+          <w:rFonts w:ascii="Times New Roman" w:hAnsi="Times New Roman" w:cs="Times New Roman"/>
+          <w:sz w:val="24"/>
+          <w:lang w:val="en-GB"/>
+        </w:rPr>
+        <w:t xml:space="preserve">Data – </w:t>
+      </w:r>
+      <w:r>
+        <w:rPr>
+          <w:rFonts w:ascii="Times New Roman" w:hAnsi="Times New Roman" w:cs="Times New Roman"/>
+          <w:sz w:val="24"/>
+        </w:rPr>
+        <w:t>В това именно пространство се съхраняват моделите, свързани с потребителя.</w:t>
+      </w:r>
+    </w:p>
+    <w:p>
+      <w:pPr>
+        <w:pStyle w:val="ListParagraph"/>
+        <w:numPr>
+          <w:ilvl w:val="1"/>
+          <w:numId w:val="16"/>
+        </w:numPr>
+        <w:spacing w:after="200" w:line="360" w:lineRule="auto"/>
+        <w:jc w:val="both"/>
+        <w:rPr>
+          <w:rFonts w:ascii="Times New Roman" w:hAnsi="Times New Roman" w:cs="Times New Roman"/>
+          <w:sz w:val="24"/>
+        </w:rPr>
+      </w:pPr>
+      <w:proofErr w:type="spellStart"/>
+      <w:r>
+        <w:rPr>
+          <w:rFonts w:ascii="Times New Roman" w:hAnsi="Times New Roman" w:cs="Times New Roman"/>
+          <w:sz w:val="24"/>
+          <w:lang w:val="en-GB"/>
+        </w:rPr>
+        <w:t>ApplicationRole</w:t>
+      </w:r>
+      <w:proofErr w:type="spellEnd"/>
+    </w:p>
+    <w:p>
+      <w:pPr>
+        <w:pStyle w:val="ListParagraph"/>
+        <w:numPr>
+          <w:ilvl w:val="1"/>
+          <w:numId w:val="16"/>
+        </w:numPr>
+        <w:rPr>
+          <w:rFonts w:ascii="Times New Roman" w:hAnsi="Times New Roman" w:cs="Times New Roman"/>
+          <w:sz w:val="24"/>
+        </w:rPr>
+      </w:pPr>
+      <w:proofErr w:type="spellStart"/>
+      <w:r>
+        <w:rPr>
+          <w:rFonts w:ascii="Times New Roman" w:hAnsi="Times New Roman" w:cs="Times New Roman"/>
+          <w:sz w:val="24"/>
+          <w:lang w:val="en-GB"/>
+        </w:rPr>
+        <w:t>DependencyInjection</w:t>
+      </w:r>
+      <w:proofErr w:type="spellEnd"/>
+      <w:r>
+        <w:rPr>
+          <w:rFonts w:ascii="Times New Roman" w:hAnsi="Times New Roman" w:cs="Times New Roman"/>
+          <w:sz w:val="24"/>
+          <w:lang w:val="en-GB"/>
+        </w:rPr>
+        <w:t xml:space="preserve"> – </w:t>
+      </w:r>
+      <w:r>
+        <w:rPr>
+          <w:rFonts w:ascii="Times New Roman" w:hAnsi="Times New Roman" w:cs="Times New Roman"/>
+          <w:sz w:val="24"/>
+        </w:rPr>
+        <w:t>Клас, който реализира инжектиране на зависимости от този слой към останалите.</w:t>
+      </w:r>
+    </w:p>
+    <w:p>
+      <w:pPr>
+        <w:pStyle w:val="ListParagraph"/>
+        <w:numPr>
+          <w:ilvl w:val="1"/>
+          <w:numId w:val="16"/>
+        </w:numPr>
+        <w:spacing w:after="200" w:line="360" w:lineRule="auto"/>
+        <w:jc w:val="both"/>
+        <w:rPr>
+          <w:rFonts w:ascii="Times New Roman" w:hAnsi="Times New Roman" w:cs="Times New Roman"/>
+          <w:sz w:val="24"/>
+        </w:rPr>
+      </w:pPr>
+      <w:proofErr w:type="spellStart"/>
+      <w:r>
+        <w:rPr>
+          <w:rFonts w:ascii="Times New Roman" w:hAnsi="Times New Roman" w:cs="Times New Roman"/>
+          <w:sz w:val="24"/>
+          <w:lang w:val="en-GB"/>
+        </w:rPr>
+        <w:t>EntityContext</w:t>
+      </w:r>
+      <w:proofErr w:type="spellEnd"/>
+      <w:r>
+        <w:rPr>
+          <w:rFonts w:ascii="Times New Roman" w:hAnsi="Times New Roman" w:cs="Times New Roman"/>
+          <w:sz w:val="24"/>
+          <w:lang w:val="en-GB"/>
+        </w:rPr>
+        <w:t xml:space="preserve"> </w:t>
+      </w:r>
+      <w:r>
+        <w:rPr>
+          <w:rFonts w:ascii="Times New Roman" w:hAnsi="Times New Roman" w:cs="Times New Roman"/>
+          <w:sz w:val="24"/>
+          <w:lang w:val="en-GB"/>
+        </w:rPr>
+        <w:t>–</w:t>
+      </w:r>
+      <w:r>
+        <w:rPr>
+          <w:rFonts w:ascii="Times New Roman" w:hAnsi="Times New Roman" w:cs="Times New Roman"/>
+          <w:sz w:val="24"/>
+          <w:lang w:val="en-GB"/>
+        </w:rPr>
+        <w:t xml:space="preserve"> </w:t>
+      </w:r>
+      <w:r>
+        <w:rPr>
+          <w:rFonts w:ascii="Times New Roman" w:hAnsi="Times New Roman" w:cs="Times New Roman"/>
+          <w:sz w:val="24"/>
+        </w:rPr>
+        <w:t>Класът за контекста на базата данни.</w:t>
+      </w:r>
+    </w:p>
+    <w:p>
+      <w:pPr>
+        <w:pStyle w:val="ListParagraph"/>
+        <w:numPr>
+          <w:ilvl w:val="0"/>
+          <w:numId w:val="16"/>
+        </w:numPr>
+        <w:rPr>
+          <w:rFonts w:ascii="Times New Roman" w:hAnsi="Times New Roman" w:cs="Times New Roman"/>
+          <w:sz w:val="24"/>
+        </w:rPr>
+      </w:pPr>
+    </w:p>
+    <w:p>
+      <w:pPr>
+        <w:pStyle w:val="ListParagraph"/>
+        <w:numPr>
+          <w:ilvl w:val="0"/>
+          <w:numId w:val="16"/>
+        </w:numPr>
+        <w:rPr>
+          <w:rFonts w:ascii="Times New Roman" w:hAnsi="Times New Roman" w:cs="Times New Roman"/>
+          <w:sz w:val="24"/>
+        </w:rPr>
+      </w:pPr>
+      <w:r>
+        <w:rPr>
+          <w:rFonts w:ascii="Times New Roman" w:hAnsi="Times New Roman" w:cs="Times New Roman"/>
+          <w:sz w:val="24"/>
+          <w:lang w:val="en-GB"/>
+        </w:rPr>
+        <w:t xml:space="preserve">Migrations – </w:t>
+      </w:r>
+      <w:r>
+        <w:rPr>
+          <w:rFonts w:ascii="Times New Roman" w:hAnsi="Times New Roman" w:cs="Times New Roman"/>
+          <w:sz w:val="24"/>
+        </w:rPr>
+        <w:t>В това имено пространство се съхраняват миграциите на EF Core 8.</w:t>
+      </w:r>
+    </w:p>
+    <w:p>
+      <w:pPr>
+        <w:spacing w:after="200" w:line="360" w:lineRule="auto"/>
+        <w:jc w:val="both"/>
+        <w:rPr>
+          <w:rFonts w:ascii="Times New Roman" w:hAnsi="Times New Roman" w:cs="Times New Roman"/>
+          <w:sz w:val="24"/>
+        </w:rPr>
+      </w:pPr>
+      <w:r>
+        <w:rPr>
           <w:noProof/>
+          <w:lang w:val="en-GB" w:eastAsia="en-GB"/>
         </w:rPr>
         <w:drawing>
-          <wp:inline distT="0" distB="0" distL="0" distR="0" wp14:anchorId="4D99CBBF" wp14:editId="4F0BD8A4">
-            <wp:extent cx="5689600" cy="3200400"/>
-            <wp:effectExtent l="0" t="0" r="6350" b="0"/>
-            <wp:docPr id="1" name="Picture 1"/>
+          <wp:anchor distT="0" distB="0" distL="114300" distR="114300" simplePos="0" relativeHeight="251660288" behindDoc="0" locked="0" layoutInCell="1" allowOverlap="1" wp14:anchorId="49A0E9C7" wp14:editId="3D356178">
+            <wp:simplePos x="0" y="0"/>
+            <wp:positionH relativeFrom="margin">
+              <wp:align>center</wp:align>
+            </wp:positionH>
+            <wp:positionV relativeFrom="paragraph">
+              <wp:posOffset>431800</wp:posOffset>
+            </wp:positionV>
+            <wp:extent cx="6250940" cy="2217420"/>
+            <wp:effectExtent l="0" t="0" r="0" b="0"/>
+            <wp:wrapTopAndBottom/>
+            <wp:docPr id="1" name="Picture 1" descr="C:\Users\NITRO 5\Documents\Zira.Data diagram.png"/>
             <wp:cNvGraphicFramePr>
               <a:graphicFrameLocks xmlns:a="http://schemas.openxmlformats.org/drawingml/2006/main" noChangeAspect="1"/>
             </wp:cNvGraphicFramePr>
@@ -1285,164 +3177,1136 @@
               <a:graphicData uri="http://schemas.openxmlformats.org/drawingml/2006/picture">
                 <pic:pic xmlns:pic="http://schemas.openxmlformats.org/drawingml/2006/picture">
                   <pic:nvPicPr>
-                    <pic:cNvPr id="1" name=""/>
-                    <pic:cNvPicPr/>
+                    <pic:cNvPr id="0" name="Picture 1" descr="C:\Users\NITRO 5\Documents\Zira.Data diagram.png"/>
+                    <pic:cNvPicPr>
+                      <a:picLocks noChangeAspect="1" noChangeArrowheads="1"/>
+                    </pic:cNvPicPr>
                   </pic:nvPicPr>
-                  <pic:blipFill>
-                    <a:blip r:embed="rId8"/>
-                    <a:stretch>
-                      <a:fillRect/>
-                    </a:stretch>
+                  <pic:blipFill rotWithShape="1">
+                    <a:blip r:embed="rId8" cstate="print">
+                      <a:extLst>
+                        <a:ext uri="{28A0092B-C50C-407E-A947-70E740481C1C}">
+                          <a14:useLocalDpi xmlns:a14="http://schemas.microsoft.com/office/drawing/2010/main" val="0"/>
+                        </a:ext>
+                      </a:extLst>
+                    </a:blip>
+                    <a:srcRect b="22999"/>
+                    <a:stretch/>
                   </pic:blipFill>
-                  <pic:spPr>
+                  <pic:spPr bwMode="auto">
                     <a:xfrm>
                       <a:off x="0" y="0"/>
-                      <a:ext cx="5689600" cy="3200400"/>
+                      <a:ext cx="6250940" cy="2217420"/>
                     </a:xfrm>
                     <a:prstGeom prst="rect">
                       <a:avLst/>
                     </a:prstGeom>
+                    <a:noFill/>
+                    <a:ln>
+                      <a:noFill/>
+                    </a:ln>
+                    <a:extLst>
+                      <a:ext uri="{53640926-AAD7-44D8-BBD7-CCE9431645EC}">
+                        <a14:shadowObscured xmlns:a14="http://schemas.microsoft.com/office/drawing/2010/main"/>
+                      </a:ext>
+                    </a:extLst>
                   </pic:spPr>
                 </pic:pic>
               </a:graphicData>
             </a:graphic>
-          </wp:inline>
+            <wp14:sizeRelH relativeFrom="margin">
+              <wp14:pctWidth>0</wp14:pctWidth>
+            </wp14:sizeRelH>
+            <wp14:sizeRelV relativeFrom="margin">
+              <wp14:pctHeight>0</wp14:pctHeight>
+            </wp14:sizeRelV>
+          </wp:anchor>
         </w:drawing>
       </w:r>
+      <w:r>
+        <w:rPr>
+          <w:rFonts w:ascii="Times New Roman" w:hAnsi="Times New Roman" w:cs="Times New Roman"/>
+          <w:sz w:val="24"/>
+        </w:rPr>
+        <w:br w:type="page"/>
+      </w:r>
+    </w:p>
+    <w:p>
+      <w:pPr>
+        <w:pStyle w:val="Heading3"/>
+        <w:spacing w:before="0" w:after="200"/>
+        <w:rPr>
+          <w:rFonts w:ascii="Times New Roman" w:hAnsi="Times New Roman" w:cs="Times New Roman"/>
+          <w:b/>
+          <w:sz w:val="28"/>
+        </w:rPr>
+      </w:pPr>
+      <w:r>
+        <w:rPr>
+          <w:rFonts w:ascii="Times New Roman" w:hAnsi="Times New Roman" w:cs="Times New Roman"/>
+          <w:b/>
+          <w:sz w:val="28"/>
+        </w:rPr>
+        <w:lastRenderedPageBreak/>
+        <w:t>Слой за бизнес логиката</w:t>
+      </w:r>
     </w:p>
     <w:p>
       <w:pPr>
         <w:spacing w:after="200" w:line="360" w:lineRule="auto"/>
-        <w:ind w:firstLine="432"/>
-        <w:jc w:val="center"/>
-        <w:rPr>
-          <w:rFonts w:ascii="Times New Roman" w:hAnsi="Times New Roman" w:cs="Times New Roman"/>
-          <w:i/>
-          <w:color w:val="244061" w:themeColor="accent1" w:themeShade="80"/>
-          <w:sz w:val="24"/>
-        </w:rPr>
-      </w:pPr>
-      <w:r>
-        <w:rPr>
-          <w:rFonts w:ascii="Times New Roman" w:hAnsi="Times New Roman" w:cs="Times New Roman"/>
-          <w:i/>
-          <w:color w:val="244061" w:themeColor="accent1" w:themeShade="80"/>
-          <w:sz w:val="24"/>
-        </w:rPr>
-        <w:t>Фигура 1</w:t>
-      </w:r>
-      <w:r>
-        <w:rPr>
-          <w:rFonts w:ascii="Times New Roman" w:hAnsi="Times New Roman" w:cs="Times New Roman"/>
-          <w:i/>
-          <w:color w:val="244061" w:themeColor="accent1" w:themeShade="80"/>
-          <w:sz w:val="24"/>
-        </w:rPr>
-        <w:t>:</w:t>
-      </w:r>
-      <w:r>
-        <w:rPr>
-          <w:rFonts w:ascii="Times New Roman" w:hAnsi="Times New Roman" w:cs="Times New Roman"/>
-          <w:i/>
-          <w:color w:val="244061" w:themeColor="accent1" w:themeShade="80"/>
-          <w:sz w:val="24"/>
-        </w:rPr>
-        <w:t xml:space="preserve"> Страница, на която потребителят може да види в обобщен вид информация за своите финанси.</w:t>
-      </w:r>
-    </w:p>
-    <w:p>
-      <w:pPr>
+        <w:ind w:firstLine="425"/>
+        <w:rPr>
+          <w:rFonts w:ascii="Times New Roman" w:hAnsi="Times New Roman" w:cs="Times New Roman"/>
+          <w:sz w:val="24"/>
+        </w:rPr>
+      </w:pPr>
+      <w:r>
+        <w:rPr>
+          <w:rFonts w:ascii="Times New Roman" w:hAnsi="Times New Roman" w:cs="Times New Roman"/>
+          <w:sz w:val="24"/>
+        </w:rPr>
+        <w:t xml:space="preserve">Този слой е представен от </w:t>
+      </w:r>
+      <w:r>
+        <w:rPr>
+          <w:rFonts w:ascii="Times New Roman" w:hAnsi="Times New Roman" w:cs="Times New Roman"/>
+          <w:sz w:val="24"/>
+        </w:rPr>
+        <w:t xml:space="preserve">проекта </w:t>
+      </w:r>
+      <w:proofErr w:type="spellStart"/>
+      <w:r>
+        <w:rPr>
+          <w:rFonts w:ascii="Times New Roman" w:hAnsi="Times New Roman" w:cs="Times New Roman"/>
+          <w:sz w:val="24"/>
+          <w:lang w:val="en-GB"/>
+        </w:rPr>
+        <w:t>Zira.Services</w:t>
+      </w:r>
+      <w:proofErr w:type="spellEnd"/>
+      <w:r>
+        <w:rPr>
+          <w:rFonts w:ascii="Times New Roman" w:hAnsi="Times New Roman" w:cs="Times New Roman"/>
+          <w:sz w:val="24"/>
+        </w:rPr>
+        <w:t xml:space="preserve">. Той съдържа основните бизнес функционалности </w:t>
+      </w:r>
+      <w:r>
+        <w:rPr>
+          <w:rFonts w:ascii="Times New Roman" w:hAnsi="Times New Roman" w:cs="Times New Roman"/>
+          <w:sz w:val="24"/>
+        </w:rPr>
+        <w:t>на потребителя</w:t>
+      </w:r>
+      <w:r>
+        <w:rPr>
+          <w:rFonts w:ascii="Times New Roman" w:hAnsi="Times New Roman" w:cs="Times New Roman"/>
+          <w:sz w:val="24"/>
+        </w:rPr>
+        <w:t>. Разделен е на няколко имеви пространства или папки.</w:t>
+      </w:r>
+    </w:p>
+    <w:p>
+      <w:pPr>
+        <w:pStyle w:val="ListParagraph"/>
+        <w:numPr>
+          <w:ilvl w:val="0"/>
+          <w:numId w:val="18"/>
+        </w:numPr>
         <w:spacing w:after="200" w:line="360" w:lineRule="auto"/>
-        <w:ind w:firstLine="432"/>
-        <w:rPr>
-          <w:rFonts w:ascii="Times New Roman" w:hAnsi="Times New Roman" w:cs="Times New Roman"/>
-          <w:color w:val="244061" w:themeColor="accent1" w:themeShade="80"/>
-          <w:sz w:val="24"/>
-        </w:rPr>
-      </w:pPr>
-      <w:r>
-        <w:rPr>
-          <w:noProof/>
-        </w:rPr>
-        <w:drawing>
-          <wp:inline distT="0" distB="0" distL="0" distR="0" wp14:anchorId="13B04924" wp14:editId="259AB8ED">
-            <wp:extent cx="5689600" cy="3200400"/>
-            <wp:effectExtent l="0" t="0" r="6350" b="0"/>
-            <wp:docPr id="6" name="Picture 6"/>
-            <wp:cNvGraphicFramePr>
-              <a:graphicFrameLocks xmlns:a="http://schemas.openxmlformats.org/drawingml/2006/main" noChangeAspect="1"/>
-            </wp:cNvGraphicFramePr>
-            <a:graphic xmlns:a="http://schemas.openxmlformats.org/drawingml/2006/main">
-              <a:graphicData uri="http://schemas.openxmlformats.org/drawingml/2006/picture">
-                <pic:pic xmlns:pic="http://schemas.openxmlformats.org/drawingml/2006/picture">
-                  <pic:nvPicPr>
-                    <pic:cNvPr id="1" name=""/>
-                    <pic:cNvPicPr/>
-                  </pic:nvPicPr>
-                  <pic:blipFill>
-                    <a:blip r:embed="rId9"/>
-                    <a:stretch>
-                      <a:fillRect/>
-                    </a:stretch>
-                  </pic:blipFill>
-                  <pic:spPr>
-                    <a:xfrm>
-                      <a:off x="0" y="0"/>
-                      <a:ext cx="5689600" cy="3200400"/>
-                    </a:xfrm>
-                    <a:prstGeom prst="rect">
-                      <a:avLst/>
-                    </a:prstGeom>
-                  </pic:spPr>
-                </pic:pic>
-              </a:graphicData>
-            </a:graphic>
-          </wp:inline>
-        </w:drawing>
-      </w:r>
-    </w:p>
-    <w:p>
-      <w:pPr>
+        <w:rPr>
+          <w:rFonts w:ascii="Times New Roman" w:hAnsi="Times New Roman" w:cs="Times New Roman"/>
+          <w:sz w:val="24"/>
+        </w:rPr>
+      </w:pPr>
+      <w:r>
+        <w:rPr>
+          <w:rFonts w:ascii="Times New Roman" w:hAnsi="Times New Roman" w:cs="Times New Roman"/>
+          <w:sz w:val="24"/>
+          <w:lang w:val="en-GB"/>
+        </w:rPr>
+        <w:t>Constants</w:t>
+      </w:r>
+      <w:r>
+        <w:rPr>
+          <w:rFonts w:ascii="Times New Roman" w:hAnsi="Times New Roman" w:cs="Times New Roman"/>
+          <w:sz w:val="24"/>
+        </w:rPr>
+        <w:t xml:space="preserve"> – В това именно пространство са константи, използвани в презентационния слой.</w:t>
+      </w:r>
+    </w:p>
+    <w:p>
+      <w:pPr>
+        <w:pStyle w:val="ListParagraph"/>
+        <w:numPr>
+          <w:ilvl w:val="1"/>
+          <w:numId w:val="18"/>
+        </w:numPr>
         <w:spacing w:after="200" w:line="360" w:lineRule="auto"/>
-        <w:ind w:firstLine="432"/>
-        <w:jc w:val="center"/>
-        <w:rPr>
-          <w:rFonts w:ascii="Times New Roman" w:hAnsi="Times New Roman" w:cs="Times New Roman"/>
-          <w:i/>
-          <w:color w:val="244061" w:themeColor="accent1" w:themeShade="80"/>
-          <w:sz w:val="24"/>
-        </w:rPr>
-      </w:pPr>
-      <w:r>
-        <w:rPr>
-          <w:rFonts w:ascii="Times New Roman" w:hAnsi="Times New Roman" w:cs="Times New Roman"/>
-          <w:i/>
-          <w:color w:val="244061" w:themeColor="accent1" w:themeShade="80"/>
-          <w:sz w:val="24"/>
-        </w:rPr>
-        <w:t>Фигура 2: Страница, на която потребителят може да види транзакциите си.</w:t>
-      </w:r>
-    </w:p>
-    <w:p>
-      <w:pPr>
+        <w:rPr>
+          <w:rFonts w:ascii="Times New Roman" w:hAnsi="Times New Roman" w:cs="Times New Roman"/>
+          <w:sz w:val="24"/>
+        </w:rPr>
+      </w:pPr>
+      <w:r>
+        <w:rPr>
+          <w:rFonts w:ascii="Times New Roman" w:hAnsi="Times New Roman" w:cs="Times New Roman"/>
+          <w:sz w:val="24"/>
+          <w:lang w:val="en-GB"/>
+        </w:rPr>
+        <w:t>Policies</w:t>
+      </w:r>
+    </w:p>
+    <w:p>
+      <w:pPr>
+        <w:pStyle w:val="ListParagraph"/>
+        <w:numPr>
+          <w:ilvl w:val="0"/>
+          <w:numId w:val="18"/>
+        </w:numPr>
         <w:spacing w:after="200" w:line="360" w:lineRule="auto"/>
-        <w:ind w:firstLine="432"/>
-        <w:jc w:val="center"/>
-        <w:rPr>
-          <w:rFonts w:ascii="Times New Roman" w:hAnsi="Times New Roman" w:cs="Times New Roman"/>
-          <w:i/>
-          <w:color w:val="244061" w:themeColor="accent1" w:themeShade="80"/>
-          <w:sz w:val="24"/>
-          <w:lang w:val="en-US"/>
-        </w:rPr>
-      </w:pPr>
-      <w:bookmarkStart w:id="21" w:name="_GoBack"/>
-      <w:bookmarkEnd w:id="21"/>
+        <w:rPr>
+          <w:rFonts w:ascii="Times New Roman" w:hAnsi="Times New Roman" w:cs="Times New Roman"/>
+          <w:sz w:val="24"/>
+        </w:rPr>
+      </w:pPr>
+      <w:r>
+        <w:rPr>
+          <w:rFonts w:ascii="Times New Roman" w:hAnsi="Times New Roman" w:cs="Times New Roman"/>
+          <w:sz w:val="24"/>
+          <w:lang w:val="en-GB"/>
+        </w:rPr>
+        <w:t xml:space="preserve">Contracts </w:t>
+      </w:r>
+      <w:r>
+        <w:rPr>
+          <w:rFonts w:ascii="Times New Roman" w:hAnsi="Times New Roman" w:cs="Times New Roman"/>
+          <w:sz w:val="24"/>
+          <w:lang w:val="en-GB"/>
+        </w:rPr>
+        <w:t>–</w:t>
+      </w:r>
+      <w:r>
+        <w:rPr>
+          <w:rFonts w:ascii="Times New Roman" w:hAnsi="Times New Roman" w:cs="Times New Roman"/>
+          <w:sz w:val="24"/>
+          <w:lang w:val="en-GB"/>
+        </w:rPr>
+        <w:t xml:space="preserve"> </w:t>
+      </w:r>
+      <w:r>
+        <w:rPr>
+          <w:rFonts w:ascii="Times New Roman" w:hAnsi="Times New Roman" w:cs="Times New Roman"/>
+          <w:sz w:val="24"/>
+        </w:rPr>
+        <w:t>В това именно пространство са интерфейси на различни услуги, представени от слоя за използване от презентационния слой.</w:t>
+      </w:r>
+    </w:p>
+    <w:p>
+      <w:pPr>
+        <w:pStyle w:val="ListParagraph"/>
+        <w:numPr>
+          <w:ilvl w:val="1"/>
+          <w:numId w:val="18"/>
+        </w:numPr>
+        <w:spacing w:after="200" w:line="360" w:lineRule="auto"/>
+        <w:rPr>
+          <w:rFonts w:ascii="Times New Roman" w:hAnsi="Times New Roman" w:cs="Times New Roman"/>
+          <w:sz w:val="24"/>
+        </w:rPr>
+      </w:pPr>
+      <w:proofErr w:type="spellStart"/>
+      <w:r>
+        <w:rPr>
+          <w:rFonts w:ascii="Times New Roman" w:hAnsi="Times New Roman" w:cs="Times New Roman"/>
+          <w:sz w:val="24"/>
+          <w:lang w:val="en-GB"/>
+        </w:rPr>
+        <w:t>IAccountService</w:t>
+      </w:r>
+      <w:proofErr w:type="spellEnd"/>
+    </w:p>
+    <w:p>
+      <w:pPr>
+        <w:pStyle w:val="ListParagraph"/>
+        <w:numPr>
+          <w:ilvl w:val="1"/>
+          <w:numId w:val="18"/>
+        </w:numPr>
+        <w:spacing w:after="200" w:line="360" w:lineRule="auto"/>
+        <w:rPr>
+          <w:rFonts w:ascii="Times New Roman" w:hAnsi="Times New Roman" w:cs="Times New Roman"/>
+          <w:sz w:val="24"/>
+        </w:rPr>
+      </w:pPr>
+      <w:proofErr w:type="spellStart"/>
+      <w:r>
+        <w:rPr>
+          <w:rFonts w:ascii="Times New Roman" w:hAnsi="Times New Roman" w:cs="Times New Roman"/>
+          <w:sz w:val="24"/>
+          <w:lang w:val="en-GB"/>
+        </w:rPr>
+        <w:t>IAnalyticsService</w:t>
+      </w:r>
+      <w:proofErr w:type="spellEnd"/>
+    </w:p>
+    <w:p>
+      <w:pPr>
+        <w:pStyle w:val="ListParagraph"/>
+        <w:numPr>
+          <w:ilvl w:val="1"/>
+          <w:numId w:val="18"/>
+        </w:numPr>
+        <w:spacing w:after="200" w:line="360" w:lineRule="auto"/>
+        <w:rPr>
+          <w:rFonts w:ascii="Times New Roman" w:hAnsi="Times New Roman" w:cs="Times New Roman"/>
+          <w:sz w:val="24"/>
+        </w:rPr>
+      </w:pPr>
+      <w:proofErr w:type="spellStart"/>
+      <w:r>
+        <w:rPr>
+          <w:rFonts w:ascii="Times New Roman" w:hAnsi="Times New Roman" w:cs="Times New Roman"/>
+          <w:sz w:val="24"/>
+          <w:lang w:val="en-GB"/>
+        </w:rPr>
+        <w:t>IBudgetService</w:t>
+      </w:r>
+      <w:proofErr w:type="spellEnd"/>
+    </w:p>
+    <w:p>
+      <w:pPr>
+        <w:pStyle w:val="ListParagraph"/>
+        <w:numPr>
+          <w:ilvl w:val="1"/>
+          <w:numId w:val="18"/>
+        </w:numPr>
+        <w:spacing w:after="200" w:line="360" w:lineRule="auto"/>
+        <w:rPr>
+          <w:rFonts w:ascii="Times New Roman" w:hAnsi="Times New Roman" w:cs="Times New Roman"/>
+          <w:sz w:val="24"/>
+        </w:rPr>
+      </w:pPr>
+      <w:proofErr w:type="spellStart"/>
+      <w:r>
+        <w:rPr>
+          <w:rFonts w:ascii="Times New Roman" w:hAnsi="Times New Roman" w:cs="Times New Roman"/>
+          <w:sz w:val="24"/>
+          <w:lang w:val="en-GB"/>
+        </w:rPr>
+        <w:t>ICurrentUser</w:t>
+      </w:r>
+      <w:proofErr w:type="spellEnd"/>
+    </w:p>
+    <w:p>
+      <w:pPr>
+        <w:pStyle w:val="ListParagraph"/>
+        <w:numPr>
+          <w:ilvl w:val="1"/>
+          <w:numId w:val="18"/>
+        </w:numPr>
+        <w:spacing w:after="200" w:line="360" w:lineRule="auto"/>
+        <w:rPr>
+          <w:rFonts w:ascii="Times New Roman" w:hAnsi="Times New Roman" w:cs="Times New Roman"/>
+          <w:sz w:val="24"/>
+        </w:rPr>
+      </w:pPr>
+      <w:proofErr w:type="spellStart"/>
+      <w:r>
+        <w:rPr>
+          <w:rFonts w:ascii="Times New Roman" w:hAnsi="Times New Roman" w:cs="Times New Roman"/>
+          <w:sz w:val="24"/>
+          <w:lang w:val="en-GB"/>
+        </w:rPr>
+        <w:t>ICurrencyConverter</w:t>
+      </w:r>
+      <w:proofErr w:type="spellEnd"/>
+    </w:p>
+    <w:p>
+      <w:pPr>
+        <w:pStyle w:val="ListParagraph"/>
+        <w:numPr>
+          <w:ilvl w:val="1"/>
+          <w:numId w:val="18"/>
+        </w:numPr>
+        <w:spacing w:after="200" w:line="360" w:lineRule="auto"/>
+        <w:rPr>
+          <w:rFonts w:ascii="Times New Roman" w:hAnsi="Times New Roman" w:cs="Times New Roman"/>
+          <w:sz w:val="24"/>
+        </w:rPr>
+      </w:pPr>
+      <w:proofErr w:type="spellStart"/>
+      <w:r>
+        <w:rPr>
+          <w:rFonts w:ascii="Times New Roman" w:hAnsi="Times New Roman" w:cs="Times New Roman"/>
+          <w:sz w:val="24"/>
+          <w:lang w:val="en-GB"/>
+        </w:rPr>
+        <w:t>ISavingsGoalService</w:t>
+      </w:r>
+      <w:proofErr w:type="spellEnd"/>
+    </w:p>
+    <w:p>
+      <w:pPr>
+        <w:pStyle w:val="ListParagraph"/>
+        <w:numPr>
+          <w:ilvl w:val="1"/>
+          <w:numId w:val="18"/>
+        </w:numPr>
+        <w:spacing w:after="200" w:line="360" w:lineRule="auto"/>
+        <w:rPr>
+          <w:rFonts w:ascii="Times New Roman" w:hAnsi="Times New Roman" w:cs="Times New Roman"/>
+          <w:sz w:val="24"/>
+        </w:rPr>
+      </w:pPr>
+      <w:proofErr w:type="spellStart"/>
+      <w:r>
+        <w:rPr>
+          <w:rFonts w:ascii="Times New Roman" w:hAnsi="Times New Roman" w:cs="Times New Roman"/>
+          <w:sz w:val="24"/>
+          <w:lang w:val="en-GB"/>
+        </w:rPr>
+        <w:t>ITransactionService</w:t>
+      </w:r>
+      <w:proofErr w:type="spellEnd"/>
+    </w:p>
+    <w:p>
+      <w:pPr>
+        <w:pStyle w:val="ListParagraph"/>
+        <w:numPr>
+          <w:ilvl w:val="1"/>
+          <w:numId w:val="18"/>
+        </w:numPr>
+        <w:spacing w:after="200" w:line="360" w:lineRule="auto"/>
+        <w:rPr>
+          <w:rFonts w:ascii="Times New Roman" w:hAnsi="Times New Roman" w:cs="Times New Roman"/>
+          <w:sz w:val="24"/>
+        </w:rPr>
+      </w:pPr>
+      <w:proofErr w:type="spellStart"/>
+      <w:r>
+        <w:rPr>
+          <w:rFonts w:ascii="Times New Roman" w:hAnsi="Times New Roman" w:cs="Times New Roman"/>
+          <w:sz w:val="24"/>
+          <w:lang w:val="en-GB"/>
+        </w:rPr>
+        <w:t>IReminderService</w:t>
+      </w:r>
+      <w:proofErr w:type="spellEnd"/>
+    </w:p>
+    <w:p>
+      <w:pPr>
+        <w:pStyle w:val="ListParagraph"/>
+        <w:numPr>
+          <w:ilvl w:val="0"/>
+          <w:numId w:val="18"/>
+        </w:numPr>
+        <w:spacing w:after="200" w:line="360" w:lineRule="auto"/>
+        <w:rPr>
+          <w:rFonts w:ascii="Times New Roman" w:hAnsi="Times New Roman" w:cs="Times New Roman"/>
+          <w:sz w:val="24"/>
+        </w:rPr>
+      </w:pPr>
+      <w:r>
+        <w:rPr>
+          <w:rFonts w:ascii="Times New Roman" w:hAnsi="Times New Roman" w:cs="Times New Roman"/>
+          <w:sz w:val="24"/>
+          <w:lang w:val="en-GB"/>
+        </w:rPr>
+        <w:t>Extensions</w:t>
+      </w:r>
+      <w:r>
+        <w:rPr>
+          <w:rFonts w:ascii="Times New Roman" w:hAnsi="Times New Roman" w:cs="Times New Roman"/>
+          <w:sz w:val="24"/>
+          <w:lang w:val="en-GB"/>
+        </w:rPr>
+        <w:t xml:space="preserve"> – </w:t>
+      </w:r>
+      <w:r>
+        <w:rPr>
+          <w:rFonts w:ascii="Times New Roman" w:hAnsi="Times New Roman" w:cs="Times New Roman"/>
+          <w:sz w:val="24"/>
+        </w:rPr>
+        <w:t xml:space="preserve">В това именно пространство сa </w:t>
+      </w:r>
+      <w:proofErr w:type="spellStart"/>
+      <w:r>
+        <w:rPr>
+          <w:rFonts w:ascii="Times New Roman" w:hAnsi="Times New Roman" w:cs="Times New Roman"/>
+          <w:sz w:val="24"/>
+          <w:lang w:val="en-GB"/>
+        </w:rPr>
+        <w:t>допълнения</w:t>
+      </w:r>
+      <w:proofErr w:type="spellEnd"/>
+      <w:r>
+        <w:rPr>
+          <w:rFonts w:ascii="Times New Roman" w:hAnsi="Times New Roman" w:cs="Times New Roman"/>
+          <w:sz w:val="24"/>
+          <w:lang w:val="en-GB"/>
+        </w:rPr>
+        <w:t>(extensions</w:t>
+      </w:r>
+      <w:r>
+        <w:rPr>
+          <w:rFonts w:ascii="Times New Roman" w:hAnsi="Times New Roman" w:cs="Times New Roman"/>
+          <w:sz w:val="24"/>
+        </w:rPr>
+        <w:t>), използвани от презентационния слой</w:t>
+      </w:r>
+    </w:p>
+    <w:p>
+      <w:pPr>
+        <w:pStyle w:val="ListParagraph"/>
+        <w:numPr>
+          <w:ilvl w:val="1"/>
+          <w:numId w:val="18"/>
+        </w:numPr>
+        <w:spacing w:after="200" w:line="360" w:lineRule="auto"/>
+        <w:rPr>
+          <w:rFonts w:ascii="Times New Roman" w:hAnsi="Times New Roman" w:cs="Times New Roman"/>
+          <w:sz w:val="24"/>
+        </w:rPr>
+      </w:pPr>
+      <w:proofErr w:type="spellStart"/>
+      <w:r>
+        <w:rPr>
+          <w:rFonts w:ascii="Times New Roman" w:hAnsi="Times New Roman" w:cs="Times New Roman"/>
+          <w:sz w:val="24"/>
+          <w:lang w:val="en-GB"/>
+        </w:rPr>
+        <w:t>EmailServiceExtensions</w:t>
+      </w:r>
+      <w:proofErr w:type="spellEnd"/>
+    </w:p>
+    <w:p>
+      <w:pPr>
+        <w:pStyle w:val="ListParagraph"/>
+        <w:numPr>
+          <w:ilvl w:val="1"/>
+          <w:numId w:val="18"/>
+        </w:numPr>
+        <w:spacing w:after="200" w:line="360" w:lineRule="auto"/>
+        <w:rPr>
+          <w:rFonts w:ascii="Times New Roman" w:hAnsi="Times New Roman" w:cs="Times New Roman"/>
+          <w:sz w:val="24"/>
+        </w:rPr>
+      </w:pPr>
+      <w:proofErr w:type="spellStart"/>
+      <w:r>
+        <w:rPr>
+          <w:rFonts w:ascii="Times New Roman" w:hAnsi="Times New Roman" w:cs="Times New Roman"/>
+          <w:sz w:val="24"/>
+          <w:lang w:val="en-GB"/>
+        </w:rPr>
+        <w:t>UserExtensions</w:t>
+      </w:r>
+      <w:proofErr w:type="spellEnd"/>
+    </w:p>
+    <w:p>
+      <w:pPr>
+        <w:numPr>
+          <w:ilvl w:val="0"/>
+          <w:numId w:val="19"/>
+        </w:numPr>
+        <w:spacing w:after="200" w:line="320" w:lineRule="exact"/>
+        <w:contextualSpacing/>
+        <w:jc w:val="both"/>
+        <w:rPr>
+          <w:rFonts w:ascii="Times New Roman" w:eastAsia="Calibri" w:hAnsi="Times New Roman" w:cs="Times New Roman"/>
+          <w:sz w:val="24"/>
+          <w:szCs w:val="22"/>
+          <w:lang w:eastAsia="bg-BG"/>
+        </w:rPr>
+      </w:pPr>
+      <w:r>
+        <w:rPr>
+          <w:rFonts w:ascii="Times New Roman" w:hAnsi="Times New Roman" w:cs="Times New Roman"/>
+          <w:sz w:val="24"/>
+          <w:lang w:val="en-GB"/>
+        </w:rPr>
+        <w:t>Internals</w:t>
+      </w:r>
+      <w:r>
+        <w:rPr>
+          <w:rFonts w:ascii="Times New Roman" w:hAnsi="Times New Roman" w:cs="Times New Roman"/>
+          <w:sz w:val="24"/>
+          <w:lang w:val="en-GB"/>
+        </w:rPr>
+        <w:t xml:space="preserve"> - </w:t>
+      </w:r>
+      <w:r>
+        <w:rPr>
+          <w:rFonts w:ascii="Times New Roman" w:eastAsia="Calibri" w:hAnsi="Times New Roman" w:cs="Times New Roman"/>
+          <w:sz w:val="24"/>
+          <w:szCs w:val="22"/>
+          <w:lang w:eastAsia="bg-BG"/>
+        </w:rPr>
+        <w:t>В това имено пространство са имплементациите на горе-посочените интерфейси.</w:t>
+      </w:r>
+    </w:p>
+    <w:p>
+      <w:pPr>
+        <w:numPr>
+          <w:ilvl w:val="1"/>
+          <w:numId w:val="19"/>
+        </w:numPr>
+        <w:spacing w:after="200" w:line="320" w:lineRule="exact"/>
+        <w:contextualSpacing/>
+        <w:jc w:val="both"/>
+        <w:rPr>
+          <w:rFonts w:ascii="Times New Roman" w:eastAsia="Calibri" w:hAnsi="Times New Roman" w:cs="Times New Roman"/>
+          <w:sz w:val="24"/>
+          <w:szCs w:val="22"/>
+          <w:lang w:eastAsia="bg-BG"/>
+        </w:rPr>
+      </w:pPr>
+      <w:proofErr w:type="spellStart"/>
+      <w:r>
+        <w:rPr>
+          <w:rFonts w:ascii="Times New Roman" w:eastAsia="Calibri" w:hAnsi="Times New Roman" w:cs="Times New Roman"/>
+          <w:sz w:val="24"/>
+          <w:szCs w:val="22"/>
+          <w:lang w:val="en-GB" w:eastAsia="bg-BG"/>
+        </w:rPr>
+        <w:t>AccountService</w:t>
+      </w:r>
+      <w:proofErr w:type="spellEnd"/>
+    </w:p>
+    <w:p>
+      <w:pPr>
+        <w:numPr>
+          <w:ilvl w:val="1"/>
+          <w:numId w:val="19"/>
+        </w:numPr>
+        <w:spacing w:after="200" w:line="320" w:lineRule="exact"/>
+        <w:contextualSpacing/>
+        <w:jc w:val="both"/>
+        <w:rPr>
+          <w:rFonts w:ascii="Times New Roman" w:eastAsia="Calibri" w:hAnsi="Times New Roman" w:cs="Times New Roman"/>
+          <w:sz w:val="24"/>
+          <w:szCs w:val="22"/>
+          <w:lang w:eastAsia="bg-BG"/>
+        </w:rPr>
+      </w:pPr>
+      <w:proofErr w:type="spellStart"/>
+      <w:r>
+        <w:rPr>
+          <w:rFonts w:ascii="Times New Roman" w:eastAsia="Calibri" w:hAnsi="Times New Roman" w:cs="Times New Roman"/>
+          <w:sz w:val="24"/>
+          <w:szCs w:val="22"/>
+          <w:lang w:val="en-GB" w:eastAsia="bg-BG"/>
+        </w:rPr>
+        <w:t>AnalyticsService</w:t>
+      </w:r>
+      <w:proofErr w:type="spellEnd"/>
+    </w:p>
+    <w:p>
+      <w:pPr>
+        <w:numPr>
+          <w:ilvl w:val="1"/>
+          <w:numId w:val="19"/>
+        </w:numPr>
+        <w:spacing w:after="200" w:line="320" w:lineRule="exact"/>
+        <w:contextualSpacing/>
+        <w:jc w:val="both"/>
+        <w:rPr>
+          <w:rFonts w:ascii="Times New Roman" w:eastAsia="Calibri" w:hAnsi="Times New Roman" w:cs="Times New Roman"/>
+          <w:sz w:val="24"/>
+          <w:szCs w:val="22"/>
+          <w:lang w:eastAsia="bg-BG"/>
+        </w:rPr>
+      </w:pPr>
+      <w:proofErr w:type="spellStart"/>
+      <w:r>
+        <w:rPr>
+          <w:rFonts w:ascii="Times New Roman" w:eastAsia="Calibri" w:hAnsi="Times New Roman" w:cs="Times New Roman"/>
+          <w:sz w:val="24"/>
+          <w:szCs w:val="22"/>
+          <w:lang w:val="en-GB" w:eastAsia="bg-BG"/>
+        </w:rPr>
+        <w:t>BudgetService</w:t>
+      </w:r>
+      <w:proofErr w:type="spellEnd"/>
+    </w:p>
+    <w:p>
+      <w:pPr>
+        <w:numPr>
+          <w:ilvl w:val="1"/>
+          <w:numId w:val="19"/>
+        </w:numPr>
+        <w:spacing w:after="200" w:line="320" w:lineRule="exact"/>
+        <w:contextualSpacing/>
+        <w:jc w:val="both"/>
+        <w:rPr>
+          <w:rFonts w:ascii="Times New Roman" w:eastAsia="Calibri" w:hAnsi="Times New Roman" w:cs="Times New Roman"/>
+          <w:sz w:val="24"/>
+          <w:szCs w:val="22"/>
+          <w:lang w:eastAsia="bg-BG"/>
+        </w:rPr>
+      </w:pPr>
+      <w:proofErr w:type="spellStart"/>
+      <w:r>
+        <w:rPr>
+          <w:rFonts w:ascii="Times New Roman" w:eastAsia="Calibri" w:hAnsi="Times New Roman" w:cs="Times New Roman"/>
+          <w:sz w:val="24"/>
+          <w:szCs w:val="22"/>
+          <w:lang w:val="en-GB" w:eastAsia="bg-BG"/>
+        </w:rPr>
+        <w:t>CurrentUserService</w:t>
+      </w:r>
+      <w:proofErr w:type="spellEnd"/>
+    </w:p>
+    <w:p>
+      <w:pPr>
+        <w:numPr>
+          <w:ilvl w:val="1"/>
+          <w:numId w:val="19"/>
+        </w:numPr>
+        <w:spacing w:after="200" w:line="320" w:lineRule="exact"/>
+        <w:contextualSpacing/>
+        <w:jc w:val="both"/>
+        <w:rPr>
+          <w:rFonts w:ascii="Times New Roman" w:eastAsia="Calibri" w:hAnsi="Times New Roman" w:cs="Times New Roman"/>
+          <w:sz w:val="24"/>
+          <w:szCs w:val="22"/>
+          <w:lang w:eastAsia="bg-BG"/>
+        </w:rPr>
+      </w:pPr>
+      <w:proofErr w:type="spellStart"/>
+      <w:r>
+        <w:rPr>
+          <w:rFonts w:ascii="Times New Roman" w:eastAsia="Calibri" w:hAnsi="Times New Roman" w:cs="Times New Roman"/>
+          <w:sz w:val="24"/>
+          <w:szCs w:val="22"/>
+          <w:lang w:val="en-GB" w:eastAsia="bg-BG"/>
+        </w:rPr>
+        <w:t>CurrencyConverter</w:t>
+      </w:r>
+      <w:proofErr w:type="spellEnd"/>
+    </w:p>
+    <w:p>
+      <w:pPr>
+        <w:numPr>
+          <w:ilvl w:val="1"/>
+          <w:numId w:val="19"/>
+        </w:numPr>
+        <w:spacing w:after="200" w:line="320" w:lineRule="exact"/>
+        <w:contextualSpacing/>
+        <w:jc w:val="both"/>
+        <w:rPr>
+          <w:rFonts w:ascii="Times New Roman" w:eastAsia="Calibri" w:hAnsi="Times New Roman" w:cs="Times New Roman"/>
+          <w:sz w:val="24"/>
+          <w:szCs w:val="22"/>
+          <w:lang w:eastAsia="bg-BG"/>
+        </w:rPr>
+      </w:pPr>
+      <w:proofErr w:type="spellStart"/>
+      <w:r>
+        <w:rPr>
+          <w:rFonts w:ascii="Times New Roman" w:eastAsia="Calibri" w:hAnsi="Times New Roman" w:cs="Times New Roman"/>
+          <w:sz w:val="24"/>
+          <w:szCs w:val="22"/>
+          <w:lang w:val="en-GB" w:eastAsia="bg-BG"/>
+        </w:rPr>
+        <w:t>EmailService</w:t>
+      </w:r>
+      <w:proofErr w:type="spellEnd"/>
+    </w:p>
+    <w:p>
+      <w:pPr>
+        <w:numPr>
+          <w:ilvl w:val="1"/>
+          <w:numId w:val="19"/>
+        </w:numPr>
+        <w:spacing w:after="200" w:line="320" w:lineRule="exact"/>
+        <w:contextualSpacing/>
+        <w:jc w:val="both"/>
+        <w:rPr>
+          <w:rFonts w:ascii="Times New Roman" w:eastAsia="Calibri" w:hAnsi="Times New Roman" w:cs="Times New Roman"/>
+          <w:sz w:val="24"/>
+          <w:szCs w:val="22"/>
+          <w:lang w:eastAsia="bg-BG"/>
+        </w:rPr>
+      </w:pPr>
+      <w:proofErr w:type="spellStart"/>
+      <w:r>
+        <w:rPr>
+          <w:rFonts w:ascii="Times New Roman" w:eastAsia="Calibri" w:hAnsi="Times New Roman" w:cs="Times New Roman"/>
+          <w:sz w:val="24"/>
+          <w:szCs w:val="22"/>
+          <w:lang w:val="en-GB" w:eastAsia="bg-BG"/>
+        </w:rPr>
+        <w:t>SavingsGoalService</w:t>
+      </w:r>
+      <w:proofErr w:type="spellEnd"/>
+    </w:p>
+    <w:p>
+      <w:pPr>
+        <w:numPr>
+          <w:ilvl w:val="1"/>
+          <w:numId w:val="19"/>
+        </w:numPr>
+        <w:spacing w:after="200" w:line="320" w:lineRule="exact"/>
+        <w:contextualSpacing/>
+        <w:jc w:val="both"/>
+        <w:rPr>
+          <w:rFonts w:ascii="Times New Roman" w:eastAsia="Calibri" w:hAnsi="Times New Roman" w:cs="Times New Roman"/>
+          <w:sz w:val="24"/>
+          <w:szCs w:val="22"/>
+          <w:lang w:eastAsia="bg-BG"/>
+        </w:rPr>
+      </w:pPr>
+      <w:proofErr w:type="spellStart"/>
+      <w:r>
+        <w:rPr>
+          <w:rFonts w:ascii="Times New Roman" w:eastAsia="Calibri" w:hAnsi="Times New Roman" w:cs="Times New Roman"/>
+          <w:sz w:val="24"/>
+          <w:szCs w:val="22"/>
+          <w:lang w:val="en-GB" w:eastAsia="bg-BG"/>
+        </w:rPr>
+        <w:t>TransactionService</w:t>
+      </w:r>
+      <w:proofErr w:type="spellEnd"/>
+    </w:p>
+    <w:p>
+      <w:pPr>
+        <w:numPr>
+          <w:ilvl w:val="1"/>
+          <w:numId w:val="19"/>
+        </w:numPr>
+        <w:spacing w:after="200" w:line="320" w:lineRule="exact"/>
+        <w:contextualSpacing/>
+        <w:jc w:val="both"/>
+        <w:rPr>
+          <w:rFonts w:ascii="Times New Roman" w:eastAsia="Calibri" w:hAnsi="Times New Roman" w:cs="Times New Roman"/>
+          <w:sz w:val="24"/>
+          <w:szCs w:val="22"/>
+          <w:lang w:eastAsia="bg-BG"/>
+        </w:rPr>
+      </w:pPr>
+      <w:proofErr w:type="spellStart"/>
+      <w:r>
+        <w:rPr>
+          <w:rFonts w:ascii="Times New Roman" w:eastAsia="Calibri" w:hAnsi="Times New Roman" w:cs="Times New Roman"/>
+          <w:sz w:val="24"/>
+          <w:szCs w:val="22"/>
+          <w:lang w:val="en-GB" w:eastAsia="bg-BG"/>
+        </w:rPr>
+        <w:t>ReminderService</w:t>
+      </w:r>
+      <w:proofErr w:type="spellEnd"/>
+    </w:p>
+    <w:p>
+      <w:pPr>
+        <w:pStyle w:val="ListParagraph"/>
+        <w:numPr>
+          <w:ilvl w:val="0"/>
+          <w:numId w:val="18"/>
+        </w:numPr>
+        <w:spacing w:after="200" w:line="360" w:lineRule="auto"/>
+        <w:rPr>
+          <w:rFonts w:ascii="Times New Roman" w:hAnsi="Times New Roman" w:cs="Times New Roman"/>
+          <w:sz w:val="24"/>
+        </w:rPr>
+      </w:pPr>
+      <w:r>
+        <w:rPr>
+          <w:rFonts w:ascii="Times New Roman" w:hAnsi="Times New Roman" w:cs="Times New Roman"/>
+          <w:sz w:val="24"/>
+          <w:lang w:val="en-GB"/>
+        </w:rPr>
+        <w:lastRenderedPageBreak/>
+        <w:t>Models</w:t>
+      </w:r>
+      <w:r>
+        <w:rPr>
+          <w:rFonts w:ascii="Times New Roman" w:hAnsi="Times New Roman" w:cs="Times New Roman"/>
+          <w:sz w:val="24"/>
+          <w:lang w:val="en-GB"/>
+        </w:rPr>
+        <w:t xml:space="preserve"> – </w:t>
+      </w:r>
+      <w:r>
+        <w:rPr>
+          <w:rFonts w:ascii="Times New Roman" w:hAnsi="Times New Roman" w:cs="Times New Roman"/>
+          <w:sz w:val="24"/>
+        </w:rPr>
+        <w:t>В това именно пространство са имплементирани модели за работа в слоя за бизнес.</w:t>
+      </w:r>
+    </w:p>
+    <w:p>
+      <w:pPr>
+        <w:pStyle w:val="ListParagraph"/>
+        <w:numPr>
+          <w:ilvl w:val="1"/>
+          <w:numId w:val="18"/>
+        </w:numPr>
+        <w:spacing w:after="200" w:line="360" w:lineRule="auto"/>
+        <w:rPr>
+          <w:rFonts w:ascii="Times New Roman" w:hAnsi="Times New Roman" w:cs="Times New Roman"/>
+          <w:sz w:val="24"/>
+        </w:rPr>
+      </w:pPr>
+      <w:proofErr w:type="spellStart"/>
+      <w:r>
+        <w:rPr>
+          <w:rFonts w:ascii="Times New Roman" w:hAnsi="Times New Roman" w:cs="Times New Roman"/>
+          <w:sz w:val="24"/>
+          <w:lang w:val="en-GB"/>
+        </w:rPr>
+        <w:t>EmailModel</w:t>
+      </w:r>
+      <w:proofErr w:type="spellEnd"/>
+    </w:p>
+    <w:p>
+      <w:pPr>
+        <w:pStyle w:val="ListParagraph"/>
+        <w:numPr>
+          <w:ilvl w:val="1"/>
+          <w:numId w:val="18"/>
+        </w:numPr>
+        <w:spacing w:after="200" w:line="360" w:lineRule="auto"/>
+        <w:rPr>
+          <w:rFonts w:ascii="Times New Roman" w:hAnsi="Times New Roman" w:cs="Times New Roman"/>
+          <w:sz w:val="24"/>
+        </w:rPr>
+      </w:pPr>
+      <w:r>
+        <w:rPr>
+          <w:rFonts w:ascii="Times New Roman" w:hAnsi="Times New Roman" w:cs="Times New Roman"/>
+          <w:sz w:val="24"/>
+        </w:rPr>
+        <w:t>CategoryComparisonModel</w:t>
+      </w:r>
+    </w:p>
+    <w:p>
+      <w:pPr>
+        <w:pStyle w:val="ListParagraph"/>
+        <w:numPr>
+          <w:ilvl w:val="1"/>
+          <w:numId w:val="18"/>
+        </w:numPr>
+        <w:spacing w:after="200" w:line="360" w:lineRule="auto"/>
+        <w:rPr>
+          <w:rFonts w:ascii="Times New Roman" w:hAnsi="Times New Roman" w:cs="Times New Roman"/>
+          <w:sz w:val="24"/>
+        </w:rPr>
+      </w:pPr>
+      <w:r>
+        <w:rPr>
+          <w:rFonts w:ascii="Times New Roman" w:hAnsi="Times New Roman" w:cs="Times New Roman"/>
+          <w:sz w:val="24"/>
+        </w:rPr>
+        <w:t>ExpenseComparisonModel</w:t>
+      </w:r>
+    </w:p>
+    <w:p>
+      <w:pPr>
+        <w:pStyle w:val="ListParagraph"/>
+        <w:numPr>
+          <w:ilvl w:val="1"/>
+          <w:numId w:val="18"/>
+        </w:numPr>
+        <w:spacing w:after="200" w:line="360" w:lineRule="auto"/>
+        <w:rPr>
+          <w:rFonts w:ascii="Times New Roman" w:hAnsi="Times New Roman" w:cs="Times New Roman"/>
+          <w:sz w:val="24"/>
+        </w:rPr>
+      </w:pPr>
+      <w:proofErr w:type="spellStart"/>
+      <w:r>
+        <w:rPr>
+          <w:rFonts w:ascii="Times New Roman" w:hAnsi="Times New Roman" w:cs="Times New Roman"/>
+          <w:sz w:val="24"/>
+          <w:lang w:val="en-GB"/>
+        </w:rPr>
+        <w:t>FinancialSummaryModel</w:t>
+      </w:r>
+      <w:proofErr w:type="spellEnd"/>
+    </w:p>
+    <w:p>
+      <w:pPr>
+        <w:pStyle w:val="ListParagraph"/>
+        <w:numPr>
+          <w:ilvl w:val="1"/>
+          <w:numId w:val="18"/>
+        </w:numPr>
+        <w:spacing w:after="200" w:line="360" w:lineRule="auto"/>
+        <w:rPr>
+          <w:rFonts w:ascii="Times New Roman" w:hAnsi="Times New Roman" w:cs="Times New Roman"/>
+          <w:sz w:val="24"/>
+        </w:rPr>
+      </w:pPr>
+      <w:proofErr w:type="spellStart"/>
+      <w:r>
+        <w:rPr>
+          <w:rFonts w:ascii="Times New Roman" w:hAnsi="Times New Roman" w:cs="Times New Roman"/>
+          <w:sz w:val="24"/>
+          <w:lang w:val="en-GB"/>
+        </w:rPr>
+        <w:t>MonthlyComparisonModel</w:t>
+      </w:r>
+      <w:proofErr w:type="spellEnd"/>
+    </w:p>
+    <w:p>
+      <w:pPr>
+        <w:pStyle w:val="ListParagraph"/>
+        <w:numPr>
+          <w:ilvl w:val="1"/>
+          <w:numId w:val="18"/>
+        </w:numPr>
+        <w:spacing w:after="200" w:line="360" w:lineRule="auto"/>
+        <w:rPr>
+          <w:rFonts w:ascii="Times New Roman" w:hAnsi="Times New Roman" w:cs="Times New Roman"/>
+          <w:sz w:val="24"/>
+        </w:rPr>
+      </w:pPr>
+      <w:proofErr w:type="spellStart"/>
+      <w:r>
+        <w:rPr>
+          <w:rFonts w:ascii="Times New Roman" w:hAnsi="Times New Roman" w:cs="Times New Roman"/>
+          <w:sz w:val="24"/>
+          <w:lang w:val="en-GB"/>
+        </w:rPr>
+        <w:t>Monthly</w:t>
+      </w:r>
+      <w:r>
+        <w:rPr>
+          <w:rFonts w:ascii="Times New Roman" w:hAnsi="Times New Roman" w:cs="Times New Roman"/>
+          <w:sz w:val="24"/>
+          <w:lang w:val="en-GB"/>
+        </w:rPr>
+        <w:t>ExpenseSummary</w:t>
+      </w:r>
+      <w:proofErr w:type="spellEnd"/>
+    </w:p>
+    <w:p>
+      <w:pPr>
+        <w:pStyle w:val="ListParagraph"/>
+        <w:numPr>
+          <w:ilvl w:val="1"/>
+          <w:numId w:val="18"/>
+        </w:numPr>
+        <w:spacing w:after="200" w:line="360" w:lineRule="auto"/>
+        <w:rPr>
+          <w:rFonts w:ascii="Times New Roman" w:hAnsi="Times New Roman" w:cs="Times New Roman"/>
+          <w:sz w:val="24"/>
+        </w:rPr>
+      </w:pPr>
+      <w:proofErr w:type="spellStart"/>
+      <w:r>
+        <w:rPr>
+          <w:rFonts w:ascii="Times New Roman" w:hAnsi="Times New Roman" w:cs="Times New Roman"/>
+          <w:sz w:val="24"/>
+          <w:lang w:val="en-GB"/>
+        </w:rPr>
+        <w:t>Monthly</w:t>
+      </w:r>
+      <w:r>
+        <w:rPr>
+          <w:rFonts w:ascii="Times New Roman" w:hAnsi="Times New Roman" w:cs="Times New Roman"/>
+          <w:sz w:val="24"/>
+          <w:lang w:val="en-GB"/>
+        </w:rPr>
+        <w:t>SavingsRateModel</w:t>
+      </w:r>
+      <w:proofErr w:type="spellEnd"/>
+    </w:p>
+    <w:p>
+      <w:pPr>
+        <w:pStyle w:val="ListParagraph"/>
+        <w:numPr>
+          <w:ilvl w:val="1"/>
+          <w:numId w:val="18"/>
+        </w:numPr>
+        <w:spacing w:after="200" w:line="360" w:lineRule="auto"/>
+        <w:rPr>
+          <w:rFonts w:ascii="Times New Roman" w:hAnsi="Times New Roman" w:cs="Times New Roman"/>
+          <w:sz w:val="24"/>
+        </w:rPr>
+      </w:pPr>
+      <w:proofErr w:type="spellStart"/>
+      <w:r>
+        <w:rPr>
+          <w:rFonts w:ascii="Times New Roman" w:hAnsi="Times New Roman" w:cs="Times New Roman"/>
+          <w:sz w:val="24"/>
+          <w:lang w:val="en-GB"/>
+        </w:rPr>
+        <w:t>NetWorthTrendModel</w:t>
+      </w:r>
+      <w:proofErr w:type="spellEnd"/>
+    </w:p>
+    <w:p>
+      <w:pPr>
+        <w:pStyle w:val="ListParagraph"/>
+        <w:numPr>
+          <w:ilvl w:val="1"/>
+          <w:numId w:val="18"/>
+        </w:numPr>
+        <w:spacing w:after="200" w:line="360" w:lineRule="auto"/>
+        <w:rPr>
+          <w:rFonts w:ascii="Times New Roman" w:hAnsi="Times New Roman" w:cs="Times New Roman"/>
+          <w:sz w:val="24"/>
+        </w:rPr>
+      </w:pPr>
+      <w:proofErr w:type="spellStart"/>
+      <w:r>
+        <w:rPr>
+          <w:rFonts w:ascii="Times New Roman" w:hAnsi="Times New Roman" w:cs="Times New Roman"/>
+          <w:sz w:val="24"/>
+          <w:lang w:val="en-GB"/>
+        </w:rPr>
+        <w:t>SavingsGoalProgressModel</w:t>
+      </w:r>
+      <w:proofErr w:type="spellEnd"/>
+    </w:p>
+    <w:p>
+      <w:pPr>
+        <w:pStyle w:val="ListParagraph"/>
+        <w:numPr>
+          <w:ilvl w:val="0"/>
+          <w:numId w:val="18"/>
+        </w:numPr>
+        <w:rPr>
+          <w:rFonts w:ascii="Times New Roman" w:hAnsi="Times New Roman" w:cs="Times New Roman"/>
+          <w:sz w:val="24"/>
+          <w:lang w:val="en-GB"/>
+        </w:rPr>
+      </w:pPr>
+      <w:proofErr w:type="spellStart"/>
+      <w:r>
+        <w:rPr>
+          <w:rFonts w:ascii="Times New Roman" w:hAnsi="Times New Roman" w:cs="Times New Roman"/>
+          <w:sz w:val="24"/>
+          <w:lang w:val="en-GB"/>
+        </w:rPr>
+        <w:t>DependencyInjection</w:t>
+      </w:r>
+      <w:proofErr w:type="spellEnd"/>
+      <w:r>
+        <w:rPr>
+          <w:rFonts w:ascii="Times New Roman" w:hAnsi="Times New Roman" w:cs="Times New Roman"/>
+          <w:sz w:val="24"/>
+          <w:lang w:val="en-GB"/>
+        </w:rPr>
+        <w:t xml:space="preserve"> - </w:t>
+      </w:r>
+      <w:r>
+        <w:rPr>
+          <w:rFonts w:ascii="Times New Roman" w:eastAsia="Calibri" w:hAnsi="Times New Roman" w:cs="Times New Roman"/>
+          <w:sz w:val="24"/>
+          <w:szCs w:val="22"/>
+          <w:lang w:eastAsia="bg-BG"/>
+        </w:rPr>
+        <w:t>Клас, който реализира инжектиране на зависимости от този слой към останалите.</w:t>
+      </w:r>
     </w:p>
     <w:sectPr>
-      <w:headerReference w:type="default" r:id="rId10"/>
-      <w:footerReference w:type="default" r:id="rId11"/>
-      <w:footerReference w:type="first" r:id="rId12"/>
+      <w:headerReference w:type="default" r:id="rId9"/>
+      <w:footerReference w:type="default" r:id="rId10"/>
+      <w:footerReference w:type="first" r:id="rId11"/>
       <w:pgSz w:w="12240" w:h="15840"/>
       <w:pgMar w:top="1440" w:right="1440" w:bottom="1440" w:left="1440" w:header="720" w:footer="720" w:gutter="0"/>
       <w:pgNumType w:start="1"/>
@@ -1454,7 +4318,7 @@
 </file>
 
 <file path=word/endnotes.xml><?xml version="1.0" encoding="utf-8"?>
-<w:endnotes xmlns:wpc="http://schemas.microsoft.com/office/word/2010/wordprocessingCanvas" xmlns:cx="http://schemas.microsoft.com/office/drawing/2014/chartex" xmlns:cx1="http://schemas.microsoft.com/office/drawing/2015/9/8/chartex" xmlns:cx2="http://schemas.microsoft.com/office/drawing/2015/10/21/chartex" xmlns:cx3="http://schemas.microsoft.com/office/drawing/2016/5/9/chartex" xmlns:cx4="http://schemas.microsoft.com/office/drawing/2016/5/10/chartex" xmlns:cx5="http://schemas.microsoft.com/office/drawing/2016/5/11/chartex" xmlns:cx6="http://schemas.microsoft.com/office/drawing/2016/5/12/chartex" xmlns:cx7="http://schemas.microsoft.com/office/drawing/2016/5/13/chartex" xmlns:cx8="http://schemas.microsoft.com/office/drawing/2016/5/14/chartex" xmlns:mc="http://schemas.openxmlformats.org/markup-compatibility/2006" xmlns:aink="http://schemas.microsoft.com/office/drawing/2016/ink" xmlns:am3d="http://schemas.microsoft.com/office/drawing/2017/model3d" xmlns:o="urn:schemas-microsoft-com:office:office" xmlns:r="http://schemas.openxmlformats.org/officeDocument/2006/relationships" xmlns:m="http://schemas.openxmlformats.org/officeDocument/2006/math" xmlns:v="urn:schemas-microsoft-com:vml" xmlns:wp14="http://schemas.microsoft.com/office/word/2010/wordprocessingDrawing" xmlns:wp="http://schemas.openxmlformats.org/drawingml/2006/wordprocessingDrawing" xmlns:w10="urn:schemas-microsoft-com:office:word" xmlns:w="http://schemas.openxmlformats.org/wordprocessingml/2006/main" xmlns:w14="http://schemas.microsoft.com/office/word/2010/wordml" xmlns:w15="http://schemas.microsoft.com/office/word/2012/wordml" xmlns:w16cid="http://schemas.microsoft.com/office/word/2016/wordml/cid" xmlns:w16se="http://schemas.microsoft.com/office/word/2015/wordml/symex" xmlns:wpg="http://schemas.microsoft.com/office/word/2010/wordprocessingGroup" xmlns:wpi="http://schemas.microsoft.com/office/word/2010/wordprocessingInk" xmlns:wne="http://schemas.microsoft.com/office/word/2006/wordml" xmlns:wps="http://schemas.microsoft.com/office/word/2010/wordprocessingShape" mc:Ignorable="w14 w15 w16se w16cid wp14">
+<w:endnotes xmlns:wpc="http://schemas.microsoft.com/office/word/2010/wordprocessingCanvas" xmlns:cx="http://schemas.microsoft.com/office/drawing/2014/chartex" xmlns:mc="http://schemas.openxmlformats.org/markup-compatibility/2006" xmlns:o="urn:schemas-microsoft-com:office:office" xmlns:r="http://schemas.openxmlformats.org/officeDocument/2006/relationships" xmlns:m="http://schemas.openxmlformats.org/officeDocument/2006/math" xmlns:v="urn:schemas-microsoft-com:vml" xmlns:wp14="http://schemas.microsoft.com/office/word/2010/wordprocessingDrawing" xmlns:wp="http://schemas.openxmlformats.org/drawingml/2006/wordprocessingDrawing" xmlns:w10="urn:schemas-microsoft-com:office:word" xmlns:w="http://schemas.openxmlformats.org/wordprocessingml/2006/main" xmlns:w14="http://schemas.microsoft.com/office/word/2010/wordml" xmlns:w15="http://schemas.microsoft.com/office/word/2012/wordml" xmlns:w16se="http://schemas.microsoft.com/office/word/2015/wordml/symex" xmlns:wpg="http://schemas.microsoft.com/office/word/2010/wordprocessingGroup" xmlns:wpi="http://schemas.microsoft.com/office/word/2010/wordprocessingInk" xmlns:wne="http://schemas.microsoft.com/office/word/2006/wordml" xmlns:wps="http://schemas.microsoft.com/office/word/2010/wordprocessingShape" mc:Ignorable="w14 w15 w16se wp14">
   <w:endnote w:type="separator" w:id="-1">
     <w:p>
       <w:pPr>
@@ -1479,7 +4343,7 @@
 </file>
 
 <file path=word/footer1.xml><?xml version="1.0" encoding="utf-8"?>
-<w:ftr xmlns:wpc="http://schemas.microsoft.com/office/word/2010/wordprocessingCanvas" xmlns:cx="http://schemas.microsoft.com/office/drawing/2014/chartex" xmlns:cx1="http://schemas.microsoft.com/office/drawing/2015/9/8/chartex" xmlns:cx2="http://schemas.microsoft.com/office/drawing/2015/10/21/chartex" xmlns:cx3="http://schemas.microsoft.com/office/drawing/2016/5/9/chartex" xmlns:cx4="http://schemas.microsoft.com/office/drawing/2016/5/10/chartex" xmlns:cx5="http://schemas.microsoft.com/office/drawing/2016/5/11/chartex" xmlns:cx6="http://schemas.microsoft.com/office/drawing/2016/5/12/chartex" xmlns:cx7="http://schemas.microsoft.com/office/drawing/2016/5/13/chartex" xmlns:cx8="http://schemas.microsoft.com/office/drawing/2016/5/14/chartex" xmlns:mc="http://schemas.openxmlformats.org/markup-compatibility/2006" xmlns:aink="http://schemas.microsoft.com/office/drawing/2016/ink" xmlns:am3d="http://schemas.microsoft.com/office/drawing/2017/model3d" xmlns:o="urn:schemas-microsoft-com:office:office" xmlns:r="http://schemas.openxmlformats.org/officeDocument/2006/relationships" xmlns:m="http://schemas.openxmlformats.org/officeDocument/2006/math" xmlns:v="urn:schemas-microsoft-com:vml" xmlns:wp14="http://schemas.microsoft.com/office/word/2010/wordprocessingDrawing" xmlns:wp="http://schemas.openxmlformats.org/drawingml/2006/wordprocessingDrawing" xmlns:w10="urn:schemas-microsoft-com:office:word" xmlns:w="http://schemas.openxmlformats.org/wordprocessingml/2006/main" xmlns:w14="http://schemas.microsoft.com/office/word/2010/wordml" xmlns:w15="http://schemas.microsoft.com/office/word/2012/wordml" xmlns:w16cid="http://schemas.microsoft.com/office/word/2016/wordml/cid" xmlns:w16se="http://schemas.microsoft.com/office/word/2015/wordml/symex" xmlns:wpg="http://schemas.microsoft.com/office/word/2010/wordprocessingGroup" xmlns:wpi="http://schemas.microsoft.com/office/word/2010/wordprocessingInk" xmlns:wne="http://schemas.microsoft.com/office/word/2006/wordml" xmlns:wps="http://schemas.microsoft.com/office/word/2010/wordprocessingShape" mc:Ignorable="w14 w15 w16se w16cid wp14">
+<w:ftr xmlns:wpc="http://schemas.microsoft.com/office/word/2010/wordprocessingCanvas" xmlns:cx="http://schemas.microsoft.com/office/drawing/2014/chartex" xmlns:mc="http://schemas.openxmlformats.org/markup-compatibility/2006" xmlns:o="urn:schemas-microsoft-com:office:office" xmlns:r="http://schemas.openxmlformats.org/officeDocument/2006/relationships" xmlns:m="http://schemas.openxmlformats.org/officeDocument/2006/math" xmlns:v="urn:schemas-microsoft-com:vml" xmlns:wp14="http://schemas.microsoft.com/office/word/2010/wordprocessingDrawing" xmlns:wp="http://schemas.openxmlformats.org/drawingml/2006/wordprocessingDrawing" xmlns:w10="urn:schemas-microsoft-com:office:word" xmlns:w="http://schemas.openxmlformats.org/wordprocessingml/2006/main" xmlns:w14="http://schemas.microsoft.com/office/word/2010/wordml" xmlns:w15="http://schemas.microsoft.com/office/word/2012/wordml" xmlns:w16se="http://schemas.microsoft.com/office/word/2015/wordml/symex" xmlns:wpg="http://schemas.microsoft.com/office/word/2010/wordprocessingGroup" xmlns:wpi="http://schemas.microsoft.com/office/word/2010/wordprocessingInk" xmlns:wne="http://schemas.microsoft.com/office/word/2006/wordml" xmlns:wps="http://schemas.microsoft.com/office/word/2010/wordprocessingShape" mc:Ignorable="w14 w15 w16se wp14">
   <w:sdt>
     <w:sdtPr>
       <w:id w:val="266742815"/>
@@ -1532,7 +4396,7 @@
 </file>
 
 <file path=word/footer2.xml><?xml version="1.0" encoding="utf-8"?>
-<w:ftr xmlns:wpc="http://schemas.microsoft.com/office/word/2010/wordprocessingCanvas" xmlns:cx="http://schemas.microsoft.com/office/drawing/2014/chartex" xmlns:cx1="http://schemas.microsoft.com/office/drawing/2015/9/8/chartex" xmlns:cx2="http://schemas.microsoft.com/office/drawing/2015/10/21/chartex" xmlns:cx3="http://schemas.microsoft.com/office/drawing/2016/5/9/chartex" xmlns:cx4="http://schemas.microsoft.com/office/drawing/2016/5/10/chartex" xmlns:cx5="http://schemas.microsoft.com/office/drawing/2016/5/11/chartex" xmlns:cx6="http://schemas.microsoft.com/office/drawing/2016/5/12/chartex" xmlns:cx7="http://schemas.microsoft.com/office/drawing/2016/5/13/chartex" xmlns:cx8="http://schemas.microsoft.com/office/drawing/2016/5/14/chartex" xmlns:mc="http://schemas.openxmlformats.org/markup-compatibility/2006" xmlns:aink="http://schemas.microsoft.com/office/drawing/2016/ink" xmlns:am3d="http://schemas.microsoft.com/office/drawing/2017/model3d" xmlns:o="urn:schemas-microsoft-com:office:office" xmlns:r="http://schemas.openxmlformats.org/officeDocument/2006/relationships" xmlns:m="http://schemas.openxmlformats.org/officeDocument/2006/math" xmlns:v="urn:schemas-microsoft-com:vml" xmlns:wp14="http://schemas.microsoft.com/office/word/2010/wordprocessingDrawing" xmlns:wp="http://schemas.openxmlformats.org/drawingml/2006/wordprocessingDrawing" xmlns:w10="urn:schemas-microsoft-com:office:word" xmlns:w="http://schemas.openxmlformats.org/wordprocessingml/2006/main" xmlns:w14="http://schemas.microsoft.com/office/word/2010/wordml" xmlns:w15="http://schemas.microsoft.com/office/word/2012/wordml" xmlns:w16cid="http://schemas.microsoft.com/office/word/2016/wordml/cid" xmlns:w16se="http://schemas.microsoft.com/office/word/2015/wordml/symex" xmlns:wpg="http://schemas.microsoft.com/office/word/2010/wordprocessingGroup" xmlns:wpi="http://schemas.microsoft.com/office/word/2010/wordprocessingInk" xmlns:wne="http://schemas.microsoft.com/office/word/2006/wordml" xmlns:wps="http://schemas.microsoft.com/office/word/2010/wordprocessingShape" mc:Ignorable="w14 w15 w16se w16cid wp14">
+<w:ftr xmlns:wpc="http://schemas.microsoft.com/office/word/2010/wordprocessingCanvas" xmlns:cx="http://schemas.microsoft.com/office/drawing/2014/chartex" xmlns:mc="http://schemas.openxmlformats.org/markup-compatibility/2006" xmlns:o="urn:schemas-microsoft-com:office:office" xmlns:r="http://schemas.openxmlformats.org/officeDocument/2006/relationships" xmlns:m="http://schemas.openxmlformats.org/officeDocument/2006/math" xmlns:v="urn:schemas-microsoft-com:vml" xmlns:wp14="http://schemas.microsoft.com/office/word/2010/wordprocessingDrawing" xmlns:wp="http://schemas.openxmlformats.org/drawingml/2006/wordprocessingDrawing" xmlns:w10="urn:schemas-microsoft-com:office:word" xmlns:w="http://schemas.openxmlformats.org/wordprocessingml/2006/main" xmlns:w14="http://schemas.microsoft.com/office/word/2010/wordml" xmlns:w15="http://schemas.microsoft.com/office/word/2012/wordml" xmlns:w16se="http://schemas.microsoft.com/office/word/2015/wordml/symex" xmlns:wpg="http://schemas.microsoft.com/office/word/2010/wordprocessingGroup" xmlns:wpi="http://schemas.microsoft.com/office/word/2010/wordprocessingInk" xmlns:wne="http://schemas.microsoft.com/office/word/2006/wordml" xmlns:wps="http://schemas.microsoft.com/office/word/2010/wordprocessingShape" mc:Ignorable="w14 w15 w16se wp14">
   <w:sdt>
     <w:sdtPr>
       <w:id w:val="-568189030"/>
@@ -1585,7 +4449,7 @@
 </file>
 
 <file path=word/footnotes.xml><?xml version="1.0" encoding="utf-8"?>
-<w:footnotes xmlns:wpc="http://schemas.microsoft.com/office/word/2010/wordprocessingCanvas" xmlns:cx="http://schemas.microsoft.com/office/drawing/2014/chartex" xmlns:cx1="http://schemas.microsoft.com/office/drawing/2015/9/8/chartex" xmlns:cx2="http://schemas.microsoft.com/office/drawing/2015/10/21/chartex" xmlns:cx3="http://schemas.microsoft.com/office/drawing/2016/5/9/chartex" xmlns:cx4="http://schemas.microsoft.com/office/drawing/2016/5/10/chartex" xmlns:cx5="http://schemas.microsoft.com/office/drawing/2016/5/11/chartex" xmlns:cx6="http://schemas.microsoft.com/office/drawing/2016/5/12/chartex" xmlns:cx7="http://schemas.microsoft.com/office/drawing/2016/5/13/chartex" xmlns:cx8="http://schemas.microsoft.com/office/drawing/2016/5/14/chartex" xmlns:mc="http://schemas.openxmlformats.org/markup-compatibility/2006" xmlns:aink="http://schemas.microsoft.com/office/drawing/2016/ink" xmlns:am3d="http://schemas.microsoft.com/office/drawing/2017/model3d" xmlns:o="urn:schemas-microsoft-com:office:office" xmlns:r="http://schemas.openxmlformats.org/officeDocument/2006/relationships" xmlns:m="http://schemas.openxmlformats.org/officeDocument/2006/math" xmlns:v="urn:schemas-microsoft-com:vml" xmlns:wp14="http://schemas.microsoft.com/office/word/2010/wordprocessingDrawing" xmlns:wp="http://schemas.openxmlformats.org/drawingml/2006/wordprocessingDrawing" xmlns:w10="urn:schemas-microsoft-com:office:word" xmlns:w="http://schemas.openxmlformats.org/wordprocessingml/2006/main" xmlns:w14="http://schemas.microsoft.com/office/word/2010/wordml" xmlns:w15="http://schemas.microsoft.com/office/word/2012/wordml" xmlns:w16cid="http://schemas.microsoft.com/office/word/2016/wordml/cid" xmlns:w16se="http://schemas.microsoft.com/office/word/2015/wordml/symex" xmlns:wpg="http://schemas.microsoft.com/office/word/2010/wordprocessingGroup" xmlns:wpi="http://schemas.microsoft.com/office/word/2010/wordprocessingInk" xmlns:wne="http://schemas.microsoft.com/office/word/2006/wordml" xmlns:wps="http://schemas.microsoft.com/office/word/2010/wordprocessingShape" mc:Ignorable="w14 w15 w16se w16cid wp14">
+<w:footnotes xmlns:wpc="http://schemas.microsoft.com/office/word/2010/wordprocessingCanvas" xmlns:cx="http://schemas.microsoft.com/office/drawing/2014/chartex" xmlns:mc="http://schemas.openxmlformats.org/markup-compatibility/2006" xmlns:o="urn:schemas-microsoft-com:office:office" xmlns:r="http://schemas.openxmlformats.org/officeDocument/2006/relationships" xmlns:m="http://schemas.openxmlformats.org/officeDocument/2006/math" xmlns:v="urn:schemas-microsoft-com:vml" xmlns:wp14="http://schemas.microsoft.com/office/word/2010/wordprocessingDrawing" xmlns:wp="http://schemas.openxmlformats.org/drawingml/2006/wordprocessingDrawing" xmlns:w10="urn:schemas-microsoft-com:office:word" xmlns:w="http://schemas.openxmlformats.org/wordprocessingml/2006/main" xmlns:w14="http://schemas.microsoft.com/office/word/2010/wordml" xmlns:w15="http://schemas.microsoft.com/office/word/2012/wordml" xmlns:w16se="http://schemas.microsoft.com/office/word/2015/wordml/symex" xmlns:wpg="http://schemas.microsoft.com/office/word/2010/wordprocessingGroup" xmlns:wpi="http://schemas.microsoft.com/office/word/2010/wordprocessingInk" xmlns:wne="http://schemas.microsoft.com/office/word/2006/wordml" xmlns:wps="http://schemas.microsoft.com/office/word/2010/wordprocessingShape" mc:Ignorable="w14 w15 w16se wp14">
   <w:footnote w:type="separator" w:id="-1">
     <w:p>
       <w:pPr>
@@ -1610,7 +4474,7 @@
 </file>
 
 <file path=word/header1.xml><?xml version="1.0" encoding="utf-8"?>
-<w:hdr xmlns:wpc="http://schemas.microsoft.com/office/word/2010/wordprocessingCanvas" xmlns:cx="http://schemas.microsoft.com/office/drawing/2014/chartex" xmlns:cx1="http://schemas.microsoft.com/office/drawing/2015/9/8/chartex" xmlns:cx2="http://schemas.microsoft.com/office/drawing/2015/10/21/chartex" xmlns:cx3="http://schemas.microsoft.com/office/drawing/2016/5/9/chartex" xmlns:cx4="http://schemas.microsoft.com/office/drawing/2016/5/10/chartex" xmlns:cx5="http://schemas.microsoft.com/office/drawing/2016/5/11/chartex" xmlns:cx6="http://schemas.microsoft.com/office/drawing/2016/5/12/chartex" xmlns:cx7="http://schemas.microsoft.com/office/drawing/2016/5/13/chartex" xmlns:cx8="http://schemas.microsoft.com/office/drawing/2016/5/14/chartex" xmlns:mc="http://schemas.openxmlformats.org/markup-compatibility/2006" xmlns:aink="http://schemas.microsoft.com/office/drawing/2016/ink" xmlns:am3d="http://schemas.microsoft.com/office/drawing/2017/model3d" xmlns:o="urn:schemas-microsoft-com:office:office" xmlns:r="http://schemas.openxmlformats.org/officeDocument/2006/relationships" xmlns:m="http://schemas.openxmlformats.org/officeDocument/2006/math" xmlns:v="urn:schemas-microsoft-com:vml" xmlns:wp14="http://schemas.microsoft.com/office/word/2010/wordprocessingDrawing" xmlns:wp="http://schemas.openxmlformats.org/drawingml/2006/wordprocessingDrawing" xmlns:w10="urn:schemas-microsoft-com:office:word" xmlns:w="http://schemas.openxmlformats.org/wordprocessingml/2006/main" xmlns:w14="http://schemas.microsoft.com/office/word/2010/wordml" xmlns:w15="http://schemas.microsoft.com/office/word/2012/wordml" xmlns:w16cid="http://schemas.microsoft.com/office/word/2016/wordml/cid" xmlns:w16se="http://schemas.microsoft.com/office/word/2015/wordml/symex" xmlns:wpg="http://schemas.microsoft.com/office/word/2010/wordprocessingGroup" xmlns:wpi="http://schemas.microsoft.com/office/word/2010/wordprocessingInk" xmlns:wne="http://schemas.microsoft.com/office/word/2006/wordml" xmlns:wps="http://schemas.microsoft.com/office/word/2010/wordprocessingShape" mc:Ignorable="w14 w15 w16se w16cid wp14">
+<w:hdr xmlns:wpc="http://schemas.microsoft.com/office/word/2010/wordprocessingCanvas" xmlns:cx="http://schemas.microsoft.com/office/drawing/2014/chartex" xmlns:mc="http://schemas.openxmlformats.org/markup-compatibility/2006" xmlns:o="urn:schemas-microsoft-com:office:office" xmlns:r="http://schemas.openxmlformats.org/officeDocument/2006/relationships" xmlns:m="http://schemas.openxmlformats.org/officeDocument/2006/math" xmlns:v="urn:schemas-microsoft-com:vml" xmlns:wp14="http://schemas.microsoft.com/office/word/2010/wordprocessingDrawing" xmlns:wp="http://schemas.openxmlformats.org/drawingml/2006/wordprocessingDrawing" xmlns:w10="urn:schemas-microsoft-com:office:word" xmlns:w="http://schemas.openxmlformats.org/wordprocessingml/2006/main" xmlns:w14="http://schemas.microsoft.com/office/word/2010/wordml" xmlns:w15="http://schemas.microsoft.com/office/word/2012/wordml" xmlns:w16se="http://schemas.microsoft.com/office/word/2015/wordml/symex" xmlns:wpg="http://schemas.microsoft.com/office/word/2010/wordprocessingGroup" xmlns:wpi="http://schemas.microsoft.com/office/word/2010/wordprocessingInk" xmlns:wne="http://schemas.microsoft.com/office/word/2006/wordml" xmlns:wps="http://schemas.microsoft.com/office/word/2010/wordprocessingShape" mc:Ignorable="w14 w15 w16se wp14">
   <w:p>
     <w:pPr>
       <w:pStyle w:val="NoSpacing"/>
@@ -1622,8 +4486,6 @@
         <w:szCs w:val="21"/>
       </w:rPr>
     </w:pPr>
-    <w:bookmarkStart w:id="22" w:name="_Hlk193447874"/>
-    <w:bookmarkStart w:id="23" w:name="_Hlk193447875"/>
     <w:r>
       <w:rPr>
         <w:b/>
@@ -1657,7 +4519,7 @@
               <wp:lineTo x="7069" y="0"/>
             </wp:wrapPolygon>
           </wp:wrapTight>
-          <wp:docPr id="5" name="Picture 5"/>
+          <wp:docPr id="20" name="Picture 20"/>
           <wp:cNvGraphicFramePr>
             <a:graphicFrameLocks xmlns:a="http://schemas.openxmlformats.org/drawingml/2006/main" noChangeAspect="1"/>
           </wp:cNvGraphicFramePr>
@@ -1744,14 +4606,12 @@
       </w:rPr>
       <w:t>, codingburgas.bg</w:t>
     </w:r>
-    <w:bookmarkEnd w:id="22"/>
-    <w:bookmarkEnd w:id="23"/>
   </w:p>
 </w:hdr>
 </file>
 
 <file path=word/numbering.xml><?xml version="1.0" encoding="utf-8"?>
-<w:numbering xmlns:wpc="http://schemas.microsoft.com/office/word/2010/wordprocessingCanvas" xmlns:cx="http://schemas.microsoft.com/office/drawing/2014/chartex" xmlns:cx1="http://schemas.microsoft.com/office/drawing/2015/9/8/chartex" xmlns:cx2="http://schemas.microsoft.com/office/drawing/2015/10/21/chartex" xmlns:cx3="http://schemas.microsoft.com/office/drawing/2016/5/9/chartex" xmlns:cx4="http://schemas.microsoft.com/office/drawing/2016/5/10/chartex" xmlns:cx5="http://schemas.microsoft.com/office/drawing/2016/5/11/chartex" xmlns:cx6="http://schemas.microsoft.com/office/drawing/2016/5/12/chartex" xmlns:cx7="http://schemas.microsoft.com/office/drawing/2016/5/13/chartex" xmlns:cx8="http://schemas.microsoft.com/office/drawing/2016/5/14/chartex" xmlns:mc="http://schemas.openxmlformats.org/markup-compatibility/2006" xmlns:aink="http://schemas.microsoft.com/office/drawing/2016/ink" xmlns:am3d="http://schemas.microsoft.com/office/drawing/2017/model3d" xmlns:o="urn:schemas-microsoft-com:office:office" xmlns:r="http://schemas.openxmlformats.org/officeDocument/2006/relationships" xmlns:m="http://schemas.openxmlformats.org/officeDocument/2006/math" xmlns:v="urn:schemas-microsoft-com:vml" xmlns:wp14="http://schemas.microsoft.com/office/word/2010/wordprocessingDrawing" xmlns:wp="http://schemas.openxmlformats.org/drawingml/2006/wordprocessingDrawing" xmlns:w10="urn:schemas-microsoft-com:office:word" xmlns:w="http://schemas.openxmlformats.org/wordprocessingml/2006/main" xmlns:w14="http://schemas.microsoft.com/office/word/2010/wordml" xmlns:w15="http://schemas.microsoft.com/office/word/2012/wordml" xmlns:w16cid="http://schemas.microsoft.com/office/word/2016/wordml/cid" xmlns:w16se="http://schemas.microsoft.com/office/word/2015/wordml/symex" xmlns:wpg="http://schemas.microsoft.com/office/word/2010/wordprocessingGroup" xmlns:wpi="http://schemas.microsoft.com/office/word/2010/wordprocessingInk" xmlns:wne="http://schemas.microsoft.com/office/word/2006/wordml" xmlns:wps="http://schemas.microsoft.com/office/word/2010/wordprocessingShape" mc:Ignorable="w14 w15 w16se w16cid wp14">
+<w:numbering xmlns:wpc="http://schemas.microsoft.com/office/word/2010/wordprocessingCanvas" xmlns:cx="http://schemas.microsoft.com/office/drawing/2014/chartex" xmlns:mc="http://schemas.openxmlformats.org/markup-compatibility/2006" xmlns:o="urn:schemas-microsoft-com:office:office" xmlns:r="http://schemas.openxmlformats.org/officeDocument/2006/relationships" xmlns:m="http://schemas.openxmlformats.org/officeDocument/2006/math" xmlns:v="urn:schemas-microsoft-com:vml" xmlns:wp14="http://schemas.microsoft.com/office/word/2010/wordprocessingDrawing" xmlns:wp="http://schemas.openxmlformats.org/drawingml/2006/wordprocessingDrawing" xmlns:w10="urn:schemas-microsoft-com:office:word" xmlns:w="http://schemas.openxmlformats.org/wordprocessingml/2006/main" xmlns:w14="http://schemas.microsoft.com/office/word/2010/wordml" xmlns:w15="http://schemas.microsoft.com/office/word/2012/wordml" xmlns:w16se="http://schemas.microsoft.com/office/word/2015/wordml/symex" xmlns:wpg="http://schemas.microsoft.com/office/word/2010/wordprocessingGroup" xmlns:wpi="http://schemas.microsoft.com/office/word/2010/wordprocessingInk" xmlns:wne="http://schemas.microsoft.com/office/word/2006/wordml" xmlns:wps="http://schemas.microsoft.com/office/word/2010/wordprocessingShape" mc:Ignorable="w14 w15 w16se wp14">
   <w:abstractNum w:abstractNumId="0" w15:restartNumberingAfterBreak="0">
     <w:nsid w:val="033822F7"/>
     <w:multiLevelType w:val="hybridMultilevel"/>
@@ -2389,192 +5249,101 @@
     </w:lvl>
   </w:abstractNum>
   <w:abstractNum w:abstractNumId="6" w15:restartNumberingAfterBreak="0">
-    <w:nsid w:val="38B8377B"/>
-    <w:multiLevelType w:val="hybridMultilevel"/>
-    <w:tmpl w:val="4434156C"/>
-    <w:lvl w:ilvl="0" w:tplc="04090001">
-      <w:start w:val="1"/>
-      <w:numFmt w:val="bullet"/>
-      <w:lvlText w:val=""/>
-      <w:lvlJc w:val="left"/>
-      <w:pPr>
-        <w:ind w:left="1200" w:hanging="360"/>
-      </w:pPr>
-      <w:rPr>
-        <w:rFonts w:ascii="Symbol" w:hAnsi="Symbol" w:hint="default"/>
-      </w:rPr>
-    </w:lvl>
-    <w:lvl w:ilvl="1" w:tplc="08090019" w:tentative="1">
-      <w:start w:val="1"/>
-      <w:numFmt w:val="lowerLetter"/>
-      <w:lvlText w:val="%2."/>
-      <w:lvlJc w:val="left"/>
-      <w:pPr>
-        <w:ind w:left="1920" w:hanging="360"/>
-      </w:pPr>
-    </w:lvl>
-    <w:lvl w:ilvl="2" w:tplc="0809001B" w:tentative="1">
-      <w:start w:val="1"/>
-      <w:numFmt w:val="lowerRoman"/>
-      <w:lvlText w:val="%3."/>
-      <w:lvlJc w:val="right"/>
-      <w:pPr>
-        <w:ind w:left="2640" w:hanging="180"/>
-      </w:pPr>
-    </w:lvl>
-    <w:lvl w:ilvl="3" w:tplc="0809000F" w:tentative="1">
+    <w:nsid w:val="413D7987"/>
+    <w:multiLevelType w:val="multilevel"/>
+    <w:tmpl w:val="E9DA1566"/>
+    <w:lvl w:ilvl="0">
       <w:start w:val="1"/>
       <w:numFmt w:val="decimal"/>
-      <w:lvlText w:val="%4."/>
-      <w:lvlJc w:val="left"/>
-      <w:pPr>
-        <w:ind w:left="3360" w:hanging="360"/>
-      </w:pPr>
-    </w:lvl>
-    <w:lvl w:ilvl="4" w:tplc="08090019" w:tentative="1">
-      <w:start w:val="1"/>
-      <w:numFmt w:val="lowerLetter"/>
-      <w:lvlText w:val="%5."/>
-      <w:lvlJc w:val="left"/>
-      <w:pPr>
-        <w:ind w:left="4080" w:hanging="360"/>
-      </w:pPr>
-    </w:lvl>
-    <w:lvl w:ilvl="5" w:tplc="0809001B" w:tentative="1">
-      <w:start w:val="1"/>
-      <w:numFmt w:val="lowerRoman"/>
-      <w:lvlText w:val="%6."/>
-      <w:lvlJc w:val="right"/>
-      <w:pPr>
-        <w:ind w:left="4800" w:hanging="180"/>
-      </w:pPr>
-    </w:lvl>
-    <w:lvl w:ilvl="6" w:tplc="0809000F" w:tentative="1">
+      <w:lvlText w:val="%1."/>
+      <w:lvlJc w:val="left"/>
+      <w:pPr>
+        <w:ind w:left="360" w:hanging="360"/>
+      </w:pPr>
+      <w:rPr>
+        <w:rFonts w:hint="default"/>
+        <w:b/>
+      </w:rPr>
+    </w:lvl>
+    <w:lvl w:ilvl="1">
       <w:start w:val="1"/>
       <w:numFmt w:val="decimal"/>
-      <w:lvlText w:val="%7."/>
-      <w:lvlJc w:val="left"/>
-      <w:pPr>
-        <w:ind w:left="5520" w:hanging="360"/>
-      </w:pPr>
-    </w:lvl>
-    <w:lvl w:ilvl="7" w:tplc="08090019" w:tentative="1">
-      <w:start w:val="1"/>
-      <w:numFmt w:val="lowerLetter"/>
-      <w:lvlText w:val="%8."/>
-      <w:lvlJc w:val="left"/>
-      <w:pPr>
-        <w:ind w:left="6240" w:hanging="360"/>
-      </w:pPr>
-    </w:lvl>
-    <w:lvl w:ilvl="8" w:tplc="0809001B" w:tentative="1">
-      <w:start w:val="1"/>
-      <w:numFmt w:val="lowerRoman"/>
-      <w:lvlText w:val="%9."/>
-      <w:lvlJc w:val="right"/>
-      <w:pPr>
-        <w:ind w:left="6960" w:hanging="180"/>
+      <w:lvlText w:val="%1.%2."/>
+      <w:lvlJc w:val="left"/>
+      <w:pPr>
+        <w:ind w:left="792" w:hanging="432"/>
+      </w:pPr>
+      <w:rPr>
+        <w:b/>
+        <w:sz w:val="30"/>
+        <w:szCs w:val="30"/>
+      </w:rPr>
+    </w:lvl>
+    <w:lvl w:ilvl="2">
+      <w:start w:val="1"/>
+      <w:numFmt w:val="decimal"/>
+      <w:lvlText w:val="%1.%2.%3."/>
+      <w:lvlJc w:val="left"/>
+      <w:pPr>
+        <w:ind w:left="1224" w:hanging="504"/>
+      </w:pPr>
+    </w:lvl>
+    <w:lvl w:ilvl="3">
+      <w:start w:val="1"/>
+      <w:numFmt w:val="decimal"/>
+      <w:lvlText w:val="%1.%2.%3.%4."/>
+      <w:lvlJc w:val="left"/>
+      <w:pPr>
+        <w:ind w:left="1728" w:hanging="648"/>
+      </w:pPr>
+    </w:lvl>
+    <w:lvl w:ilvl="4">
+      <w:start w:val="1"/>
+      <w:numFmt w:val="decimal"/>
+      <w:lvlText w:val="%1.%2.%3.%4.%5."/>
+      <w:lvlJc w:val="left"/>
+      <w:pPr>
+        <w:ind w:left="2232" w:hanging="792"/>
+      </w:pPr>
+    </w:lvl>
+    <w:lvl w:ilvl="5">
+      <w:start w:val="1"/>
+      <w:numFmt w:val="decimal"/>
+      <w:lvlText w:val="%1.%2.%3.%4.%5.%6."/>
+      <w:lvlJc w:val="left"/>
+      <w:pPr>
+        <w:ind w:left="2736" w:hanging="936"/>
+      </w:pPr>
+    </w:lvl>
+    <w:lvl w:ilvl="6">
+      <w:start w:val="1"/>
+      <w:numFmt w:val="decimal"/>
+      <w:lvlText w:val="%1.%2.%3.%4.%5.%6.%7."/>
+      <w:lvlJc w:val="left"/>
+      <w:pPr>
+        <w:ind w:left="3240" w:hanging="1080"/>
+      </w:pPr>
+    </w:lvl>
+    <w:lvl w:ilvl="7">
+      <w:start w:val="1"/>
+      <w:numFmt w:val="decimal"/>
+      <w:lvlText w:val="%1.%2.%3.%4.%5.%6.%7.%8."/>
+      <w:lvlJc w:val="left"/>
+      <w:pPr>
+        <w:ind w:left="3744" w:hanging="1224"/>
+      </w:pPr>
+    </w:lvl>
+    <w:lvl w:ilvl="8">
+      <w:start w:val="1"/>
+      <w:numFmt w:val="decimal"/>
+      <w:lvlText w:val="%1.%2.%3.%4.%5.%6.%7.%8.%9."/>
+      <w:lvlJc w:val="left"/>
+      <w:pPr>
+        <w:ind w:left="4320" w:hanging="1440"/>
       </w:pPr>
     </w:lvl>
   </w:abstractNum>
   <w:abstractNum w:abstractNumId="7" w15:restartNumberingAfterBreak="0">
-    <w:nsid w:val="413D7987"/>
-    <w:multiLevelType w:val="multilevel"/>
-    <w:tmpl w:val="8272B594"/>
-    <w:lvl w:ilvl="0">
-      <w:start w:val="1"/>
-      <w:numFmt w:val="decimal"/>
-      <w:lvlText w:val="%1."/>
-      <w:lvlJc w:val="left"/>
-      <w:pPr>
-        <w:ind w:left="360" w:hanging="360"/>
-      </w:pPr>
-      <w:rPr>
-        <w:rFonts w:hint="default"/>
-        <w:b/>
-      </w:rPr>
-    </w:lvl>
-    <w:lvl w:ilvl="1">
-      <w:start w:val="1"/>
-      <w:numFmt w:val="decimal"/>
-      <w:lvlText w:val="%1.%2."/>
-      <w:lvlJc w:val="left"/>
-      <w:pPr>
-        <w:ind w:left="792" w:hanging="432"/>
-      </w:pPr>
-      <w:rPr>
-        <w:rFonts w:ascii="Times New Roman" w:hAnsi="Times New Roman" w:cs="Times New Roman" w:hint="default"/>
-        <w:b/>
-        <w:color w:val="365F91" w:themeColor="accent1" w:themeShade="BF"/>
-        <w:sz w:val="30"/>
-        <w:szCs w:val="30"/>
-      </w:rPr>
-    </w:lvl>
-    <w:lvl w:ilvl="2">
-      <w:start w:val="1"/>
-      <w:numFmt w:val="decimal"/>
-      <w:lvlText w:val="%1.%2.%3."/>
-      <w:lvlJc w:val="left"/>
-      <w:pPr>
-        <w:ind w:left="1224" w:hanging="504"/>
-      </w:pPr>
-    </w:lvl>
-    <w:lvl w:ilvl="3">
-      <w:start w:val="1"/>
-      <w:numFmt w:val="decimal"/>
-      <w:lvlText w:val="%1.%2.%3.%4."/>
-      <w:lvlJc w:val="left"/>
-      <w:pPr>
-        <w:ind w:left="1728" w:hanging="648"/>
-      </w:pPr>
-    </w:lvl>
-    <w:lvl w:ilvl="4">
-      <w:start w:val="1"/>
-      <w:numFmt w:val="decimal"/>
-      <w:lvlText w:val="%1.%2.%3.%4.%5."/>
-      <w:lvlJc w:val="left"/>
-      <w:pPr>
-        <w:ind w:left="2232" w:hanging="792"/>
-      </w:pPr>
-    </w:lvl>
-    <w:lvl w:ilvl="5">
-      <w:start w:val="1"/>
-      <w:numFmt w:val="decimal"/>
-      <w:lvlText w:val="%1.%2.%3.%4.%5.%6."/>
-      <w:lvlJc w:val="left"/>
-      <w:pPr>
-        <w:ind w:left="2736" w:hanging="936"/>
-      </w:pPr>
-    </w:lvl>
-    <w:lvl w:ilvl="6">
-      <w:start w:val="1"/>
-      <w:numFmt w:val="decimal"/>
-      <w:lvlText w:val="%1.%2.%3.%4.%5.%6.%7."/>
-      <w:lvlJc w:val="left"/>
-      <w:pPr>
-        <w:ind w:left="3240" w:hanging="1080"/>
-      </w:pPr>
-    </w:lvl>
-    <w:lvl w:ilvl="7">
-      <w:start w:val="1"/>
-      <w:numFmt w:val="decimal"/>
-      <w:lvlText w:val="%1.%2.%3.%4.%5.%6.%7.%8."/>
-      <w:lvlJc w:val="left"/>
-      <w:pPr>
-        <w:ind w:left="3744" w:hanging="1224"/>
-      </w:pPr>
-    </w:lvl>
-    <w:lvl w:ilvl="8">
-      <w:start w:val="1"/>
-      <w:numFmt w:val="decimal"/>
-      <w:lvlText w:val="%1.%2.%3.%4.%5.%6.%7.%8.%9."/>
-      <w:lvlJc w:val="left"/>
-      <w:pPr>
-        <w:ind w:left="4320" w:hanging="1440"/>
-      </w:pPr>
-    </w:lvl>
-  </w:abstractNum>
-  <w:abstractNum w:abstractNumId="8" w15:restartNumberingAfterBreak="0">
     <w:nsid w:val="475B1FB7"/>
     <w:multiLevelType w:val="hybridMultilevel"/>
     <w:tmpl w:val="BC0CB9EE"/>
@@ -2660,7 +5429,7 @@
       </w:pPr>
     </w:lvl>
   </w:abstractNum>
-  <w:abstractNum w:abstractNumId="9" w15:restartNumberingAfterBreak="0">
+  <w:abstractNum w:abstractNumId="8" w15:restartNumberingAfterBreak="0">
     <w:nsid w:val="552E0507"/>
     <w:multiLevelType w:val="hybridMultilevel"/>
     <w:tmpl w:val="3EE2DB5E"/>
@@ -2746,7 +5515,7 @@
       </w:pPr>
     </w:lvl>
   </w:abstractNum>
-  <w:abstractNum w:abstractNumId="10" w15:restartNumberingAfterBreak="0">
+  <w:abstractNum w:abstractNumId="9" w15:restartNumberingAfterBreak="0">
     <w:nsid w:val="5A815AE2"/>
     <w:multiLevelType w:val="hybridMultilevel"/>
     <w:tmpl w:val="A0BA6762"/>
@@ -2859,7 +5628,7 @@
       </w:rPr>
     </w:lvl>
   </w:abstractNum>
-  <w:abstractNum w:abstractNumId="11" w15:restartNumberingAfterBreak="0">
+  <w:abstractNum w:abstractNumId="10" w15:restartNumberingAfterBreak="0">
     <w:nsid w:val="5C6566D9"/>
     <w:multiLevelType w:val="hybridMultilevel"/>
     <w:tmpl w:val="BFCA3DD8"/>
@@ -2945,7 +5714,7 @@
       </w:pPr>
     </w:lvl>
   </w:abstractNum>
-  <w:abstractNum w:abstractNumId="12" w15:restartNumberingAfterBreak="0">
+  <w:abstractNum w:abstractNumId="11" w15:restartNumberingAfterBreak="0">
     <w:nsid w:val="5D3D431E"/>
     <w:multiLevelType w:val="hybridMultilevel"/>
     <w:tmpl w:val="3566EE30"/>
@@ -3058,7 +5827,7 @@
       </w:rPr>
     </w:lvl>
   </w:abstractNum>
-  <w:abstractNum w:abstractNumId="13" w15:restartNumberingAfterBreak="0">
+  <w:abstractNum w:abstractNumId="12" w15:restartNumberingAfterBreak="0">
     <w:nsid w:val="63D12775"/>
     <w:multiLevelType w:val="hybridMultilevel"/>
     <w:tmpl w:val="449EC4CE"/>
@@ -3144,7 +5913,7 @@
       </w:pPr>
     </w:lvl>
   </w:abstractNum>
-  <w:abstractNum w:abstractNumId="14" w15:restartNumberingAfterBreak="0">
+  <w:abstractNum w:abstractNumId="13" w15:restartNumberingAfterBreak="0">
     <w:nsid w:val="66A46CEE"/>
     <w:multiLevelType w:val="hybridMultilevel"/>
     <w:tmpl w:val="471EA830"/>
@@ -3257,7 +6026,7 @@
       </w:rPr>
     </w:lvl>
   </w:abstractNum>
-  <w:abstractNum w:abstractNumId="15" w15:restartNumberingAfterBreak="0">
+  <w:abstractNum w:abstractNumId="14" w15:restartNumberingAfterBreak="0">
     <w:nsid w:val="6C250BD1"/>
     <w:multiLevelType w:val="hybridMultilevel"/>
     <w:tmpl w:val="FC68A3B8"/>
@@ -3370,7 +6139,7 @@
       </w:rPr>
     </w:lvl>
   </w:abstractNum>
-  <w:abstractNum w:abstractNumId="16" w15:restartNumberingAfterBreak="0">
+  <w:abstractNum w:abstractNumId="15" w15:restartNumberingAfterBreak="0">
     <w:nsid w:val="6E741E21"/>
     <w:multiLevelType w:val="multilevel"/>
     <w:tmpl w:val="E9DA1566"/>
@@ -3465,7 +6234,7 @@
       </w:pPr>
     </w:lvl>
   </w:abstractNum>
-  <w:abstractNum w:abstractNumId="17" w15:restartNumberingAfterBreak="0">
+  <w:abstractNum w:abstractNumId="16" w15:restartNumberingAfterBreak="0">
     <w:nsid w:val="72E0596D"/>
     <w:multiLevelType w:val="multilevel"/>
     <w:tmpl w:val="0809001F"/>
@@ -3551,7 +6320,7 @@
       </w:pPr>
     </w:lvl>
   </w:abstractNum>
-  <w:abstractNum w:abstractNumId="18" w15:restartNumberingAfterBreak="0">
+  <w:abstractNum w:abstractNumId="17" w15:restartNumberingAfterBreak="0">
     <w:nsid w:val="735C61F9"/>
     <w:multiLevelType w:val="multilevel"/>
     <w:tmpl w:val="0809001F"/>
@@ -3637,7 +6406,7 @@
       </w:pPr>
     </w:lvl>
   </w:abstractNum>
-  <w:abstractNum w:abstractNumId="19" w15:restartNumberingAfterBreak="0">
+  <w:abstractNum w:abstractNumId="18" w15:restartNumberingAfterBreak="0">
     <w:nsid w:val="79C007B9"/>
     <w:multiLevelType w:val="hybridMultilevel"/>
     <w:tmpl w:val="0B028F0A"/>
@@ -3750,7 +6519,7 @@
       </w:rPr>
     </w:lvl>
   </w:abstractNum>
-  <w:abstractNum w:abstractNumId="20" w15:restartNumberingAfterBreak="0">
+  <w:abstractNum w:abstractNumId="19" w15:restartNumberingAfterBreak="0">
     <w:nsid w:val="7AEE45EC"/>
     <w:multiLevelType w:val="multilevel"/>
     <w:tmpl w:val="0809001F"/>
@@ -3836,7 +6605,7 @@
       </w:pPr>
     </w:lvl>
   </w:abstractNum>
-  <w:abstractNum w:abstractNumId="21" w15:restartNumberingAfterBreak="0">
+  <w:abstractNum w:abstractNumId="20" w15:restartNumberingAfterBreak="0">
     <w:nsid w:val="7F4420C8"/>
     <w:multiLevelType w:val="hybridMultilevel"/>
     <w:tmpl w:val="BC1C31C4"/>
@@ -3953,46 +6722,46 @@
     <w:abstractNumId w:val="2"/>
   </w:num>
   <w:num w:numId="2">
-    <w:abstractNumId w:val="7"/>
+    <w:abstractNumId w:val="6"/>
   </w:num>
   <w:num w:numId="3">
     <w:abstractNumId w:val="4"/>
   </w:num>
   <w:num w:numId="4">
-    <w:abstractNumId w:val="21"/>
+    <w:abstractNumId w:val="20"/>
   </w:num>
   <w:num w:numId="5">
-    <w:abstractNumId w:val="19"/>
+    <w:abstractNumId w:val="18"/>
   </w:num>
   <w:num w:numId="6">
-    <w:abstractNumId w:val="13"/>
+    <w:abstractNumId w:val="12"/>
   </w:num>
   <w:num w:numId="7">
-    <w:abstractNumId w:val="11"/>
+    <w:abstractNumId w:val="10"/>
   </w:num>
   <w:num w:numId="8">
     <w:abstractNumId w:val="3"/>
   </w:num>
   <w:num w:numId="9">
+    <w:abstractNumId w:val="14"/>
+  </w:num>
+  <w:num w:numId="10">
+    <w:abstractNumId w:val="13"/>
+  </w:num>
+  <w:num w:numId="11">
+    <w:abstractNumId w:val="9"/>
+  </w:num>
+  <w:num w:numId="12">
+    <w:abstractNumId w:val="8"/>
+  </w:num>
+  <w:num w:numId="13">
+    <w:abstractNumId w:val="17"/>
+  </w:num>
+  <w:num w:numId="14">
     <w:abstractNumId w:val="15"/>
   </w:num>
-  <w:num w:numId="10">
-    <w:abstractNumId w:val="14"/>
-  </w:num>
-  <w:num w:numId="11">
-    <w:abstractNumId w:val="10"/>
-  </w:num>
-  <w:num w:numId="12">
-    <w:abstractNumId w:val="9"/>
-  </w:num>
-  <w:num w:numId="13">
-    <w:abstractNumId w:val="18"/>
-  </w:num>
-  <w:num w:numId="14">
+  <w:num w:numId="15">
     <w:abstractNumId w:val="16"/>
-  </w:num>
-  <w:num w:numId="15">
-    <w:abstractNumId w:val="17"/>
   </w:num>
   <w:num w:numId="16">
     <w:abstractNumId w:val="0"/>
@@ -4001,25 +6770,22 @@
     <w:abstractNumId w:val="5"/>
   </w:num>
   <w:num w:numId="18">
-    <w:abstractNumId w:val="12"/>
+    <w:abstractNumId w:val="11"/>
   </w:num>
   <w:num w:numId="19">
     <w:abstractNumId w:val="1"/>
   </w:num>
   <w:num w:numId="20">
-    <w:abstractNumId w:val="8"/>
+    <w:abstractNumId w:val="7"/>
   </w:num>
   <w:num w:numId="21">
-    <w:abstractNumId w:val="20"/>
-  </w:num>
-  <w:num w:numId="22">
-    <w:abstractNumId w:val="6"/>
+    <w:abstractNumId w:val="19"/>
   </w:num>
 </w:numbering>
 </file>
 
 <file path=word/styles.xml><?xml version="1.0" encoding="utf-8"?>
-<w:styles xmlns:mc="http://schemas.openxmlformats.org/markup-compatibility/2006" xmlns:r="http://schemas.openxmlformats.org/officeDocument/2006/relationships" xmlns:w="http://schemas.openxmlformats.org/wordprocessingml/2006/main" xmlns:w14="http://schemas.microsoft.com/office/word/2010/wordml" xmlns:w15="http://schemas.microsoft.com/office/word/2012/wordml" xmlns:w16cid="http://schemas.microsoft.com/office/word/2016/wordml/cid" xmlns:w16se="http://schemas.microsoft.com/office/word/2015/wordml/symex" mc:Ignorable="w14 w15 w16se w16cid">
+<w:styles xmlns:mc="http://schemas.openxmlformats.org/markup-compatibility/2006" xmlns:r="http://schemas.openxmlformats.org/officeDocument/2006/relationships" xmlns:w="http://schemas.openxmlformats.org/wordprocessingml/2006/main" xmlns:w14="http://schemas.microsoft.com/office/word/2010/wordml" xmlns:w15="http://schemas.microsoft.com/office/word/2012/wordml" xmlns:w16se="http://schemas.microsoft.com/office/word/2015/wordml/symex" mc:Ignorable="w14 w15 w16se">
   <w:docDefaults>
     <w:rPrDefault>
       <w:rPr>
@@ -4033,7 +6799,7 @@
       </w:pPr>
     </w:pPrDefault>
   </w:docDefaults>
-  <w:latentStyles w:defLockedState="0" w:defUIPriority="99" w:defSemiHidden="0" w:defUnhideWhenUsed="0" w:defQFormat="0" w:count="375">
+  <w:latentStyles w:defLockedState="0" w:defUIPriority="99" w:defSemiHidden="0" w:defUnhideWhenUsed="0" w:defQFormat="0" w:count="371">
     <w:lsdException w:name="Normal" w:uiPriority="0" w:qFormat="1"/>
     <w:lsdException w:name="heading 1" w:uiPriority="9" w:qFormat="1"/>
     <w:lsdException w:name="heading 2" w:semiHidden="1" w:uiPriority="9" w:unhideWhenUsed="1" w:qFormat="1"/>
@@ -4405,10 +7171,6 @@
     <w:lsdException w:name="List Table 5 Dark Accent 6" w:uiPriority="50"/>
     <w:lsdException w:name="List Table 6 Colorful Accent 6" w:uiPriority="51"/>
     <w:lsdException w:name="List Table 7 Colorful Accent 6" w:uiPriority="52"/>
-    <w:lsdException w:name="Mention" w:semiHidden="1" w:unhideWhenUsed="1"/>
-    <w:lsdException w:name="Smart Hyperlink" w:semiHidden="1" w:unhideWhenUsed="1"/>
-    <w:lsdException w:name="Hashtag" w:semiHidden="1" w:unhideWhenUsed="1"/>
-    <w:lsdException w:name="Unresolved Mention" w:semiHidden="1" w:unhideWhenUsed="1"/>
   </w:latentStyles>
   <w:style w:type="paragraph" w:default="1" w:styleId="Normal">
     <w:name w:val="Normal"/>
@@ -5555,7 +8317,7 @@
 </file>
 
 <file path=customXml/itemProps1.xml><?xml version="1.0" encoding="utf-8"?>
-<ds:datastoreItem xmlns:ds="http://schemas.openxmlformats.org/officeDocument/2006/customXml" ds:itemID="{C47E34A2-DD8C-43D8-8D87-96168B1B517A}">
+<ds:datastoreItem xmlns:ds="http://schemas.openxmlformats.org/officeDocument/2006/customXml" ds:itemID="{743547A3-329F-4E8F-BC6A-A365BA3FA9C6}">
   <ds:schemaRefs>
     <ds:schemaRef ds:uri="http://schemas.openxmlformats.org/officeDocument/2006/bibliography"/>
   </ds:schemaRefs>

</xml_diff>